<commit_message>
artículo con completación de la segunda actividad
</commit_message>
<xml_diff>
--- a/referents/1_precalculo_stewart/1_fundamentos/1_5_ecuaciones/6_propuesta_presentada_congreso_humanos_XXI/3_este_articulo_en_cuaderno_jupyter/de_las_funciones_a_las_ecuaciones_como_resolver_ecuaciones_con_python.docx
+++ b/referents/1_precalculo_stewart/1_fundamentos/1_5_ecuaciones/6_propuesta_presentada_congreso_humanos_XXI/3_este_articulo_en_cuaderno_jupyter/de_las_funciones_a_las_ecuaciones_como_resolver_ecuaciones_con_python.docx
@@ -9163,17 +9163,18 @@
           <w:sz w:val="21"/>
           <w:shd w:fill="auto" w:val="clear"/>
         </w:rPr>
-        <w:t>funcion_en_forma_tabular</w:t>
+        <w:t xml:space="preserve">funcion_en_forma_tabular  </w:t>
       </w:r>
     </w:p>
     <w:p>
       <w:pPr>
         <w:pStyle w:val="Normal"/>
         <w:spacing w:lineRule="atLeast" w:line="285"/>
+        <w:ind w:hanging="0" w:left="0" w:right="0"/>
         <w:rPr>
           <w:rFonts w:ascii="Droid Sans Mono;monospace;monospace" w:hAnsi="Droid Sans Mono;monospace;monospace" w:cstheme="minorBidi"/>
           <w:b w:val="false"/>
-          <w:color w:val="CCCCCC"/>
+          <w:color w:val="9CDCFE"/>
           <w:sz w:val="21"/>
           <w:highlight w:val="none"/>
           <w:shd w:fill="auto" w:val="clear"/>
@@ -9183,7 +9184,83 @@
         <w:rPr>
           <w:rFonts w:asciiTheme="minorHAnsi" w:cstheme="minorBidi" w:eastAsiaTheme="minorHAnsi" w:hAnsiTheme="minorHAnsi" w:ascii="Droid Sans Mono;monospace;monospace" w:hAnsi="Droid Sans Mono;monospace;monospace"/>
           <w:b w:val="false"/>
-          <w:color w:val="CCCCCC"/>
+          <w:color w:val="9CDCFE"/>
+          <w:sz w:val="21"/>
+          <w:shd w:fill="auto" w:val="clear"/>
+        </w:rPr>
+      </w:r>
+    </w:p>
+    <w:p>
+      <w:pPr>
+        <w:pStyle w:val="Normal"/>
+        <w:spacing w:lineRule="atLeast" w:line="285"/>
+        <w:ind w:hanging="0" w:left="0" w:right="0"/>
+        <w:rPr>
+          <w:rFonts w:ascii="Droid Sans Mono;monospace;monospace" w:hAnsi="Droid Sans Mono;monospace;monospace" w:cstheme="minorBidi"/>
+          <w:b w:val="false"/>
+          <w:color w:val="9CDCFE"/>
+          <w:sz w:val="21"/>
+          <w:highlight w:val="none"/>
+          <w:shd w:fill="auto" w:val="clear"/>
+        </w:rPr>
+      </w:pPr>
+      <w:r>
+        <w:rPr>
+          <w:rFonts w:asciiTheme="minorHAnsi" w:cstheme="minorBidi" w:eastAsiaTheme="minorHAnsi" w:hAnsiTheme="minorHAnsi" w:ascii="Droid Sans Mono;monospace;monospace" w:hAnsi="Droid Sans Mono;monospace;monospace"/>
+          <w:b w:val="false"/>
+          <w:color w:val="9CDCFE"/>
+          <w:sz w:val="21"/>
+          <w:shd w:fill="auto" w:val="clear"/>
+        </w:rPr>
+      </w:r>
+    </w:p>
+    <w:p>
+      <w:pPr>
+        <w:pStyle w:val="Heading1"/>
+        <w:spacing w:lineRule="atLeast" w:line="285"/>
+        <w:ind w:hanging="0" w:left="0" w:right="0"/>
+        <w:rPr>
+          <w:rFonts w:ascii="Droid Sans Mono;monospace;monospace" w:hAnsi="Droid Sans Mono;monospace;monospace" w:cstheme="minorBidi"/>
+          <w:b/>
+          <w:bCs/>
+          <w:color w:val="000000"/>
+          <w:sz w:val="21"/>
+          <w:highlight w:val="none"/>
+          <w:shd w:fill="auto" w:val="clear"/>
+        </w:rPr>
+      </w:pPr>
+      <w:r>
+        <w:rPr>
+          <w:rFonts w:asciiTheme="minorHAnsi" w:cstheme="minorBidi" w:eastAsiaTheme="minorHAnsi" w:hAnsiTheme="minorHAnsi" w:ascii="Droid Sans Mono;monospace;monospace" w:hAnsi="Droid Sans Mono;monospace;monospace"/>
+          <w:b/>
+          <w:bCs/>
+          <w:color w:val="000000"/>
+          <w:sz w:val="21"/>
+          <w:shd w:fill="auto" w:val="clear"/>
+        </w:rPr>
+        <w:t>Representación tabular de la función diferencia Actividad 2</w:t>
+      </w:r>
+    </w:p>
+    <w:p>
+      <w:pPr>
+        <w:pStyle w:val="Normal"/>
+        <w:spacing w:lineRule="atLeast" w:line="285"/>
+        <w:rPr>
+          <w:rFonts w:ascii="Droid Sans Mono;monospace;monospace" w:hAnsi="Droid Sans Mono;monospace;monospace" w:cstheme="minorBidi"/>
+          <w:b/>
+          <w:bCs/>
+          <w:color w:val="000000"/>
+          <w:sz w:val="21"/>
+          <w:highlight w:val="none"/>
+          <w:shd w:fill="auto" w:val="clear"/>
+        </w:rPr>
+      </w:pPr>
+      <w:r>
+        <w:rPr>
+          <w:rFonts w:asciiTheme="minorHAnsi" w:cstheme="minorBidi" w:eastAsiaTheme="minorHAnsi" w:hAnsiTheme="minorHAnsi" w:ascii="Droid Sans Mono;monospace;monospace" w:hAnsi="Droid Sans Mono;monospace;monospace"/>
+          <w:b/>
+          <w:bCs/>
+          <w:color w:val="000000"/>
           <w:sz w:val="21"/>
           <w:shd w:fill="auto" w:val="clear"/>
         </w:rPr>
@@ -9291,76 +9368,6 @@
             </w:pPr>
             <w:r>
               <w:rPr/>
-              <w:t>1</w:t>
-            </w:r>
-          </w:p>
-        </w:tc>
-        <w:tc>
-          <w:tcPr>
-            <w:tcW w:w="4320" w:type="dxa"/>
-            <w:tcBorders/>
-          </w:tcPr>
-          <w:p>
-            <w:pPr>
-              <w:pStyle w:val="Normal"/>
-              <w:rPr/>
-            </w:pPr>
-            <w:r>
-              <w:rPr/>
-              <w:t>-14</w:t>
-            </w:r>
-          </w:p>
-        </w:tc>
-      </w:tr>
-      <w:tr>
-        <w:trPr/>
-        <w:tc>
-          <w:tcPr>
-            <w:tcW w:w="4320" w:type="dxa"/>
-            <w:tcBorders/>
-          </w:tcPr>
-          <w:p>
-            <w:pPr>
-              <w:pStyle w:val="Normal"/>
-              <w:rPr/>
-            </w:pPr>
-            <w:r>
-              <w:rPr/>
-              <w:t>2</w:t>
-            </w:r>
-          </w:p>
-        </w:tc>
-        <w:tc>
-          <w:tcPr>
-            <w:tcW w:w="4320" w:type="dxa"/>
-            <w:tcBorders/>
-          </w:tcPr>
-          <w:p>
-            <w:pPr>
-              <w:pStyle w:val="Normal"/>
-              <w:rPr/>
-            </w:pPr>
-            <w:r>
-              <w:rPr/>
-              <w:t>-13</w:t>
-            </w:r>
-          </w:p>
-        </w:tc>
-      </w:tr>
-      <w:tr>
-        <w:trPr/>
-        <w:tc>
-          <w:tcPr>
-            <w:tcW w:w="4320" w:type="dxa"/>
-            <w:tcBorders/>
-          </w:tcPr>
-          <w:p>
-            <w:pPr>
-              <w:pStyle w:val="Normal"/>
-              <w:rPr/>
-            </w:pPr>
-            <w:r>
-              <w:rPr/>
               <w:t>3</w:t>
             </w:r>
           </w:p>
@@ -9378,76 +9385,6 @@
             <w:r>
               <w:rPr/>
               <w:t>-12</w:t>
-            </w:r>
-          </w:p>
-        </w:tc>
-      </w:tr>
-      <w:tr>
-        <w:trPr/>
-        <w:tc>
-          <w:tcPr>
-            <w:tcW w:w="4320" w:type="dxa"/>
-            <w:tcBorders/>
-          </w:tcPr>
-          <w:p>
-            <w:pPr>
-              <w:pStyle w:val="Normal"/>
-              <w:rPr/>
-            </w:pPr>
-            <w:r>
-              <w:rPr/>
-              <w:t>4</w:t>
-            </w:r>
-          </w:p>
-        </w:tc>
-        <w:tc>
-          <w:tcPr>
-            <w:tcW w:w="4320" w:type="dxa"/>
-            <w:tcBorders/>
-          </w:tcPr>
-          <w:p>
-            <w:pPr>
-              <w:pStyle w:val="Normal"/>
-              <w:rPr/>
-            </w:pPr>
-            <w:r>
-              <w:rPr/>
-              <w:t>-11</w:t>
-            </w:r>
-          </w:p>
-        </w:tc>
-      </w:tr>
-      <w:tr>
-        <w:trPr/>
-        <w:tc>
-          <w:tcPr>
-            <w:tcW w:w="4320" w:type="dxa"/>
-            <w:tcBorders/>
-          </w:tcPr>
-          <w:p>
-            <w:pPr>
-              <w:pStyle w:val="Normal"/>
-              <w:rPr/>
-            </w:pPr>
-            <w:r>
-              <w:rPr/>
-              <w:t>5</w:t>
-            </w:r>
-          </w:p>
-        </w:tc>
-        <w:tc>
-          <w:tcPr>
-            <w:tcW w:w="4320" w:type="dxa"/>
-            <w:tcBorders/>
-          </w:tcPr>
-          <w:p>
-            <w:pPr>
-              <w:pStyle w:val="Normal"/>
-              <w:rPr/>
-            </w:pPr>
-            <w:r>
-              <w:rPr/>
-              <w:t>-10</w:t>
             </w:r>
           </w:p>
         </w:tc>
@@ -9501,76 +9438,6 @@
             </w:pPr>
             <w:r>
               <w:rPr/>
-              <w:t>7</w:t>
-            </w:r>
-          </w:p>
-        </w:tc>
-        <w:tc>
-          <w:tcPr>
-            <w:tcW w:w="4320" w:type="dxa"/>
-            <w:tcBorders/>
-          </w:tcPr>
-          <w:p>
-            <w:pPr>
-              <w:pStyle w:val="Normal"/>
-              <w:rPr/>
-            </w:pPr>
-            <w:r>
-              <w:rPr/>
-              <w:t>-8</w:t>
-            </w:r>
-          </w:p>
-        </w:tc>
-      </w:tr>
-      <w:tr>
-        <w:trPr/>
-        <w:tc>
-          <w:tcPr>
-            <w:tcW w:w="4320" w:type="dxa"/>
-            <w:tcBorders/>
-          </w:tcPr>
-          <w:p>
-            <w:pPr>
-              <w:pStyle w:val="Normal"/>
-              <w:rPr/>
-            </w:pPr>
-            <w:r>
-              <w:rPr/>
-              <w:t>8</w:t>
-            </w:r>
-          </w:p>
-        </w:tc>
-        <w:tc>
-          <w:tcPr>
-            <w:tcW w:w="4320" w:type="dxa"/>
-            <w:tcBorders/>
-          </w:tcPr>
-          <w:p>
-            <w:pPr>
-              <w:pStyle w:val="Normal"/>
-              <w:rPr/>
-            </w:pPr>
-            <w:r>
-              <w:rPr/>
-              <w:t>-7</w:t>
-            </w:r>
-          </w:p>
-        </w:tc>
-      </w:tr>
-      <w:tr>
-        <w:trPr/>
-        <w:tc>
-          <w:tcPr>
-            <w:tcW w:w="4320" w:type="dxa"/>
-            <w:tcBorders/>
-          </w:tcPr>
-          <w:p>
-            <w:pPr>
-              <w:pStyle w:val="Normal"/>
-              <w:rPr/>
-            </w:pPr>
-            <w:r>
-              <w:rPr/>
               <w:t>9</w:t>
             </w:r>
           </w:p>
@@ -9588,76 +9455,6 @@
             <w:r>
               <w:rPr/>
               <w:t>-6</w:t>
-            </w:r>
-          </w:p>
-        </w:tc>
-      </w:tr>
-      <w:tr>
-        <w:trPr/>
-        <w:tc>
-          <w:tcPr>
-            <w:tcW w:w="4320" w:type="dxa"/>
-            <w:tcBorders/>
-          </w:tcPr>
-          <w:p>
-            <w:pPr>
-              <w:pStyle w:val="Normal"/>
-              <w:rPr/>
-            </w:pPr>
-            <w:r>
-              <w:rPr/>
-              <w:t>10</w:t>
-            </w:r>
-          </w:p>
-        </w:tc>
-        <w:tc>
-          <w:tcPr>
-            <w:tcW w:w="4320" w:type="dxa"/>
-            <w:tcBorders/>
-          </w:tcPr>
-          <w:p>
-            <w:pPr>
-              <w:pStyle w:val="Normal"/>
-              <w:rPr/>
-            </w:pPr>
-            <w:r>
-              <w:rPr/>
-              <w:t>-5</w:t>
-            </w:r>
-          </w:p>
-        </w:tc>
-      </w:tr>
-      <w:tr>
-        <w:trPr/>
-        <w:tc>
-          <w:tcPr>
-            <w:tcW w:w="4320" w:type="dxa"/>
-            <w:tcBorders/>
-          </w:tcPr>
-          <w:p>
-            <w:pPr>
-              <w:pStyle w:val="Normal"/>
-              <w:rPr/>
-            </w:pPr>
-            <w:r>
-              <w:rPr/>
-              <w:t>11</w:t>
-            </w:r>
-          </w:p>
-        </w:tc>
-        <w:tc>
-          <w:tcPr>
-            <w:tcW w:w="4320" w:type="dxa"/>
-            <w:tcBorders/>
-          </w:tcPr>
-          <w:p>
-            <w:pPr>
-              <w:pStyle w:val="Normal"/>
-              <w:rPr/>
-            </w:pPr>
-            <w:r>
-              <w:rPr/>
-              <w:t>-4</w:t>
             </w:r>
           </w:p>
         </w:tc>
@@ -9711,76 +9508,6 @@
             </w:pPr>
             <w:r>
               <w:rPr/>
-              <w:t>13</w:t>
-            </w:r>
-          </w:p>
-        </w:tc>
-        <w:tc>
-          <w:tcPr>
-            <w:tcW w:w="4320" w:type="dxa"/>
-            <w:tcBorders/>
-          </w:tcPr>
-          <w:p>
-            <w:pPr>
-              <w:pStyle w:val="Normal"/>
-              <w:rPr/>
-            </w:pPr>
-            <w:r>
-              <w:rPr/>
-              <w:t>-2</w:t>
-            </w:r>
-          </w:p>
-        </w:tc>
-      </w:tr>
-      <w:tr>
-        <w:trPr/>
-        <w:tc>
-          <w:tcPr>
-            <w:tcW w:w="4320" w:type="dxa"/>
-            <w:tcBorders/>
-          </w:tcPr>
-          <w:p>
-            <w:pPr>
-              <w:pStyle w:val="Normal"/>
-              <w:rPr/>
-            </w:pPr>
-            <w:r>
-              <w:rPr/>
-              <w:t>14</w:t>
-            </w:r>
-          </w:p>
-        </w:tc>
-        <w:tc>
-          <w:tcPr>
-            <w:tcW w:w="4320" w:type="dxa"/>
-            <w:tcBorders/>
-          </w:tcPr>
-          <w:p>
-            <w:pPr>
-              <w:pStyle w:val="Normal"/>
-              <w:rPr/>
-            </w:pPr>
-            <w:r>
-              <w:rPr/>
-              <w:t>-1</w:t>
-            </w:r>
-          </w:p>
-        </w:tc>
-      </w:tr>
-      <w:tr>
-        <w:trPr/>
-        <w:tc>
-          <w:tcPr>
-            <w:tcW w:w="4320" w:type="dxa"/>
-            <w:tcBorders/>
-          </w:tcPr>
-          <w:p>
-            <w:pPr>
-              <w:pStyle w:val="Normal"/>
-              <w:rPr/>
-            </w:pPr>
-            <w:r>
-              <w:rPr/>
               <w:t>15</w:t>
             </w:r>
           </w:p>
@@ -9798,76 +9525,6 @@
             <w:r>
               <w:rPr/>
               <w:t>0</w:t>
-            </w:r>
-          </w:p>
-        </w:tc>
-      </w:tr>
-      <w:tr>
-        <w:trPr/>
-        <w:tc>
-          <w:tcPr>
-            <w:tcW w:w="4320" w:type="dxa"/>
-            <w:tcBorders/>
-          </w:tcPr>
-          <w:p>
-            <w:pPr>
-              <w:pStyle w:val="Normal"/>
-              <w:rPr/>
-            </w:pPr>
-            <w:r>
-              <w:rPr/>
-              <w:t>16</w:t>
-            </w:r>
-          </w:p>
-        </w:tc>
-        <w:tc>
-          <w:tcPr>
-            <w:tcW w:w="4320" w:type="dxa"/>
-            <w:tcBorders/>
-          </w:tcPr>
-          <w:p>
-            <w:pPr>
-              <w:pStyle w:val="Normal"/>
-              <w:rPr/>
-            </w:pPr>
-            <w:r>
-              <w:rPr/>
-              <w:t>1</w:t>
-            </w:r>
-          </w:p>
-        </w:tc>
-      </w:tr>
-      <w:tr>
-        <w:trPr/>
-        <w:tc>
-          <w:tcPr>
-            <w:tcW w:w="4320" w:type="dxa"/>
-            <w:tcBorders/>
-          </w:tcPr>
-          <w:p>
-            <w:pPr>
-              <w:pStyle w:val="Normal"/>
-              <w:rPr/>
-            </w:pPr>
-            <w:r>
-              <w:rPr/>
-              <w:t>17</w:t>
-            </w:r>
-          </w:p>
-        </w:tc>
-        <w:tc>
-          <w:tcPr>
-            <w:tcW w:w="4320" w:type="dxa"/>
-            <w:tcBorders/>
-          </w:tcPr>
-          <w:p>
-            <w:pPr>
-              <w:pStyle w:val="Normal"/>
-              <w:rPr/>
-            </w:pPr>
-            <w:r>
-              <w:rPr/>
-              <w:t>2</w:t>
             </w:r>
           </w:p>
         </w:tc>
@@ -9921,76 +9578,6 @@
             </w:pPr>
             <w:r>
               <w:rPr/>
-              <w:t>19</w:t>
-            </w:r>
-          </w:p>
-        </w:tc>
-        <w:tc>
-          <w:tcPr>
-            <w:tcW w:w="4320" w:type="dxa"/>
-            <w:tcBorders/>
-          </w:tcPr>
-          <w:p>
-            <w:pPr>
-              <w:pStyle w:val="Normal"/>
-              <w:rPr/>
-            </w:pPr>
-            <w:r>
-              <w:rPr/>
-              <w:t>4</w:t>
-            </w:r>
-          </w:p>
-        </w:tc>
-      </w:tr>
-      <w:tr>
-        <w:trPr/>
-        <w:tc>
-          <w:tcPr>
-            <w:tcW w:w="4320" w:type="dxa"/>
-            <w:tcBorders/>
-          </w:tcPr>
-          <w:p>
-            <w:pPr>
-              <w:pStyle w:val="Normal"/>
-              <w:rPr/>
-            </w:pPr>
-            <w:r>
-              <w:rPr/>
-              <w:t>20</w:t>
-            </w:r>
-          </w:p>
-        </w:tc>
-        <w:tc>
-          <w:tcPr>
-            <w:tcW w:w="4320" w:type="dxa"/>
-            <w:tcBorders/>
-          </w:tcPr>
-          <w:p>
-            <w:pPr>
-              <w:pStyle w:val="Normal"/>
-              <w:rPr/>
-            </w:pPr>
-            <w:r>
-              <w:rPr/>
-              <w:t>5</w:t>
-            </w:r>
-          </w:p>
-        </w:tc>
-      </w:tr>
-      <w:tr>
-        <w:trPr/>
-        <w:tc>
-          <w:tcPr>
-            <w:tcW w:w="4320" w:type="dxa"/>
-            <w:tcBorders/>
-          </w:tcPr>
-          <w:p>
-            <w:pPr>
-              <w:pStyle w:val="Normal"/>
-              <w:rPr/>
-            </w:pPr>
-            <w:r>
-              <w:rPr/>
               <w:t>21</w:t>
             </w:r>
           </w:p>
@@ -10008,76 +9595,6 @@
             <w:r>
               <w:rPr/>
               <w:t>6</w:t>
-            </w:r>
-          </w:p>
-        </w:tc>
-      </w:tr>
-      <w:tr>
-        <w:trPr/>
-        <w:tc>
-          <w:tcPr>
-            <w:tcW w:w="4320" w:type="dxa"/>
-            <w:tcBorders/>
-          </w:tcPr>
-          <w:p>
-            <w:pPr>
-              <w:pStyle w:val="Normal"/>
-              <w:rPr/>
-            </w:pPr>
-            <w:r>
-              <w:rPr/>
-              <w:t>22</w:t>
-            </w:r>
-          </w:p>
-        </w:tc>
-        <w:tc>
-          <w:tcPr>
-            <w:tcW w:w="4320" w:type="dxa"/>
-            <w:tcBorders/>
-          </w:tcPr>
-          <w:p>
-            <w:pPr>
-              <w:pStyle w:val="Normal"/>
-              <w:rPr/>
-            </w:pPr>
-            <w:r>
-              <w:rPr/>
-              <w:t>7</w:t>
-            </w:r>
-          </w:p>
-        </w:tc>
-      </w:tr>
-      <w:tr>
-        <w:trPr/>
-        <w:tc>
-          <w:tcPr>
-            <w:tcW w:w="4320" w:type="dxa"/>
-            <w:tcBorders/>
-          </w:tcPr>
-          <w:p>
-            <w:pPr>
-              <w:pStyle w:val="Normal"/>
-              <w:rPr/>
-            </w:pPr>
-            <w:r>
-              <w:rPr/>
-              <w:t>23</w:t>
-            </w:r>
-          </w:p>
-        </w:tc>
-        <w:tc>
-          <w:tcPr>
-            <w:tcW w:w="4320" w:type="dxa"/>
-            <w:tcBorders/>
-          </w:tcPr>
-          <w:p>
-            <w:pPr>
-              <w:pStyle w:val="Normal"/>
-              <w:rPr/>
-            </w:pPr>
-            <w:r>
-              <w:rPr/>
-              <w:t>8</w:t>
             </w:r>
           </w:p>
         </w:tc>
@@ -10131,76 +9648,6 @@
             </w:pPr>
             <w:r>
               <w:rPr/>
-              <w:t>25</w:t>
-            </w:r>
-          </w:p>
-        </w:tc>
-        <w:tc>
-          <w:tcPr>
-            <w:tcW w:w="4320" w:type="dxa"/>
-            <w:tcBorders/>
-          </w:tcPr>
-          <w:p>
-            <w:pPr>
-              <w:pStyle w:val="Normal"/>
-              <w:rPr/>
-            </w:pPr>
-            <w:r>
-              <w:rPr/>
-              <w:t>10</w:t>
-            </w:r>
-          </w:p>
-        </w:tc>
-      </w:tr>
-      <w:tr>
-        <w:trPr/>
-        <w:tc>
-          <w:tcPr>
-            <w:tcW w:w="4320" w:type="dxa"/>
-            <w:tcBorders/>
-          </w:tcPr>
-          <w:p>
-            <w:pPr>
-              <w:pStyle w:val="Normal"/>
-              <w:rPr/>
-            </w:pPr>
-            <w:r>
-              <w:rPr/>
-              <w:t>26</w:t>
-            </w:r>
-          </w:p>
-        </w:tc>
-        <w:tc>
-          <w:tcPr>
-            <w:tcW w:w="4320" w:type="dxa"/>
-            <w:tcBorders/>
-          </w:tcPr>
-          <w:p>
-            <w:pPr>
-              <w:pStyle w:val="Normal"/>
-              <w:rPr/>
-            </w:pPr>
-            <w:r>
-              <w:rPr/>
-              <w:t>11</w:t>
-            </w:r>
-          </w:p>
-        </w:tc>
-      </w:tr>
-      <w:tr>
-        <w:trPr/>
-        <w:tc>
-          <w:tcPr>
-            <w:tcW w:w="4320" w:type="dxa"/>
-            <w:tcBorders/>
-          </w:tcPr>
-          <w:p>
-            <w:pPr>
-              <w:pStyle w:val="Normal"/>
-              <w:rPr/>
-            </w:pPr>
-            <w:r>
-              <w:rPr/>
               <w:t>27</w:t>
             </w:r>
           </w:p>
@@ -10218,76 +9665,6 @@
             <w:r>
               <w:rPr/>
               <w:t>12</w:t>
-            </w:r>
-          </w:p>
-        </w:tc>
-      </w:tr>
-      <w:tr>
-        <w:trPr/>
-        <w:tc>
-          <w:tcPr>
-            <w:tcW w:w="4320" w:type="dxa"/>
-            <w:tcBorders/>
-          </w:tcPr>
-          <w:p>
-            <w:pPr>
-              <w:pStyle w:val="Normal"/>
-              <w:rPr/>
-            </w:pPr>
-            <w:r>
-              <w:rPr/>
-              <w:t>28</w:t>
-            </w:r>
-          </w:p>
-        </w:tc>
-        <w:tc>
-          <w:tcPr>
-            <w:tcW w:w="4320" w:type="dxa"/>
-            <w:tcBorders/>
-          </w:tcPr>
-          <w:p>
-            <w:pPr>
-              <w:pStyle w:val="Normal"/>
-              <w:rPr/>
-            </w:pPr>
-            <w:r>
-              <w:rPr/>
-              <w:t>13</w:t>
-            </w:r>
-          </w:p>
-        </w:tc>
-      </w:tr>
-      <w:tr>
-        <w:trPr/>
-        <w:tc>
-          <w:tcPr>
-            <w:tcW w:w="4320" w:type="dxa"/>
-            <w:tcBorders/>
-          </w:tcPr>
-          <w:p>
-            <w:pPr>
-              <w:pStyle w:val="Normal"/>
-              <w:rPr/>
-            </w:pPr>
-            <w:r>
-              <w:rPr/>
-              <w:t>29</w:t>
-            </w:r>
-          </w:p>
-        </w:tc>
-        <w:tc>
-          <w:tcPr>
-            <w:tcW w:w="4320" w:type="dxa"/>
-            <w:tcBorders/>
-          </w:tcPr>
-          <w:p>
-            <w:pPr>
-              <w:pStyle w:val="Normal"/>
-              <w:rPr/>
-            </w:pPr>
-            <w:r>
-              <w:rPr/>
-              <w:t>14</w:t>
             </w:r>
           </w:p>
         </w:tc>
@@ -10333,9 +9710,11 @@
         <w:pStyle w:val="Normal"/>
         <w:spacing w:lineRule="atLeast" w:line="285"/>
         <w:ind w:hanging="0" w:left="0" w:right="0"/>
+        <w:jc w:val="center"/>
         <w:rPr>
           <w:rFonts w:ascii="Droid Sans Mono;monospace;monospace" w:hAnsi="Droid Sans Mono;monospace;monospace" w:cstheme="minorBidi"/>
-          <w:b w:val="false"/>
+          <w:b/>
+          <w:bCs/>
           <w:color w:val="000000"/>
           <w:sz w:val="21"/>
           <w:highlight w:val="none"/>
@@ -10345,11 +9724,13 @@
       <w:r>
         <w:rPr>
           <w:rFonts w:asciiTheme="minorHAnsi" w:cstheme="minorBidi" w:eastAsiaTheme="minorHAnsi" w:hAnsiTheme="minorHAnsi" w:ascii="Droid Sans Mono;monospace;monospace" w:hAnsi="Droid Sans Mono;monospace;monospace"/>
-          <w:b w:val="false"/>
+          <w:b/>
+          <w:bCs/>
           <w:color w:val="000000"/>
           <w:sz w:val="21"/>
           <w:shd w:fill="auto" w:val="clear"/>
         </w:rPr>
+        <w:t>Tabla 2</w:t>
       </w:r>
     </w:p>
     <w:p>
@@ -10410,7 +9791,7 @@
           <w:color w:val="CCCCCC"/>
           <w:sz w:val="21"/>
           <w:highlight w:val="none"/>
-          <w:shd w:fill="1F1F1F" w:val="clear"/>
+          <w:shd w:fill="auto" w:val="clear"/>
         </w:rPr>
       </w:pPr>
       <w:r>
@@ -10419,7 +9800,7 @@
           <w:b w:val="false"/>
           <w:color w:val="4EC9B0"/>
           <w:sz w:val="21"/>
-          <w:shd w:fill="1F1F1F" w:val="clear"/>
+          <w:shd w:fill="auto" w:val="clear"/>
         </w:rPr>
         <w:t>plt</w:t>
       </w:r>
@@ -10429,7 +9810,7 @@
           <w:b w:val="false"/>
           <w:color w:val="CCCCCC"/>
           <w:sz w:val="21"/>
-          <w:shd w:fill="1F1F1F" w:val="clear"/>
+          <w:shd w:fill="auto" w:val="clear"/>
         </w:rPr>
         <w:t>.</w:t>
       </w:r>
@@ -10439,7 +9820,7 @@
           <w:b w:val="false"/>
           <w:color w:val="DCDCAA"/>
           <w:sz w:val="21"/>
-          <w:shd w:fill="1F1F1F" w:val="clear"/>
+          <w:shd w:fill="auto" w:val="clear"/>
         </w:rPr>
         <w:t>figure</w:t>
       </w:r>
@@ -10449,7 +9830,7 @@
           <w:b w:val="false"/>
           <w:color w:val="CCCCCC"/>
           <w:sz w:val="21"/>
-          <w:shd w:fill="1F1F1F" w:val="clear"/>
+          <w:shd w:fill="auto" w:val="clear"/>
         </w:rPr>
         <w:t>(</w:t>
       </w:r>
@@ -10459,7 +9840,7 @@
           <w:b w:val="false"/>
           <w:color w:val="9CDCFE"/>
           <w:sz w:val="21"/>
-          <w:shd w:fill="1F1F1F" w:val="clear"/>
+          <w:shd w:fill="auto" w:val="clear"/>
         </w:rPr>
         <w:t>figsize</w:t>
       </w:r>
@@ -10469,7 +9850,7 @@
           <w:b w:val="false"/>
           <w:color w:val="CCCCCC"/>
           <w:sz w:val="21"/>
-          <w:shd w:fill="1F1F1F" w:val="clear"/>
+          <w:shd w:fill="auto" w:val="clear"/>
         </w:rPr>
         <w:t xml:space="preserve"> </w:t>
       </w:r>
@@ -10479,7 +9860,7 @@
           <w:b w:val="false"/>
           <w:color w:val="D4D4D4"/>
           <w:sz w:val="21"/>
-          <w:shd w:fill="1F1F1F" w:val="clear"/>
+          <w:shd w:fill="auto" w:val="clear"/>
         </w:rPr>
         <w:t>=</w:t>
       </w:r>
@@ -10489,7 +9870,7 @@
           <w:b w:val="false"/>
           <w:color w:val="CCCCCC"/>
           <w:sz w:val="21"/>
-          <w:shd w:fill="1F1F1F" w:val="clear"/>
+          <w:shd w:fill="auto" w:val="clear"/>
         </w:rPr>
         <w:t xml:space="preserve"> (</w:t>
       </w:r>
@@ -10499,7 +9880,7 @@
           <w:b w:val="false"/>
           <w:color w:val="B5CEA8"/>
           <w:sz w:val="21"/>
-          <w:shd w:fill="1F1F1F" w:val="clear"/>
+          <w:shd w:fill="auto" w:val="clear"/>
         </w:rPr>
         <w:t>8</w:t>
       </w:r>
@@ -10509,7 +9890,7 @@
           <w:b w:val="false"/>
           <w:color w:val="CCCCCC"/>
           <w:sz w:val="21"/>
-          <w:shd w:fill="1F1F1F" w:val="clear"/>
+          <w:shd w:fill="auto" w:val="clear"/>
         </w:rPr>
         <w:t>,</w:t>
       </w:r>
@@ -10519,7 +9900,7 @@
           <w:b w:val="false"/>
           <w:color w:val="B5CEA8"/>
           <w:sz w:val="21"/>
-          <w:shd w:fill="1F1F1F" w:val="clear"/>
+          <w:shd w:fill="auto" w:val="clear"/>
         </w:rPr>
         <w:t>6</w:t>
       </w:r>
@@ -10529,7 +9910,7 @@
           <w:b w:val="false"/>
           <w:color w:val="CCCCCC"/>
           <w:sz w:val="21"/>
-          <w:shd w:fill="1F1F1F" w:val="clear"/>
+          <w:shd w:fill="auto" w:val="clear"/>
         </w:rPr>
         <w:t>))</w:t>
       </w:r>
@@ -10540,70 +9921,71 @@
         <w:spacing w:lineRule="atLeast" w:line="285"/>
         <w:ind w:hanging="0" w:left="0" w:right="0"/>
         <w:rPr>
-          <w:rFonts w:ascii="Droid Sans Mono;monospace;monospace" w:hAnsi="Droid Sans Mono;monospace;monospace"/>
+          <w:rFonts w:ascii="Droid Sans Mono;monospace;monospace" w:hAnsi="Droid Sans Mono;monospace;monospace" w:cstheme="minorBidi"/>
           <w:b w:val="false"/>
           <w:color w:val="CCCCCC"/>
           <w:sz w:val="21"/>
-          <w:shd w:fill="1F1F1F" w:val="clear"/>
-        </w:rPr>
-      </w:pPr>
-      <w:r>
-        <w:rPr>
-          <w:rFonts w:ascii="Droid Sans Mono;monospace;monospace" w:hAnsi="Droid Sans Mono;monospace;monospace"/>
+          <w:highlight w:val="none"/>
+          <w:shd w:fill="auto" w:val="clear"/>
+        </w:rPr>
+      </w:pPr>
+      <w:r>
+        <w:rPr>
+          <w:rFonts w:asciiTheme="minorHAnsi" w:cstheme="minorBidi" w:eastAsiaTheme="minorHAnsi" w:hAnsiTheme="minorHAnsi" w:ascii="Droid Sans Mono;monospace;monospace" w:hAnsi="Droid Sans Mono;monospace;monospace"/>
           <w:b w:val="false"/>
           <w:color w:val="4EC9B0"/>
           <w:sz w:val="21"/>
-          <w:shd w:fill="1F1F1F" w:val="clear"/>
+          <w:shd w:fill="auto" w:val="clear"/>
         </w:rPr>
         <w:t>plt</w:t>
       </w:r>
       <w:r>
         <w:rPr>
-          <w:rFonts w:ascii="Droid Sans Mono;monospace;monospace" w:hAnsi="Droid Sans Mono;monospace;monospace"/>
+          <w:rFonts w:asciiTheme="minorHAnsi" w:cstheme="minorBidi" w:eastAsiaTheme="minorHAnsi" w:hAnsiTheme="minorHAnsi" w:ascii="Droid Sans Mono;monospace;monospace" w:hAnsi="Droid Sans Mono;monospace;monospace"/>
           <w:b w:val="false"/>
           <w:color w:val="CCCCCC"/>
           <w:sz w:val="21"/>
-          <w:shd w:fill="1F1F1F" w:val="clear"/>
+          <w:shd w:fill="auto" w:val="clear"/>
         </w:rPr>
         <w:t>.</w:t>
       </w:r>
       <w:r>
         <w:rPr>
-          <w:rFonts w:ascii="Droid Sans Mono;monospace;monospace" w:hAnsi="Droid Sans Mono;monospace;monospace"/>
+          <w:rFonts w:asciiTheme="minorHAnsi" w:cstheme="minorBidi" w:eastAsiaTheme="minorHAnsi" w:hAnsiTheme="minorHAnsi" w:ascii="Droid Sans Mono;monospace;monospace" w:hAnsi="Droid Sans Mono;monospace;monospace"/>
           <w:b w:val="false"/>
           <w:color w:val="DCDCAA"/>
           <w:sz w:val="21"/>
-          <w:shd w:fill="1F1F1F" w:val="clear"/>
+          <w:shd w:fill="auto" w:val="clear"/>
         </w:rPr>
         <w:t>title</w:t>
       </w:r>
       <w:r>
         <w:rPr>
-          <w:rFonts w:ascii="Droid Sans Mono;monospace;monospace" w:hAnsi="Droid Sans Mono;monospace;monospace"/>
+          <w:rFonts w:asciiTheme="minorHAnsi" w:cstheme="minorBidi" w:eastAsiaTheme="minorHAnsi" w:hAnsiTheme="minorHAnsi" w:ascii="Droid Sans Mono;monospace;monospace" w:hAnsi="Droid Sans Mono;monospace;monospace"/>
           <w:b w:val="false"/>
           <w:color w:val="CCCCCC"/>
           <w:sz w:val="21"/>
-          <w:shd w:fill="1F1F1F" w:val="clear"/>
+          <w:shd w:fill="auto" w:val="clear"/>
         </w:rPr>
         <w:t>(</w:t>
       </w:r>
       <w:r>
         <w:rPr>
-          <w:rFonts w:ascii="Droid Sans Mono;monospace;monospace" w:hAnsi="Droid Sans Mono;monospace;monospace"/>
+          <w:rFonts w:asciiTheme="minorHAnsi" w:cstheme="minorBidi" w:eastAsiaTheme="minorHAnsi" w:hAnsiTheme="minorHAnsi" w:ascii="Droid Sans Mono;monospace;monospace" w:hAnsi="Droid Sans Mono;monospace;monospace"/>
           <w:b w:val="false"/>
           <w:color w:val="CE9178"/>
           <w:sz w:val="21"/>
-          <w:shd w:fill="1F1F1F" w:val="clear"/>
+          <w:shd w:fill="auto" w:val="clear"/>
         </w:rPr>
         <w:t>'Grafico de la función diferencia de los lados'</w:t>
       </w:r>
       <w:r>
         <w:rPr>
-          <w:rFonts w:ascii="Droid Sans Mono;monospace;monospace" w:hAnsi="Droid Sans Mono;monospace;monospace"/>
+          <w:rFonts w:asciiTheme="minorHAnsi" w:cstheme="minorBidi" w:eastAsiaTheme="minorHAnsi" w:hAnsiTheme="minorHAnsi" w:ascii="Droid Sans Mono;monospace;monospace" w:hAnsi="Droid Sans Mono;monospace;monospace"/>
           <w:b w:val="false"/>
           <w:color w:val="CCCCCC"/>
           <w:sz w:val="21"/>
-          <w:shd w:fill="1F1F1F" w:val="clear"/>
+          <w:shd w:fill="auto" w:val="clear"/>
         </w:rPr>
         <w:t>)</w:t>
       </w:r>
@@ -10614,70 +9996,71 @@
         <w:spacing w:lineRule="atLeast" w:line="285"/>
         <w:ind w:hanging="0" w:left="0" w:right="0"/>
         <w:rPr>
-          <w:rFonts w:ascii="Droid Sans Mono;monospace;monospace" w:hAnsi="Droid Sans Mono;monospace;monospace"/>
+          <w:rFonts w:ascii="Droid Sans Mono;monospace;monospace" w:hAnsi="Droid Sans Mono;monospace;monospace" w:cstheme="minorBidi"/>
           <w:b w:val="false"/>
           <w:color w:val="CCCCCC"/>
           <w:sz w:val="21"/>
-          <w:shd w:fill="1F1F1F" w:val="clear"/>
-        </w:rPr>
-      </w:pPr>
-      <w:r>
-        <w:rPr>
-          <w:rFonts w:ascii="Droid Sans Mono;monospace;monospace" w:hAnsi="Droid Sans Mono;monospace;monospace"/>
+          <w:highlight w:val="none"/>
+          <w:shd w:fill="auto" w:val="clear"/>
+        </w:rPr>
+      </w:pPr>
+      <w:r>
+        <w:rPr>
+          <w:rFonts w:asciiTheme="minorHAnsi" w:cstheme="minorBidi" w:eastAsiaTheme="minorHAnsi" w:hAnsiTheme="minorHAnsi" w:ascii="Droid Sans Mono;monospace;monospace" w:hAnsi="Droid Sans Mono;monospace;monospace"/>
           <w:b w:val="false"/>
           <w:color w:val="4EC9B0"/>
           <w:sz w:val="21"/>
-          <w:shd w:fill="1F1F1F" w:val="clear"/>
+          <w:shd w:fill="auto" w:val="clear"/>
         </w:rPr>
         <w:t>plt</w:t>
       </w:r>
       <w:r>
         <w:rPr>
-          <w:rFonts w:ascii="Droid Sans Mono;monospace;monospace" w:hAnsi="Droid Sans Mono;monospace;monospace"/>
+          <w:rFonts w:asciiTheme="minorHAnsi" w:cstheme="minorBidi" w:eastAsiaTheme="minorHAnsi" w:hAnsiTheme="minorHAnsi" w:ascii="Droid Sans Mono;monospace;monospace" w:hAnsi="Droid Sans Mono;monospace;monospace"/>
           <w:b w:val="false"/>
           <w:color w:val="CCCCCC"/>
           <w:sz w:val="21"/>
-          <w:shd w:fill="1F1F1F" w:val="clear"/>
+          <w:shd w:fill="auto" w:val="clear"/>
         </w:rPr>
         <w:t>.</w:t>
       </w:r>
       <w:r>
         <w:rPr>
-          <w:rFonts w:ascii="Droid Sans Mono;monospace;monospace" w:hAnsi="Droid Sans Mono;monospace;monospace"/>
+          <w:rFonts w:asciiTheme="minorHAnsi" w:cstheme="minorBidi" w:eastAsiaTheme="minorHAnsi" w:hAnsiTheme="minorHAnsi" w:ascii="Droid Sans Mono;monospace;monospace" w:hAnsi="Droid Sans Mono;monospace;monospace"/>
           <w:b w:val="false"/>
           <w:color w:val="DCDCAA"/>
           <w:sz w:val="21"/>
-          <w:shd w:fill="1F1F1F" w:val="clear"/>
+          <w:shd w:fill="auto" w:val="clear"/>
         </w:rPr>
         <w:t>ylabel</w:t>
       </w:r>
       <w:r>
         <w:rPr>
-          <w:rFonts w:ascii="Droid Sans Mono;monospace;monospace" w:hAnsi="Droid Sans Mono;monospace;monospace"/>
+          <w:rFonts w:asciiTheme="minorHAnsi" w:cstheme="minorBidi" w:eastAsiaTheme="minorHAnsi" w:hAnsiTheme="minorHAnsi" w:ascii="Droid Sans Mono;monospace;monospace" w:hAnsi="Droid Sans Mono;monospace;monospace"/>
           <w:b w:val="false"/>
           <w:color w:val="CCCCCC"/>
           <w:sz w:val="21"/>
-          <w:shd w:fill="1F1F1F" w:val="clear"/>
+          <w:shd w:fill="auto" w:val="clear"/>
         </w:rPr>
         <w:t>(</w:t>
       </w:r>
       <w:r>
         <w:rPr>
-          <w:rFonts w:ascii="Droid Sans Mono;monospace;monospace" w:hAnsi="Droid Sans Mono;monospace;monospace"/>
+          <w:rFonts w:asciiTheme="minorHAnsi" w:cstheme="minorBidi" w:eastAsiaTheme="minorHAnsi" w:hAnsiTheme="minorHAnsi" w:ascii="Droid Sans Mono;monospace;monospace" w:hAnsi="Droid Sans Mono;monospace;monospace"/>
           <w:b w:val="false"/>
           <w:color w:val="CE9178"/>
           <w:sz w:val="21"/>
-          <w:shd w:fill="1F1F1F" w:val="clear"/>
+          <w:shd w:fill="auto" w:val="clear"/>
         </w:rPr>
         <w:t>'Diferencia de edades'</w:t>
       </w:r>
       <w:r>
         <w:rPr>
-          <w:rFonts w:ascii="Droid Sans Mono;monospace;monospace" w:hAnsi="Droid Sans Mono;monospace;monospace"/>
+          <w:rFonts w:asciiTheme="minorHAnsi" w:cstheme="minorBidi" w:eastAsiaTheme="minorHAnsi" w:hAnsiTheme="minorHAnsi" w:ascii="Droid Sans Mono;monospace;monospace" w:hAnsi="Droid Sans Mono;monospace;monospace"/>
           <w:b w:val="false"/>
           <w:color w:val="CCCCCC"/>
           <w:sz w:val="21"/>
-          <w:shd w:fill="1F1F1F" w:val="clear"/>
+          <w:shd w:fill="auto" w:val="clear"/>
         </w:rPr>
         <w:t>)</w:t>
       </w:r>

</xml_diff>

<commit_message>
4 de septiembre normas IEEE
</commit_message>
<xml_diff>
--- a/referents/1_precalculo_stewart/1_fundamentos/1_5_ecuaciones/6_propuesta_presentada_congreso_humanos_XXI/3_este_articulo_en_cuaderno_jupyter/de_las_funciones_a_las_ecuaciones_como_resolver_ecuaciones_con_python.docx
+++ b/referents/1_precalculo_stewart/1_fundamentos/1_5_ecuaciones/6_propuesta_presentada_congreso_humanos_XXI/3_este_articulo_en_cuaderno_jupyter/de_las_funciones_a_las_ecuaciones_como_resolver_ecuaciones_con_python.docx
@@ -778,7 +778,21 @@
           <w:szCs w:val="20"/>
           <w:lang w:val="es-CO"/>
         </w:rPr>
-        <w:t>Muchos estudiantes presentan serias dificultades para comprender y aplicar el razonamiento algebraico. Esto se evidencia en su dificultad para manipular y simplificar expresiones algebraicas, resolver ecuaciones y entender las propiedades fundamentales de las operaciones algebraicas (Gasco-Txabarri, J. (2017). ).</w:t>
+        <w:t xml:space="preserve">Muchos estudiantes presentan serias dificultades para comprender y aplicar el razonamiento algebraico. Esto se evidencia en su dificultad para manipular y simplificar expresiones algebraicas, resolver ecuaciones y entender las propiedades fundamentales de las operaciones algebraicas </w:t>
+      </w:r>
+      <w:r>
+        <w:rPr>
+          <w:rFonts w:eastAsia="Open Sans" w:cs="Open Sans" w:ascii="Open Sans" w:hAnsi="Open Sans"/>
+          <w:b w:val="false"/>
+          <w:bCs w:val="false"/>
+          <w:i w:val="false"/>
+          <w:iCs w:val="false"/>
+          <w:spacing w:val="-1"/>
+          <w:sz w:val="20"/>
+          <w:szCs w:val="20"/>
+          <w:lang w:val="es-CO"/>
+        </w:rPr>
+        <w:t>[1]</w:t>
       </w:r>
     </w:p>
     <w:p>
@@ -22103,48 +22117,99 @@
           <w:szCs w:val="20"/>
           <w:lang w:val="es-CO"/>
         </w:rPr>
-        <w:t>Bibliografía</w:t>
-      </w:r>
-    </w:p>
-    <w:p>
-      <w:pPr>
-        <w:pStyle w:val="Normal"/>
-        <w:ind w:right="-1"/>
-        <w:rPr>
-          <w:rFonts w:ascii="Open Sans" w:hAnsi="Open Sans" w:eastAsia="Open Sans" w:cs="Open Sans"/>
-          <w:sz w:val="20"/>
-          <w:szCs w:val="20"/>
-          <w:lang w:val="es-CO"/>
-        </w:rPr>
-      </w:pPr>
-      <w:r>
-        <w:rPr>
-          <w:rFonts w:eastAsia="Open Sans" w:cs="Open Sans" w:ascii="Open Sans" w:hAnsi="Open Sans"/>
-          <w:sz w:val="20"/>
-          <w:szCs w:val="20"/>
-          <w:lang w:val="es-CO"/>
-        </w:rPr>
-      </w:r>
-    </w:p>
-    <w:p>
-      <w:pPr>
-        <w:pStyle w:val="Normal"/>
-        <w:ind w:right="-1"/>
-        <w:rPr>
-          <w:b/>
-          <w:bCs/>
-        </w:rPr>
-      </w:pPr>
-      <w:r>
-        <w:rPr>
-          <w:rFonts w:eastAsia="Open Sans" w:cs="Open Sans" w:ascii="Open Sans" w:hAnsi="Open Sans"/>
-          <w:b/>
-          <w:bCs/>
-          <w:sz w:val="20"/>
-          <w:szCs w:val="20"/>
-          <w:lang w:val="es-CO"/>
-        </w:rPr>
-        <w:t>Artículos y documentos en línea:</w:t>
+        <w:t xml:space="preserve">REFERENCIAS  </w:t>
+      </w:r>
+    </w:p>
+    <w:p>
+      <w:pPr>
+        <w:pStyle w:val="Normal"/>
+        <w:ind w:right="-1"/>
+        <w:rPr>
+          <w:rFonts w:ascii="Open Sans" w:hAnsi="Open Sans" w:eastAsia="Open Sans" w:cs="Open Sans"/>
+          <w:sz w:val="20"/>
+          <w:szCs w:val="20"/>
+          <w:lang w:val="es-CO"/>
+        </w:rPr>
+      </w:pPr>
+      <w:r>
+        <w:rPr>
+          <w:rFonts w:eastAsia="Open Sans" w:cs="Open Sans" w:ascii="Open Sans" w:hAnsi="Open Sans"/>
+          <w:sz w:val="20"/>
+          <w:szCs w:val="20"/>
+          <w:lang w:val="es-CO"/>
+        </w:rPr>
+      </w:r>
+    </w:p>
+    <w:p>
+      <w:pPr>
+        <w:pStyle w:val="Normal"/>
+        <w:ind w:right="-1"/>
+        <w:rPr>
+          <w:b/>
+          <w:bCs/>
+        </w:rPr>
+      </w:pPr>
+      <w:r>
+        <w:rPr>
+          <w:rFonts w:eastAsia="Open Sans" w:cs="Open Sans" w:ascii="Open Sans" w:hAnsi="Open Sans"/>
+          <w:b/>
+          <w:bCs/>
+          <w:sz w:val="20"/>
+          <w:szCs w:val="20"/>
+          <w:lang w:val="es-CO"/>
+        </w:rPr>
+        <w:t xml:space="preserve">[1]  </w:t>
+      </w:r>
+      <w:r>
+        <w:rPr>
+          <w:rFonts w:eastAsia="Open Sans" w:cs="Open Sans" w:ascii="Open Sans" w:hAnsi="Open Sans"/>
+          <w:b w:val="false"/>
+          <w:bCs w:val="false"/>
+          <w:sz w:val="20"/>
+          <w:szCs w:val="20"/>
+          <w:lang w:val="es-CO"/>
+        </w:rPr>
+        <w:t xml:space="preserve">Gasco-Txabarri, J. (2017). La resolución de problemas aritmético-algebraicos y las estrategias de aprendizaje en matemáticas. Un estudio en educación secundaria obligatoria (ESO). *Revista Latinoamericana de Investigación en Matemática Educativa, 20*(2), 167-192. Recuperado de: </w:t>
+      </w:r>
+      <w:hyperlink r:id="rId4">
+        <w:r>
+          <w:rPr>
+            <w:rStyle w:val="Hyperlink"/>
+            <w:rFonts w:eastAsia="Open Sans" w:cs="Open Sans" w:ascii="Open Sans" w:hAnsi="Open Sans"/>
+            <w:b w:val="false"/>
+            <w:bCs w:val="false"/>
+            <w:sz w:val="20"/>
+            <w:szCs w:val="20"/>
+            <w:lang w:val="es-CO"/>
+          </w:rPr>
+          <w:t>https://www.redalyc.org/journal/335/33552356003/33552356003.pdf</w:t>
+        </w:r>
+      </w:hyperlink>
+      <w:hyperlink r:id="rId5">
+        <w:r>
+          <w:rPr>
+            <w:rFonts w:eastAsia="Open Sans" w:cs="Open Sans" w:ascii="Open Sans" w:hAnsi="Open Sans"/>
+            <w:b w:val="false"/>
+            <w:bCs w:val="false"/>
+            <w:sz w:val="20"/>
+            <w:szCs w:val="20"/>
+            <w:lang w:val="es-CO"/>
+          </w:rPr>
+          <w:t xml:space="preserve">  </w:t>
+        </w:r>
+      </w:hyperlink>
+    </w:p>
+    <w:p>
+      <w:pPr>
+        <w:pStyle w:val="Normal"/>
+        <w:ind w:right="-1"/>
+        <w:rPr>
+          <w:b/>
+          <w:bCs/>
+        </w:rPr>
+      </w:pPr>
+      <w:r>
+        <w:rPr/>
       </w:r>
     </w:p>
     <w:p>
@@ -23334,15 +23399,33 @@
         </w:rPr>
       </w:pPr>
       <w:r>
-        <w:rPr>
-          <w:rFonts w:eastAsia="Open Sans" w:cs="Open Sans" w:ascii="Open Sans" w:hAnsi="Open Sans"/>
+        <w:rPr/>
+      </w:r>
+    </w:p>
+    <w:p>
+      <w:pPr>
+        <w:pStyle w:val="Normal"/>
+        <w:ind w:right="-1"/>
+        <w:rPr>
+          <w:rFonts w:ascii="Open Sans" w:hAnsi="Open Sans" w:eastAsia="Open Sans" w:cs="Open Sans"/>
+          <w:sz w:val="20"/>
+          <w:szCs w:val="20"/>
+          <w:lang w:val="es-CO"/>
+        </w:rPr>
+      </w:pPr>
+      <w:r>
+        <w:rPr>
+          <w:rFonts w:eastAsia="Open Sans" w:cs="Open Sans" w:ascii="arial" w:hAnsi="arial"/>
           <w:b w:val="false"/>
           <w:bCs w:val="false"/>
-          <w:sz w:val="20"/>
-          <w:szCs w:val="20"/>
-          <w:lang w:val="es-CO"/>
-        </w:rPr>
-        <w:t>Gasco-Txabarri, J. (2017). La resolución de problemas aritmético-algebraicos y las estrategias de aprendizaje en matemáticas. Un estudio en educación secundaria obligatoria (ESO). *Revista Latinoamericana de Investigación en Matemática Educativa, 20*(2), 167-192. Recuperado de: https://www.redalyc.org/journal/335/33552356003/33552356003.pdf</w:t>
+          <w:i w:val="false"/>
+          <w:iCs w:val="false"/>
+          <w:spacing w:val="-1"/>
+          <w:sz w:val="20"/>
+          <w:szCs w:val="20"/>
+          <w:lang w:val="es-CO"/>
+        </w:rPr>
+        <w:t>(Gasco-Txabarri, J. (2017). ).</w:t>
       </w:r>
     </w:p>
     <w:p>
@@ -23721,7 +23804,7 @@
       </w:pPr>
       <w:r>
         <w:rPr>
-          <w:rStyle w:val="FootnoteCharacters19"/>
+          <w:rStyle w:val="FootnoteCharacters20"/>
         </w:rPr>
         <w:footnoteRef/>
       </w:r>
@@ -24383,6 +24466,13 @@
       <w:vertAlign w:val="superscript"/>
     </w:rPr>
   </w:style>
+  <w:style w:type="character" w:styleId="FootnoteCharacters20">
+    <w:name w:val="Footnote Characters20"/>
+    <w:qFormat/>
+    <w:rPr>
+      <w:vertAlign w:val="superscript"/>
+    </w:rPr>
+  </w:style>
   <w:style w:type="character" w:styleId="FootnoteReference">
     <w:name w:val="Footnote Reference"/>
     <w:rPr>
@@ -24517,6 +24607,13 @@
   </w:style>
   <w:style w:type="character" w:styleId="EndnoteCharacters18">
     <w:name w:val="Endnote Characters18"/>
+    <w:qFormat/>
+    <w:rPr>
+      <w:vertAlign w:val="superscript"/>
+    </w:rPr>
+  </w:style>
+  <w:style w:type="character" w:styleId="EndnoteCharacters19">
+    <w:name w:val="Endnote Characters19"/>
     <w:qFormat/>
     <w:rPr>
       <w:vertAlign w:val="superscript"/>

</xml_diff>

<commit_message>
5 de septiembre 1_
</commit_message>
<xml_diff>
--- a/referents/1_precalculo_stewart/1_fundamentos/1_5_ecuaciones/6_propuesta_presentada_congreso_humanos_XXI/3_este_articulo_en_cuaderno_jupyter/de_las_funciones_a_las_ecuaciones_como_resolver_ecuaciones_con_python.docx
+++ b/referents/1_precalculo_stewart/1_fundamentos/1_5_ecuaciones/6_propuesta_presentada_congreso_humanos_XXI/3_este_articulo_en_cuaderno_jupyter/de_las_funciones_a_las_ecuaciones_como_resolver_ecuaciones_con_python.docx
@@ -23002,27 +23002,6 @@
       </w:pPr>
       <w:r>
         <w:rPr>
-          <w:rFonts w:eastAsia="Open Sans" w:cs="Open Sans" w:ascii="Open Sans" w:hAnsi="Open Sans"/>
-          <w:b/>
-          <w:bCs/>
-          <w:sz w:val="20"/>
-          <w:szCs w:val="20"/>
-          <w:lang w:val="es-CO"/>
-        </w:rPr>
-        <w:t>Artículos en línea con URL:</w:t>
-      </w:r>
-    </w:p>
-    <w:p>
-      <w:pPr>
-        <w:pStyle w:val="Normal"/>
-        <w:ind w:right="-1"/>
-        <w:rPr>
-          <w:b/>
-          <w:bCs/>
-        </w:rPr>
-      </w:pPr>
-      <w:r>
-        <w:rPr>
           <w:b/>
           <w:bCs/>
         </w:rPr>
@@ -23426,43 +23405,6 @@
           <w:lang w:val="es-CO"/>
         </w:rPr>
         <w:t>(Gasco-Txabarri, J. (2017). ).</w:t>
-      </w:r>
-    </w:p>
-    <w:p>
-      <w:pPr>
-        <w:pStyle w:val="Normal"/>
-        <w:ind w:right="-1"/>
-        <w:rPr>
-          <w:b/>
-          <w:bCs/>
-        </w:rPr>
-      </w:pPr>
-      <w:r>
-        <w:rPr>
-          <w:b/>
-          <w:bCs/>
-        </w:rPr>
-      </w:r>
-    </w:p>
-    <w:p>
-      <w:pPr>
-        <w:pStyle w:val="Normal"/>
-        <w:ind w:right="-1"/>
-        <w:rPr>
-          <w:b/>
-          <w:bCs/>
-        </w:rPr>
-      </w:pPr>
-      <w:r>
-        <w:rPr>
-          <w:rFonts w:eastAsia="Open Sans" w:cs="Open Sans" w:ascii="Open Sans" w:hAnsi="Open Sans"/>
-          <w:b/>
-          <w:bCs/>
-          <w:sz w:val="20"/>
-          <w:szCs w:val="20"/>
-          <w:lang w:val="es-CO"/>
-        </w:rPr>
-        <w:t>Libros:</w:t>
       </w:r>
     </w:p>
     <w:p>

</xml_diff>

<commit_message>
tercer referente corregido a normas IEEE
</commit_message>
<xml_diff>
--- a/referents/1_precalculo_stewart/1_fundamentos/1_5_ecuaciones/6_propuesta_presentada_congreso_humanos_XXI/3_este_articulo_en_cuaderno_jupyter/de_las_funciones_a_las_ecuaciones_como_resolver_ecuaciones_con_python.docx
+++ b/referents/1_precalculo_stewart/1_fundamentos/1_5_ecuaciones/6_propuesta_presentada_congreso_humanos_XXI/3_este_articulo_en_cuaderno_jupyter/de_las_funciones_a_las_ecuaciones_como_resolver_ecuaciones_con_python.docx
@@ -992,7 +992,31 @@
           <w:szCs w:val="18"/>
           <w:lang w:val="es-CO"/>
         </w:rPr>
-        <w:t>Identificar y operar con términos semejantes es un desafío para los estudiantes. Esta habilidad es crucial para simplificar ecuaciones y trabajar eficientemente con expresiones algebraicas, y su falta de dominio impide el progreso en la resolución de problemas más complejos (Piaget, 1952).</w:t>
+        <w:t xml:space="preserve">Identificar y operar con términos semejantes es un desafío para los estudiantes. Esta habilidad es crucial para simplificar ecuaciones y trabajar eficientemente con expresiones algebraicas, y su falta de dominio impide el progreso en la resolución de problemas más complejos </w:t>
+      </w:r>
+      <w:r>
+        <w:rPr>
+          <w:rFonts w:eastAsia="Open Sans" w:cs="Open Sans" w:ascii="Open Sans" w:hAnsi="Open Sans"/>
+          <w:b w:val="false"/>
+          <w:bCs w:val="false"/>
+          <w:spacing w:val="-1"/>
+          <w:sz w:val="18"/>
+          <w:szCs w:val="18"/>
+          <w:lang w:val="es-CO"/>
+        </w:rPr>
+        <w:t>[3]</w:t>
+      </w:r>
+      <w:r>
+        <w:rPr>
+          <w:rFonts w:eastAsia="Open Sans" w:cs="Open Sans" w:ascii="Open Sans" w:hAnsi="Open Sans"/>
+          <w:b w:val="false"/>
+          <w:bCs w:val="false"/>
+          <w:spacing w:val="-1"/>
+          <w:sz w:val="18"/>
+          <w:szCs w:val="18"/>
+          <w:lang w:val="es-CO"/>
+        </w:rPr>
+        <w:t>.</w:t>
       </w:r>
     </w:p>
     <w:p>
@@ -22283,7 +22307,83 @@
         </w:rPr>
       </w:pPr>
       <w:r>
-        <w:rPr/>
+        <w:rPr>
+          <w:rFonts w:eastAsia="Open Sans" w:cs="Open Sans" w:ascii="Open Sans" w:hAnsi="Open Sans"/>
+          <w:b w:val="false"/>
+          <w:bCs w:val="false"/>
+          <w:sz w:val="20"/>
+          <w:szCs w:val="20"/>
+          <w:lang w:val="es-CO"/>
+        </w:rPr>
+        <w:t xml:space="preserve">[3] </w:t>
+      </w:r>
+      <w:r>
+        <w:rPr>
+          <w:rFonts w:eastAsia="Open Sans" w:cs="Open Sans" w:ascii="Open Sans" w:hAnsi="Open Sans"/>
+          <w:b w:val="false"/>
+          <w:bCs w:val="false"/>
+          <w:sz w:val="20"/>
+          <w:szCs w:val="20"/>
+          <w:lang w:val="es-CO"/>
+        </w:rPr>
+        <w:t xml:space="preserve">Aguhayon, H., Tingson, R., &amp; Pentang, J. (2023). Addressing students learning gaps in mathematics through differentiated instruction. </w:t>
+      </w:r>
+      <w:r>
+        <w:rPr>
+          <w:rFonts w:eastAsia="Open Sans" w:cs="Open Sans" w:ascii="Open Sans" w:hAnsi="Open Sans"/>
+          <w:b w:val="false"/>
+          <w:bCs w:val="false"/>
+          <w:i/>
+          <w:sz w:val="20"/>
+          <w:szCs w:val="20"/>
+          <w:lang w:val="es-CO"/>
+        </w:rPr>
+        <w:t>International Journal of Educational Management and Development Studies</w:t>
+      </w:r>
+      <w:r>
+        <w:rPr>
+          <w:rFonts w:eastAsia="Open Sans" w:cs="Open Sans" w:ascii="Open Sans" w:hAnsi="Open Sans"/>
+          <w:b w:val="false"/>
+          <w:bCs w:val="false"/>
+          <w:sz w:val="20"/>
+          <w:szCs w:val="20"/>
+          <w:lang w:val="es-CO"/>
+        </w:rPr>
+        <w:t xml:space="preserve">, </w:t>
+      </w:r>
+      <w:r>
+        <w:rPr>
+          <w:rFonts w:eastAsia="Open Sans" w:cs="Open Sans" w:ascii="Open Sans" w:hAnsi="Open Sans"/>
+          <w:b w:val="false"/>
+          <w:bCs w:val="false"/>
+          <w:i/>
+          <w:sz w:val="20"/>
+          <w:szCs w:val="20"/>
+          <w:lang w:val="es-CO"/>
+        </w:rPr>
+        <w:t>4</w:t>
+      </w:r>
+      <w:r>
+        <w:rPr>
+          <w:rFonts w:eastAsia="Open Sans" w:cs="Open Sans" w:ascii="Open Sans" w:hAnsi="Open Sans"/>
+          <w:b w:val="false"/>
+          <w:bCs w:val="false"/>
+          <w:sz w:val="20"/>
+          <w:szCs w:val="20"/>
+          <w:lang w:val="es-CO"/>
+        </w:rPr>
+        <w:t>(1), 69-87.</w:t>
+      </w:r>
+      <w:r>
+        <w:rPr>
+          <w:rFonts w:eastAsia="Open Sans" w:cs="Open Sans" w:ascii="Open Sans" w:hAnsi="Open Sans"/>
+          <w:b w:val="false"/>
+          <w:bCs w:val="false"/>
+          <w:sz w:val="20"/>
+          <w:szCs w:val="20"/>
+          <w:lang w:val="es-CO"/>
+        </w:rPr>
+        <w:t xml:space="preserve"> Available: https://papers.ssrn.com/sol3/papers.cfm?abstract_id=4390130</w:t>
       </w:r>
     </w:p>
     <w:p>

</xml_diff>

<commit_message>
mejorado el referente 5
</commit_message>
<xml_diff>
--- a/referents/1_precalculo_stewart/1_fundamentos/1_5_ecuaciones/6_propuesta_presentada_congreso_humanos_XXI/3_este_articulo_en_cuaderno_jupyter/de_las_funciones_a_las_ecuaciones_como_resolver_ecuaciones_con_python.docx
+++ b/referents/1_precalculo_stewart/1_fundamentos/1_5_ecuaciones/6_propuesta_presentada_congreso_humanos_XXI/3_este_articulo_en_cuaderno_jupyter/de_las_funciones_a_las_ecuaciones_como_resolver_ecuaciones_con_python.docx
@@ -876,340 +876,355 @@
           <w:szCs w:val="18"/>
           <w:lang w:val="es-CO"/>
         </w:rPr>
-        <w:t xml:space="preserve">El criterio de la balanza, que establece la equivalencia de ecuaciones cuando una se obtiene de la otra sumando la misma cantidad a ambos lados o multiplicando por la misma cantidad no nula a ambos lados, es desconocido o no utilizado por los estudiantes. Este criterio es esencial para entender la naturaleza de las ecuaciones y su resolución </w:t>
-      </w:r>
-      <w:r>
-        <w:rPr>
-          <w:rFonts w:eastAsia="Open Sans" w:cs="Open Sans" w:ascii="Open Sans" w:hAnsi="Open Sans"/>
+        <w:t>El criterio de la balanza, que establece la equivalencia de ecuaciones cuando una se obtiene de la otra sumando la misma cantidad a ambos lados o multiplicando por la misma cantidad no nula a ambos lados, es desconocido o no utilizado por los estudiantes. Este criterio es esencial para entender la naturaleza de las ecuaciones y su resolución [2].</w:t>
+      </w:r>
+    </w:p>
+    <w:p>
+      <w:pPr>
+        <w:pStyle w:val="Normal"/>
+        <w:ind w:right="-1"/>
+        <w:rPr>
+          <w:rFonts w:ascii="Open Sans" w:hAnsi="Open Sans" w:eastAsia="Open Sans" w:cs="Open Sans"/>
+          <w:sz w:val="20"/>
+          <w:szCs w:val="20"/>
+          <w:lang w:val="es-CO"/>
+        </w:rPr>
+      </w:pPr>
+      <w:r>
+        <w:rPr>
+          <w:rFonts w:eastAsia="Open Sans" w:cs="Open Sans" w:ascii="Open Sans" w:hAnsi="Open Sans"/>
+          <w:sz w:val="20"/>
+          <w:szCs w:val="20"/>
+          <w:lang w:val="es-CO"/>
+        </w:rPr>
+      </w:r>
+    </w:p>
+    <w:p>
+      <w:pPr>
+        <w:pStyle w:val="Normal"/>
+        <w:ind w:right="-1"/>
+        <w:rPr>
+          <w:rFonts w:ascii="Arial" w:hAnsi="Arial"/>
+          <w:sz w:val="20"/>
+          <w:szCs w:val="20"/>
+        </w:rPr>
+      </w:pPr>
+      <w:r>
+        <w:rPr>
+          <w:rFonts w:eastAsia="Open Sans" w:cs="Open Sans" w:ascii="Arial" w:hAnsi="Arial"/>
+          <w:b/>
+          <w:bCs/>
+          <w:spacing w:val="-1"/>
+          <w:sz w:val="20"/>
+          <w:szCs w:val="20"/>
+          <w:lang w:val="es-CO"/>
+        </w:rPr>
+        <w:t>3. Dificultades con Términos Semejantes:</w:t>
+      </w:r>
+    </w:p>
+    <w:p>
+      <w:pPr>
+        <w:pStyle w:val="Normal"/>
+        <w:ind w:right="-1"/>
+        <w:rPr>
+          <w:rFonts w:ascii="Arial" w:hAnsi="Arial"/>
+          <w:sz w:val="20"/>
+          <w:szCs w:val="20"/>
+        </w:rPr>
+      </w:pPr>
+      <w:r>
+        <w:rPr>
+          <w:rFonts w:eastAsia="Open Sans" w:cs="Open Sans" w:ascii="Arial" w:hAnsi="Arial"/>
+          <w:b/>
+          <w:bCs/>
+          <w:spacing w:val="-1"/>
+          <w:sz w:val="20"/>
+          <w:szCs w:val="20"/>
+          <w:lang w:val="es-CO"/>
+        </w:rPr>
+        <w:t xml:space="preserve">  </w:t>
+      </w:r>
+      <w:r>
+        <w:rPr>
+          <w:rFonts w:eastAsia="Open Sans" w:cs="Open Sans" w:ascii="Arial" w:hAnsi="Arial"/>
           <w:b w:val="false"/>
           <w:bCs w:val="false"/>
           <w:spacing w:val="-1"/>
-          <w:sz w:val="18"/>
-          <w:szCs w:val="18"/>
-          <w:lang w:val="es-CO"/>
-        </w:rPr>
-        <w:t>[2]</w:t>
-      </w:r>
-      <w:r>
-        <w:rPr>
-          <w:rFonts w:eastAsia="Open Sans" w:cs="Open Sans" w:ascii="Open Sans" w:hAnsi="Open Sans"/>
+          <w:sz w:val="20"/>
+          <w:szCs w:val="20"/>
+          <w:lang w:val="es-CO"/>
+        </w:rPr>
+        <w:t xml:space="preserve"> </w:t>
+      </w:r>
+      <w:r>
+        <w:rPr>
+          <w:rFonts w:eastAsia="Open Sans" w:cs="Open Sans" w:ascii="Arial" w:hAnsi="Arial"/>
           <w:b w:val="false"/>
           <w:bCs w:val="false"/>
           <w:spacing w:val="-1"/>
-          <w:sz w:val="18"/>
-          <w:szCs w:val="18"/>
-          <w:lang w:val="es-CO"/>
-        </w:rPr>
-        <w:t>.</w:t>
-      </w:r>
-    </w:p>
-    <w:p>
-      <w:pPr>
-        <w:pStyle w:val="Normal"/>
-        <w:ind w:right="-1"/>
-        <w:rPr>
-          <w:rFonts w:ascii="Open Sans" w:hAnsi="Open Sans" w:eastAsia="Open Sans" w:cs="Open Sans"/>
-          <w:sz w:val="20"/>
-          <w:szCs w:val="20"/>
-          <w:lang w:val="es-CO"/>
-        </w:rPr>
-      </w:pPr>
-      <w:r>
-        <w:rPr>
-          <w:rFonts w:eastAsia="Open Sans" w:cs="Open Sans" w:ascii="Open Sans" w:hAnsi="Open Sans"/>
-          <w:sz w:val="20"/>
-          <w:szCs w:val="20"/>
-          <w:lang w:val="es-CO"/>
-        </w:rPr>
-      </w:r>
-    </w:p>
-    <w:p>
-      <w:pPr>
-        <w:pStyle w:val="Normal"/>
-        <w:ind w:right="-1"/>
-        <w:rPr>
-          <w:rFonts w:ascii="Open Sans" w:hAnsi="Open Sans" w:eastAsia="Open Sans" w:cs="Open Sans"/>
-          <w:sz w:val="20"/>
-          <w:szCs w:val="20"/>
-          <w:lang w:val="es-CO"/>
-        </w:rPr>
-      </w:pPr>
-      <w:r>
-        <w:rPr>
-          <w:rFonts w:eastAsia="Open Sans" w:cs="Open Sans" w:ascii="Open Sans" w:hAnsi="Open Sans"/>
+          <w:sz w:val="20"/>
+          <w:szCs w:val="20"/>
+          <w:lang w:val="es-CO"/>
+        </w:rPr>
+        <w:t>Identificar y operar con términos semejantes es un desafío para los estudiantes. Esta habilidad es crucial para simplificar ecuaciones y trabajar eficientemente con expresiones algebraicas, y su falta de dominio impide el progreso en la resolución de problemas más complejos [3].</w:t>
+      </w:r>
+    </w:p>
+    <w:p>
+      <w:pPr>
+        <w:pStyle w:val="Normal"/>
+        <w:ind w:right="-1"/>
+        <w:rPr>
+          <w:rFonts w:ascii="Arial" w:hAnsi="Arial" w:eastAsia="Open Sans" w:cs="Open Sans"/>
+          <w:sz w:val="20"/>
+          <w:szCs w:val="20"/>
+          <w:lang w:val="es-CO"/>
+        </w:rPr>
+      </w:pPr>
+      <w:r>
+        <w:rPr>
+          <w:rFonts w:eastAsia="Open Sans" w:cs="Open Sans" w:ascii="Arial" w:hAnsi="Arial"/>
+          <w:sz w:val="20"/>
+          <w:szCs w:val="20"/>
+          <w:lang w:val="es-CO"/>
+        </w:rPr>
+      </w:r>
+    </w:p>
+    <w:p>
+      <w:pPr>
+        <w:pStyle w:val="Normal"/>
+        <w:ind w:right="-1"/>
+        <w:rPr>
+          <w:rFonts w:ascii="Arial" w:hAnsi="Arial"/>
+          <w:sz w:val="20"/>
+          <w:szCs w:val="20"/>
+        </w:rPr>
+      </w:pPr>
+      <w:r>
+        <w:rPr>
+          <w:rFonts w:eastAsia="Open Sans" w:cs="Open Sans" w:ascii="Arial" w:hAnsi="Arial"/>
           <w:b/>
           <w:bCs/>
           <w:spacing w:val="-1"/>
-          <w:sz w:val="18"/>
-          <w:szCs w:val="18"/>
-          <w:lang w:val="es-CO"/>
-        </w:rPr>
-        <w:t>3. Dificultades con Términos Semejantes:</w:t>
-      </w:r>
-    </w:p>
-    <w:p>
-      <w:pPr>
-        <w:pStyle w:val="Normal"/>
-        <w:ind w:right="-1"/>
-        <w:rPr>
-          <w:rFonts w:ascii="Open Sans" w:hAnsi="Open Sans" w:eastAsia="Open Sans" w:cs="Open Sans"/>
-          <w:sz w:val="20"/>
-          <w:szCs w:val="20"/>
-          <w:lang w:val="es-CO"/>
-        </w:rPr>
-      </w:pPr>
-      <w:r>
-        <w:rPr>
-          <w:rFonts w:eastAsia="Open Sans" w:cs="Open Sans" w:ascii="Open Sans" w:hAnsi="Open Sans"/>
-          <w:b/>
-          <w:bCs/>
+          <w:sz w:val="20"/>
+          <w:szCs w:val="20"/>
+          <w:lang w:val="es-CO"/>
+        </w:rPr>
+        <w:t>4.</w:t>
+      </w:r>
+      <w:r>
+        <w:rPr>
+          <w:rFonts w:eastAsia="Open Sans" w:cs="Open Sans" w:ascii="Arial" w:hAnsi="Arial"/>
+          <w:b/>
+          <w:bCs/>
+          <w:color w:val="000000"/>
           <w:spacing w:val="-1"/>
-          <w:sz w:val="18"/>
-          <w:szCs w:val="18"/>
-          <w:lang w:val="es-CO"/>
-        </w:rPr>
-        <w:t xml:space="preserve">  </w:t>
-      </w:r>
-      <w:r>
-        <w:rPr>
-          <w:rFonts w:eastAsia="Open Sans" w:cs="Open Sans" w:ascii="Open Sans" w:hAnsi="Open Sans"/>
+          <w:sz w:val="20"/>
+          <w:szCs w:val="20"/>
+          <w:shd w:fill="auto" w:val="clear"/>
+          <w:lang w:val="es-CO"/>
+        </w:rPr>
+        <w:t xml:space="preserve"> Problemas con Fracciones Algebraicas:</w:t>
+      </w:r>
+    </w:p>
+    <w:p>
+      <w:pPr>
+        <w:pStyle w:val="Normal"/>
+        <w:spacing w:lineRule="atLeast" w:line="285"/>
+        <w:ind w:hanging="0" w:left="0" w:right="0"/>
+        <w:rPr>
+          <w:rFonts w:ascii="Arial" w:hAnsi="Arial"/>
+          <w:sz w:val="20"/>
+          <w:szCs w:val="20"/>
+        </w:rPr>
+      </w:pPr>
+      <w:r>
+        <w:rPr>
+          <w:rFonts w:ascii="Arial" w:hAnsi="Arial" w:cstheme="minorBidi"/>
+          <w:b w:val="false"/>
+          <w:color w:val="000000"/>
+          <w:sz w:val="20"/>
+          <w:szCs w:val="20"/>
+          <w:shd w:fill="auto" w:val="clear"/>
+        </w:rPr>
+        <w:t>Los estudiantes muestran dificultades significativas al trabajar con fracciones algebraicas. Identificar, simplificar y operar con fracciones algebraicas y amplificar un grupo de fracciones para convertirlas en homogéneas son competencias necesarias para abordar una amplia gama de problemas matemáticos, y su ausencia limita la capacidad de los estudiantes para avanzar en la solución de ecuaciones matemáticas</w:t>
+      </w:r>
+      <w:r>
+        <w:rPr>
+          <w:rFonts w:eastAsia="Open Sans" w:cs="Open Sans" w:ascii="Arial" w:hAnsi="Arial"/>
           <w:b w:val="false"/>
           <w:bCs w:val="false"/>
           <w:spacing w:val="-1"/>
-          <w:sz w:val="18"/>
-          <w:szCs w:val="18"/>
+          <w:sz w:val="20"/>
+          <w:szCs w:val="20"/>
           <w:lang w:val="es-CO"/>
         </w:rPr>
         <w:t xml:space="preserve"> </w:t>
       </w:r>
       <w:r>
         <w:rPr>
-          <w:rFonts w:eastAsia="Open Sans" w:cs="Open Sans" w:ascii="Open Sans" w:hAnsi="Open Sans"/>
+          <w:rFonts w:eastAsia="Open Sans" w:cs="Open Sans" w:ascii="Arial" w:hAnsi="Arial"/>
           <w:b w:val="false"/>
           <w:bCs w:val="false"/>
           <w:spacing w:val="-1"/>
-          <w:sz w:val="18"/>
-          <w:szCs w:val="18"/>
-          <w:lang w:val="es-CO"/>
-        </w:rPr>
-        <w:t xml:space="preserve">Identificar y operar con términos semejantes es un desafío para los estudiantes. Esta habilidad es crucial para simplificar ecuaciones y trabajar eficientemente con expresiones algebraicas, y su falta de dominio impide el progreso en la resolución de problemas más complejos </w:t>
-      </w:r>
-      <w:r>
-        <w:rPr>
-          <w:rFonts w:eastAsia="Open Sans" w:cs="Open Sans" w:ascii="Open Sans" w:hAnsi="Open Sans"/>
+          <w:sz w:val="20"/>
+          <w:szCs w:val="20"/>
+          <w:lang w:val="es-CO"/>
+        </w:rPr>
+        <w:t>[4]</w:t>
+      </w:r>
+      <w:r>
+        <w:rPr>
+          <w:rFonts w:eastAsia="Open Sans" w:cs="Open Sans" w:ascii="Arial" w:hAnsi="Arial"/>
           <w:b w:val="false"/>
           <w:bCs w:val="false"/>
           <w:spacing w:val="-1"/>
-          <w:sz w:val="18"/>
-          <w:szCs w:val="18"/>
-          <w:lang w:val="es-CO"/>
-        </w:rPr>
-        <w:t>[3]</w:t>
-      </w:r>
-      <w:r>
-        <w:rPr>
-          <w:rFonts w:eastAsia="Open Sans" w:cs="Open Sans" w:ascii="Open Sans" w:hAnsi="Open Sans"/>
+          <w:sz w:val="20"/>
+          <w:szCs w:val="20"/>
+          <w:lang w:val="es-CO"/>
+        </w:rPr>
+        <w:t>.</w:t>
+      </w:r>
+    </w:p>
+    <w:p>
+      <w:pPr>
+        <w:pStyle w:val="Normal"/>
+        <w:ind w:right="-1"/>
+        <w:rPr>
+          <w:rFonts w:ascii="Arial" w:hAnsi="Arial" w:eastAsia="Open Sans" w:cs="Open Sans"/>
+          <w:sz w:val="20"/>
+          <w:szCs w:val="20"/>
+          <w:lang w:val="es-CO"/>
+        </w:rPr>
+      </w:pPr>
+      <w:r>
+        <w:rPr>
+          <w:rFonts w:eastAsia="Open Sans" w:cs="Open Sans" w:ascii="Arial" w:hAnsi="Arial"/>
+          <w:sz w:val="20"/>
+          <w:szCs w:val="20"/>
+          <w:lang w:val="es-CO"/>
+        </w:rPr>
+      </w:r>
+    </w:p>
+    <w:p>
+      <w:pPr>
+        <w:pStyle w:val="Normal"/>
+        <w:ind w:right="-1"/>
+        <w:rPr>
+          <w:rFonts w:ascii="Arial" w:hAnsi="Arial"/>
+          <w:sz w:val="20"/>
+          <w:szCs w:val="20"/>
+        </w:rPr>
+      </w:pPr>
+      <w:r>
+        <w:rPr>
+          <w:rFonts w:eastAsia="Open Sans" w:cs="Open Sans" w:ascii="Arial" w:hAnsi="Arial"/>
+          <w:b/>
+          <w:bCs/>
+          <w:spacing w:val="-1"/>
+          <w:sz w:val="20"/>
+          <w:szCs w:val="20"/>
+          <w:lang w:val="es-CO"/>
+        </w:rPr>
+        <w:t>5. Variabilidad de Respuestas y Falta de Motivación:</w:t>
+      </w:r>
+    </w:p>
+    <w:p>
+      <w:pPr>
+        <w:pStyle w:val="Normal"/>
+        <w:ind w:right="-1"/>
+        <w:rPr>
+          <w:rFonts w:ascii="Arial" w:hAnsi="Arial"/>
+          <w:sz w:val="20"/>
+          <w:szCs w:val="20"/>
+        </w:rPr>
+      </w:pPr>
+      <w:r>
+        <w:rPr>
+          <w:rFonts w:eastAsia="Open Sans" w:cs="Open Sans" w:ascii="Arial" w:hAnsi="Arial"/>
           <w:b w:val="false"/>
           <w:bCs w:val="false"/>
           <w:spacing w:val="-1"/>
-          <w:sz w:val="18"/>
-          <w:szCs w:val="18"/>
-          <w:lang w:val="es-CO"/>
-        </w:rPr>
-        <w:t>.</w:t>
-      </w:r>
-    </w:p>
-    <w:p>
-      <w:pPr>
-        <w:pStyle w:val="Normal"/>
-        <w:ind w:right="-1"/>
-        <w:rPr>
-          <w:rFonts w:ascii="Open Sans" w:hAnsi="Open Sans" w:eastAsia="Open Sans" w:cs="Open Sans"/>
-          <w:sz w:val="20"/>
-          <w:szCs w:val="20"/>
-          <w:lang w:val="es-CO"/>
-        </w:rPr>
-      </w:pPr>
-      <w:r>
-        <w:rPr>
-          <w:rFonts w:eastAsia="Open Sans" w:cs="Open Sans" w:ascii="Open Sans" w:hAnsi="Open Sans"/>
-          <w:sz w:val="20"/>
-          <w:szCs w:val="20"/>
-          <w:lang w:val="es-CO"/>
-        </w:rPr>
-      </w:r>
-    </w:p>
-    <w:p>
-      <w:pPr>
-        <w:pStyle w:val="Normal"/>
-        <w:ind w:right="-1"/>
-        <w:rPr>
-          <w:b/>
-          <w:bCs/>
-        </w:rPr>
-      </w:pPr>
-      <w:r>
-        <w:rPr>
-          <w:rFonts w:eastAsia="Open Sans" w:cs="Open Sans" w:ascii="Open Sans" w:hAnsi="Open Sans"/>
-          <w:b/>
-          <w:bCs/>
-          <w:spacing w:val="-1"/>
-          <w:sz w:val="18"/>
-          <w:szCs w:val="18"/>
-          <w:lang w:val="es-CO"/>
-        </w:rPr>
-        <w:t>4. Problemas con Fracciones Algebraicas:</w:t>
-      </w:r>
-    </w:p>
-    <w:p>
-      <w:pPr>
-        <w:pStyle w:val="Normal"/>
-        <w:ind w:right="-1"/>
-        <w:rPr>
-          <w:b w:val="false"/>
-          <w:bCs w:val="false"/>
-        </w:rPr>
-      </w:pPr>
-      <w:r>
-        <w:rPr>
-          <w:rFonts w:eastAsia="Open Sans" w:cs="Open Sans" w:ascii="Open Sans" w:hAnsi="Open Sans"/>
+          <w:sz w:val="20"/>
+          <w:szCs w:val="20"/>
+          <w:lang w:val="es-CO"/>
+        </w:rPr>
+        <w:t xml:space="preserve">   </w:t>
+      </w:r>
+      <w:r>
+        <w:rPr>
+          <w:rFonts w:eastAsia="Open Sans" w:cs="Open Sans" w:ascii="Arial" w:hAnsi="Arial"/>
           <w:b w:val="false"/>
           <w:bCs w:val="false"/>
           <w:spacing w:val="-1"/>
-          <w:sz w:val="18"/>
-          <w:szCs w:val="18"/>
-          <w:lang w:val="es-CO"/>
-        </w:rPr>
-        <w:t xml:space="preserve">   </w:t>
-      </w:r>
-      <w:r>
-        <w:rPr>
-          <w:rFonts w:eastAsia="Open Sans" w:cs="Open Sans" w:ascii="Open Sans" w:hAnsi="Open Sans"/>
+          <w:sz w:val="20"/>
+          <w:szCs w:val="20"/>
+          <w:lang w:val="es-CO"/>
+        </w:rPr>
+        <w:t xml:space="preserve">Existe una notable variabilidad en las respuestas dentro del grupo, especialmente cuando el procedimiento de resolución de problemas se extiende a 1 o 2 páginas. Además, la falta de motivación para leer el texto guía de manera disciplinada y completar las tareas de entrenamiento se traduce en una preparación inadecuada y un rendimiento inconsistente </w:t>
+      </w:r>
+      <w:r>
+        <w:rPr>
+          <w:rFonts w:eastAsia="Open Sans" w:cs="Open Sans" w:ascii="Arial" w:hAnsi="Arial"/>
           <w:b w:val="false"/>
           <w:bCs w:val="false"/>
           <w:spacing w:val="-1"/>
-          <w:sz w:val="18"/>
-          <w:szCs w:val="18"/>
-          <w:lang w:val="es-CO"/>
-        </w:rPr>
-        <w:t>Los estudiantes muestran dificultades significativas al trabajar con fracciones algebraicas. Identificar, simplificar y operar con fracciones algebraicas y amplificar un grupo de fracciones para convertirlas en homogéneas son competencias necesarias para abordar una amplia gama de problemas matemáticos, y su ausencia limita la capacidad de los estudiantes para avanzar en su comprensión de las matemáticas (Santoro et al. (2021).</w:t>
-      </w:r>
-    </w:p>
-    <w:p>
-      <w:pPr>
-        <w:pStyle w:val="Normal"/>
-        <w:ind w:right="-1"/>
-        <w:rPr>
-          <w:rFonts w:ascii="Open Sans" w:hAnsi="Open Sans" w:eastAsia="Open Sans" w:cs="Open Sans"/>
-          <w:sz w:val="20"/>
-          <w:szCs w:val="20"/>
-          <w:lang w:val="es-CO"/>
-        </w:rPr>
-      </w:pPr>
-      <w:r>
-        <w:rPr>
-          <w:rFonts w:eastAsia="Open Sans" w:cs="Open Sans" w:ascii="Open Sans" w:hAnsi="Open Sans"/>
-          <w:sz w:val="20"/>
-          <w:szCs w:val="20"/>
-          <w:lang w:val="es-CO"/>
-        </w:rPr>
-      </w:r>
-    </w:p>
-    <w:p>
-      <w:pPr>
-        <w:pStyle w:val="Normal"/>
-        <w:ind w:right="-1"/>
-        <w:rPr>
-          <w:b/>
-          <w:bCs/>
-        </w:rPr>
-      </w:pPr>
-      <w:r>
-        <w:rPr>
-          <w:rFonts w:eastAsia="Open Sans" w:cs="Open Sans" w:ascii="Open Sans" w:hAnsi="Open Sans"/>
-          <w:b/>
-          <w:bCs/>
-          <w:spacing w:val="-1"/>
-          <w:sz w:val="18"/>
-          <w:szCs w:val="18"/>
-          <w:lang w:val="es-CO"/>
-        </w:rPr>
-        <w:t>5. Variabilidad de Respuestas y Falta de Motivación:</w:t>
-      </w:r>
-    </w:p>
-    <w:p>
-      <w:pPr>
-        <w:pStyle w:val="Normal"/>
-        <w:ind w:right="-1"/>
-        <w:rPr>
-          <w:b w:val="false"/>
-          <w:bCs w:val="false"/>
-        </w:rPr>
-      </w:pPr>
-      <w:r>
-        <w:rPr>
-          <w:rFonts w:eastAsia="Open Sans" w:cs="Open Sans" w:ascii="Open Sans" w:hAnsi="Open Sans"/>
+          <w:sz w:val="20"/>
+          <w:szCs w:val="20"/>
+          <w:lang w:val="es-CO"/>
+        </w:rPr>
+        <w:t>[5]</w:t>
+      </w:r>
+      <w:r>
+        <w:rPr>
+          <w:rFonts w:eastAsia="Open Sans" w:cs="Open Sans" w:ascii="Arial" w:hAnsi="Arial"/>
           <w:b w:val="false"/>
           <w:bCs w:val="false"/>
           <w:spacing w:val="-1"/>
-          <w:sz w:val="18"/>
-          <w:szCs w:val="18"/>
-          <w:lang w:val="es-CO"/>
-        </w:rPr>
-        <w:t xml:space="preserve">   </w:t>
-      </w:r>
-      <w:r>
-        <w:rPr>
-          <w:rFonts w:eastAsia="Open Sans" w:cs="Open Sans" w:ascii="Open Sans" w:hAnsi="Open Sans"/>
-          <w:b w:val="false"/>
-          <w:bCs w:val="false"/>
+          <w:sz w:val="20"/>
+          <w:szCs w:val="20"/>
+          <w:lang w:val="es-CO"/>
+        </w:rPr>
+        <w:t>.</w:t>
+      </w:r>
+    </w:p>
+    <w:p>
+      <w:pPr>
+        <w:pStyle w:val="Normal"/>
+        <w:ind w:right="-1"/>
+        <w:rPr>
+          <w:rFonts w:ascii="Arial" w:hAnsi="Arial" w:eastAsia="Open Sans" w:cs="Open Sans"/>
+          <w:sz w:val="20"/>
+          <w:szCs w:val="20"/>
+          <w:lang w:val="es-CO"/>
+        </w:rPr>
+      </w:pPr>
+      <w:r>
+        <w:rPr>
+          <w:rFonts w:eastAsia="Open Sans" w:cs="Open Sans" w:ascii="Arial" w:hAnsi="Arial"/>
+          <w:sz w:val="20"/>
+          <w:szCs w:val="20"/>
+          <w:lang w:val="es-CO"/>
+        </w:rPr>
+      </w:r>
+    </w:p>
+    <w:p>
+      <w:pPr>
+        <w:pStyle w:val="Normal"/>
+        <w:ind w:right="-1"/>
+        <w:rPr>
+          <w:rFonts w:ascii="Arial" w:hAnsi="Arial"/>
+          <w:sz w:val="20"/>
+          <w:szCs w:val="20"/>
+        </w:rPr>
+      </w:pPr>
+      <w:r>
+        <w:rPr>
+          <w:rFonts w:eastAsia="Open Sans" w:cs="Open Sans" w:ascii="Arial" w:hAnsi="Arial"/>
+          <w:b/>
+          <w:bCs/>
           <w:spacing w:val="-1"/>
-          <w:sz w:val="18"/>
-          <w:szCs w:val="18"/>
-          <w:lang w:val="es-CO"/>
-        </w:rPr>
-        <w:t>Existe una notable variabilidad en las respuestas dentro del grupo, especialmente cuando el procedimiento de resolución de problemas se extiende a 1 o 2 páginas. Además, la falta de motivación para leer el texto guía de manera disciplinada y completar las tareas de entrenamiento se traduce en una preparación inadecuada y un rendimiento inconsistente (Freire, 1970).</w:t>
-      </w:r>
-    </w:p>
-    <w:p>
-      <w:pPr>
-        <w:pStyle w:val="Normal"/>
-        <w:ind w:right="-1"/>
-        <w:rPr>
-          <w:rFonts w:ascii="Open Sans" w:hAnsi="Open Sans" w:eastAsia="Open Sans" w:cs="Open Sans"/>
-          <w:sz w:val="20"/>
-          <w:szCs w:val="20"/>
-          <w:lang w:val="es-CO"/>
-        </w:rPr>
-      </w:pPr>
-      <w:r>
-        <w:rPr>
-          <w:rFonts w:eastAsia="Open Sans" w:cs="Open Sans" w:ascii="Open Sans" w:hAnsi="Open Sans"/>
-          <w:sz w:val="20"/>
-          <w:szCs w:val="20"/>
-          <w:lang w:val="es-CO"/>
-        </w:rPr>
-      </w:r>
-    </w:p>
-    <w:p>
-      <w:pPr>
-        <w:pStyle w:val="Normal"/>
-        <w:ind w:right="-1"/>
-        <w:rPr>
-          <w:rFonts w:ascii="Open Sans" w:hAnsi="Open Sans" w:eastAsia="Open Sans" w:cs="Open Sans"/>
-          <w:sz w:val="20"/>
-          <w:szCs w:val="20"/>
-          <w:lang w:val="es-CO"/>
-        </w:rPr>
-      </w:pPr>
-      <w:r>
-        <w:rPr>
-          <w:rFonts w:eastAsia="Open Sans" w:cs="Open Sans" w:ascii="Open Sans" w:hAnsi="Open Sans"/>
-          <w:b/>
-          <w:bCs/>
-          <w:spacing w:val="-1"/>
-          <w:sz w:val="18"/>
-          <w:szCs w:val="18"/>
+          <w:sz w:val="20"/>
+          <w:szCs w:val="20"/>
           <w:lang w:val="es-CO"/>
         </w:rPr>
         <w:t>Propuesta de Innovación Didáctica</w:t>
@@ -1220,15 +1235,15 @@
         <w:pStyle w:val="Normal"/>
         <w:ind w:right="-1"/>
         <w:rPr>
-          <w:rFonts w:ascii="Open Sans" w:hAnsi="Open Sans" w:eastAsia="Open Sans" w:cs="Open Sans"/>
-          <w:sz w:val="20"/>
-          <w:szCs w:val="20"/>
-          <w:lang w:val="es-CO"/>
-        </w:rPr>
-      </w:pPr>
-      <w:r>
-        <w:rPr>
-          <w:rFonts w:eastAsia="Open Sans" w:cs="Open Sans" w:ascii="Open Sans" w:hAnsi="Open Sans"/>
+          <w:rFonts w:ascii="Arial" w:hAnsi="Arial" w:eastAsia="Open Sans" w:cs="Open Sans"/>
+          <w:sz w:val="20"/>
+          <w:szCs w:val="20"/>
+          <w:lang w:val="es-CO"/>
+        </w:rPr>
+      </w:pPr>
+      <w:r>
+        <w:rPr>
+          <w:rFonts w:eastAsia="Open Sans" w:cs="Open Sans" w:ascii="Arial" w:hAnsi="Arial"/>
           <w:sz w:val="20"/>
           <w:szCs w:val="20"/>
           <w:lang w:val="es-CO"/>
@@ -22152,13 +22167,14 @@
         <w:pStyle w:val="Normal"/>
         <w:ind w:right="-1"/>
         <w:rPr>
-          <w:b/>
-          <w:bCs/>
-        </w:rPr>
-      </w:pPr>
-      <w:r>
-        <w:rPr>
-          <w:rFonts w:eastAsia="Open Sans" w:cs="Open Sans" w:ascii="Open Sans" w:hAnsi="Open Sans"/>
+          <w:rFonts w:ascii="Arial" w:hAnsi="Arial"/>
+          <w:sz w:val="20"/>
+          <w:szCs w:val="20"/>
+        </w:rPr>
+      </w:pPr>
+      <w:r>
+        <w:rPr>
+          <w:rFonts w:eastAsia="Open Sans" w:cs="Open Sans" w:ascii="Arial" w:hAnsi="Arial"/>
           <w:b/>
           <w:bCs/>
           <w:sz w:val="20"/>
@@ -22173,15 +22189,15 @@
         <w:pStyle w:val="Normal"/>
         <w:ind w:right="-1"/>
         <w:rPr>
-          <w:rFonts w:ascii="Open Sans" w:hAnsi="Open Sans" w:eastAsia="Open Sans" w:cs="Open Sans"/>
-          <w:sz w:val="20"/>
-          <w:szCs w:val="20"/>
-          <w:lang w:val="es-CO"/>
-        </w:rPr>
-      </w:pPr>
-      <w:r>
-        <w:rPr>
-          <w:rFonts w:eastAsia="Open Sans" w:cs="Open Sans" w:ascii="Open Sans" w:hAnsi="Open Sans"/>
+          <w:rFonts w:ascii="Arial" w:hAnsi="Arial" w:eastAsia="Open Sans" w:cs="Open Sans"/>
+          <w:sz w:val="20"/>
+          <w:szCs w:val="20"/>
+          <w:lang w:val="es-CO"/>
+        </w:rPr>
+      </w:pPr>
+      <w:r>
+        <w:rPr>
+          <w:rFonts w:eastAsia="Open Sans" w:cs="Open Sans" w:ascii="Arial" w:hAnsi="Arial"/>
           <w:sz w:val="20"/>
           <w:szCs w:val="20"/>
           <w:lang w:val="es-CO"/>
@@ -22196,7 +22212,7 @@
       </w:pPr>
       <w:r>
         <w:rPr>
-          <w:rFonts w:eastAsia="Open Sans" w:cs="Open Sans" w:ascii="Open Sans" w:hAnsi="Open Sans"/>
+          <w:rFonts w:eastAsia="Open Sans" w:cs="Open Sans" w:ascii="Arial" w:hAnsi="Arial"/>
           <w:b w:val="false"/>
           <w:bCs w:val="false"/>
           <w:sz w:val="20"/>
@@ -22209,7 +22225,7 @@
         <w:r>
           <w:rPr>
             <w:rStyle w:val="Hyperlink"/>
-            <w:rFonts w:eastAsia="Open Sans" w:cs="Open Sans" w:ascii="Open Sans" w:hAnsi="Open Sans"/>
+            <w:rFonts w:eastAsia="Open Sans" w:cs="Open Sans" w:ascii="Arial" w:hAnsi="Arial"/>
             <w:b w:val="false"/>
             <w:bCs w:val="false"/>
             <w:sz w:val="20"/>
@@ -22221,7 +22237,7 @@
       </w:hyperlink>
       <w:r>
         <w:rPr>
-          <w:rFonts w:eastAsia="Open Sans" w:cs="Open Sans" w:ascii="Open Sans" w:hAnsi="Open Sans"/>
+          <w:rFonts w:eastAsia="Open Sans" w:cs="Open Sans" w:ascii="Arial" w:hAnsi="Arial"/>
           <w:b w:val="false"/>
           <w:bCs w:val="false"/>
           <w:sz w:val="20"/>
@@ -22236,13 +22252,14 @@
         <w:pStyle w:val="Normal"/>
         <w:ind w:right="-1"/>
         <w:rPr>
-          <w:b/>
-          <w:bCs/>
-        </w:rPr>
-      </w:pPr>
-      <w:r>
-        <w:rPr>
-          <w:rFonts w:eastAsia="Open Sans" w:cs="Open Sans" w:ascii="Open Sans" w:hAnsi="Open Sans"/>
+          <w:rFonts w:ascii="Arial" w:hAnsi="Arial"/>
+          <w:sz w:val="20"/>
+          <w:szCs w:val="20"/>
+        </w:rPr>
+      </w:pPr>
+      <w:r>
+        <w:rPr>
+          <w:rFonts w:eastAsia="Open Sans" w:cs="Open Sans" w:ascii="Arial" w:hAnsi="Arial"/>
           <w:b w:val="false"/>
           <w:bCs w:val="false"/>
           <w:sz w:val="20"/>
@@ -22256,81 +22273,73 @@
       <w:pPr>
         <w:pStyle w:val="Normal"/>
         <w:ind w:right="-1"/>
-        <w:rPr/>
-      </w:pPr>
-      <w:hyperlink r:id="rId5">
-        <w:r>
-          <w:rPr>
-            <w:rFonts w:eastAsia="Open Sans" w:cs="Open Sans" w:ascii="Open Sans" w:hAnsi="Open Sans"/>
-            <w:b w:val="false"/>
-            <w:bCs w:val="false"/>
-            <w:color w:val="000000"/>
-            <w:sz w:val="20"/>
-            <w:szCs w:val="20"/>
-            <w:shd w:fill="auto" w:val="clear"/>
-            <w:lang w:val="es-CO"/>
-          </w:rPr>
-          <w:t>[2] A. V. Maldonado Rodríguez, "Estrategia didáctica basada en la caracterización de errores para desarrollar el pensamiento variacional en la solución de ecuaciones de primer grado con una incógnita en estudiantes de grado octavo de la Institución Educativa Santa Ana de San Sebastián de Mariquita," 2018. [Online]. Available: https://repository.ut.edu.co/server/api/core/bitstreams/81fe53d7-c581-4bd4-af6e-2b3a99e6e8c0/content</w:t>
-        </w:r>
-      </w:hyperlink>
-    </w:p>
-    <w:p>
-      <w:pPr>
-        <w:pStyle w:val="Normal"/>
-        <w:ind w:right="-1"/>
-        <w:rPr>
-          <w:rFonts w:asciiTheme="minorHAnsi" w:cstheme="minorBidi" w:eastAsiaTheme="minorHAnsi" w:hAnsiTheme="minorHAnsi"/>
+        <w:rPr>
+          <w:rFonts w:ascii="Arial" w:hAnsi="Arial"/>
+          <w:sz w:val="20"/>
+          <w:szCs w:val="20"/>
+        </w:rPr>
+      </w:pPr>
+      <w:r>
+        <w:rPr>
+          <w:rFonts w:eastAsia="Open Sans" w:cs="Open Sans" w:ascii="Arial" w:hAnsi="Arial"/>
+          <w:b w:val="false"/>
+          <w:bCs w:val="false"/>
           <w:color w:val="000000"/>
+          <w:sz w:val="20"/>
+          <w:szCs w:val="20"/>
+          <w:shd w:fill="auto" w:val="clear"/>
+          <w:lang w:val="es-CO"/>
+        </w:rPr>
+        <w:t>[2] A. V. Maldonado Rodríguez, "Estrategia didáctica basada en la caracterización de errores para desarrollar el pensamiento variacional en la solución de ecuaciones de primer grado con una incógnita en estudiantes de grado octavo de la Institución Educativa Santa Ana de San Sebastián de Mariquita," 2018. [Online]. Available: https://repository.ut.edu.co/server/api/core/bitstreams/81fe53d7-c581-4bd4-af6e-2b3a99e6e8c0/content</w:t>
+      </w:r>
+    </w:p>
+    <w:p>
+      <w:pPr>
+        <w:pStyle w:val="Normal"/>
+        <w:ind w:right="-1"/>
+        <w:rPr>
+          <w:rFonts w:ascii="Arial" w:hAnsi="Arial" w:eastAsia="Calibri" w:cs="" w:cstheme="minorBidi" w:eastAsiaTheme="minorHAnsi"/>
+          <w:color w:val="000000"/>
+          <w:sz w:val="20"/>
+          <w:szCs w:val="20"/>
           <w:highlight w:val="none"/>
           <w:shd w:fill="auto" w:val="clear"/>
         </w:rPr>
       </w:pPr>
       <w:r>
         <w:rPr>
-          <w:rFonts w:asciiTheme="minorHAnsi" w:cstheme="minorBidi" w:eastAsiaTheme="minorHAnsi" w:hAnsiTheme="minorHAnsi"/>
+          <w:rFonts w:eastAsia="Calibri" w:cs="" w:cstheme="minorBidi" w:eastAsiaTheme="minorHAnsi" w:ascii="Arial" w:hAnsi="Arial"/>
           <w:color w:val="000000"/>
-          <w:shd w:fill="auto" w:val="clear"/>
-        </w:rPr>
-      </w:r>
-    </w:p>
-    <w:p>
-      <w:pPr>
-        <w:pStyle w:val="Normal"/>
-        <w:ind w:right="-1"/>
-        <w:rPr>
-          <w:rFonts w:ascii="Open Sans" w:hAnsi="Open Sans" w:eastAsia="Open Sans" w:cs="Open Sans"/>
+          <w:sz w:val="20"/>
+          <w:szCs w:val="20"/>
+          <w:shd w:fill="auto" w:val="clear"/>
+        </w:rPr>
+      </w:r>
+    </w:p>
+    <w:p>
+      <w:pPr>
+        <w:pStyle w:val="Normal"/>
+        <w:ind w:right="-1"/>
+        <w:rPr>
+          <w:rFonts w:ascii="Arial" w:hAnsi="Arial"/>
+          <w:sz w:val="20"/>
+          <w:szCs w:val="20"/>
+        </w:rPr>
+      </w:pPr>
+      <w:r>
+        <w:rPr>
+          <w:rFonts w:eastAsia="Open Sans" w:cs="Open Sans" w:ascii="Arial" w:hAnsi="Arial"/>
           <w:b w:val="false"/>
           <w:bCs w:val="false"/>
           <w:sz w:val="20"/>
           <w:szCs w:val="20"/>
           <w:lang w:val="es-CO"/>
         </w:rPr>
-      </w:pPr>
-      <w:r>
-        <w:rPr>
-          <w:rFonts w:eastAsia="Open Sans" w:cs="Open Sans" w:ascii="Open Sans" w:hAnsi="Open Sans"/>
-          <w:b w:val="false"/>
-          <w:bCs w:val="false"/>
-          <w:sz w:val="20"/>
-          <w:szCs w:val="20"/>
-          <w:lang w:val="es-CO"/>
-        </w:rPr>
-        <w:t xml:space="preserve">[3] </w:t>
-      </w:r>
-      <w:r>
-        <w:rPr>
-          <w:rFonts w:eastAsia="Open Sans" w:cs="Open Sans" w:ascii="Open Sans" w:hAnsi="Open Sans"/>
-          <w:b w:val="false"/>
-          <w:bCs w:val="false"/>
-          <w:sz w:val="20"/>
-          <w:szCs w:val="20"/>
-          <w:lang w:val="es-CO"/>
-        </w:rPr>
-        <w:t xml:space="preserve">Aguhayon, H., Tingson, R., &amp; Pentang, J. (2023). Addressing students learning gaps in mathematics through differentiated instruction. </w:t>
-      </w:r>
-      <w:r>
-        <w:rPr>
-          <w:rFonts w:eastAsia="Open Sans" w:cs="Open Sans" w:ascii="Open Sans" w:hAnsi="Open Sans"/>
+        <w:t xml:space="preserve">[3] Aguhayon, H., Tingson, R., &amp; Pentang, J. (2023). Addressing students learning gaps in mathematics through differentiated instruction. </w:t>
+      </w:r>
+      <w:r>
+        <w:rPr>
+          <w:rFonts w:eastAsia="Open Sans" w:cs="Open Sans" w:ascii="Arial" w:hAnsi="Arial"/>
           <w:b w:val="false"/>
           <w:bCs w:val="false"/>
           <w:i/>
@@ -22342,7 +22351,7 @@
       </w:r>
       <w:r>
         <w:rPr>
-          <w:rFonts w:eastAsia="Open Sans" w:cs="Open Sans" w:ascii="Open Sans" w:hAnsi="Open Sans"/>
+          <w:rFonts w:eastAsia="Open Sans" w:cs="Open Sans" w:ascii="Arial" w:hAnsi="Arial"/>
           <w:b w:val="false"/>
           <w:bCs w:val="false"/>
           <w:sz w:val="20"/>
@@ -22353,7 +22362,7 @@
       </w:r>
       <w:r>
         <w:rPr>
-          <w:rFonts w:eastAsia="Open Sans" w:cs="Open Sans" w:ascii="Open Sans" w:hAnsi="Open Sans"/>
+          <w:rFonts w:eastAsia="Open Sans" w:cs="Open Sans" w:ascii="Arial" w:hAnsi="Arial"/>
           <w:b w:val="false"/>
           <w:bCs w:val="false"/>
           <w:i/>
@@ -22365,25 +22374,331 @@
       </w:r>
       <w:r>
         <w:rPr>
-          <w:rFonts w:eastAsia="Open Sans" w:cs="Open Sans" w:ascii="Open Sans" w:hAnsi="Open Sans"/>
+          <w:rFonts w:eastAsia="Open Sans" w:cs="Open Sans" w:ascii="Arial" w:hAnsi="Arial"/>
           <w:b w:val="false"/>
           <w:bCs w:val="false"/>
           <w:sz w:val="20"/>
           <w:szCs w:val="20"/>
           <w:lang w:val="es-CO"/>
         </w:rPr>
-        <w:t>(1), 69-87.</w:t>
-      </w:r>
-      <w:r>
-        <w:rPr>
-          <w:rFonts w:eastAsia="Open Sans" w:cs="Open Sans" w:ascii="Open Sans" w:hAnsi="Open Sans"/>
+        <w:t>(1), 69-87. Available: https://papers.ssrn.com/sol3/papers.cfm?abstract_id=4390130</w:t>
+      </w:r>
+    </w:p>
+    <w:p>
+      <w:pPr>
+        <w:pStyle w:val="Normal"/>
+        <w:ind w:right="-1"/>
+        <w:rPr>
+          <w:rFonts w:ascii="Arial" w:hAnsi="Arial" w:eastAsia="Open Sans" w:cs="Open Sans"/>
           <w:b w:val="false"/>
           <w:bCs w:val="false"/>
           <w:sz w:val="20"/>
           <w:szCs w:val="20"/>
           <w:lang w:val="es-CO"/>
         </w:rPr>
-        <w:t xml:space="preserve"> Available: https://papers.ssrn.com/sol3/papers.cfm?abstract_id=4390130</w:t>
+      </w:pPr>
+      <w:r>
+        <w:rPr>
+          <w:rFonts w:eastAsia="Open Sans" w:cs="Open Sans" w:ascii="Arial" w:hAnsi="Arial"/>
+          <w:b w:val="false"/>
+          <w:bCs w:val="false"/>
+          <w:sz w:val="20"/>
+          <w:szCs w:val="20"/>
+          <w:lang w:val="es-CO"/>
+        </w:rPr>
+      </w:r>
+    </w:p>
+    <w:p>
+      <w:pPr>
+        <w:pStyle w:val="Normal"/>
+        <w:ind w:right="-1"/>
+        <w:rPr>
+          <w:rFonts w:ascii="Arial" w:hAnsi="Arial"/>
+          <w:sz w:val="20"/>
+          <w:szCs w:val="20"/>
+        </w:rPr>
+      </w:pPr>
+      <w:r>
+        <w:rPr>
+          <w:rFonts w:eastAsia="Open Sans" w:cs="Open Sans" w:ascii="Arial" w:hAnsi="Arial"/>
+          <w:b w:val="false"/>
+          <w:bCs w:val="false"/>
+          <w:sz w:val="20"/>
+          <w:szCs w:val="20"/>
+          <w:lang w:val="es-CO"/>
+        </w:rPr>
+        <w:t xml:space="preserve">[4] </w:t>
+      </w:r>
+      <w:r>
+        <w:rPr>
+          <w:rFonts w:eastAsia="Open Sans" w:cs="Open Sans" w:ascii="Arial" w:hAnsi="Arial"/>
+          <w:b w:val="false"/>
+          <w:bCs w:val="false"/>
+          <w:i w:val="false"/>
+          <w:caps w:val="false"/>
+          <w:smallCaps w:val="false"/>
+          <w:color w:val="222222"/>
+          <w:spacing w:val="0"/>
+          <w:sz w:val="20"/>
+          <w:szCs w:val="20"/>
+          <w:lang w:val="es-CO"/>
+        </w:rPr>
+        <w:t>Brousseau, G. (1986). Fundamentos y métodos de la Didáctica de la Matemática. </w:t>
+      </w:r>
+      <w:r>
+        <w:rPr>
+          <w:rFonts w:eastAsia="Open Sans" w:cs="Open Sans" w:ascii="Arial" w:hAnsi="Arial"/>
+          <w:b w:val="false"/>
+          <w:bCs w:val="false"/>
+          <w:i/>
+          <w:color w:val="222222"/>
+          <w:spacing w:val="0"/>
+          <w:sz w:val="20"/>
+          <w:szCs w:val="20"/>
+          <w:lang w:val="es-CO"/>
+        </w:rPr>
+        <w:t>Recherches en didactique des mathematiques</w:t>
+      </w:r>
+      <w:r>
+        <w:rPr>
+          <w:rFonts w:eastAsia="Open Sans" w:cs="Open Sans" w:ascii="Arial" w:hAnsi="Arial"/>
+          <w:b w:val="false"/>
+          <w:bCs w:val="false"/>
+          <w:i w:val="false"/>
+          <w:caps w:val="false"/>
+          <w:smallCaps w:val="false"/>
+          <w:color w:val="222222"/>
+          <w:spacing w:val="0"/>
+          <w:sz w:val="20"/>
+          <w:szCs w:val="20"/>
+          <w:lang w:val="es-CO"/>
+        </w:rPr>
+        <w:t>, </w:t>
+      </w:r>
+      <w:r>
+        <w:rPr>
+          <w:rFonts w:eastAsia="Open Sans" w:cs="Open Sans" w:ascii="Arial" w:hAnsi="Arial"/>
+          <w:b w:val="false"/>
+          <w:bCs w:val="false"/>
+          <w:i/>
+          <w:color w:val="222222"/>
+          <w:spacing w:val="0"/>
+          <w:sz w:val="20"/>
+          <w:szCs w:val="20"/>
+          <w:lang w:val="es-CO"/>
+        </w:rPr>
+        <w:t>7</w:t>
+      </w:r>
+      <w:r>
+        <w:rPr>
+          <w:rFonts w:eastAsia="Open Sans" w:cs="Open Sans" w:ascii="Arial" w:hAnsi="Arial"/>
+          <w:b w:val="false"/>
+          <w:bCs w:val="false"/>
+          <w:i w:val="false"/>
+          <w:caps w:val="false"/>
+          <w:smallCaps w:val="false"/>
+          <w:color w:val="222222"/>
+          <w:spacing w:val="0"/>
+          <w:sz w:val="20"/>
+          <w:szCs w:val="20"/>
+          <w:lang w:val="es-CO"/>
+        </w:rPr>
+        <w:t>(2), 33-115.</w:t>
+      </w:r>
+      <w:r>
+        <w:rPr>
+          <w:rFonts w:eastAsia="Open Sans" w:cs="Open Sans" w:ascii="Arial" w:hAnsi="Arial"/>
+          <w:b w:val="false"/>
+          <w:bCs w:val="false"/>
+          <w:i w:val="false"/>
+          <w:caps w:val="false"/>
+          <w:smallCaps w:val="false"/>
+          <w:color w:val="222222"/>
+          <w:spacing w:val="0"/>
+          <w:sz w:val="20"/>
+          <w:szCs w:val="20"/>
+          <w:lang w:val="es-CO"/>
+        </w:rPr>
+        <w:t xml:space="preserve">  </w:t>
+      </w:r>
+    </w:p>
+    <w:p>
+      <w:pPr>
+        <w:pStyle w:val="Normal"/>
+        <w:ind w:right="-1"/>
+        <w:rPr>
+          <w:rFonts w:ascii="Arial" w:hAnsi="Arial"/>
+          <w:sz w:val="20"/>
+          <w:szCs w:val="20"/>
+        </w:rPr>
+      </w:pPr>
+      <w:r>
+        <w:rPr>
+          <w:rFonts w:ascii="Arial" w:hAnsi="Arial"/>
+          <w:sz w:val="20"/>
+          <w:szCs w:val="20"/>
+        </w:rPr>
+      </w:r>
+    </w:p>
+    <w:p>
+      <w:pPr>
+        <w:pStyle w:val="Normal"/>
+        <w:ind w:right="-1"/>
+        <w:rPr>
+          <w:rFonts w:ascii="Open Sans" w:hAnsi="Open Sans" w:eastAsia="Open Sans" w:cs="Open Sans"/>
+          <w:b w:val="false"/>
+          <w:bCs w:val="false"/>
+          <w:sz w:val="20"/>
+          <w:szCs w:val="20"/>
+          <w:lang w:val="es-CO"/>
+        </w:rPr>
+      </w:pPr>
+      <w:r>
+        <w:rPr>
+          <w:rFonts w:eastAsia="Open Sans" w:cs="Open Sans" w:ascii="Open Sans" w:hAnsi="Open Sans"/>
+          <w:b w:val="false"/>
+          <w:bCs w:val="false"/>
+          <w:i w:val="false"/>
+          <w:caps w:val="false"/>
+          <w:smallCaps w:val="false"/>
+          <w:color w:val="222222"/>
+          <w:spacing w:val="0"/>
+          <w:sz w:val="20"/>
+          <w:szCs w:val="20"/>
+          <w:lang w:val="es-CO"/>
+        </w:rPr>
+        <w:t xml:space="preserve">[5] </w:t>
+      </w:r>
+      <w:r>
+        <w:rPr>
+          <w:rFonts w:eastAsia="Open Sans" w:cs="Open Sans" w:ascii="Arial;sans-serif" w:hAnsi="Arial;sans-serif"/>
+          <w:b w:val="false"/>
+          <w:bCs w:val="false"/>
+          <w:i w:val="false"/>
+          <w:caps w:val="false"/>
+          <w:smallCaps w:val="false"/>
+          <w:color w:val="222222"/>
+          <w:spacing w:val="0"/>
+          <w:sz w:val="20"/>
+          <w:szCs w:val="20"/>
+          <w:lang w:val="es-CO"/>
+        </w:rPr>
+        <w:t>Brousseau, G. (2007). </w:t>
+      </w:r>
+      <w:r>
+        <w:rPr>
+          <w:rFonts w:eastAsia="Open Sans" w:cs="Open Sans" w:ascii="Arial;sans-serif" w:hAnsi="Arial;sans-serif"/>
+          <w:b w:val="false"/>
+          <w:bCs w:val="false"/>
+          <w:i/>
+          <w:caps w:val="false"/>
+          <w:smallCaps w:val="false"/>
+          <w:color w:val="222222"/>
+          <w:spacing w:val="0"/>
+          <w:sz w:val="20"/>
+          <w:szCs w:val="20"/>
+          <w:lang w:val="es-CO"/>
+        </w:rPr>
+        <w:t>Iniciación al estudio de la teoría de las situaciones didácticas/Introduction to study the theory of didactic situations: didáctico/didactic to algebra study</w:t>
+      </w:r>
+      <w:r>
+        <w:rPr>
+          <w:rFonts w:eastAsia="Open Sans" w:cs="Open Sans" w:ascii="Open Sans" w:hAnsi="Open Sans"/>
+          <w:b w:val="false"/>
+          <w:bCs w:val="false"/>
+          <w:i w:val="false"/>
+          <w:caps w:val="false"/>
+          <w:smallCaps w:val="false"/>
+          <w:color w:val="222222"/>
+          <w:spacing w:val="0"/>
+          <w:sz w:val="20"/>
+          <w:szCs w:val="20"/>
+          <w:lang w:val="es-CO"/>
+        </w:rPr>
+        <w:t> </w:t>
+      </w:r>
+      <w:r>
+        <w:rPr>
+          <w:rFonts w:eastAsia="Open Sans" w:cs="Open Sans" w:ascii="Arial;sans-serif" w:hAnsi="Arial;sans-serif"/>
+          <w:b w:val="false"/>
+          <w:bCs w:val="false"/>
+          <w:i w:val="false"/>
+          <w:caps w:val="false"/>
+          <w:smallCaps w:val="false"/>
+          <w:color w:val="222222"/>
+          <w:spacing w:val="0"/>
+          <w:sz w:val="20"/>
+          <w:szCs w:val="20"/>
+          <w:lang w:val="es-CO"/>
+        </w:rPr>
+        <w:t>(Vol. 7). Libros del Zorzal.</w:t>
+      </w:r>
+      <w:r>
+        <w:rPr>
+          <w:rFonts w:eastAsia="Open Sans" w:cs="Open Sans" w:ascii="Open Sans" w:hAnsi="Open Sans"/>
+          <w:b w:val="false"/>
+          <w:bCs w:val="false"/>
+          <w:i w:val="false"/>
+          <w:caps w:val="false"/>
+          <w:smallCaps w:val="false"/>
+          <w:color w:val="222222"/>
+          <w:spacing w:val="0"/>
+          <w:sz w:val="20"/>
+          <w:szCs w:val="20"/>
+          <w:lang w:val="es-CO"/>
+        </w:rPr>
+        <w:t xml:space="preserve">  </w:t>
+      </w:r>
+    </w:p>
+    <w:p>
+      <w:pPr>
+        <w:pStyle w:val="Normal"/>
+        <w:ind w:right="-1"/>
+        <w:rPr>
+          <w:rFonts w:ascii="Open Sans" w:hAnsi="Open Sans" w:eastAsia="Open Sans" w:cs="Open Sans"/>
+          <w:b w:val="false"/>
+          <w:bCs w:val="false"/>
+          <w:sz w:val="20"/>
+          <w:szCs w:val="20"/>
+          <w:lang w:val="es-CO"/>
+        </w:rPr>
+      </w:pPr>
+      <w:r>
+        <w:rPr/>
+      </w:r>
+    </w:p>
+    <w:p>
+      <w:pPr>
+        <w:pStyle w:val="Normal"/>
+        <w:ind w:right="-1"/>
+        <w:rPr>
+          <w:rFonts w:ascii="Open Sans" w:hAnsi="Open Sans" w:eastAsia="Open Sans" w:cs="Open Sans"/>
+          <w:b w:val="false"/>
+          <w:bCs w:val="false"/>
+          <w:sz w:val="20"/>
+          <w:szCs w:val="20"/>
+          <w:lang w:val="es-CO"/>
+        </w:rPr>
+      </w:pPr>
+      <w:r>
+        <w:rPr/>
+      </w:r>
+    </w:p>
+    <w:p>
+      <w:pPr>
+        <w:pStyle w:val="Normal"/>
+        <w:ind w:right="-1"/>
+        <w:rPr>
+          <w:rFonts w:ascii="Open Sans" w:hAnsi="Open Sans" w:eastAsia="Open Sans" w:cs="Open Sans"/>
+          <w:b w:val="false"/>
+          <w:bCs w:val="false"/>
+          <w:sz w:val="20"/>
+          <w:szCs w:val="20"/>
+          <w:lang w:val="es-CO"/>
+        </w:rPr>
+      </w:pPr>
+      <w:r>
+        <w:rPr/>
       </w:r>
     </w:p>
     <w:p>
@@ -23042,7 +23357,14 @@
         </w:rPr>
       </w:pPr>
       <w:r>
-        <w:rPr/>
+        <w:rPr>
+          <w:rFonts w:eastAsia="Open Sans" w:cs="Open Sans" w:ascii="Open Sans" w:hAnsi="Open Sans"/>
+          <w:b w:val="false"/>
+          <w:bCs w:val="false"/>
+          <w:sz w:val="20"/>
+          <w:szCs w:val="20"/>
+          <w:lang w:val="es-CO"/>
+        </w:rPr>
       </w:r>
     </w:p>
     <w:p>
@@ -23896,7 +24218,7 @@
       </w:pPr>
       <w:r>
         <w:rPr>
-          <w:rStyle w:val="FootnoteCharacters21"/>
+          <w:rStyle w:val="FootnoteCharacters22"/>
         </w:rPr>
         <w:footnoteRef/>
       </w:r>
@@ -24572,6 +24894,13 @@
       <w:vertAlign w:val="superscript"/>
     </w:rPr>
   </w:style>
+  <w:style w:type="character" w:styleId="FootnoteCharacters22">
+    <w:name w:val="Footnote Characters22"/>
+    <w:qFormat/>
+    <w:rPr>
+      <w:vertAlign w:val="superscript"/>
+    </w:rPr>
+  </w:style>
   <w:style w:type="character" w:styleId="FootnoteReference">
     <w:name w:val="Footnote Reference"/>
     <w:rPr>
@@ -24720,6 +25049,13 @@
   </w:style>
   <w:style w:type="character" w:styleId="EndnoteCharacters20">
     <w:name w:val="Endnote Characters20"/>
+    <w:qFormat/>
+    <w:rPr>
+      <w:vertAlign w:val="superscript"/>
+    </w:rPr>
+  </w:style>
+  <w:style w:type="character" w:styleId="EndnoteCharacters21">
+    <w:name w:val="Endnote Characters21"/>
     <w:qFormat/>
     <w:rPr>
       <w:vertAlign w:val="superscript"/>

</xml_diff>

<commit_message>
ya llegué a 6 referentes numerados
</commit_message>
<xml_diff>
--- a/referents/1_precalculo_stewart/1_fundamentos/1_5_ecuaciones/6_propuesta_presentada_congreso_humanos_XXI/3_este_articulo_en_cuaderno_jupyter/de_las_funciones_a_las_ecuaciones_como_resolver_ecuaciones_con_python.docx
+++ b/referents/1_precalculo_stewart/1_fundamentos/1_5_ecuaciones/6_propuesta_presentada_congreso_humanos_XXI/3_este_articulo_en_cuaderno_jupyter/de_las_funciones_a_las_ecuaciones_como_resolver_ecuaciones_con_python.docx
@@ -149,20 +149,455 @@
         <w:ind w:right="-1"/>
         <w:jc w:val="right"/>
         <w:rPr>
-          <w:rFonts w:ascii="Open Sans" w:hAnsi="Open Sans" w:eastAsia="Open Sans" w:cs="Open Sans"/>
-          <w:sz w:val="18"/>
-          <w:szCs w:val="20"/>
-          <w:lang w:val="es-CO"/>
-        </w:rPr>
-      </w:pPr>
-      <w:r>
-        <w:rPr>
-          <w:rFonts w:eastAsia="Open Sans" w:cs="Open Sans" w:ascii="Open Sans" w:hAnsi="Open Sans"/>
-          <w:sz w:val="18"/>
-          <w:szCs w:val="20"/>
+          <w:rFonts w:ascii="Arial" w:hAnsi="Arial"/>
+          <w:sz w:val="16"/>
+          <w:szCs w:val="16"/>
+        </w:rPr>
+      </w:pPr>
+      <w:r>
+        <w:rPr>
+          <w:rFonts w:eastAsia="Open Sans" w:cs="Open Sans" w:ascii="Arial" w:hAnsi="Arial"/>
+          <w:sz w:val="16"/>
+          <w:szCs w:val="16"/>
           <w:lang w:val="es-CO"/>
         </w:rPr>
         <w:t>Colombia</w:t>
+      </w:r>
+    </w:p>
+    <w:p>
+      <w:pPr>
+        <w:pStyle w:val="Normal"/>
+        <w:ind w:right="-1"/>
+        <w:rPr>
+          <w:rFonts w:ascii="Arial" w:hAnsi="Arial"/>
+          <w:sz w:val="16"/>
+          <w:szCs w:val="16"/>
+        </w:rPr>
+      </w:pPr>
+      <w:r>
+        <w:rPr>
+          <w:rFonts w:eastAsia="Open Sans" w:cs="Open Sans" w:ascii="Arial" w:hAnsi="Arial"/>
+          <w:b/>
+          <w:bCs/>
+          <w:spacing w:val="-1"/>
+          <w:sz w:val="16"/>
+          <w:szCs w:val="16"/>
+          <w:lang w:val="es-CO"/>
+        </w:rPr>
+        <w:t xml:space="preserve">Resumen: </w:t>
+      </w:r>
+    </w:p>
+    <w:p>
+      <w:pPr>
+        <w:pStyle w:val="Normal"/>
+        <w:spacing w:lineRule="atLeast" w:line="285"/>
+        <w:rPr>
+          <w:rFonts w:ascii="Arial" w:hAnsi="Arial" w:cstheme="minorBidi"/>
+          <w:color w:val="000000"/>
+          <w:sz w:val="16"/>
+          <w:szCs w:val="16"/>
+          <w:highlight w:val="none"/>
+          <w:shd w:fill="auto" w:val="clear"/>
+        </w:rPr>
+      </w:pPr>
+      <w:r>
+        <w:rPr>
+          <w:rFonts w:asciiTheme="minorHAnsi" w:cstheme="minorBidi" w:eastAsiaTheme="minorHAnsi" w:hAnsiTheme="minorHAnsi" w:ascii="Arial" w:hAnsi="Arial"/>
+          <w:color w:val="000000"/>
+          <w:sz w:val="16"/>
+          <w:szCs w:val="16"/>
+          <w:shd w:fill="auto" w:val="clear"/>
+        </w:rPr>
+      </w:r>
+    </w:p>
+    <w:p>
+      <w:pPr>
+        <w:pStyle w:val="Normal"/>
+        <w:spacing w:lineRule="atLeast" w:line="285"/>
+        <w:ind w:hanging="0" w:left="0" w:right="0"/>
+        <w:rPr>
+          <w:rFonts w:ascii="Arial" w:hAnsi="Arial" w:cstheme="minorBidi"/>
+          <w:b w:val="false"/>
+          <w:color w:val="000000"/>
+          <w:sz w:val="16"/>
+          <w:szCs w:val="16"/>
+          <w:highlight w:val="none"/>
+          <w:shd w:fill="auto" w:val="clear"/>
+        </w:rPr>
+      </w:pPr>
+      <w:r>
+        <w:rPr>
+          <w:rFonts w:asciiTheme="minorHAnsi" w:cstheme="minorBidi" w:eastAsiaTheme="minorHAnsi" w:hAnsiTheme="minorHAnsi" w:ascii="Arial" w:hAnsi="Arial"/>
+          <w:b w:val="false"/>
+          <w:color w:val="000000"/>
+          <w:sz w:val="16"/>
+          <w:szCs w:val="16"/>
+          <w:shd w:fill="auto" w:val="clear"/>
+        </w:rPr>
+        <w:t>Este artículo aborda la enseñanza de la resolución de ecuaciones a través del concepto de función, utilizando Python y cuadernos Jupyter. Propone un enfoque innovador que se aleja del razonamiento algebraico tradicional, privilegiando la observación, lectura e interpretación de representaciones tabulares y gráficas de funciones. Este enfoque busca mejorar la comprensión conceptual, la motivación de los estudiantes y su capacidad para aplicar la tecnología en el aprendizaje matemático. La implementación se basa en la visualización de funciones de manera tabular gráfica y la identificación de soluciones de ecuaciones mediante gráficos interactivos.</w:t>
+      </w:r>
+    </w:p>
+    <w:p>
+      <w:pPr>
+        <w:pStyle w:val="Normal"/>
+        <w:spacing w:lineRule="atLeast" w:line="285"/>
+        <w:rPr>
+          <w:rFonts w:ascii="Arial" w:hAnsi="Arial" w:cstheme="minorBidi"/>
+          <w:color w:val="000000"/>
+          <w:sz w:val="16"/>
+          <w:szCs w:val="16"/>
+          <w:highlight w:val="none"/>
+          <w:shd w:fill="auto" w:val="clear"/>
+        </w:rPr>
+      </w:pPr>
+      <w:r>
+        <w:rPr>
+          <w:rFonts w:asciiTheme="minorHAnsi" w:cstheme="minorBidi" w:eastAsiaTheme="minorHAnsi" w:hAnsiTheme="minorHAnsi" w:ascii="Arial" w:hAnsi="Arial"/>
+          <w:color w:val="000000"/>
+          <w:sz w:val="16"/>
+          <w:szCs w:val="16"/>
+          <w:shd w:fill="auto" w:val="clear"/>
+        </w:rPr>
+      </w:r>
+    </w:p>
+    <w:p>
+      <w:pPr>
+        <w:pStyle w:val="Normal"/>
+        <w:spacing w:lineRule="atLeast" w:line="285"/>
+        <w:ind w:hanging="0" w:left="0" w:right="0"/>
+        <w:rPr>
+          <w:rFonts w:ascii="Arial" w:hAnsi="Arial" w:cstheme="minorBidi"/>
+          <w:b/>
+          <w:color w:val="000000"/>
+          <w:sz w:val="16"/>
+          <w:szCs w:val="16"/>
+          <w:highlight w:val="none"/>
+          <w:shd w:fill="auto" w:val="clear"/>
+        </w:rPr>
+      </w:pPr>
+      <w:r>
+        <w:rPr>
+          <w:rFonts w:asciiTheme="minorHAnsi" w:cstheme="minorBidi" w:eastAsiaTheme="minorHAnsi" w:hAnsiTheme="minorHAnsi" w:ascii="Arial" w:hAnsi="Arial"/>
+          <w:b/>
+          <w:color w:val="000000"/>
+          <w:sz w:val="16"/>
+          <w:szCs w:val="16"/>
+          <w:shd w:fill="auto" w:val="clear"/>
+        </w:rPr>
+        <w:t>Palabras clave:</w:t>
+      </w:r>
+    </w:p>
+    <w:p>
+      <w:pPr>
+        <w:pStyle w:val="Normal"/>
+        <w:spacing w:lineRule="atLeast" w:line="285"/>
+        <w:ind w:hanging="0" w:left="0" w:right="0"/>
+        <w:rPr>
+          <w:rFonts w:ascii="Arial" w:hAnsi="Arial" w:cstheme="minorBidi"/>
+          <w:b w:val="false"/>
+          <w:color w:val="000000"/>
+          <w:sz w:val="16"/>
+          <w:szCs w:val="16"/>
+          <w:highlight w:val="none"/>
+          <w:shd w:fill="auto" w:val="clear"/>
+        </w:rPr>
+      </w:pPr>
+      <w:r>
+        <w:rPr>
+          <w:rFonts w:asciiTheme="minorHAnsi" w:cstheme="minorBidi" w:eastAsiaTheme="minorHAnsi" w:hAnsiTheme="minorHAnsi" w:ascii="Arial" w:hAnsi="Arial"/>
+          <w:b w:val="false"/>
+          <w:color w:val="000000"/>
+          <w:sz w:val="16"/>
+          <w:szCs w:val="16"/>
+          <w:shd w:fill="auto" w:val="clear"/>
+        </w:rPr>
+        <w:t>Resolución de ecuaciones, igualdad de funciones, la función diferencia de los lados de una ecuación, Python, Jupyter Notebooks, representación tabular, visualización gráfica, enseñanza de matemáticas.</w:t>
+      </w:r>
+    </w:p>
+    <w:p>
+      <w:pPr>
+        <w:pStyle w:val="Normal"/>
+        <w:ind w:right="-1"/>
+        <w:rPr>
+          <w:rFonts w:ascii="Arial" w:hAnsi="Arial" w:cstheme="minorBidi"/>
+          <w:color w:val="000000"/>
+          <w:sz w:val="16"/>
+          <w:szCs w:val="16"/>
+          <w:highlight w:val="none"/>
+          <w:shd w:fill="auto" w:val="clear"/>
+        </w:rPr>
+      </w:pPr>
+      <w:r>
+        <w:rPr>
+          <w:rFonts w:asciiTheme="minorHAnsi" w:cstheme="minorBidi" w:eastAsiaTheme="minorHAnsi" w:hAnsiTheme="minorHAnsi" w:ascii="Arial" w:hAnsi="Arial"/>
+          <w:color w:val="000000"/>
+          <w:sz w:val="16"/>
+          <w:szCs w:val="16"/>
+          <w:shd w:fill="auto" w:val="clear"/>
+        </w:rPr>
+      </w:r>
+    </w:p>
+    <w:p>
+      <w:pPr>
+        <w:pStyle w:val="Normal"/>
+        <w:ind w:right="-1"/>
+        <w:rPr>
+          <w:rFonts w:ascii="Open Sans" w:hAnsi="Open Sans" w:eastAsia="Open Sans" w:cs="Open Sans"/>
+          <w:sz w:val="20"/>
+          <w:szCs w:val="20"/>
+          <w:lang w:val="es-CO"/>
+        </w:rPr>
+      </w:pPr>
+      <w:r>
+        <w:rPr>
+          <w:rFonts w:eastAsia="Open Sans" w:cs="Open Sans" w:ascii="Open Sans" w:hAnsi="Open Sans"/>
+          <w:sz w:val="20"/>
+          <w:szCs w:val="20"/>
+          <w:lang w:val="es-CO"/>
+        </w:rPr>
+      </w:r>
+    </w:p>
+    <w:p>
+      <w:pPr>
+        <w:pStyle w:val="Normal"/>
+        <w:ind w:right="-1"/>
+        <w:rPr>
+          <w:rFonts w:ascii="Open Sans" w:hAnsi="Open Sans" w:eastAsia="Open Sans" w:cs="Open Sans"/>
+          <w:sz w:val="20"/>
+          <w:szCs w:val="20"/>
+          <w:lang w:val="es-CO"/>
+        </w:rPr>
+      </w:pPr>
+      <w:r>
+        <w:rPr>
+          <w:rFonts w:eastAsia="Open Sans" w:cs="Open Sans" w:ascii="Open Sans" w:hAnsi="Open Sans"/>
+          <w:sz w:val="20"/>
+          <w:szCs w:val="20"/>
+          <w:lang w:val="es-CO"/>
+        </w:rPr>
+      </w:r>
+    </w:p>
+    <w:p>
+      <w:pPr>
+        <w:pStyle w:val="Normal"/>
+        <w:ind w:right="-1"/>
+        <w:rPr>
+          <w:rFonts w:ascii="Open Sans" w:hAnsi="Open Sans" w:eastAsia="Open Sans" w:cs="Open Sans"/>
+          <w:sz w:val="20"/>
+          <w:szCs w:val="20"/>
+          <w:lang w:val="es-CO"/>
+        </w:rPr>
+      </w:pPr>
+      <w:r>
+        <w:rPr>
+          <w:rFonts w:eastAsia="Open Sans" w:cs="Open Sans" w:ascii="Open Sans" w:hAnsi="Open Sans"/>
+          <w:sz w:val="20"/>
+          <w:szCs w:val="20"/>
+          <w:lang w:val="es-CO"/>
+        </w:rPr>
+      </w:r>
+    </w:p>
+    <w:p>
+      <w:pPr>
+        <w:pStyle w:val="Normal"/>
+        <w:ind w:right="-1"/>
+        <w:rPr>
+          <w:rFonts w:ascii="Arial" w:hAnsi="Arial" w:eastAsia="Open Sans" w:cs="Open Sans"/>
+          <w:b/>
+          <w:color w:val="000000"/>
+          <w:sz w:val="16"/>
+          <w:szCs w:val="16"/>
+          <w:highlight w:val="none"/>
+          <w:shd w:fill="auto" w:val="clear"/>
+          <w:lang w:val="es-CO"/>
+        </w:rPr>
+      </w:pPr>
+      <w:r>
+        <w:rPr>
+          <w:rFonts w:eastAsia="Open Sans" w:cs="Open Sans" w:ascii="Arial" w:hAnsi="Arial"/>
+          <w:b/>
+          <w:bCs/>
+          <w:color w:val="000000"/>
+          <w:spacing w:val="-1"/>
+          <w:sz w:val="16"/>
+          <w:szCs w:val="16"/>
+          <w:shd w:fill="auto" w:val="clear"/>
+          <w:lang w:val="es-CO"/>
+        </w:rPr>
+        <w:t>Abstract:</w:t>
+      </w:r>
+    </w:p>
+    <w:p>
+      <w:pPr>
+        <w:pStyle w:val="Normal"/>
+        <w:spacing w:lineRule="atLeast" w:line="285"/>
+        <w:rPr>
+          <w:rFonts w:ascii="Arial" w:hAnsi="Arial" w:cstheme="minorBidi"/>
+          <w:color w:val="000000"/>
+          <w:sz w:val="16"/>
+          <w:szCs w:val="16"/>
+          <w:highlight w:val="none"/>
+          <w:shd w:fill="auto" w:val="clear"/>
+        </w:rPr>
+      </w:pPr>
+      <w:r>
+        <w:rPr>
+          <w:rFonts w:asciiTheme="minorHAnsi" w:cstheme="minorBidi" w:eastAsiaTheme="minorHAnsi" w:hAnsiTheme="minorHAnsi" w:ascii="Arial" w:hAnsi="Arial"/>
+          <w:color w:val="000000"/>
+          <w:sz w:val="16"/>
+          <w:szCs w:val="16"/>
+          <w:shd w:fill="auto" w:val="clear"/>
+        </w:rPr>
+      </w:r>
+    </w:p>
+    <w:p>
+      <w:pPr>
+        <w:pStyle w:val="Normal"/>
+        <w:spacing w:lineRule="atLeast" w:line="285"/>
+        <w:ind w:hanging="0" w:left="0" w:right="0"/>
+        <w:rPr>
+          <w:rFonts w:ascii="Arial" w:hAnsi="Arial" w:cstheme="minorBidi"/>
+          <w:b w:val="false"/>
+          <w:color w:val="000000"/>
+          <w:sz w:val="16"/>
+          <w:szCs w:val="16"/>
+          <w:highlight w:val="none"/>
+          <w:shd w:fill="auto" w:val="clear"/>
+        </w:rPr>
+      </w:pPr>
+      <w:r>
+        <w:rPr>
+          <w:rFonts w:asciiTheme="minorHAnsi" w:cstheme="minorBidi" w:eastAsiaTheme="minorHAnsi" w:hAnsiTheme="minorHAnsi" w:ascii="Arial" w:hAnsi="Arial"/>
+          <w:b w:val="false"/>
+          <w:color w:val="000000"/>
+          <w:sz w:val="16"/>
+          <w:szCs w:val="16"/>
+          <w:shd w:fill="auto" w:val="clear"/>
+        </w:rPr>
+        <w:t>This article addresses the teaching of equation solving through the concept of function, using Python and Jupyter Notebooks. It proposes an innovative approach that moves away from traditional algebraic reasoning, privileging the observation, reading and interpretation of tabular and graphical representations of functions. This approach seeks to improve conceptual understanding, student motivation and their ability to apply technology in mathematical learning. The implementation is based on the visualization of functions in a tabular graphical manner and the identification of equation solutions through interactive graphics.</w:t>
+      </w:r>
+    </w:p>
+    <w:p>
+      <w:pPr>
+        <w:pStyle w:val="Normal"/>
+        <w:spacing w:lineRule="atLeast" w:line="285"/>
+        <w:rPr>
+          <w:rFonts w:ascii="Arial" w:hAnsi="Arial" w:cstheme="minorBidi"/>
+          <w:color w:val="000000"/>
+          <w:sz w:val="16"/>
+          <w:szCs w:val="16"/>
+          <w:highlight w:val="none"/>
+          <w:shd w:fill="auto" w:val="clear"/>
+        </w:rPr>
+      </w:pPr>
+      <w:r>
+        <w:rPr>
+          <w:rFonts w:asciiTheme="minorHAnsi" w:cstheme="minorBidi" w:eastAsiaTheme="minorHAnsi" w:hAnsiTheme="minorHAnsi" w:ascii="Arial" w:hAnsi="Arial"/>
+          <w:color w:val="000000"/>
+          <w:sz w:val="16"/>
+          <w:szCs w:val="16"/>
+          <w:shd w:fill="auto" w:val="clear"/>
+        </w:rPr>
+      </w:r>
+    </w:p>
+    <w:p>
+      <w:pPr>
+        <w:pStyle w:val="Normal"/>
+        <w:spacing w:lineRule="atLeast" w:line="285"/>
+        <w:ind w:hanging="0" w:left="0" w:right="0"/>
+        <w:rPr>
+          <w:rFonts w:ascii="Arial" w:hAnsi="Arial" w:cstheme="minorBidi"/>
+          <w:b/>
+          <w:color w:val="000000"/>
+          <w:sz w:val="16"/>
+          <w:szCs w:val="16"/>
+          <w:highlight w:val="none"/>
+          <w:shd w:fill="auto" w:val="clear"/>
+        </w:rPr>
+      </w:pPr>
+      <w:r>
+        <w:rPr>
+          <w:rFonts w:asciiTheme="minorHAnsi" w:cstheme="minorBidi" w:eastAsiaTheme="minorHAnsi" w:hAnsiTheme="minorHAnsi" w:ascii="Arial" w:hAnsi="Arial"/>
+          <w:b/>
+          <w:color w:val="000000"/>
+          <w:sz w:val="16"/>
+          <w:szCs w:val="16"/>
+          <w:shd w:fill="auto" w:val="clear"/>
+        </w:rPr>
+        <w:t>Keywords:</w:t>
+      </w:r>
+    </w:p>
+    <w:p>
+      <w:pPr>
+        <w:pStyle w:val="Normal"/>
+        <w:spacing w:lineRule="atLeast" w:line="285"/>
+        <w:ind w:hanging="0" w:left="0" w:right="0"/>
+        <w:rPr>
+          <w:rFonts w:ascii="Arial" w:hAnsi="Arial" w:cstheme="minorBidi"/>
+          <w:b w:val="false"/>
+          <w:color w:val="000000"/>
+          <w:sz w:val="16"/>
+          <w:szCs w:val="16"/>
+          <w:highlight w:val="none"/>
+          <w:shd w:fill="auto" w:val="clear"/>
+        </w:rPr>
+      </w:pPr>
+      <w:r>
+        <w:rPr>
+          <w:rFonts w:asciiTheme="minorHAnsi" w:cstheme="minorBidi" w:eastAsiaTheme="minorHAnsi" w:hAnsiTheme="minorHAnsi" w:ascii="Arial" w:hAnsi="Arial"/>
+          <w:b w:val="false"/>
+          <w:color w:val="000000"/>
+          <w:sz w:val="16"/>
+          <w:szCs w:val="16"/>
+          <w:shd w:fill="auto" w:val="clear"/>
+        </w:rPr>
+        <w:t xml:space="preserve">Equation solving, equality of functions, the function difference of the sides of an equation, Python, Jupyter Notebooks, tabular representation, graphical visualization, mathematics teaching.  </w:t>
+      </w:r>
+    </w:p>
+    <w:p>
+      <w:pPr>
+        <w:pStyle w:val="Normal"/>
+        <w:spacing w:lineRule="atLeast" w:line="285"/>
+        <w:ind w:hanging="0" w:left="0" w:right="0"/>
+        <w:rPr>
+          <w:rFonts w:ascii="Arial" w:hAnsi="Arial" w:cstheme="minorBidi"/>
+          <w:b w:val="false"/>
+          <w:color w:val="000000"/>
+          <w:sz w:val="16"/>
+          <w:szCs w:val="16"/>
+          <w:highlight w:val="none"/>
+          <w:shd w:fill="auto" w:val="clear"/>
+        </w:rPr>
+      </w:pPr>
+      <w:r>
+        <w:rPr>
+          <w:rFonts w:asciiTheme="minorHAnsi" w:cstheme="minorBidi" w:eastAsiaTheme="minorHAnsi" w:hAnsiTheme="minorHAnsi" w:ascii="Arial" w:hAnsi="Arial"/>
+          <w:b w:val="false"/>
+          <w:color w:val="000000"/>
+          <w:sz w:val="16"/>
+          <w:szCs w:val="16"/>
+          <w:shd w:fill="auto" w:val="clear"/>
+        </w:rPr>
+      </w:r>
+    </w:p>
+    <w:p>
+      <w:pPr>
+        <w:pStyle w:val="Normal"/>
+        <w:ind w:right="-1"/>
+        <w:rPr>
+          <w:rFonts w:ascii="Open Sans" w:hAnsi="Open Sans" w:eastAsia="Open Sans" w:cs="Open Sans"/>
+          <w:sz w:val="20"/>
+          <w:szCs w:val="20"/>
+          <w:lang w:val="es-CO"/>
+        </w:rPr>
+      </w:pPr>
+      <w:r>
+        <w:rPr>
+          <w:rFonts w:eastAsia="Open Sans" w:cs="Open Sans" w:ascii="Open Sans" w:hAnsi="Open Sans"/>
+          <w:sz w:val="20"/>
+          <w:szCs w:val="20"/>
+          <w:lang w:val="es-CO"/>
+        </w:rPr>
       </w:r>
     </w:p>
     <w:p>
@@ -186,7 +621,51 @@
           <w:szCs w:val="18"/>
           <w:lang w:val="es-CO"/>
         </w:rPr>
-        <w:t xml:space="preserve">Resumen:  </w:t>
+        <w:t>1. Introducción</w:t>
+      </w:r>
+    </w:p>
+    <w:p>
+      <w:pPr>
+        <w:pStyle w:val="Normal"/>
+        <w:ind w:right="-1"/>
+        <w:rPr>
+          <w:rFonts w:ascii="Open Sans" w:hAnsi="Open Sans" w:eastAsia="Open Sans" w:cs="Open Sans"/>
+          <w:sz w:val="20"/>
+          <w:szCs w:val="20"/>
+          <w:lang w:val="es-CO"/>
+        </w:rPr>
+      </w:pPr>
+      <w:r>
+        <w:rPr>
+          <w:rFonts w:eastAsia="Open Sans" w:cs="Open Sans" w:ascii="Open Sans" w:hAnsi="Open Sans"/>
+          <w:sz w:val="20"/>
+          <w:szCs w:val="20"/>
+          <w:lang w:val="es-CO"/>
+        </w:rPr>
+      </w:r>
+    </w:p>
+    <w:p>
+      <w:pPr>
+        <w:pStyle w:val="Normal"/>
+        <w:ind w:right="-1"/>
+        <w:rPr>
+          <w:rFonts w:ascii="Open Sans" w:hAnsi="Open Sans" w:eastAsia="Open Sans" w:cs="Open Sans"/>
+          <w:sz w:val="20"/>
+          <w:szCs w:val="20"/>
+          <w:lang w:val="es-CO"/>
+        </w:rPr>
+      </w:pPr>
+      <w:r>
+        <w:rPr>
+          <w:rFonts w:eastAsia="Open Sans" w:cs="Open Sans" w:ascii="Open Sans" w:hAnsi="Open Sans"/>
+          <w:b/>
+          <w:bCs/>
+          <w:spacing w:val="-1"/>
+          <w:sz w:val="18"/>
+          <w:szCs w:val="18"/>
+          <w:lang w:val="es-CO"/>
+        </w:rPr>
+        <w:t>Contextualización del Problema</w:t>
       </w:r>
     </w:p>
     <w:p>
@@ -228,22 +707,26 @@
           <w:szCs w:val="18"/>
           <w:lang w:val="es-CO"/>
         </w:rPr>
-        <w:t>Este artículo aborda la enseñanza de la resolución de ecuaciones a través del concepto de función, utilizando Python y cuadernos Jupyter. Propone un enfoque innovador que se aleja del razonamiento algebraico tradicional, privilegiando la observación, lectura e interpretación de representaciones tabulares y gráficas de funciones. Este enfoque busca mejorar la comprensión conceptual, la motivación de los estudiantes y su capacidad para aplicar la tecnología en el aprendizaje matemático. La implementación se basa en la visualización de funciones y la identificación de soluciones de ecuaciones mediante gráficos interactivos.</w:t>
-      </w:r>
-    </w:p>
-    <w:p>
-      <w:pPr>
-        <w:pStyle w:val="Normal"/>
-        <w:ind w:right="-1"/>
-        <w:rPr>
-          <w:b w:val="false"/>
-          <w:bCs w:val="false"/>
-        </w:rPr>
-      </w:pPr>
-      <w:r>
-        <w:rPr>
-          <w:b w:val="false"/>
-          <w:bCs w:val="false"/>
+        <w:t>En el Seminario en Didáctica de la Aritmética del semestre 2024-1, impartido a los estudiantes de licenciatura en matemáticas de la Universidad de Antioquia, Campus Caucasia, a un grupo de 15 estudiantes, se observaron una serie de problemas recurrentes en el proceso de enseñanza y aprendizaje de la resolución de ecuaciones en los números reales. Estas dificultades se manifiestan especialmente en el razonamiento algebraico, una habilidad fundamental en el estudio de las matemáticas.</w:t>
+      </w:r>
+    </w:p>
+    <w:p>
+      <w:pPr>
+        <w:pStyle w:val="Normal"/>
+        <w:ind w:right="-1"/>
+        <w:rPr>
+          <w:rFonts w:ascii="Open Sans" w:hAnsi="Open Sans" w:eastAsia="Open Sans" w:cs="Open Sans"/>
+          <w:sz w:val="20"/>
+          <w:szCs w:val="20"/>
+          <w:lang w:val="es-CO"/>
+        </w:rPr>
+      </w:pPr>
+      <w:r>
+        <w:rPr>
+          <w:rFonts w:eastAsia="Open Sans" w:cs="Open Sans" w:ascii="Open Sans" w:hAnsi="Open Sans"/>
+          <w:sz w:val="20"/>
+          <w:szCs w:val="20"/>
+          <w:lang w:val="es-CO"/>
         </w:rPr>
       </w:r>
     </w:p>
@@ -268,18 +751,196 @@
           <w:szCs w:val="18"/>
           <w:lang w:val="es-CO"/>
         </w:rPr>
-        <w:t>Palabras clave en español:</w:t>
-      </w:r>
-    </w:p>
-    <w:p>
-      <w:pPr>
-        <w:pStyle w:val="Normal"/>
-        <w:ind w:right="-1"/>
-        <w:rPr>
+        <w:t>Problemas Observados</w:t>
+      </w:r>
+    </w:p>
+    <w:p>
+      <w:pPr>
+        <w:pStyle w:val="Normal"/>
+        <w:ind w:right="-1"/>
+        <w:rPr>
+          <w:rFonts w:ascii="Open Sans" w:hAnsi="Open Sans" w:eastAsia="Open Sans" w:cs="Open Sans"/>
+          <w:sz w:val="20"/>
+          <w:szCs w:val="20"/>
+          <w:lang w:val="es-CO"/>
+        </w:rPr>
+      </w:pPr>
+      <w:r>
+        <w:rPr>
+          <w:rFonts w:eastAsia="Open Sans" w:cs="Open Sans" w:ascii="Open Sans" w:hAnsi="Open Sans"/>
+          <w:sz w:val="20"/>
+          <w:szCs w:val="20"/>
+          <w:lang w:val="es-CO"/>
+        </w:rPr>
+      </w:r>
+    </w:p>
+    <w:p>
+      <w:pPr>
+        <w:pStyle w:val="Normal"/>
+        <w:ind w:right="-1"/>
+        <w:rPr>
+          <w:rFonts w:ascii="Open Sans" w:hAnsi="Open Sans" w:eastAsia="Open Sans" w:cs="Open Sans"/>
+          <w:sz w:val="20"/>
+          <w:szCs w:val="20"/>
+          <w:lang w:val="es-CO"/>
+        </w:rPr>
+      </w:pPr>
+      <w:r>
+        <w:rPr>
+          <w:rFonts w:eastAsia="Open Sans" w:cs="Open Sans" w:ascii="Open Sans" w:hAnsi="Open Sans"/>
+          <w:b/>
+          <w:bCs/>
+          <w:spacing w:val="-1"/>
+          <w:sz w:val="18"/>
+          <w:szCs w:val="18"/>
+          <w:lang w:val="es-CO"/>
+        </w:rPr>
+        <w:t>1. Dificultad con el Razonamiento Algebraico:</w:t>
+      </w:r>
+    </w:p>
+    <w:p>
+      <w:pPr>
+        <w:pStyle w:val="Normal"/>
+        <w:ind w:right="-1"/>
+        <w:rPr>
+          <w:rFonts w:ascii="Open Sans" w:hAnsi="Open Sans" w:eastAsia="Open Sans" w:cs="Open Sans"/>
+          <w:sz w:val="20"/>
+          <w:szCs w:val="20"/>
+          <w:lang w:val="es-CO"/>
+        </w:rPr>
+      </w:pPr>
+      <w:r>
+        <w:rPr>
+          <w:rFonts w:eastAsia="Open Sans" w:cs="Open Sans" w:ascii="Open Sans" w:hAnsi="Open Sans"/>
+          <w:sz w:val="20"/>
+          <w:szCs w:val="20"/>
+          <w:lang w:val="es-CO"/>
+        </w:rPr>
+      </w:r>
+    </w:p>
+    <w:p>
+      <w:pPr>
+        <w:pStyle w:val="Normal"/>
+        <w:ind w:right="-1"/>
+        <w:rPr>
+          <w:rFonts w:ascii="Open Sans" w:hAnsi="Open Sans" w:eastAsia="Open Sans" w:cs="Open Sans"/>
+          <w:sz w:val="20"/>
+          <w:szCs w:val="20"/>
+          <w:lang w:val="es-CO"/>
+        </w:rPr>
+      </w:pPr>
+      <w:r>
+        <w:rPr>
+          <w:rFonts w:eastAsia="Open Sans" w:cs="Open Sans" w:ascii="Open Sans" w:hAnsi="Open Sans"/>
+          <w:b/>
+          <w:bCs/>
+          <w:spacing w:val="-1"/>
+          <w:sz w:val="18"/>
+          <w:szCs w:val="18"/>
+          <w:lang w:val="es-CO"/>
+        </w:rPr>
+        <w:t xml:space="preserve">   </w:t>
+      </w:r>
+      <w:r>
+        <w:rPr>
+          <w:rFonts w:eastAsia="Open Sans" w:cs="Open Sans" w:ascii="arial" w:hAnsi="arial"/>
           <w:b w:val="false"/>
           <w:bCs w:val="false"/>
-        </w:rPr>
-      </w:pPr>
+          <w:i w:val="false"/>
+          <w:iCs w:val="false"/>
+          <w:spacing w:val="-1"/>
+          <w:sz w:val="20"/>
+          <w:szCs w:val="20"/>
+          <w:lang w:val="es-CO"/>
+        </w:rPr>
+        <w:t xml:space="preserve">Muchos estudiantes presentan serias dificultades para comprender y aplicar el razonamiento algebraico. Esto se evidencia en su dificultad para manipular y simplificar expresiones algebraicas, resolver ecuaciones y entender las propiedades fundamentales de las operaciones algebraicas </w:t>
+      </w:r>
+      <w:r>
+        <w:rPr>
+          <w:rFonts w:eastAsia="Open Sans" w:cs="Open Sans" w:ascii="Open Sans" w:hAnsi="Open Sans"/>
+          <w:b w:val="false"/>
+          <w:bCs w:val="false"/>
+          <w:i w:val="false"/>
+          <w:iCs w:val="false"/>
+          <w:spacing w:val="-1"/>
+          <w:sz w:val="20"/>
+          <w:szCs w:val="20"/>
+          <w:lang w:val="es-CO"/>
+        </w:rPr>
+        <w:t>[1]</w:t>
+      </w:r>
+    </w:p>
+    <w:p>
+      <w:pPr>
+        <w:pStyle w:val="Normal"/>
+        <w:ind w:right="-1"/>
+        <w:rPr>
+          <w:rFonts w:ascii="Open Sans" w:hAnsi="Open Sans" w:eastAsia="Open Sans" w:cs="Open Sans"/>
+          <w:b w:val="false"/>
+          <w:bCs w:val="false"/>
+          <w:sz w:val="20"/>
+          <w:szCs w:val="20"/>
+          <w:lang w:val="es-CO"/>
+        </w:rPr>
+      </w:pPr>
+      <w:r>
+        <w:rPr>
+          <w:rFonts w:eastAsia="Open Sans" w:cs="Open Sans" w:ascii="Open Sans" w:hAnsi="Open Sans"/>
+          <w:b w:val="false"/>
+          <w:bCs w:val="false"/>
+          <w:sz w:val="20"/>
+          <w:szCs w:val="20"/>
+          <w:lang w:val="es-CO"/>
+        </w:rPr>
+      </w:r>
+    </w:p>
+    <w:p>
+      <w:pPr>
+        <w:pStyle w:val="Normal"/>
+        <w:ind w:right="-1"/>
+        <w:rPr>
+          <w:rFonts w:ascii="Open Sans" w:hAnsi="Open Sans" w:eastAsia="Open Sans" w:cs="Open Sans"/>
+          <w:sz w:val="20"/>
+          <w:szCs w:val="20"/>
+          <w:lang w:val="es-CO"/>
+        </w:rPr>
+      </w:pPr>
+      <w:r>
+        <w:rPr>
+          <w:rFonts w:eastAsia="Open Sans" w:cs="Open Sans" w:ascii="Open Sans" w:hAnsi="Open Sans"/>
+          <w:b/>
+          <w:bCs/>
+          <w:spacing w:val="-1"/>
+          <w:sz w:val="18"/>
+          <w:szCs w:val="18"/>
+          <w:lang w:val="es-CO"/>
+        </w:rPr>
+        <w:t>2. Desconocimiento del Criterio de la Balanza:</w:t>
+      </w:r>
+    </w:p>
+    <w:p>
+      <w:pPr>
+        <w:pStyle w:val="Normal"/>
+        <w:ind w:right="-1"/>
+        <w:rPr>
+          <w:rFonts w:ascii="Open Sans" w:hAnsi="Open Sans" w:eastAsia="Open Sans" w:cs="Open Sans"/>
+          <w:sz w:val="20"/>
+          <w:szCs w:val="20"/>
+          <w:lang w:val="es-CO"/>
+        </w:rPr>
+      </w:pPr>
+      <w:r>
+        <w:rPr>
+          <w:rFonts w:eastAsia="Open Sans" w:cs="Open Sans" w:ascii="Open Sans" w:hAnsi="Open Sans"/>
+          <w:b/>
+          <w:bCs/>
+          <w:spacing w:val="-1"/>
+          <w:sz w:val="18"/>
+          <w:szCs w:val="18"/>
+          <w:lang w:val="es-CO"/>
+        </w:rPr>
+        <w:t xml:space="preserve">   </w:t>
+      </w:r>
       <w:r>
         <w:rPr>
           <w:rFonts w:eastAsia="Open Sans" w:cs="Open Sans" w:ascii="Open Sans" w:hAnsi="Open Sans"/>
@@ -290,659 +951,201 @@
           <w:szCs w:val="18"/>
           <w:lang w:val="es-CO"/>
         </w:rPr>
-        <w:t>Resolución de ecuaciones, funciones, Python, Jupyter Notebooks, visualización gráfica, enseñanza de matemáticas, representación tabular.</w:t>
-      </w:r>
-    </w:p>
-    <w:p>
-      <w:pPr>
-        <w:pStyle w:val="Normal"/>
-        <w:ind w:right="-1"/>
-        <w:rPr>
-          <w:rFonts w:ascii="Open Sans" w:hAnsi="Open Sans" w:eastAsia="Open Sans" w:cs="Open Sans"/>
-          <w:sz w:val="20"/>
-          <w:szCs w:val="20"/>
-          <w:lang w:val="es-CO"/>
-        </w:rPr>
-      </w:pPr>
-      <w:r>
-        <w:rPr>
-          <w:rFonts w:eastAsia="Open Sans" w:cs="Open Sans" w:ascii="Open Sans" w:hAnsi="Open Sans"/>
-          <w:sz w:val="20"/>
-          <w:szCs w:val="20"/>
-          <w:lang w:val="es-CO"/>
-        </w:rPr>
-      </w:r>
-    </w:p>
-    <w:p>
-      <w:pPr>
-        <w:pStyle w:val="Normal"/>
-        <w:ind w:right="-1"/>
-        <w:rPr>
-          <w:rFonts w:ascii="Open Sans" w:hAnsi="Open Sans" w:eastAsia="Open Sans" w:cs="Open Sans"/>
-          <w:sz w:val="20"/>
-          <w:szCs w:val="20"/>
-          <w:lang w:val="es-CO"/>
-        </w:rPr>
-      </w:pPr>
-      <w:r>
-        <w:rPr>
-          <w:rFonts w:eastAsia="Open Sans" w:cs="Open Sans" w:ascii="Open Sans" w:hAnsi="Open Sans"/>
-          <w:sz w:val="20"/>
-          <w:szCs w:val="20"/>
-          <w:lang w:val="es-CO"/>
-        </w:rPr>
-      </w:r>
-    </w:p>
-    <w:p>
-      <w:pPr>
-        <w:pStyle w:val="Normal"/>
-        <w:ind w:right="-1"/>
-        <w:rPr>
-          <w:rFonts w:ascii="Open Sans" w:hAnsi="Open Sans" w:eastAsia="Open Sans" w:cs="Open Sans"/>
-          <w:sz w:val="20"/>
-          <w:szCs w:val="20"/>
-          <w:lang w:val="es-CO"/>
-        </w:rPr>
-      </w:pPr>
-      <w:r>
-        <w:rPr>
-          <w:rFonts w:eastAsia="Open Sans" w:cs="Open Sans" w:ascii="Open Sans" w:hAnsi="Open Sans"/>
-          <w:sz w:val="20"/>
-          <w:szCs w:val="20"/>
-          <w:lang w:val="es-CO"/>
-        </w:rPr>
-      </w:r>
-    </w:p>
-    <w:p>
-      <w:pPr>
-        <w:pStyle w:val="Normal"/>
-        <w:ind w:right="-1"/>
-        <w:rPr>
-          <w:rFonts w:ascii="Open Sans" w:hAnsi="Open Sans" w:eastAsia="Open Sans" w:cs="Open Sans"/>
-          <w:sz w:val="20"/>
-          <w:szCs w:val="20"/>
-          <w:lang w:val="es-CO"/>
-        </w:rPr>
-      </w:pPr>
-      <w:r>
-        <w:rPr>
-          <w:rFonts w:eastAsia="Open Sans" w:cs="Open Sans" w:ascii="Open Sans" w:hAnsi="Open Sans"/>
+        <w:t>El criterio de la balanza, que establece la equivalencia de ecuaciones cuando una se obtiene de la otra sumando la misma cantidad a ambos lados o multiplicando por la misma cantidad no nula a ambos lados, es desconocido o no utilizado por los estudiantes. Este criterio es esencial para entender la naturaleza de las ecuaciones y su resolución [2].</w:t>
+      </w:r>
+    </w:p>
+    <w:p>
+      <w:pPr>
+        <w:pStyle w:val="Normal"/>
+        <w:ind w:right="-1"/>
+        <w:rPr>
+          <w:rFonts w:ascii="Open Sans" w:hAnsi="Open Sans" w:eastAsia="Open Sans" w:cs="Open Sans"/>
+          <w:sz w:val="20"/>
+          <w:szCs w:val="20"/>
+          <w:lang w:val="es-CO"/>
+        </w:rPr>
+      </w:pPr>
+      <w:r>
+        <w:rPr>
+          <w:rFonts w:eastAsia="Open Sans" w:cs="Open Sans" w:ascii="Open Sans" w:hAnsi="Open Sans"/>
+          <w:sz w:val="20"/>
+          <w:szCs w:val="20"/>
+          <w:lang w:val="es-CO"/>
+        </w:rPr>
+      </w:r>
+    </w:p>
+    <w:p>
+      <w:pPr>
+        <w:pStyle w:val="Normal"/>
+        <w:ind w:right="-1"/>
+        <w:rPr>
+          <w:rFonts w:ascii="Arial" w:hAnsi="Arial"/>
+          <w:sz w:val="20"/>
+          <w:szCs w:val="20"/>
+        </w:rPr>
+      </w:pPr>
+      <w:r>
+        <w:rPr>
+          <w:rFonts w:eastAsia="Open Sans" w:cs="Open Sans" w:ascii="Arial" w:hAnsi="Arial"/>
           <w:b/>
           <w:bCs/>
           <w:spacing w:val="-1"/>
-          <w:sz w:val="18"/>
-          <w:szCs w:val="18"/>
-          <w:lang w:val="es-CO"/>
-        </w:rPr>
-        <w:t xml:space="preserve">Abstract:  </w:t>
-      </w:r>
-    </w:p>
-    <w:p>
-      <w:pPr>
-        <w:pStyle w:val="Normal"/>
-        <w:ind w:right="-1"/>
-        <w:rPr>
-          <w:rFonts w:ascii="Open Sans" w:hAnsi="Open Sans" w:eastAsia="Open Sans" w:cs="Open Sans"/>
-          <w:sz w:val="20"/>
-          <w:szCs w:val="20"/>
-          <w:lang w:val="es-CO"/>
-        </w:rPr>
-      </w:pPr>
-      <w:r>
-        <w:rPr>
-          <w:rFonts w:eastAsia="Open Sans" w:cs="Open Sans" w:ascii="Open Sans" w:hAnsi="Open Sans"/>
-          <w:sz w:val="20"/>
-          <w:szCs w:val="20"/>
-          <w:lang w:val="es-CO"/>
-        </w:rPr>
-      </w:r>
-    </w:p>
-    <w:p>
-      <w:pPr>
-        <w:pStyle w:val="Normal"/>
-        <w:ind w:right="-1"/>
-        <w:rPr>
-          <w:b w:val="false"/>
-          <w:bCs w:val="false"/>
-        </w:rPr>
-      </w:pPr>
-      <w:r>
-        <w:rPr>
-          <w:rFonts w:eastAsia="Open Sans" w:cs="Open Sans" w:ascii="Open Sans" w:hAnsi="Open Sans"/>
+          <w:sz w:val="20"/>
+          <w:szCs w:val="20"/>
+          <w:lang w:val="es-CO"/>
+        </w:rPr>
+        <w:t>3. Dificultades con Términos Semejantes:</w:t>
+      </w:r>
+    </w:p>
+    <w:p>
+      <w:pPr>
+        <w:pStyle w:val="Normal"/>
+        <w:ind w:right="-1"/>
+        <w:rPr>
+          <w:rFonts w:ascii="Arial" w:hAnsi="Arial"/>
+          <w:sz w:val="20"/>
+          <w:szCs w:val="20"/>
+        </w:rPr>
+      </w:pPr>
+      <w:r>
+        <w:rPr>
+          <w:rFonts w:eastAsia="Open Sans" w:cs="Open Sans" w:ascii="Arial" w:hAnsi="Arial"/>
+          <w:b/>
+          <w:bCs/>
+          <w:spacing w:val="-1"/>
+          <w:sz w:val="20"/>
+          <w:szCs w:val="20"/>
+          <w:lang w:val="es-CO"/>
+        </w:rPr>
+        <w:t xml:space="preserve">  </w:t>
+      </w:r>
+      <w:r>
+        <w:rPr>
+          <w:rFonts w:eastAsia="Open Sans" w:cs="Open Sans" w:ascii="Arial" w:hAnsi="Arial"/>
           <w:b w:val="false"/>
           <w:bCs w:val="false"/>
           <w:spacing w:val="-1"/>
-          <w:sz w:val="18"/>
-          <w:szCs w:val="18"/>
-          <w:lang w:val="es-CO"/>
-        </w:rPr>
-        <w:t>The article discusses teaching equation solving through the concept of functions, using Python and Jupyter notebooks. It proposes an innovative approach that shifts away from traditional algebraic reasoning, favoring the observation, reading, and interpretation of tabular and graphical representations of functions. This approach aims to enhance conceptual understanding, student motivation, and their ability to apply technology in mathematical learning. The implementation relies on function visualization and identifying equation solutions through interactive graphs.</w:t>
-      </w:r>
-    </w:p>
-    <w:p>
-      <w:pPr>
-        <w:pStyle w:val="Normal"/>
-        <w:ind w:right="-1"/>
-        <w:rPr>
-          <w:rFonts w:ascii="Open Sans" w:hAnsi="Open Sans" w:eastAsia="Open Sans" w:cs="Open Sans"/>
-          <w:sz w:val="20"/>
-          <w:szCs w:val="20"/>
-          <w:lang w:val="es-CO"/>
-        </w:rPr>
-      </w:pPr>
-      <w:r>
-        <w:rPr>
-          <w:rFonts w:eastAsia="Open Sans" w:cs="Open Sans" w:ascii="Open Sans" w:hAnsi="Open Sans"/>
-          <w:sz w:val="20"/>
-          <w:szCs w:val="20"/>
-          <w:lang w:val="es-CO"/>
-        </w:rPr>
-      </w:r>
-    </w:p>
-    <w:p>
-      <w:pPr>
-        <w:pStyle w:val="Normal"/>
-        <w:ind w:right="-1"/>
-        <w:rPr>
-          <w:rFonts w:ascii="Open Sans" w:hAnsi="Open Sans" w:eastAsia="Open Sans" w:cs="Open Sans"/>
-          <w:sz w:val="20"/>
-          <w:szCs w:val="20"/>
-          <w:lang w:val="es-CO"/>
-        </w:rPr>
-      </w:pPr>
-      <w:r>
-        <w:rPr>
-          <w:rFonts w:eastAsia="Open Sans" w:cs="Open Sans" w:ascii="Open Sans" w:hAnsi="Open Sans"/>
-          <w:b/>
-          <w:bCs/>
-          <w:spacing w:val="-1"/>
-          <w:sz w:val="18"/>
-          <w:szCs w:val="18"/>
-          <w:lang w:val="es-CO"/>
-        </w:rPr>
-        <w:t xml:space="preserve">Keywords in English:  </w:t>
-      </w:r>
-    </w:p>
-    <w:p>
-      <w:pPr>
-        <w:pStyle w:val="Normal"/>
-        <w:ind w:right="-1"/>
-        <w:rPr>
-          <w:rFonts w:ascii="Open Sans" w:hAnsi="Open Sans" w:eastAsia="Open Sans" w:cs="Open Sans"/>
-          <w:sz w:val="20"/>
-          <w:szCs w:val="20"/>
-          <w:lang w:val="es-CO"/>
-        </w:rPr>
-      </w:pPr>
-      <w:r>
-        <w:rPr>
-          <w:rFonts w:eastAsia="Open Sans" w:cs="Open Sans" w:ascii="Open Sans" w:hAnsi="Open Sans"/>
-          <w:sz w:val="20"/>
-          <w:szCs w:val="20"/>
-          <w:lang w:val="es-CO"/>
-        </w:rPr>
-      </w:r>
-    </w:p>
-    <w:p>
-      <w:pPr>
-        <w:pStyle w:val="Normal"/>
-        <w:ind w:right="-1"/>
-        <w:rPr>
-          <w:b w:val="false"/>
-          <w:bCs w:val="false"/>
-        </w:rPr>
-      </w:pPr>
-      <w:r>
-        <w:rPr>
-          <w:rFonts w:eastAsia="Open Sans" w:cs="Open Sans" w:ascii="Open Sans" w:hAnsi="Open Sans"/>
+          <w:sz w:val="20"/>
+          <w:szCs w:val="20"/>
+          <w:lang w:val="es-CO"/>
+        </w:rPr>
+        <w:t xml:space="preserve"> </w:t>
+      </w:r>
+      <w:r>
+        <w:rPr>
+          <w:rFonts w:eastAsia="Open Sans" w:cs="Open Sans" w:ascii="Arial" w:hAnsi="Arial"/>
           <w:b w:val="false"/>
           <w:bCs w:val="false"/>
           <w:spacing w:val="-1"/>
-          <w:sz w:val="18"/>
-          <w:szCs w:val="18"/>
-          <w:lang w:val="es-CO"/>
-        </w:rPr>
-        <w:t>Equation solving, functions, Python, Jupyter Notebooks, graphical visualization, mathematics teaching, tabular representation.</w:t>
-      </w:r>
-    </w:p>
-    <w:p>
-      <w:pPr>
-        <w:pStyle w:val="Normal"/>
-        <w:ind w:right="-1"/>
-        <w:rPr>
-          <w:rFonts w:ascii="Open Sans" w:hAnsi="Open Sans" w:eastAsia="Open Sans" w:cs="Open Sans"/>
-          <w:sz w:val="20"/>
-          <w:szCs w:val="20"/>
-          <w:lang w:val="es-CO"/>
-        </w:rPr>
-      </w:pPr>
-      <w:r>
-        <w:rPr>
-          <w:rFonts w:eastAsia="Open Sans" w:cs="Open Sans" w:ascii="Open Sans" w:hAnsi="Open Sans"/>
-          <w:sz w:val="20"/>
-          <w:szCs w:val="20"/>
-          <w:lang w:val="es-CO"/>
-        </w:rPr>
-      </w:r>
-    </w:p>
-    <w:p>
-      <w:pPr>
-        <w:pStyle w:val="Normal"/>
-        <w:ind w:right="-1"/>
-        <w:rPr>
-          <w:rFonts w:ascii="Open Sans" w:hAnsi="Open Sans" w:eastAsia="Open Sans" w:cs="Open Sans"/>
-          <w:sz w:val="20"/>
-          <w:szCs w:val="20"/>
-          <w:lang w:val="es-CO"/>
-        </w:rPr>
-      </w:pPr>
-      <w:r>
-        <w:rPr>
-          <w:rFonts w:eastAsia="Open Sans" w:cs="Open Sans" w:ascii="Open Sans" w:hAnsi="Open Sans"/>
+          <w:sz w:val="20"/>
+          <w:szCs w:val="20"/>
+          <w:lang w:val="es-CO"/>
+        </w:rPr>
+        <w:t>Identificar y operar con términos semejantes es un desafío para los estudiantes. Esta habilidad es crucial para simplificar ecuaciones y trabajar eficientemente con expresiones algebraicas, y su falta de dominio impide el progreso en la resolución de problemas más complejos [3].</w:t>
+      </w:r>
+    </w:p>
+    <w:p>
+      <w:pPr>
+        <w:pStyle w:val="Normal"/>
+        <w:ind w:right="-1"/>
+        <w:rPr>
+          <w:rFonts w:ascii="Arial" w:hAnsi="Arial" w:eastAsia="Open Sans" w:cs="Open Sans"/>
+          <w:sz w:val="20"/>
+          <w:szCs w:val="20"/>
+          <w:lang w:val="es-CO"/>
+        </w:rPr>
+      </w:pPr>
+      <w:r>
+        <w:rPr>
+          <w:rFonts w:eastAsia="Open Sans" w:cs="Open Sans" w:ascii="Arial" w:hAnsi="Arial"/>
+          <w:sz w:val="20"/>
+          <w:szCs w:val="20"/>
+          <w:lang w:val="es-CO"/>
+        </w:rPr>
+      </w:r>
+    </w:p>
+    <w:p>
+      <w:pPr>
+        <w:pStyle w:val="Normal"/>
+        <w:ind w:right="-1"/>
+        <w:rPr>
+          <w:rFonts w:ascii="Arial" w:hAnsi="Arial"/>
+          <w:sz w:val="20"/>
+          <w:szCs w:val="20"/>
+        </w:rPr>
+      </w:pPr>
+      <w:r>
+        <w:rPr>
+          <w:rFonts w:eastAsia="Open Sans" w:cs="Open Sans" w:ascii="Arial" w:hAnsi="Arial"/>
           <w:b/>
           <w:bCs/>
           <w:spacing w:val="-1"/>
-          <w:sz w:val="18"/>
-          <w:szCs w:val="18"/>
-          <w:lang w:val="es-CO"/>
-        </w:rPr>
-        <w:t>1. Introducción</w:t>
-      </w:r>
-    </w:p>
-    <w:p>
-      <w:pPr>
-        <w:pStyle w:val="Normal"/>
-        <w:ind w:right="-1"/>
-        <w:rPr>
-          <w:rFonts w:ascii="Open Sans" w:hAnsi="Open Sans" w:eastAsia="Open Sans" w:cs="Open Sans"/>
-          <w:sz w:val="20"/>
-          <w:szCs w:val="20"/>
-          <w:lang w:val="es-CO"/>
-        </w:rPr>
-      </w:pPr>
-      <w:r>
-        <w:rPr>
-          <w:rFonts w:eastAsia="Open Sans" w:cs="Open Sans" w:ascii="Open Sans" w:hAnsi="Open Sans"/>
-          <w:sz w:val="20"/>
-          <w:szCs w:val="20"/>
-          <w:lang w:val="es-CO"/>
-        </w:rPr>
-      </w:r>
-    </w:p>
-    <w:p>
-      <w:pPr>
-        <w:pStyle w:val="Normal"/>
-        <w:ind w:right="-1"/>
-        <w:rPr>
-          <w:rFonts w:ascii="Open Sans" w:hAnsi="Open Sans" w:eastAsia="Open Sans" w:cs="Open Sans"/>
-          <w:sz w:val="20"/>
-          <w:szCs w:val="20"/>
-          <w:lang w:val="es-CO"/>
-        </w:rPr>
-      </w:pPr>
-      <w:r>
-        <w:rPr>
-          <w:rFonts w:eastAsia="Open Sans" w:cs="Open Sans" w:ascii="Open Sans" w:hAnsi="Open Sans"/>
-          <w:b/>
-          <w:bCs/>
+          <w:sz w:val="20"/>
+          <w:szCs w:val="20"/>
+          <w:lang w:val="es-CO"/>
+        </w:rPr>
+        <w:t>4.</w:t>
+      </w:r>
+      <w:r>
+        <w:rPr>
+          <w:rFonts w:eastAsia="Open Sans" w:cs="Open Sans" w:ascii="Arial" w:hAnsi="Arial"/>
+          <w:b/>
+          <w:bCs/>
+          <w:color w:val="000000"/>
           <w:spacing w:val="-1"/>
-          <w:sz w:val="18"/>
-          <w:szCs w:val="18"/>
-          <w:lang w:val="es-CO"/>
-        </w:rPr>
-        <w:t>Contextualización del Problema</w:t>
-      </w:r>
-    </w:p>
-    <w:p>
-      <w:pPr>
-        <w:pStyle w:val="Normal"/>
-        <w:ind w:right="-1"/>
-        <w:rPr>
-          <w:rFonts w:ascii="Open Sans" w:hAnsi="Open Sans" w:eastAsia="Open Sans" w:cs="Open Sans"/>
-          <w:sz w:val="20"/>
-          <w:szCs w:val="20"/>
-          <w:lang w:val="es-CO"/>
-        </w:rPr>
-      </w:pPr>
-      <w:r>
-        <w:rPr>
-          <w:rFonts w:eastAsia="Open Sans" w:cs="Open Sans" w:ascii="Open Sans" w:hAnsi="Open Sans"/>
-          <w:sz w:val="20"/>
-          <w:szCs w:val="20"/>
-          <w:lang w:val="es-CO"/>
-        </w:rPr>
-      </w:r>
-    </w:p>
-    <w:p>
-      <w:pPr>
-        <w:pStyle w:val="Normal"/>
-        <w:ind w:right="-1"/>
-        <w:rPr>
-          <w:b w:val="false"/>
-          <w:bCs w:val="false"/>
-        </w:rPr>
-      </w:pPr>
-      <w:r>
-        <w:rPr>
-          <w:rFonts w:eastAsia="Open Sans" w:cs="Open Sans" w:ascii="Open Sans" w:hAnsi="Open Sans"/>
+          <w:sz w:val="20"/>
+          <w:szCs w:val="20"/>
+          <w:shd w:fill="auto" w:val="clear"/>
+          <w:lang w:val="es-CO"/>
+        </w:rPr>
+        <w:t xml:space="preserve"> Problemas con Fracciones Algebraicas:</w:t>
+      </w:r>
+    </w:p>
+    <w:p>
+      <w:pPr>
+        <w:pStyle w:val="Normal"/>
+        <w:spacing w:lineRule="atLeast" w:line="285"/>
+        <w:ind w:hanging="0" w:left="0" w:right="0"/>
+        <w:rPr>
+          <w:rFonts w:ascii="Arial" w:hAnsi="Arial"/>
+          <w:sz w:val="20"/>
+          <w:szCs w:val="20"/>
+        </w:rPr>
+      </w:pPr>
+      <w:r>
+        <w:rPr>
+          <w:rFonts w:ascii="Arial" w:hAnsi="Arial" w:cstheme="minorBidi"/>
+          <w:b w:val="false"/>
+          <w:color w:val="000000"/>
+          <w:sz w:val="20"/>
+          <w:szCs w:val="20"/>
+          <w:shd w:fill="auto" w:val="clear"/>
+        </w:rPr>
+        <w:t>Los estudiantes muestran dificultades significativas al trabajar con fracciones algebraicas. Identificar, simplificar y operar con fracciones algebraicas y amplificar un grupo de fracciones para convertirlas en homogéneas son competencias necesarias para abordar una amplia gama de problemas matemáticos, y su ausencia limita la capacidad de los estudiantes para avanzar en la solución de ecuaciones matemáticas</w:t>
+      </w:r>
+      <w:r>
+        <w:rPr>
+          <w:rFonts w:eastAsia="Open Sans" w:cs="Open Sans" w:ascii="Arial" w:hAnsi="Arial"/>
           <w:b w:val="false"/>
           <w:bCs w:val="false"/>
           <w:spacing w:val="-1"/>
-          <w:sz w:val="18"/>
-          <w:szCs w:val="18"/>
-          <w:lang w:val="es-CO"/>
-        </w:rPr>
-        <w:t>En el Seminario en Didáctica de la Aritmética del semestre 2024-1, impartido a los estudiantes de licenciatura en matemáticas de la Universidad de Antioquia, Campus Caucasia, a un grupo de 15 estudiantes, se observaron una serie de problemas recurrentes en el proceso de enseñanza y aprendizaje de la resolución de ecuaciones en los números reales. Estas dificultades se manifiestan especialmente en el razonamiento algebraico, una habilidad fundamental en el estudio de las matemáticas.</w:t>
-      </w:r>
-    </w:p>
-    <w:p>
-      <w:pPr>
-        <w:pStyle w:val="Normal"/>
-        <w:ind w:right="-1"/>
-        <w:rPr>
-          <w:rFonts w:ascii="Open Sans" w:hAnsi="Open Sans" w:eastAsia="Open Sans" w:cs="Open Sans"/>
-          <w:sz w:val="20"/>
-          <w:szCs w:val="20"/>
-          <w:lang w:val="es-CO"/>
-        </w:rPr>
-      </w:pPr>
-      <w:r>
-        <w:rPr>
-          <w:rFonts w:eastAsia="Open Sans" w:cs="Open Sans" w:ascii="Open Sans" w:hAnsi="Open Sans"/>
-          <w:sz w:val="20"/>
-          <w:szCs w:val="20"/>
-          <w:lang w:val="es-CO"/>
-        </w:rPr>
-      </w:r>
-    </w:p>
-    <w:p>
-      <w:pPr>
-        <w:pStyle w:val="Normal"/>
-        <w:ind w:right="-1"/>
-        <w:rPr>
-          <w:rFonts w:ascii="Open Sans" w:hAnsi="Open Sans" w:eastAsia="Open Sans" w:cs="Open Sans"/>
-          <w:sz w:val="20"/>
-          <w:szCs w:val="20"/>
-          <w:lang w:val="es-CO"/>
-        </w:rPr>
-      </w:pPr>
-      <w:r>
-        <w:rPr>
-          <w:rFonts w:eastAsia="Open Sans" w:cs="Open Sans" w:ascii="Open Sans" w:hAnsi="Open Sans"/>
-          <w:b/>
-          <w:bCs/>
-          <w:spacing w:val="-1"/>
-          <w:sz w:val="18"/>
-          <w:szCs w:val="18"/>
-          <w:lang w:val="es-CO"/>
-        </w:rPr>
-        <w:t>Problemas Observados</w:t>
-      </w:r>
-    </w:p>
-    <w:p>
-      <w:pPr>
-        <w:pStyle w:val="Normal"/>
-        <w:ind w:right="-1"/>
-        <w:rPr>
-          <w:rFonts w:ascii="Open Sans" w:hAnsi="Open Sans" w:eastAsia="Open Sans" w:cs="Open Sans"/>
-          <w:sz w:val="20"/>
-          <w:szCs w:val="20"/>
-          <w:lang w:val="es-CO"/>
-        </w:rPr>
-      </w:pPr>
-      <w:r>
-        <w:rPr>
-          <w:rFonts w:eastAsia="Open Sans" w:cs="Open Sans" w:ascii="Open Sans" w:hAnsi="Open Sans"/>
-          <w:sz w:val="20"/>
-          <w:szCs w:val="20"/>
-          <w:lang w:val="es-CO"/>
-        </w:rPr>
-      </w:r>
-    </w:p>
-    <w:p>
-      <w:pPr>
-        <w:pStyle w:val="Normal"/>
-        <w:ind w:right="-1"/>
-        <w:rPr>
-          <w:rFonts w:ascii="Open Sans" w:hAnsi="Open Sans" w:eastAsia="Open Sans" w:cs="Open Sans"/>
-          <w:sz w:val="20"/>
-          <w:szCs w:val="20"/>
-          <w:lang w:val="es-CO"/>
-        </w:rPr>
-      </w:pPr>
-      <w:r>
-        <w:rPr>
-          <w:rFonts w:eastAsia="Open Sans" w:cs="Open Sans" w:ascii="Open Sans" w:hAnsi="Open Sans"/>
-          <w:b/>
-          <w:bCs/>
-          <w:spacing w:val="-1"/>
-          <w:sz w:val="18"/>
-          <w:szCs w:val="18"/>
-          <w:lang w:val="es-CO"/>
-        </w:rPr>
-        <w:t>1. Dificultad con el Razonamiento Algebraico:</w:t>
-      </w:r>
-    </w:p>
-    <w:p>
-      <w:pPr>
-        <w:pStyle w:val="Normal"/>
-        <w:ind w:right="-1"/>
-        <w:rPr>
-          <w:rFonts w:ascii="Open Sans" w:hAnsi="Open Sans" w:eastAsia="Open Sans" w:cs="Open Sans"/>
-          <w:sz w:val="20"/>
-          <w:szCs w:val="20"/>
-          <w:lang w:val="es-CO"/>
-        </w:rPr>
-      </w:pPr>
-      <w:r>
-        <w:rPr>
-          <w:rFonts w:eastAsia="Open Sans" w:cs="Open Sans" w:ascii="Open Sans" w:hAnsi="Open Sans"/>
-          <w:sz w:val="20"/>
-          <w:szCs w:val="20"/>
-          <w:lang w:val="es-CO"/>
-        </w:rPr>
-      </w:r>
-    </w:p>
-    <w:p>
-      <w:pPr>
-        <w:pStyle w:val="Normal"/>
-        <w:ind w:right="-1"/>
-        <w:rPr>
-          <w:rFonts w:ascii="Open Sans" w:hAnsi="Open Sans" w:eastAsia="Open Sans" w:cs="Open Sans"/>
-          <w:sz w:val="20"/>
-          <w:szCs w:val="20"/>
-          <w:lang w:val="es-CO"/>
-        </w:rPr>
-      </w:pPr>
-      <w:r>
-        <w:rPr>
-          <w:rFonts w:eastAsia="Open Sans" w:cs="Open Sans" w:ascii="Open Sans" w:hAnsi="Open Sans"/>
-          <w:b/>
-          <w:bCs/>
-          <w:spacing w:val="-1"/>
-          <w:sz w:val="18"/>
-          <w:szCs w:val="18"/>
-          <w:lang w:val="es-CO"/>
-        </w:rPr>
-        <w:t xml:space="preserve">   </w:t>
-      </w:r>
-      <w:r>
-        <w:rPr>
-          <w:rFonts w:eastAsia="Open Sans" w:cs="Open Sans" w:ascii="arial" w:hAnsi="arial"/>
-          <w:b w:val="false"/>
-          <w:bCs w:val="false"/>
-          <w:i w:val="false"/>
-          <w:iCs w:val="false"/>
-          <w:spacing w:val="-1"/>
-          <w:sz w:val="20"/>
-          <w:szCs w:val="20"/>
-          <w:lang w:val="es-CO"/>
-        </w:rPr>
-        <w:t xml:space="preserve">Muchos estudiantes presentan serias dificultades para comprender y aplicar el razonamiento algebraico. Esto se evidencia en su dificultad para manipular y simplificar expresiones algebraicas, resolver ecuaciones y entender las propiedades fundamentales de las operaciones algebraicas </w:t>
-      </w:r>
-      <w:r>
-        <w:rPr>
-          <w:rFonts w:eastAsia="Open Sans" w:cs="Open Sans" w:ascii="Open Sans" w:hAnsi="Open Sans"/>
-          <w:b w:val="false"/>
-          <w:bCs w:val="false"/>
-          <w:i w:val="false"/>
-          <w:iCs w:val="false"/>
-          <w:spacing w:val="-1"/>
-          <w:sz w:val="20"/>
-          <w:szCs w:val="20"/>
-          <w:lang w:val="es-CO"/>
-        </w:rPr>
-        <w:t>[1]</w:t>
-      </w:r>
-    </w:p>
-    <w:p>
-      <w:pPr>
-        <w:pStyle w:val="Normal"/>
-        <w:ind w:right="-1"/>
-        <w:rPr>
-          <w:rFonts w:ascii="Open Sans" w:hAnsi="Open Sans" w:eastAsia="Open Sans" w:cs="Open Sans"/>
-          <w:b w:val="false"/>
-          <w:bCs w:val="false"/>
-          <w:sz w:val="20"/>
-          <w:szCs w:val="20"/>
-          <w:lang w:val="es-CO"/>
-        </w:rPr>
-      </w:pPr>
-      <w:r>
-        <w:rPr>
-          <w:rFonts w:eastAsia="Open Sans" w:cs="Open Sans" w:ascii="Open Sans" w:hAnsi="Open Sans"/>
-          <w:b w:val="false"/>
-          <w:bCs w:val="false"/>
-          <w:sz w:val="20"/>
-          <w:szCs w:val="20"/>
-          <w:lang w:val="es-CO"/>
-        </w:rPr>
-      </w:r>
-    </w:p>
-    <w:p>
-      <w:pPr>
-        <w:pStyle w:val="Normal"/>
-        <w:ind w:right="-1"/>
-        <w:rPr>
-          <w:rFonts w:ascii="Open Sans" w:hAnsi="Open Sans" w:eastAsia="Open Sans" w:cs="Open Sans"/>
-          <w:sz w:val="20"/>
-          <w:szCs w:val="20"/>
-          <w:lang w:val="es-CO"/>
-        </w:rPr>
-      </w:pPr>
-      <w:r>
-        <w:rPr>
-          <w:rFonts w:eastAsia="Open Sans" w:cs="Open Sans" w:ascii="Open Sans" w:hAnsi="Open Sans"/>
-          <w:b/>
-          <w:bCs/>
-          <w:spacing w:val="-1"/>
-          <w:sz w:val="18"/>
-          <w:szCs w:val="18"/>
-          <w:lang w:val="es-CO"/>
-        </w:rPr>
-        <w:t>2. Desconocimiento del Criterio de la Balanza:</w:t>
-      </w:r>
-    </w:p>
-    <w:p>
-      <w:pPr>
-        <w:pStyle w:val="Normal"/>
-        <w:ind w:right="-1"/>
-        <w:rPr>
-          <w:rFonts w:ascii="Open Sans" w:hAnsi="Open Sans" w:eastAsia="Open Sans" w:cs="Open Sans"/>
-          <w:sz w:val="20"/>
-          <w:szCs w:val="20"/>
-          <w:lang w:val="es-CO"/>
-        </w:rPr>
-      </w:pPr>
-      <w:r>
-        <w:rPr>
-          <w:rFonts w:eastAsia="Open Sans" w:cs="Open Sans" w:ascii="Open Sans" w:hAnsi="Open Sans"/>
-          <w:b/>
-          <w:bCs/>
-          <w:spacing w:val="-1"/>
-          <w:sz w:val="18"/>
-          <w:szCs w:val="18"/>
-          <w:lang w:val="es-CO"/>
-        </w:rPr>
-        <w:t xml:space="preserve">   </w:t>
-      </w:r>
-      <w:r>
-        <w:rPr>
-          <w:rFonts w:eastAsia="Open Sans" w:cs="Open Sans" w:ascii="Open Sans" w:hAnsi="Open Sans"/>
+          <w:sz w:val="20"/>
+          <w:szCs w:val="20"/>
+          <w:lang w:val="es-CO"/>
+        </w:rPr>
+        <w:t xml:space="preserve"> </w:t>
+      </w:r>
+      <w:r>
+        <w:rPr>
+          <w:rFonts w:eastAsia="Open Sans" w:cs="Open Sans" w:ascii="Arial" w:hAnsi="Arial"/>
           <w:b w:val="false"/>
           <w:bCs w:val="false"/>
           <w:spacing w:val="-1"/>
-          <w:sz w:val="18"/>
-          <w:szCs w:val="18"/>
-          <w:lang w:val="es-CO"/>
-        </w:rPr>
-        <w:t>El criterio de la balanza, que establece la equivalencia de ecuaciones cuando una se obtiene de la otra sumando la misma cantidad a ambos lados o multiplicando por la misma cantidad no nula a ambos lados, es desconocido o no utilizado por los estudiantes. Este criterio es esencial para entender la naturaleza de las ecuaciones y su resolución [2].</w:t>
-      </w:r>
-    </w:p>
-    <w:p>
-      <w:pPr>
-        <w:pStyle w:val="Normal"/>
-        <w:ind w:right="-1"/>
-        <w:rPr>
-          <w:rFonts w:ascii="Open Sans" w:hAnsi="Open Sans" w:eastAsia="Open Sans" w:cs="Open Sans"/>
-          <w:sz w:val="20"/>
-          <w:szCs w:val="20"/>
-          <w:lang w:val="es-CO"/>
-        </w:rPr>
-      </w:pPr>
-      <w:r>
-        <w:rPr>
-          <w:rFonts w:eastAsia="Open Sans" w:cs="Open Sans" w:ascii="Open Sans" w:hAnsi="Open Sans"/>
-          <w:sz w:val="20"/>
-          <w:szCs w:val="20"/>
-          <w:lang w:val="es-CO"/>
-        </w:rPr>
-      </w:r>
-    </w:p>
-    <w:p>
-      <w:pPr>
-        <w:pStyle w:val="Normal"/>
-        <w:ind w:right="-1"/>
-        <w:rPr>
-          <w:rFonts w:ascii="Arial" w:hAnsi="Arial"/>
-          <w:sz w:val="20"/>
-          <w:szCs w:val="20"/>
-        </w:rPr>
-      </w:pPr>
-      <w:r>
-        <w:rPr>
-          <w:rFonts w:eastAsia="Open Sans" w:cs="Open Sans" w:ascii="Arial" w:hAnsi="Arial"/>
-          <w:b/>
-          <w:bCs/>
-          <w:spacing w:val="-1"/>
-          <w:sz w:val="20"/>
-          <w:szCs w:val="20"/>
-          <w:lang w:val="es-CO"/>
-        </w:rPr>
-        <w:t>3. Dificultades con Términos Semejantes:</w:t>
-      </w:r>
-    </w:p>
-    <w:p>
-      <w:pPr>
-        <w:pStyle w:val="Normal"/>
-        <w:ind w:right="-1"/>
-        <w:rPr>
-          <w:rFonts w:ascii="Arial" w:hAnsi="Arial"/>
-          <w:sz w:val="20"/>
-          <w:szCs w:val="20"/>
-        </w:rPr>
-      </w:pPr>
-      <w:r>
-        <w:rPr>
-          <w:rFonts w:eastAsia="Open Sans" w:cs="Open Sans" w:ascii="Arial" w:hAnsi="Arial"/>
-          <w:b/>
-          <w:bCs/>
-          <w:spacing w:val="-1"/>
-          <w:sz w:val="20"/>
-          <w:szCs w:val="20"/>
-          <w:lang w:val="es-CO"/>
-        </w:rPr>
-        <w:t xml:space="preserve">  </w:t>
+          <w:sz w:val="20"/>
+          <w:szCs w:val="20"/>
+          <w:lang w:val="es-CO"/>
+        </w:rPr>
+        <w:t>[4]</w:t>
       </w:r>
       <w:r>
         <w:rPr>
@@ -954,8 +1157,62 @@
           <w:szCs w:val="20"/>
           <w:lang w:val="es-CO"/>
         </w:rPr>
-        <w:t xml:space="preserve"> </w:t>
-      </w:r>
+        <w:t>.</w:t>
+      </w:r>
+    </w:p>
+    <w:p>
+      <w:pPr>
+        <w:pStyle w:val="Normal"/>
+        <w:ind w:right="-1"/>
+        <w:rPr>
+          <w:rFonts w:ascii="Arial" w:hAnsi="Arial" w:eastAsia="Open Sans" w:cs="Open Sans"/>
+          <w:sz w:val="20"/>
+          <w:szCs w:val="20"/>
+          <w:lang w:val="es-CO"/>
+        </w:rPr>
+      </w:pPr>
+      <w:r>
+        <w:rPr>
+          <w:rFonts w:eastAsia="Open Sans" w:cs="Open Sans" w:ascii="Arial" w:hAnsi="Arial"/>
+          <w:sz w:val="20"/>
+          <w:szCs w:val="20"/>
+          <w:lang w:val="es-CO"/>
+        </w:rPr>
+      </w:r>
+    </w:p>
+    <w:p>
+      <w:pPr>
+        <w:pStyle w:val="Normal"/>
+        <w:ind w:right="-1"/>
+        <w:rPr>
+          <w:rFonts w:ascii="Arial" w:hAnsi="Arial"/>
+          <w:sz w:val="20"/>
+          <w:szCs w:val="20"/>
+        </w:rPr>
+      </w:pPr>
+      <w:r>
+        <w:rPr>
+          <w:rFonts w:eastAsia="Open Sans" w:cs="Open Sans" w:ascii="Arial" w:hAnsi="Arial"/>
+          <w:b/>
+          <w:bCs/>
+          <w:spacing w:val="-1"/>
+          <w:sz w:val="20"/>
+          <w:szCs w:val="20"/>
+          <w:lang w:val="es-CO"/>
+        </w:rPr>
+        <w:t>5. Variabilidad de Respuestas y Falta de Motivación:</w:t>
+      </w:r>
+    </w:p>
+    <w:p>
+      <w:pPr>
+        <w:pStyle w:val="Normal"/>
+        <w:ind w:right="-1"/>
+        <w:rPr>
+          <w:rFonts w:ascii="Arial" w:hAnsi="Arial"/>
+          <w:sz w:val="20"/>
+          <w:szCs w:val="20"/>
+        </w:rPr>
+      </w:pPr>
       <w:r>
         <w:rPr>
           <w:rFonts w:eastAsia="Open Sans" w:cs="Open Sans" w:ascii="Arial" w:hAnsi="Arial"/>
@@ -966,7 +1223,43 @@
           <w:szCs w:val="20"/>
           <w:lang w:val="es-CO"/>
         </w:rPr>
-        <w:t>Identificar y operar con términos semejantes es un desafío para los estudiantes. Esta habilidad es crucial para simplificar ecuaciones y trabajar eficientemente con expresiones algebraicas, y su falta de dominio impide el progreso en la resolución de problemas más complejos [3].</w:t>
+        <w:t xml:space="preserve">   </w:t>
+      </w:r>
+      <w:r>
+        <w:rPr>
+          <w:rFonts w:eastAsia="Open Sans" w:cs="Open Sans" w:ascii="Arial" w:hAnsi="Arial"/>
+          <w:b w:val="false"/>
+          <w:bCs w:val="false"/>
+          <w:spacing w:val="-1"/>
+          <w:sz w:val="20"/>
+          <w:szCs w:val="20"/>
+          <w:lang w:val="es-CO"/>
+        </w:rPr>
+        <w:t xml:space="preserve">Existe una notable variabilidad en las respuestas dentro del grupo, especialmente cuando el procedimiento de resolución de problemas se extiende a 1 o 2 páginas. Además, la falta de motivación para leer el texto guía de manera disciplinada y completar las tareas de entrenamiento se traduce en una preparación inadecuada y un rendimiento inconsistente </w:t>
+      </w:r>
+      <w:r>
+        <w:rPr>
+          <w:rFonts w:eastAsia="Open Sans" w:cs="Open Sans" w:ascii="Arial" w:hAnsi="Arial"/>
+          <w:b w:val="false"/>
+          <w:bCs w:val="false"/>
+          <w:spacing w:val="-1"/>
+          <w:sz w:val="20"/>
+          <w:szCs w:val="20"/>
+          <w:lang w:val="es-CO"/>
+        </w:rPr>
+        <w:t>[5]</w:t>
+      </w:r>
+      <w:r>
+        <w:rPr>
+          <w:rFonts w:eastAsia="Open Sans" w:cs="Open Sans" w:ascii="Arial" w:hAnsi="Arial"/>
+          <w:b w:val="false"/>
+          <w:bCs w:val="false"/>
+          <w:spacing w:val="-1"/>
+          <w:sz w:val="20"/>
+          <w:szCs w:val="20"/>
+          <w:lang w:val="es-CO"/>
+        </w:rPr>
+        <w:t>.</w:t>
       </w:r>
     </w:p>
     <w:p>
@@ -1009,7 +1302,95 @@
           <w:szCs w:val="20"/>
           <w:lang w:val="es-CO"/>
         </w:rPr>
-        <w:t>4.</w:t>
+        <w:t>Propuesta de Innovación Didáctica</w:t>
+      </w:r>
+    </w:p>
+    <w:p>
+      <w:pPr>
+        <w:pStyle w:val="Normal"/>
+        <w:ind w:right="-1"/>
+        <w:rPr>
+          <w:rFonts w:ascii="Arial" w:hAnsi="Arial" w:eastAsia="Open Sans" w:cs="Open Sans"/>
+          <w:sz w:val="20"/>
+          <w:szCs w:val="20"/>
+          <w:lang w:val="es-CO"/>
+        </w:rPr>
+      </w:pPr>
+      <w:r>
+        <w:rPr>
+          <w:rFonts w:eastAsia="Open Sans" w:cs="Open Sans" w:ascii="Arial" w:hAnsi="Arial"/>
+          <w:sz w:val="20"/>
+          <w:szCs w:val="20"/>
+          <w:lang w:val="es-CO"/>
+        </w:rPr>
+      </w:r>
+    </w:p>
+    <w:p>
+      <w:pPr>
+        <w:pStyle w:val="Normal"/>
+        <w:ind w:right="-1"/>
+        <w:rPr>
+          <w:rFonts w:ascii="Arial" w:hAnsi="Arial"/>
+          <w:sz w:val="20"/>
+          <w:szCs w:val="20"/>
+        </w:rPr>
+      </w:pPr>
+      <w:r>
+        <w:rPr>
+          <w:rFonts w:eastAsia="Open Sans" w:cs="Open Sans" w:ascii="Arial" w:hAnsi="Arial"/>
+          <w:b w:val="false"/>
+          <w:bCs w:val="false"/>
+          <w:spacing w:val="-1"/>
+          <w:sz w:val="20"/>
+          <w:szCs w:val="20"/>
+          <w:lang w:val="es-CO"/>
+        </w:rPr>
+        <w:t>Para abordar estos problemas, proponemos un enfoque innovador que se centra en enseñar la resolución de ecuaciones desde el concepto de función, utilizando el lenguaje Python implementado a través de cuadernos Jupyter y las representaciones tabular y gráfica de las funciones asociadas a la ecuación. Este enfoque tiene como objetivo:</w:t>
+      </w:r>
+    </w:p>
+    <w:p>
+      <w:pPr>
+        <w:pStyle w:val="Normal"/>
+        <w:ind w:right="-1"/>
+        <w:rPr>
+          <w:rFonts w:ascii="Arial" w:hAnsi="Arial" w:eastAsia="Open Sans" w:cs="Open Sans"/>
+          <w:sz w:val="20"/>
+          <w:szCs w:val="20"/>
+          <w:lang w:val="es-CO"/>
+        </w:rPr>
+      </w:pPr>
+      <w:r>
+        <w:rPr>
+          <w:rFonts w:eastAsia="Open Sans" w:cs="Open Sans" w:ascii="Arial" w:hAnsi="Arial"/>
+          <w:sz w:val="20"/>
+          <w:szCs w:val="20"/>
+          <w:lang w:val="es-CO"/>
+        </w:rPr>
+      </w:r>
+    </w:p>
+    <w:p>
+      <w:pPr>
+        <w:pStyle w:val="Normal"/>
+        <w:ind w:right="-1"/>
+        <w:rPr>
+          <w:rFonts w:ascii="Arial" w:hAnsi="Arial"/>
+          <w:b/>
+          <w:bCs/>
+          <w:sz w:val="20"/>
+          <w:szCs w:val="20"/>
+        </w:rPr>
+      </w:pPr>
+      <w:r>
+        <w:rPr>
+          <w:rFonts w:eastAsia="Open Sans" w:cs="Open Sans" w:ascii="Arial" w:hAnsi="Arial"/>
+          <w:b/>
+          <w:bCs/>
+          <w:spacing w:val="-1"/>
+          <w:sz w:val="20"/>
+          <w:szCs w:val="20"/>
+          <w:lang w:val="es-CO"/>
+        </w:rPr>
+        <w:t xml:space="preserve">1. </w:t>
       </w:r>
       <w:r>
         <w:rPr>
@@ -1023,7 +1404,7 @@
           <w:shd w:fill="auto" w:val="clear"/>
           <w:lang w:val="es-CO"/>
         </w:rPr>
-        <w:t xml:space="preserve"> Problemas con Fracciones Algebraicas:</w:t>
+        <w:t xml:space="preserve">Reforzar la Comprensión Conceptual: </w:t>
       </w:r>
     </w:p>
     <w:p>
@@ -1032,6 +1413,54 @@
         <w:spacing w:lineRule="atLeast" w:line="285"/>
         <w:ind w:hanging="0" w:left="0" w:right="0"/>
         <w:rPr>
+          <w:rFonts w:ascii="Arial" w:hAnsi="Arial" w:cstheme="minorBidi"/>
+          <w:b w:val="false"/>
+          <w:color w:val="000000"/>
+          <w:sz w:val="20"/>
+          <w:szCs w:val="20"/>
+          <w:highlight w:val="none"/>
+          <w:shd w:fill="auto" w:val="clear"/>
+        </w:rPr>
+      </w:pPr>
+      <w:r>
+        <w:rPr>
+          <w:rFonts w:asciiTheme="minorHAnsi" w:cstheme="minorBidi" w:eastAsiaTheme="minorHAnsi" w:hAnsiTheme="minorHAnsi" w:ascii="Arial" w:hAnsi="Arial"/>
+          <w:b w:val="false"/>
+          <w:color w:val="000000"/>
+          <w:sz w:val="20"/>
+          <w:szCs w:val="20"/>
+          <w:shd w:fill="auto" w:val="clear"/>
+        </w:rPr>
+        <w:t xml:space="preserve">Vincular el concepto de ecuación con los conceptos de </w:t>
+      </w:r>
+      <w:r>
+        <w:rPr>
+          <w:rFonts w:asciiTheme="minorHAnsi" w:cstheme="minorBidi" w:eastAsiaTheme="minorHAnsi" w:hAnsiTheme="minorHAnsi" w:ascii="Arial" w:hAnsi="Arial"/>
+          <w:b w:val="false"/>
+          <w:color w:val="000000"/>
+          <w:sz w:val="20"/>
+          <w:szCs w:val="20"/>
+          <w:shd w:fill="auto" w:val="clear"/>
+        </w:rPr>
+        <w:t>función, de igualdad de funciones asociadas a los lados de una ecuación y de diferencia de funciones de los lados de una ecuación, como base para la resolución de ecuaciones permite a los estudiantes visualizar de manera tabular y gráfica a estas funciones y así entender mejor las ecuaciones como igualdad de funciones o pregunta por los puntos donde, la función diferencia de los lados que forman la ecuación, se anula o se hace cero. Así, El uso de representaciones tabulares y gráficas facilita la solución de ecuaciones en los números reales.</w:t>
+      </w:r>
+      <w:r>
+        <w:rPr>
+          <w:rFonts w:asciiTheme="minorHAnsi" w:cstheme="minorBidi" w:eastAsiaTheme="minorHAnsi" w:hAnsiTheme="minorHAnsi" w:ascii="Arial" w:hAnsi="Arial"/>
+          <w:b w:val="false"/>
+          <w:color w:val="000000"/>
+          <w:sz w:val="20"/>
+          <w:szCs w:val="20"/>
+          <w:shd w:fill="auto" w:val="clear"/>
+        </w:rPr>
+        <w:t>[6]</w:t>
+      </w:r>
+    </w:p>
+    <w:p>
+      <w:pPr>
+        <w:pStyle w:val="Normal"/>
+        <w:ind w:right="-1"/>
+        <w:rPr>
           <w:rFonts w:ascii="Arial" w:hAnsi="Arial"/>
           <w:sz w:val="20"/>
           <w:szCs w:val="20"/>
@@ -1039,14 +1468,80 @@
       </w:pPr>
       <w:r>
         <w:rPr>
-          <w:rFonts w:ascii="Arial" w:hAnsi="Arial" w:cstheme="minorBidi"/>
-          <w:b w:val="false"/>
-          <w:color w:val="000000"/>
-          <w:sz w:val="20"/>
-          <w:szCs w:val="20"/>
-          <w:shd w:fill="auto" w:val="clear"/>
-        </w:rPr>
-        <w:t>Los estudiantes muestran dificultades significativas al trabajar con fracciones algebraicas. Identificar, simplificar y operar con fracciones algebraicas y amplificar un grupo de fracciones para convertirlas en homogéneas son competencias necesarias para abordar una amplia gama de problemas matemáticos, y su ausencia limita la capacidad de los estudiantes para avanzar en la solución de ecuaciones matemáticas</w:t>
+          <w:rFonts w:ascii="Arial" w:hAnsi="Arial"/>
+          <w:sz w:val="20"/>
+          <w:szCs w:val="20"/>
+        </w:rPr>
+      </w:r>
+    </w:p>
+    <w:p>
+      <w:pPr>
+        <w:pStyle w:val="Normal"/>
+        <w:ind w:right="-1"/>
+        <w:rPr>
+          <w:rFonts w:ascii="Arial" w:hAnsi="Arial" w:eastAsia="Open Sans" w:cs="Open Sans"/>
+          <w:b w:val="false"/>
+          <w:bCs w:val="false"/>
+          <w:sz w:val="20"/>
+          <w:szCs w:val="20"/>
+          <w:lang w:val="es-CO"/>
+        </w:rPr>
+      </w:pPr>
+      <w:r>
+        <w:rPr>
+          <w:rFonts w:eastAsia="Open Sans" w:cs="Open Sans" w:ascii="Arial" w:hAnsi="Arial"/>
+          <w:b w:val="false"/>
+          <w:bCs w:val="false"/>
+          <w:sz w:val="20"/>
+          <w:szCs w:val="20"/>
+          <w:lang w:val="es-CO"/>
+        </w:rPr>
+      </w:r>
+    </w:p>
+    <w:p>
+      <w:pPr>
+        <w:pStyle w:val="Normal"/>
+        <w:ind w:right="-1"/>
+        <w:rPr>
+          <w:rFonts w:ascii="Arial" w:hAnsi="Arial"/>
+          <w:sz w:val="20"/>
+          <w:szCs w:val="20"/>
+        </w:rPr>
+      </w:pPr>
+      <w:r>
+        <w:rPr>
+          <w:rFonts w:eastAsia="Open Sans" w:cs="Open Sans" w:ascii="Arial" w:hAnsi="Arial"/>
+          <w:b/>
+          <w:bCs/>
+          <w:spacing w:val="-1"/>
+          <w:sz w:val="20"/>
+          <w:szCs w:val="20"/>
+          <w:lang w:val="es-CO"/>
+        </w:rPr>
+        <w:t>2. Utilizar Python y Jupyter Notebooks:</w:t>
+      </w:r>
+    </w:p>
+    <w:p>
+      <w:pPr>
+        <w:pStyle w:val="Normal"/>
+        <w:ind w:right="-1"/>
+        <w:rPr>
+          <w:rFonts w:ascii="Arial" w:hAnsi="Arial"/>
+          <w:sz w:val="20"/>
+          <w:szCs w:val="20"/>
+        </w:rPr>
+      </w:pPr>
+      <w:r>
+        <w:rPr>
+          <w:rFonts w:eastAsia="Open Sans" w:cs="Open Sans" w:ascii="Arial" w:hAnsi="Arial"/>
+          <w:b/>
+          <w:bCs/>
+          <w:spacing w:val="-1"/>
+          <w:sz w:val="20"/>
+          <w:szCs w:val="20"/>
+          <w:lang w:val="es-CO"/>
+        </w:rPr>
+        <w:t xml:space="preserve">   </w:t>
       </w:r>
       <w:r>
         <w:rPr>
@@ -1056,381 +1551,6 @@
           <w:spacing w:val="-1"/>
           <w:sz w:val="20"/>
           <w:szCs w:val="20"/>
-          <w:lang w:val="es-CO"/>
-        </w:rPr>
-        <w:t xml:space="preserve"> </w:t>
-      </w:r>
-      <w:r>
-        <w:rPr>
-          <w:rFonts w:eastAsia="Open Sans" w:cs="Open Sans" w:ascii="Arial" w:hAnsi="Arial"/>
-          <w:b w:val="false"/>
-          <w:bCs w:val="false"/>
-          <w:spacing w:val="-1"/>
-          <w:sz w:val="20"/>
-          <w:szCs w:val="20"/>
-          <w:lang w:val="es-CO"/>
-        </w:rPr>
-        <w:t>[4]</w:t>
-      </w:r>
-      <w:r>
-        <w:rPr>
-          <w:rFonts w:eastAsia="Open Sans" w:cs="Open Sans" w:ascii="Arial" w:hAnsi="Arial"/>
-          <w:b w:val="false"/>
-          <w:bCs w:val="false"/>
-          <w:spacing w:val="-1"/>
-          <w:sz w:val="20"/>
-          <w:szCs w:val="20"/>
-          <w:lang w:val="es-CO"/>
-        </w:rPr>
-        <w:t>.</w:t>
-      </w:r>
-    </w:p>
-    <w:p>
-      <w:pPr>
-        <w:pStyle w:val="Normal"/>
-        <w:ind w:right="-1"/>
-        <w:rPr>
-          <w:rFonts w:ascii="Arial" w:hAnsi="Arial" w:eastAsia="Open Sans" w:cs="Open Sans"/>
-          <w:sz w:val="20"/>
-          <w:szCs w:val="20"/>
-          <w:lang w:val="es-CO"/>
-        </w:rPr>
-      </w:pPr>
-      <w:r>
-        <w:rPr>
-          <w:rFonts w:eastAsia="Open Sans" w:cs="Open Sans" w:ascii="Arial" w:hAnsi="Arial"/>
-          <w:sz w:val="20"/>
-          <w:szCs w:val="20"/>
-          <w:lang w:val="es-CO"/>
-        </w:rPr>
-      </w:r>
-    </w:p>
-    <w:p>
-      <w:pPr>
-        <w:pStyle w:val="Normal"/>
-        <w:ind w:right="-1"/>
-        <w:rPr>
-          <w:rFonts w:ascii="Arial" w:hAnsi="Arial"/>
-          <w:sz w:val="20"/>
-          <w:szCs w:val="20"/>
-        </w:rPr>
-      </w:pPr>
-      <w:r>
-        <w:rPr>
-          <w:rFonts w:eastAsia="Open Sans" w:cs="Open Sans" w:ascii="Arial" w:hAnsi="Arial"/>
-          <w:b/>
-          <w:bCs/>
-          <w:spacing w:val="-1"/>
-          <w:sz w:val="20"/>
-          <w:szCs w:val="20"/>
-          <w:lang w:val="es-CO"/>
-        </w:rPr>
-        <w:t>5. Variabilidad de Respuestas y Falta de Motivación:</w:t>
-      </w:r>
-    </w:p>
-    <w:p>
-      <w:pPr>
-        <w:pStyle w:val="Normal"/>
-        <w:ind w:right="-1"/>
-        <w:rPr>
-          <w:rFonts w:ascii="Arial" w:hAnsi="Arial"/>
-          <w:sz w:val="20"/>
-          <w:szCs w:val="20"/>
-        </w:rPr>
-      </w:pPr>
-      <w:r>
-        <w:rPr>
-          <w:rFonts w:eastAsia="Open Sans" w:cs="Open Sans" w:ascii="Arial" w:hAnsi="Arial"/>
-          <w:b w:val="false"/>
-          <w:bCs w:val="false"/>
-          <w:spacing w:val="-1"/>
-          <w:sz w:val="20"/>
-          <w:szCs w:val="20"/>
-          <w:lang w:val="es-CO"/>
-        </w:rPr>
-        <w:t xml:space="preserve">   </w:t>
-      </w:r>
-      <w:r>
-        <w:rPr>
-          <w:rFonts w:eastAsia="Open Sans" w:cs="Open Sans" w:ascii="Arial" w:hAnsi="Arial"/>
-          <w:b w:val="false"/>
-          <w:bCs w:val="false"/>
-          <w:spacing w:val="-1"/>
-          <w:sz w:val="20"/>
-          <w:szCs w:val="20"/>
-          <w:lang w:val="es-CO"/>
-        </w:rPr>
-        <w:t xml:space="preserve">Existe una notable variabilidad en las respuestas dentro del grupo, especialmente cuando el procedimiento de resolución de problemas se extiende a 1 o 2 páginas. Además, la falta de motivación para leer el texto guía de manera disciplinada y completar las tareas de entrenamiento se traduce en una preparación inadecuada y un rendimiento inconsistente </w:t>
-      </w:r>
-      <w:r>
-        <w:rPr>
-          <w:rFonts w:eastAsia="Open Sans" w:cs="Open Sans" w:ascii="Arial" w:hAnsi="Arial"/>
-          <w:b w:val="false"/>
-          <w:bCs w:val="false"/>
-          <w:spacing w:val="-1"/>
-          <w:sz w:val="20"/>
-          <w:szCs w:val="20"/>
-          <w:lang w:val="es-CO"/>
-        </w:rPr>
-        <w:t>[5]</w:t>
-      </w:r>
-      <w:r>
-        <w:rPr>
-          <w:rFonts w:eastAsia="Open Sans" w:cs="Open Sans" w:ascii="Arial" w:hAnsi="Arial"/>
-          <w:b w:val="false"/>
-          <w:bCs w:val="false"/>
-          <w:spacing w:val="-1"/>
-          <w:sz w:val="20"/>
-          <w:szCs w:val="20"/>
-          <w:lang w:val="es-CO"/>
-        </w:rPr>
-        <w:t>.</w:t>
-      </w:r>
-    </w:p>
-    <w:p>
-      <w:pPr>
-        <w:pStyle w:val="Normal"/>
-        <w:ind w:right="-1"/>
-        <w:rPr>
-          <w:rFonts w:ascii="Arial" w:hAnsi="Arial" w:eastAsia="Open Sans" w:cs="Open Sans"/>
-          <w:sz w:val="20"/>
-          <w:szCs w:val="20"/>
-          <w:lang w:val="es-CO"/>
-        </w:rPr>
-      </w:pPr>
-      <w:r>
-        <w:rPr>
-          <w:rFonts w:eastAsia="Open Sans" w:cs="Open Sans" w:ascii="Arial" w:hAnsi="Arial"/>
-          <w:sz w:val="20"/>
-          <w:szCs w:val="20"/>
-          <w:lang w:val="es-CO"/>
-        </w:rPr>
-      </w:r>
-    </w:p>
-    <w:p>
-      <w:pPr>
-        <w:pStyle w:val="Normal"/>
-        <w:ind w:right="-1"/>
-        <w:rPr>
-          <w:rFonts w:ascii="Arial" w:hAnsi="Arial"/>
-          <w:sz w:val="20"/>
-          <w:szCs w:val="20"/>
-        </w:rPr>
-      </w:pPr>
-      <w:r>
-        <w:rPr>
-          <w:rFonts w:eastAsia="Open Sans" w:cs="Open Sans" w:ascii="Arial" w:hAnsi="Arial"/>
-          <w:b/>
-          <w:bCs/>
-          <w:spacing w:val="-1"/>
-          <w:sz w:val="20"/>
-          <w:szCs w:val="20"/>
-          <w:lang w:val="es-CO"/>
-        </w:rPr>
-        <w:t>Propuesta de Innovación Didáctica</w:t>
-      </w:r>
-    </w:p>
-    <w:p>
-      <w:pPr>
-        <w:pStyle w:val="Normal"/>
-        <w:ind w:right="-1"/>
-        <w:rPr>
-          <w:rFonts w:ascii="Arial" w:hAnsi="Arial" w:eastAsia="Open Sans" w:cs="Open Sans"/>
-          <w:sz w:val="20"/>
-          <w:szCs w:val="20"/>
-          <w:lang w:val="es-CO"/>
-        </w:rPr>
-      </w:pPr>
-      <w:r>
-        <w:rPr>
-          <w:rFonts w:eastAsia="Open Sans" w:cs="Open Sans" w:ascii="Arial" w:hAnsi="Arial"/>
-          <w:sz w:val="20"/>
-          <w:szCs w:val="20"/>
-          <w:lang w:val="es-CO"/>
-        </w:rPr>
-      </w:r>
-    </w:p>
-    <w:p>
-      <w:pPr>
-        <w:pStyle w:val="Normal"/>
-        <w:ind w:right="-1"/>
-        <w:rPr>
-          <w:b w:val="false"/>
-          <w:bCs w:val="false"/>
-        </w:rPr>
-      </w:pPr>
-      <w:r>
-        <w:rPr>
-          <w:rFonts w:eastAsia="Open Sans" w:cs="Open Sans" w:ascii="Open Sans" w:hAnsi="Open Sans"/>
-          <w:b w:val="false"/>
-          <w:bCs w:val="false"/>
-          <w:spacing w:val="-1"/>
-          <w:sz w:val="18"/>
-          <w:szCs w:val="18"/>
-          <w:lang w:val="es-CO"/>
-        </w:rPr>
-        <w:t>Para abordar estos problemas, proponemos un enfoque innovador que se centra en enseñar la resolución de ecuaciones desde el concepto de función, utilizando el lenguaje Python implementado a través de cuadernos Jupyter y las representaciones tabular y gráfica de las funciones asociadas a la ecuación. Este enfoque tiene como objetivo:</w:t>
-      </w:r>
-    </w:p>
-    <w:p>
-      <w:pPr>
-        <w:pStyle w:val="Normal"/>
-        <w:ind w:right="-1"/>
-        <w:rPr>
-          <w:rFonts w:ascii="Open Sans" w:hAnsi="Open Sans" w:eastAsia="Open Sans" w:cs="Open Sans"/>
-          <w:sz w:val="20"/>
-          <w:szCs w:val="20"/>
-          <w:lang w:val="es-CO"/>
-        </w:rPr>
-      </w:pPr>
-      <w:r>
-        <w:rPr>
-          <w:rFonts w:eastAsia="Open Sans" w:cs="Open Sans" w:ascii="Open Sans" w:hAnsi="Open Sans"/>
-          <w:sz w:val="20"/>
-          <w:szCs w:val="20"/>
-          <w:lang w:val="es-CO"/>
-        </w:rPr>
-      </w:r>
-    </w:p>
-    <w:p>
-      <w:pPr>
-        <w:pStyle w:val="Normal"/>
-        <w:ind w:right="-1"/>
-        <w:rPr>
-          <w:rFonts w:ascii="Open Sans" w:hAnsi="Open Sans" w:eastAsia="Open Sans" w:cs="Open Sans"/>
-          <w:sz w:val="20"/>
-          <w:szCs w:val="20"/>
-          <w:lang w:val="es-CO"/>
-        </w:rPr>
-      </w:pPr>
-      <w:r>
-        <w:rPr>
-          <w:rFonts w:eastAsia="Open Sans" w:cs="Open Sans" w:ascii="Open Sans" w:hAnsi="Open Sans"/>
-          <w:b/>
-          <w:bCs/>
-          <w:spacing w:val="-1"/>
-          <w:sz w:val="18"/>
-          <w:szCs w:val="18"/>
-          <w:lang w:val="es-CO"/>
-        </w:rPr>
-        <w:t>1. Reforzar la Comprensión Conceptual:</w:t>
-      </w:r>
-    </w:p>
-    <w:p>
-      <w:pPr>
-        <w:pStyle w:val="Normal"/>
-        <w:ind w:right="-1"/>
-        <w:rPr>
-          <w:rFonts w:ascii="Open Sans" w:hAnsi="Open Sans" w:eastAsia="Open Sans" w:cs="Open Sans"/>
-          <w:sz w:val="20"/>
-          <w:szCs w:val="20"/>
-          <w:lang w:val="es-CO"/>
-        </w:rPr>
-      </w:pPr>
-      <w:r>
-        <w:rPr>
-          <w:rFonts w:eastAsia="Open Sans" w:cs="Open Sans" w:ascii="Open Sans" w:hAnsi="Open Sans"/>
-          <w:b/>
-          <w:bCs/>
-          <w:spacing w:val="-1"/>
-          <w:sz w:val="18"/>
-          <w:szCs w:val="18"/>
-          <w:lang w:val="es-CO"/>
-        </w:rPr>
-        <w:t xml:space="preserve">   </w:t>
-      </w:r>
-      <w:r>
-        <w:rPr>
-          <w:rFonts w:eastAsia="Open Sans" w:cs="Open Sans" w:ascii="Open Sans" w:hAnsi="Open Sans"/>
-          <w:b w:val="false"/>
-          <w:bCs w:val="false"/>
-          <w:spacing w:val="-1"/>
-          <w:sz w:val="18"/>
-          <w:szCs w:val="18"/>
-          <w:lang w:val="es-CO"/>
-        </w:rPr>
-        <w:t>Introducir el concepto de función como base para la resolución de ecuaciones permite a los estudiantes visualizar de manera tabular y gráfica y así entender mejor las ecuaciones como igualdad de funciones o o como una pregunta por los puntos donde, las funciones que forman los lados de la ecuación, son iguales; o entender la solución de una ecuación como buscar los puntos donde la función diferencia de los lados se hace cero. El uso de representaciones tabulares y gráficas facilita la comprensión de conceptos abstractos y su aplicación práctica (Guzman, 2002).</w:t>
-      </w:r>
-    </w:p>
-    <w:p>
-      <w:pPr>
-        <w:pStyle w:val="Normal"/>
-        <w:ind w:right="-1"/>
-        <w:rPr>
-          <w:rFonts w:ascii="Open Sans" w:hAnsi="Open Sans" w:eastAsia="Open Sans" w:cs="Open Sans"/>
-          <w:b w:val="false"/>
-          <w:bCs w:val="false"/>
-          <w:sz w:val="20"/>
-          <w:szCs w:val="20"/>
-          <w:lang w:val="es-CO"/>
-        </w:rPr>
-      </w:pPr>
-      <w:r>
-        <w:rPr>
-          <w:rFonts w:eastAsia="Open Sans" w:cs="Open Sans" w:ascii="Open Sans" w:hAnsi="Open Sans"/>
-          <w:b w:val="false"/>
-          <w:bCs w:val="false"/>
-          <w:sz w:val="20"/>
-          <w:szCs w:val="20"/>
-          <w:lang w:val="es-CO"/>
-        </w:rPr>
-      </w:r>
-    </w:p>
-    <w:p>
-      <w:pPr>
-        <w:pStyle w:val="Normal"/>
-        <w:ind w:right="-1"/>
-        <w:rPr>
-          <w:rFonts w:ascii="Open Sans" w:hAnsi="Open Sans" w:eastAsia="Open Sans" w:cs="Open Sans"/>
-          <w:sz w:val="20"/>
-          <w:szCs w:val="20"/>
-          <w:lang w:val="es-CO"/>
-        </w:rPr>
-      </w:pPr>
-      <w:r>
-        <w:rPr>
-          <w:rFonts w:eastAsia="Open Sans" w:cs="Open Sans" w:ascii="Open Sans" w:hAnsi="Open Sans"/>
-          <w:b/>
-          <w:bCs/>
-          <w:spacing w:val="-1"/>
-          <w:sz w:val="18"/>
-          <w:szCs w:val="18"/>
-          <w:lang w:val="es-CO"/>
-        </w:rPr>
-        <w:t>2. Utilizar Python y Jupyter Notebooks:</w:t>
-      </w:r>
-    </w:p>
-    <w:p>
-      <w:pPr>
-        <w:pStyle w:val="Normal"/>
-        <w:ind w:right="-1"/>
-        <w:rPr>
-          <w:rFonts w:ascii="Open Sans" w:hAnsi="Open Sans" w:eastAsia="Open Sans" w:cs="Open Sans"/>
-          <w:sz w:val="20"/>
-          <w:szCs w:val="20"/>
-          <w:lang w:val="es-CO"/>
-        </w:rPr>
-      </w:pPr>
-      <w:r>
-        <w:rPr>
-          <w:rFonts w:eastAsia="Open Sans" w:cs="Open Sans" w:ascii="Open Sans" w:hAnsi="Open Sans"/>
-          <w:b/>
-          <w:bCs/>
-          <w:spacing w:val="-1"/>
-          <w:sz w:val="18"/>
-          <w:szCs w:val="18"/>
-          <w:lang w:val="es-CO"/>
-        </w:rPr>
-        <w:t xml:space="preserve">   </w:t>
-      </w:r>
-      <w:r>
-        <w:rPr>
-          <w:rFonts w:eastAsia="Open Sans" w:cs="Open Sans" w:ascii="Open Sans" w:hAnsi="Open Sans"/>
-          <w:b w:val="false"/>
-          <w:bCs w:val="false"/>
-          <w:spacing w:val="-1"/>
-          <w:sz w:val="18"/>
-          <w:szCs w:val="18"/>
           <w:lang w:val="es-CO"/>
         </w:rPr>
         <w:t>La implementación de Python a través de Jupyter Notebooks proporciona un entorno interactivo y dinámico para la exploración matemática. Los estudiantes pueden experimentar con ecuaciones, funciones y datos en tiempo real, lo que promueve una comprensión más profunda y una mayor retención del conocimiento (Papert, 1980).</w:t>
@@ -22545,17 +22665,14 @@
         <w:pStyle w:val="Normal"/>
         <w:ind w:right="-1"/>
         <w:rPr>
-          <w:rFonts w:ascii="Open Sans" w:hAnsi="Open Sans" w:eastAsia="Open Sans" w:cs="Open Sans"/>
-          <w:b w:val="false"/>
-          <w:bCs w:val="false"/>
-          <w:sz w:val="20"/>
-          <w:szCs w:val="20"/>
-          <w:lang w:val="es-CO"/>
-        </w:rPr>
-      </w:pPr>
-      <w:r>
-        <w:rPr>
-          <w:rFonts w:eastAsia="Open Sans" w:cs="Open Sans" w:ascii="Open Sans" w:hAnsi="Open Sans"/>
+          <w:rFonts w:ascii="Arial" w:hAnsi="Arial"/>
+          <w:sz w:val="20"/>
+          <w:szCs w:val="20"/>
+        </w:rPr>
+      </w:pPr>
+      <w:r>
+        <w:rPr>
+          <w:rFonts w:eastAsia="Open Sans" w:cs="Open Sans" w:ascii="Arial" w:hAnsi="Arial"/>
           <w:b w:val="false"/>
           <w:bCs w:val="false"/>
           <w:i w:val="false"/>
@@ -22571,7 +22688,7 @@
       </w:r>
       <w:r>
         <w:rPr>
-          <w:rFonts w:eastAsia="Open Sans" w:cs="Open Sans" w:ascii="Arial;sans-serif" w:hAnsi="Arial;sans-serif"/>
+          <w:rFonts w:eastAsia="Open Sans" w:cs="Open Sans" w:ascii="Arial" w:hAnsi="Arial"/>
           <w:b w:val="false"/>
           <w:bCs w:val="false"/>
           <w:i w:val="false"/>
@@ -22587,7 +22704,7 @@
       </w:r>
       <w:r>
         <w:rPr>
-          <w:rFonts w:eastAsia="Open Sans" w:cs="Open Sans" w:ascii="Arial;sans-serif" w:hAnsi="Arial;sans-serif"/>
+          <w:rFonts w:eastAsia="Open Sans" w:cs="Open Sans" w:ascii="Arial" w:hAnsi="Arial"/>
           <w:b w:val="false"/>
           <w:bCs w:val="false"/>
           <w:i/>
@@ -22603,7 +22720,7 @@
       </w:r>
       <w:r>
         <w:rPr>
-          <w:rFonts w:eastAsia="Open Sans" w:cs="Open Sans" w:ascii="Open Sans" w:hAnsi="Open Sans"/>
+          <w:rFonts w:eastAsia="Open Sans" w:cs="Open Sans" w:ascii="Arial" w:hAnsi="Arial"/>
           <w:b w:val="false"/>
           <w:bCs w:val="false"/>
           <w:i w:val="false"/>
@@ -22615,11 +22732,11 @@
           <w:szCs w:val="20"/>
           <w:lang w:val="es-CO"/>
         </w:rPr>
-        <w:t> </w:t>
-      </w:r>
-      <w:r>
-        <w:rPr>
-          <w:rFonts w:eastAsia="Open Sans" w:cs="Open Sans" w:ascii="Arial;sans-serif" w:hAnsi="Arial;sans-serif"/>
+        <w:t> (Vol. 7). Libros del Zorzal.</w:t>
+      </w:r>
+      <w:r>
+        <w:rPr>
+          <w:rFonts w:eastAsia="Open Sans" w:cs="Open Sans" w:ascii="Arial" w:hAnsi="Arial"/>
           <w:b w:val="false"/>
           <w:bCs w:val="false"/>
           <w:i w:val="false"/>
@@ -22631,40 +22748,153 @@
           <w:szCs w:val="20"/>
           <w:lang w:val="es-CO"/>
         </w:rPr>
-        <w:t>(Vol. 7). Libros del Zorzal.</w:t>
-      </w:r>
-      <w:r>
-        <w:rPr>
-          <w:rFonts w:eastAsia="Open Sans" w:cs="Open Sans" w:ascii="Open Sans" w:hAnsi="Open Sans"/>
+        <w:t xml:space="preserve">  </w:t>
+      </w:r>
+    </w:p>
+    <w:p>
+      <w:pPr>
+        <w:pStyle w:val="Normal"/>
+        <w:ind w:right="-1"/>
+        <w:rPr>
+          <w:rFonts w:ascii="Arial" w:hAnsi="Arial" w:cstheme="minorBidi"/>
+          <w:color w:val="000000"/>
+          <w:sz w:val="20"/>
+          <w:szCs w:val="20"/>
+          <w:highlight w:val="none"/>
+          <w:shd w:fill="auto" w:val="clear"/>
+        </w:rPr>
+      </w:pPr>
+      <w:r>
+        <w:rPr>
+          <w:rFonts w:asciiTheme="minorHAnsi" w:cstheme="minorBidi" w:eastAsiaTheme="minorHAnsi" w:hAnsiTheme="minorHAnsi" w:ascii="Arial" w:hAnsi="Arial"/>
+          <w:color w:val="000000"/>
+          <w:sz w:val="20"/>
+          <w:szCs w:val="20"/>
+          <w:shd w:fill="auto" w:val="clear"/>
+        </w:rPr>
+      </w:r>
+    </w:p>
+    <w:p>
+      <w:pPr>
+        <w:pStyle w:val="Normal"/>
+        <w:ind w:right="-1"/>
+        <w:rPr>
+          <w:rFonts w:ascii="Arial" w:hAnsi="Arial" w:cstheme="minorBidi"/>
+          <w:b w:val="false"/>
+          <w:color w:val="000000"/>
+          <w:sz w:val="20"/>
+          <w:szCs w:val="20"/>
+          <w:highlight w:val="none"/>
+          <w:shd w:fill="auto" w:val="clear"/>
+        </w:rPr>
+      </w:pPr>
+      <w:r>
+        <w:rPr>
+          <w:rFonts w:eastAsia="Open Sans" w:cs="Open Sans" w:ascii="Arial" w:hAnsi="Arial"/>
           <w:b w:val="false"/>
           <w:bCs w:val="false"/>
           <w:i w:val="false"/>
           <w:caps w:val="false"/>
           <w:smallCaps w:val="false"/>
-          <w:color w:val="222222"/>
+          <w:color w:val="000000"/>
           <w:spacing w:val="0"/>
           <w:sz w:val="20"/>
           <w:szCs w:val="20"/>
-          <w:lang w:val="es-CO"/>
-        </w:rPr>
-        <w:t xml:space="preserve">  </w:t>
-      </w:r>
-    </w:p>
-    <w:p>
-      <w:pPr>
-        <w:pStyle w:val="Normal"/>
-        <w:ind w:right="-1"/>
-        <w:rPr>
-          <w:rFonts w:ascii="Open Sans" w:hAnsi="Open Sans" w:eastAsia="Open Sans" w:cs="Open Sans"/>
+          <w:shd w:fill="auto" w:val="clear"/>
+          <w:lang w:val="es-CO"/>
+        </w:rPr>
+        <w:t xml:space="preserve">[6] Guzman, M. (2002). </w:t>
+      </w:r>
+      <w:r>
+        <w:rPr>
+          <w:rFonts w:eastAsia="Open Sans" w:cs="Open Sans" w:ascii="Arial" w:hAnsi="Arial"/>
           <w:b w:val="false"/>
           <w:bCs w:val="false"/>
-          <w:sz w:val="20"/>
-          <w:szCs w:val="20"/>
-          <w:lang w:val="es-CO"/>
-        </w:rPr>
-      </w:pPr>
-      <w:r>
-        <w:rPr/>
+          <w:i/>
+          <w:caps w:val="false"/>
+          <w:smallCaps w:val="false"/>
+          <w:color w:val="000000"/>
+          <w:spacing w:val="0"/>
+          <w:sz w:val="20"/>
+          <w:szCs w:val="20"/>
+          <w:shd w:fill="auto" w:val="clear"/>
+          <w:lang w:val="es-CO"/>
+        </w:rPr>
+        <w:t>*The Role of Visualization in the Teaching and Learning of Mathematical Analysis*</w:t>
+      </w:r>
+      <w:r>
+        <w:rPr>
+          <w:rFonts w:eastAsia="Open Sans" w:cs="Open Sans" w:ascii="Arial" w:hAnsi="Arial"/>
+          <w:b w:val="false"/>
+          <w:bCs w:val="false"/>
+          <w:i w:val="false"/>
+          <w:caps w:val="false"/>
+          <w:smallCaps w:val="false"/>
+          <w:color w:val="000000"/>
+          <w:spacing w:val="0"/>
+          <w:sz w:val="20"/>
+          <w:szCs w:val="20"/>
+          <w:shd w:fill="auto" w:val="clear"/>
+          <w:lang w:val="es-CO"/>
+        </w:rPr>
+        <w:t xml:space="preserve">. In A. Bishop et al. (Eds.), </w:t>
+      </w:r>
+      <w:r>
+        <w:rPr>
+          <w:rFonts w:eastAsia="Open Sans" w:cs="Open Sans" w:ascii="Arial" w:hAnsi="Arial"/>
+          <w:b w:val="false"/>
+          <w:bCs w:val="false"/>
+          <w:i/>
+          <w:caps w:val="false"/>
+          <w:smallCaps w:val="false"/>
+          <w:color w:val="000000"/>
+          <w:spacing w:val="0"/>
+          <w:sz w:val="20"/>
+          <w:szCs w:val="20"/>
+          <w:shd w:fill="auto" w:val="clear"/>
+          <w:lang w:val="es-CO"/>
+        </w:rPr>
+        <w:t>*Second International Handbook of Mathematics Education*</w:t>
+      </w:r>
+      <w:r>
+        <w:rPr>
+          <w:rFonts w:eastAsia="Open Sans" w:cs="Open Sans" w:ascii="Arial" w:hAnsi="Arial"/>
+          <w:b w:val="false"/>
+          <w:bCs w:val="false"/>
+          <w:i w:val="false"/>
+          <w:caps w:val="false"/>
+          <w:smallCaps w:val="false"/>
+          <w:color w:val="000000"/>
+          <w:spacing w:val="0"/>
+          <w:sz w:val="20"/>
+          <w:szCs w:val="20"/>
+          <w:shd w:fill="auto" w:val="clear"/>
+          <w:lang w:val="es-CO"/>
+        </w:rPr>
+        <w:t xml:space="preserve"> (pp. 695-718). Springer.</w:t>
+      </w:r>
+    </w:p>
+    <w:p>
+      <w:pPr>
+        <w:pStyle w:val="Normal"/>
+        <w:spacing w:lineRule="atLeast" w:line="285"/>
+        <w:rPr>
+          <w:rFonts w:ascii="Droid Sans Mono;monospace;monospace" w:hAnsi="Droid Sans Mono;monospace;monospace" w:cstheme="minorBidi"/>
+          <w:b w:val="false"/>
+          <w:color w:val="000000"/>
+          <w:sz w:val="21"/>
+          <w:highlight w:val="none"/>
+          <w:shd w:fill="auto" w:val="clear"/>
+        </w:rPr>
+      </w:pPr>
+      <w:r>
+        <w:rPr>
+          <w:rFonts w:asciiTheme="minorHAnsi" w:cstheme="minorBidi" w:eastAsiaTheme="minorHAnsi" w:hAnsiTheme="minorHAnsi" w:ascii="Droid Sans Mono;monospace;monospace" w:hAnsi="Droid Sans Mono;monospace;monospace"/>
+          <w:b w:val="false"/>
+          <w:color w:val="000000"/>
+          <w:sz w:val="21"/>
+          <w:shd w:fill="auto" w:val="clear"/>
+        </w:rPr>
       </w:r>
     </w:p>
     <w:p>

</xml_diff>

<commit_message>
8 de septiembre 10
</commit_message>
<xml_diff>
--- a/referents/1_precalculo_stewart/1_fundamentos/1_5_ecuaciones/6_propuesta_presentada_congreso_humanos_XXI/3_este_articulo_en_cuaderno_jupyter/de_las_funciones_a_las_ecuaciones_como_resolver_ecuaciones_con_python.docx
+++ b/referents/1_precalculo_stewart/1_fundamentos/1_5_ecuaciones/6_propuesta_presentada_congreso_humanos_XXI/3_este_articulo_en_cuaderno_jupyter/de_las_funciones_a_las_ecuaciones_como_resolver_ecuaciones_con_python.docx
@@ -1667,73 +1667,7 @@
           <w:szCs w:val="20"/>
           <w:lang w:val="es-CO"/>
         </w:rPr>
-        <w:t>El uso de tecnología moderna no solo hace que el aprendizaje sea más atractivo, sino que también prepara a los estudiantes para utilizar herramientas computacionales en su futura carrera profesional. La programación en Python y el análisis de datos son habilidades valiosas en el campo de las matemáticas y más allá (Borba &amp; Villareal, 2005).</w:t>
-      </w:r>
-    </w:p>
-    <w:p>
-      <w:pPr>
-        <w:pStyle w:val="Normal"/>
-        <w:ind w:right="-1"/>
-        <w:rPr>
-          <w:rFonts w:ascii="Arial" w:hAnsi="Arial" w:eastAsia="Open Sans" w:cs="Open Sans"/>
-          <w:sz w:val="20"/>
-          <w:szCs w:val="20"/>
-          <w:lang w:val="es-CO"/>
-        </w:rPr>
-      </w:pPr>
-      <w:r>
-        <w:rPr>
-          <w:rFonts w:eastAsia="Open Sans" w:cs="Open Sans" w:ascii="Arial" w:hAnsi="Arial"/>
-          <w:sz w:val="20"/>
-          <w:szCs w:val="20"/>
-          <w:lang w:val="es-CO"/>
-        </w:rPr>
-      </w:r>
-    </w:p>
-    <w:p>
-      <w:pPr>
-        <w:pStyle w:val="Normal"/>
-        <w:ind w:right="-1"/>
-        <w:rPr>
-          <w:rFonts w:ascii="Arial" w:hAnsi="Arial"/>
-          <w:sz w:val="20"/>
-          <w:szCs w:val="20"/>
-        </w:rPr>
-      </w:pPr>
-      <w:r>
-        <w:rPr>
-          <w:rFonts w:eastAsia="Open Sans" w:cs="Open Sans" w:ascii="Arial" w:hAnsi="Arial"/>
-          <w:b/>
-          <w:bCs/>
-          <w:spacing w:val="-1"/>
-          <w:sz w:val="20"/>
-          <w:szCs w:val="20"/>
-          <w:lang w:val="es-CO"/>
-        </w:rPr>
-        <w:t>4. Promover la Disciplina y la Motivación:</w:t>
-      </w:r>
-    </w:p>
-    <w:p>
-      <w:pPr>
-        <w:pStyle w:val="Normal"/>
-        <w:ind w:right="-1"/>
-        <w:rPr>
-          <w:rFonts w:ascii="Arial" w:hAnsi="Arial"/>
-          <w:sz w:val="20"/>
-          <w:szCs w:val="20"/>
-        </w:rPr>
-      </w:pPr>
-      <w:r>
-        <w:rPr>
-          <w:rFonts w:eastAsia="Open Sans" w:cs="Open Sans" w:ascii="Arial" w:hAnsi="Arial"/>
-          <w:b/>
-          <w:bCs/>
-          <w:spacing w:val="-1"/>
-          <w:sz w:val="20"/>
-          <w:szCs w:val="20"/>
-          <w:lang w:val="es-CO"/>
-        </w:rPr>
-        <w:t xml:space="preserve">   </w:t>
+        <w:t xml:space="preserve">El uso de tecnología moderna no solo hace que el aprendizaje sea más atractivo, sino que también prepara a los estudiantes para utilizar herramientas computacionales en su futura carrera profesional. La programación en Python y el análisis de datos son habilidades valiosas en el campo de las matemáticas y más allá </w:t>
       </w:r>
       <w:r>
         <w:rPr>
@@ -1745,37 +1679,8 @@
           <w:szCs w:val="20"/>
           <w:lang w:val="es-CO"/>
         </w:rPr>
-        <w:t xml:space="preserve">Al involucrar a los estudiantes en actividades prácticas y proyectos interactivos, se fomenta la disciplina y la motivación. La realización de tareas de programación y el análisis de resultados en tiempo real pueden hacer que el aprendizaje sea más relevante y estimulante (Bruner, 1960).  </w:t>
-      </w:r>
-    </w:p>
-    <w:p>
-      <w:pPr>
-        <w:pStyle w:val="Normal"/>
-        <w:ind w:right="-1"/>
-        <w:rPr>
-          <w:rFonts w:ascii="Arial" w:hAnsi="Arial"/>
-          <w:sz w:val="20"/>
-          <w:szCs w:val="20"/>
-        </w:rPr>
-      </w:pPr>
-      <w:r>
-        <w:rPr>
-          <w:rFonts w:ascii="Arial" w:hAnsi="Arial"/>
-          <w:sz w:val="20"/>
-          <w:szCs w:val="20"/>
-        </w:rPr>
-      </w:r>
-    </w:p>
-    <w:p>
-      <w:pPr>
-        <w:pStyle w:val="Normal"/>
-        <w:ind w:right="-1"/>
-        <w:rPr>
-          <w:rFonts w:ascii="Arial" w:hAnsi="Arial"/>
-          <w:sz w:val="20"/>
-          <w:szCs w:val="20"/>
-        </w:rPr>
-      </w:pPr>
+        <w:t>[8]</w:t>
+      </w:r>
       <w:r>
         <w:rPr>
           <w:rFonts w:eastAsia="Open Sans" w:cs="Open Sans" w:ascii="Arial" w:hAnsi="Arial"/>
@@ -1786,8 +1691,168 @@
           <w:szCs w:val="20"/>
           <w:lang w:val="es-CO"/>
         </w:rPr>
+        <w:t>.</w:t>
+      </w:r>
+    </w:p>
+    <w:p>
+      <w:pPr>
+        <w:pStyle w:val="Normal"/>
+        <w:ind w:right="-1"/>
+        <w:rPr>
+          <w:rFonts w:ascii="Arial" w:hAnsi="Arial" w:eastAsia="Open Sans" w:cs="Open Sans"/>
+          <w:sz w:val="20"/>
+          <w:szCs w:val="20"/>
+          <w:lang w:val="es-CO"/>
+        </w:rPr>
+      </w:pPr>
+      <w:r>
+        <w:rPr>
+          <w:rFonts w:eastAsia="Open Sans" w:cs="Open Sans" w:ascii="Arial" w:hAnsi="Arial"/>
+          <w:sz w:val="20"/>
+          <w:szCs w:val="20"/>
+          <w:lang w:val="es-CO"/>
+        </w:rPr>
+      </w:r>
+    </w:p>
+    <w:p>
+      <w:pPr>
+        <w:pStyle w:val="Normal"/>
+        <w:ind w:right="-1"/>
+        <w:rPr>
+          <w:rFonts w:ascii="Arial" w:hAnsi="Arial"/>
+          <w:sz w:val="20"/>
+          <w:szCs w:val="20"/>
+        </w:rPr>
+      </w:pPr>
+      <w:r>
+        <w:rPr>
+          <w:rFonts w:eastAsia="Open Sans" w:cs="Open Sans" w:ascii="Arial" w:hAnsi="Arial"/>
+          <w:b/>
+          <w:bCs/>
+          <w:spacing w:val="-1"/>
+          <w:sz w:val="20"/>
+          <w:szCs w:val="20"/>
+          <w:lang w:val="es-CO"/>
+        </w:rPr>
+        <w:t>4. Promover la Disciplina y la Motivación:</w:t>
+      </w:r>
+    </w:p>
+    <w:p>
+      <w:pPr>
+        <w:pStyle w:val="Normal"/>
+        <w:ind w:right="-1"/>
+        <w:rPr>
+          <w:rFonts w:ascii="Arial" w:hAnsi="Arial"/>
+          <w:sz w:val="20"/>
+          <w:szCs w:val="20"/>
+        </w:rPr>
+      </w:pPr>
+      <w:r>
+        <w:rPr>
+          <w:rFonts w:eastAsia="Open Sans" w:cs="Open Sans" w:ascii="Arial" w:hAnsi="Arial"/>
+          <w:b/>
+          <w:bCs/>
+          <w:spacing w:val="-1"/>
+          <w:sz w:val="20"/>
+          <w:szCs w:val="20"/>
+          <w:lang w:val="es-CO"/>
+        </w:rPr>
+        <w:t xml:space="preserve">   </w:t>
+      </w:r>
+      <w:r>
+        <w:rPr>
+          <w:rFonts w:eastAsia="Open Sans" w:cs="Open Sans" w:ascii="Arial" w:hAnsi="Arial"/>
+          <w:b w:val="false"/>
+          <w:bCs w:val="false"/>
+          <w:spacing w:val="-1"/>
+          <w:sz w:val="20"/>
+          <w:szCs w:val="20"/>
+          <w:lang w:val="es-CO"/>
+        </w:rPr>
+        <w:t xml:space="preserve">Al involucrar a los estudiantes en actividades prácticas y proyectos interactivos, se fomenta la disciplina y la motivación. La realización de tareas de programación y el análisis de resultados en tiempo real pueden hacer que el aprendizaje sea más relevante y estimulante (Bruner, 1960).  </w:t>
+      </w:r>
+    </w:p>
+    <w:p>
+      <w:pPr>
+        <w:pStyle w:val="Normal"/>
+        <w:ind w:right="-1"/>
+        <w:rPr>
+          <w:rFonts w:ascii="Arial" w:hAnsi="Arial"/>
+          <w:sz w:val="20"/>
+          <w:szCs w:val="20"/>
+        </w:rPr>
+      </w:pPr>
+      <w:r>
+        <w:rPr>
+          <w:rFonts w:ascii="Arial" w:hAnsi="Arial"/>
+          <w:sz w:val="20"/>
+          <w:szCs w:val="20"/>
+        </w:rPr>
+      </w:r>
+    </w:p>
+    <w:p>
+      <w:pPr>
+        <w:pStyle w:val="Normal"/>
+        <w:ind w:right="-1"/>
+        <w:rPr>
+          <w:rFonts w:ascii="Arial" w:hAnsi="Arial"/>
+          <w:b/>
+          <w:bCs/>
+          <w:sz w:val="20"/>
+          <w:szCs w:val="20"/>
+        </w:rPr>
+      </w:pPr>
+      <w:r>
+        <w:rPr>
+          <w:rFonts w:eastAsia="Open Sans" w:cs="Open Sans" w:ascii="Arial" w:hAnsi="Arial"/>
+          <w:b/>
+          <w:bCs/>
+          <w:spacing w:val="-1"/>
+          <w:sz w:val="20"/>
+          <w:szCs w:val="20"/>
+          <w:lang w:val="es-CO"/>
+        </w:rPr>
         <w:t>5.</w:t>
       </w:r>
+      <w:r>
+        <w:rPr>
+          <w:rFonts w:eastAsia="Open Sans" w:cs="Open Sans" w:ascii="Arial" w:hAnsi="Arial"/>
+          <w:b/>
+          <w:bCs/>
+          <w:color w:val="000000"/>
+          <w:spacing w:val="-1"/>
+          <w:sz w:val="20"/>
+          <w:szCs w:val="20"/>
+          <w:shd w:fill="auto" w:val="clear"/>
+          <w:lang w:val="es-CO"/>
+        </w:rPr>
+        <w:t xml:space="preserve"> </w:t>
+      </w:r>
+      <w:r>
+        <w:rPr>
+          <w:rFonts w:eastAsia="Open Sans" w:cs="Open Sans" w:ascii="Arial" w:hAnsi="Arial"/>
+          <w:b/>
+          <w:bCs/>
+          <w:color w:val="000000"/>
+          <w:spacing w:val="-1"/>
+          <w:sz w:val="20"/>
+          <w:szCs w:val="20"/>
+          <w:shd w:fill="auto" w:val="clear"/>
+          <w:lang w:val="es-CO"/>
+        </w:rPr>
+        <w:t xml:space="preserve">Presentar procedimientos únicos o unificadores  </w:t>
+      </w:r>
+    </w:p>
+    <w:p>
+      <w:pPr>
+        <w:pStyle w:val="Normal"/>
+        <w:ind w:right="-1"/>
+        <w:rPr>
+          <w:rFonts w:ascii="Arial" w:hAnsi="Arial"/>
+          <w:sz w:val="20"/>
+          <w:szCs w:val="20"/>
+        </w:rPr>
+      </w:pPr>
       <w:r>
         <w:rPr>
           <w:rFonts w:eastAsia="Open Sans" w:cs="Open Sans" w:ascii="Arial" w:hAnsi="Arial"/>
@@ -1800,7 +1865,7 @@
           <w:shd w:fill="auto" w:val="clear"/>
           <w:lang w:val="es-CO"/>
         </w:rPr>
-        <w:t xml:space="preserve"> </w:t>
+        <w:t xml:space="preserve">   </w:t>
       </w:r>
       <w:r>
         <w:rPr>
@@ -27225,1485 +27290,6 @@
       </w:pPr>
       <w:r>
         <w:rPr/>
-      </w:r>
-    </w:p>
-    <w:p>
-      <w:pPr>
-        <w:pStyle w:val="Normal"/>
-        <w:ind w:right="-1"/>
-        <w:rPr>
-          <w:rFonts w:ascii="Open Sans" w:hAnsi="Open Sans" w:eastAsia="Open Sans" w:cs="Open Sans"/>
-          <w:b w:val="false"/>
-          <w:bCs w:val="false"/>
-          <w:sz w:val="20"/>
-          <w:szCs w:val="20"/>
-          <w:lang w:val="es-CO"/>
-        </w:rPr>
-      </w:pPr>
-      <w:r>
-        <w:rPr/>
-      </w:r>
-    </w:p>
-    <w:p>
-      <w:pPr>
-        <w:pStyle w:val="Normal"/>
-        <w:ind w:right="-1"/>
-        <w:rPr>
-          <w:rFonts w:ascii="Open Sans" w:hAnsi="Open Sans" w:eastAsia="Open Sans" w:cs="Open Sans"/>
-          <w:b w:val="false"/>
-          <w:bCs w:val="false"/>
-          <w:sz w:val="20"/>
-          <w:szCs w:val="20"/>
-          <w:lang w:val="es-CO"/>
-        </w:rPr>
-      </w:pPr>
-      <w:r>
-        <w:rPr/>
-      </w:r>
-    </w:p>
-    <w:p>
-      <w:pPr>
-        <w:pStyle w:val="Normal"/>
-        <w:ind w:right="-1"/>
-        <w:rPr>
-          <w:rFonts w:ascii="Open Sans" w:hAnsi="Open Sans" w:eastAsia="Open Sans" w:cs="Open Sans"/>
-          <w:b w:val="false"/>
-          <w:bCs w:val="false"/>
-          <w:sz w:val="20"/>
-          <w:szCs w:val="20"/>
-          <w:lang w:val="es-CO"/>
-        </w:rPr>
-      </w:pPr>
-      <w:r>
-        <w:rPr>
-          <w:rFonts w:eastAsia="Open Sans" w:cs="Open Sans" w:ascii="Open Sans" w:hAnsi="Open Sans"/>
-          <w:b w:val="false"/>
-          <w:bCs w:val="false"/>
-          <w:sz w:val="20"/>
-          <w:szCs w:val="20"/>
-          <w:lang w:val="es-CO"/>
-        </w:rPr>
-        <w:t xml:space="preserve">Borba, M. C., &amp; Villareal, M. E. (2005). </w:t>
-      </w:r>
-      <w:r>
-        <w:rPr>
-          <w:rFonts w:eastAsia="Open Sans" w:cs="Open Sans" w:ascii="Open Sans" w:hAnsi="Open Sans"/>
-          <w:b w:val="false"/>
-          <w:bCs w:val="false"/>
-          <w:i/>
-          <w:iCs/>
-          <w:sz w:val="20"/>
-          <w:szCs w:val="20"/>
-          <w:lang w:val="es-CO"/>
-        </w:rPr>
-        <w:t>Humans-with-media and the reorganization of mathematical thinking: Information and communication technologies, modeling, visualization, and experimentation.</w:t>
-      </w:r>
-      <w:r>
-        <w:rPr>
-          <w:rFonts w:eastAsia="Open Sans" w:cs="Open Sans" w:ascii="Open Sans" w:hAnsi="Open Sans"/>
-          <w:b w:val="false"/>
-          <w:bCs w:val="false"/>
-          <w:sz w:val="20"/>
-          <w:szCs w:val="20"/>
-          <w:lang w:val="es-CO"/>
-        </w:rPr>
-        <w:t xml:space="preserve"> Springer.</w:t>
-      </w:r>
-    </w:p>
-    <w:p>
-      <w:pPr>
-        <w:pStyle w:val="Normal"/>
-        <w:ind w:right="-1"/>
-        <w:rPr>
-          <w:b/>
-          <w:bCs/>
-        </w:rPr>
-      </w:pPr>
-      <w:r>
-        <w:rPr>
-          <w:b/>
-          <w:bCs/>
-        </w:rPr>
-      </w:r>
-    </w:p>
-    <w:p>
-      <w:pPr>
-        <w:pStyle w:val="Normal"/>
-        <w:ind w:right="-1"/>
-        <w:rPr>
-          <w:rFonts w:ascii="Open Sans" w:hAnsi="Open Sans" w:eastAsia="Open Sans" w:cs="Open Sans"/>
-          <w:b w:val="false"/>
-          <w:bCs w:val="false"/>
-          <w:sz w:val="20"/>
-          <w:szCs w:val="20"/>
-          <w:lang w:val="es-CO"/>
-        </w:rPr>
-      </w:pPr>
-      <w:r>
-        <w:rPr>
-          <w:rFonts w:eastAsia="Open Sans" w:cs="Open Sans" w:ascii="Open Sans" w:hAnsi="Open Sans"/>
-          <w:b w:val="false"/>
-          <w:bCs w:val="false"/>
-          <w:sz w:val="20"/>
-          <w:szCs w:val="20"/>
-          <w:lang w:val="es-CO"/>
-        </w:rPr>
-        <w:t xml:space="preserve">Bruner, J. S. (1960). </w:t>
-      </w:r>
-      <w:r>
-        <w:rPr>
-          <w:rFonts w:eastAsia="Open Sans" w:cs="Open Sans" w:ascii="Open Sans" w:hAnsi="Open Sans"/>
-          <w:b w:val="false"/>
-          <w:bCs w:val="false"/>
-          <w:i/>
-          <w:iCs/>
-          <w:sz w:val="20"/>
-          <w:szCs w:val="20"/>
-          <w:lang w:val="es-CO"/>
-        </w:rPr>
-        <w:t>The process of education</w:t>
-      </w:r>
-      <w:r>
-        <w:rPr>
-          <w:rFonts w:eastAsia="Open Sans" w:cs="Open Sans" w:ascii="Open Sans" w:hAnsi="Open Sans"/>
-          <w:b w:val="false"/>
-          <w:bCs w:val="false"/>
-          <w:sz w:val="20"/>
-          <w:szCs w:val="20"/>
-          <w:lang w:val="es-CO"/>
-        </w:rPr>
-        <w:t>. Harvard University Press.</w:t>
-      </w:r>
-    </w:p>
-    <w:p>
-      <w:pPr>
-        <w:pStyle w:val="Normal"/>
-        <w:ind w:right="-1"/>
-        <w:rPr>
-          <w:rFonts w:ascii="Open Sans" w:hAnsi="Open Sans" w:eastAsia="Open Sans" w:cs="Open Sans"/>
-          <w:b w:val="false"/>
-          <w:bCs w:val="false"/>
-          <w:sz w:val="20"/>
-          <w:szCs w:val="20"/>
-          <w:lang w:val="es-CO"/>
-        </w:rPr>
-      </w:pPr>
-      <w:r>
-        <w:rPr>
-          <w:rFonts w:eastAsia="Open Sans" w:cs="Open Sans" w:ascii="Open Sans" w:hAnsi="Open Sans"/>
-          <w:b w:val="false"/>
-          <w:bCs w:val="false"/>
-          <w:sz w:val="20"/>
-          <w:szCs w:val="20"/>
-          <w:lang w:val="es-CO"/>
-        </w:rPr>
-      </w:r>
-    </w:p>
-    <w:p>
-      <w:pPr>
-        <w:pStyle w:val="Normal"/>
-        <w:ind w:right="-1"/>
-        <w:rPr>
-          <w:rFonts w:ascii="Open Sans" w:hAnsi="Open Sans" w:eastAsia="Open Sans" w:cs="Open Sans"/>
-          <w:b w:val="false"/>
-          <w:bCs w:val="false"/>
-          <w:sz w:val="20"/>
-          <w:szCs w:val="20"/>
-          <w:lang w:val="es-CO"/>
-        </w:rPr>
-      </w:pPr>
-      <w:r>
-        <w:rPr>
-          <w:rFonts w:eastAsia="Open Sans" w:cs="Open Sans" w:ascii="Open Sans" w:hAnsi="Open Sans"/>
-          <w:b w:val="false"/>
-          <w:bCs w:val="false"/>
-          <w:sz w:val="20"/>
-          <w:szCs w:val="20"/>
-          <w:lang w:val="es-CO"/>
-        </w:rPr>
-        <w:t xml:space="preserve">Freire, P. (1970). </w:t>
-      </w:r>
-      <w:r>
-        <w:rPr>
-          <w:rFonts w:eastAsia="Open Sans" w:cs="Open Sans" w:ascii="Open Sans" w:hAnsi="Open Sans"/>
-          <w:b w:val="false"/>
-          <w:bCs w:val="false"/>
-          <w:i/>
-          <w:iCs/>
-          <w:sz w:val="20"/>
-          <w:szCs w:val="20"/>
-          <w:lang w:val="es-CO"/>
-        </w:rPr>
-        <w:t>Pedagogy of the oppressed</w:t>
-      </w:r>
-      <w:r>
-        <w:rPr>
-          <w:rFonts w:eastAsia="Open Sans" w:cs="Open Sans" w:ascii="Open Sans" w:hAnsi="Open Sans"/>
-          <w:b w:val="false"/>
-          <w:bCs w:val="false"/>
-          <w:sz w:val="20"/>
-          <w:szCs w:val="20"/>
-          <w:lang w:val="es-CO"/>
-        </w:rPr>
-        <w:t>. Continuum.</w:t>
-      </w:r>
-    </w:p>
-    <w:p>
-      <w:pPr>
-        <w:pStyle w:val="Normal"/>
-        <w:ind w:right="-1"/>
-        <w:rPr>
-          <w:rFonts w:ascii="Open Sans" w:hAnsi="Open Sans" w:eastAsia="Open Sans" w:cs="Open Sans"/>
-          <w:b w:val="false"/>
-          <w:bCs w:val="false"/>
-          <w:sz w:val="20"/>
-          <w:szCs w:val="20"/>
-          <w:lang w:val="es-CO"/>
-        </w:rPr>
-      </w:pPr>
-      <w:r>
-        <w:rPr>
-          <w:rFonts w:eastAsia="Open Sans" w:cs="Open Sans" w:ascii="Open Sans" w:hAnsi="Open Sans"/>
-          <w:b w:val="false"/>
-          <w:bCs w:val="false"/>
-          <w:sz w:val="20"/>
-          <w:szCs w:val="20"/>
-          <w:lang w:val="es-CO"/>
-        </w:rPr>
-      </w:r>
-    </w:p>
-    <w:p>
-      <w:pPr>
-        <w:pStyle w:val="Normal"/>
-        <w:ind w:right="-1"/>
-        <w:rPr>
-          <w:rFonts w:ascii="Open Sans" w:hAnsi="Open Sans" w:eastAsia="Open Sans" w:cs="Open Sans"/>
-          <w:b w:val="false"/>
-          <w:bCs w:val="false"/>
-          <w:sz w:val="20"/>
-          <w:szCs w:val="20"/>
-          <w:lang w:val="es-CO"/>
-        </w:rPr>
-      </w:pPr>
-      <w:r>
-        <w:rPr>
-          <w:rFonts w:eastAsia="Open Sans" w:cs="Open Sans" w:ascii="Open Sans" w:hAnsi="Open Sans"/>
-          <w:b w:val="false"/>
-          <w:bCs w:val="false"/>
-          <w:sz w:val="20"/>
-          <w:szCs w:val="20"/>
-          <w:lang w:val="es-CO"/>
-        </w:rPr>
-        <w:t xml:space="preserve">Gabriel, F., Van Hoof, J., Gómez, D. M., &amp; Van Dooren, W. (2023). Obstacles in the development of the understanding of fractions. In </w:t>
-      </w:r>
-      <w:r>
-        <w:rPr>
-          <w:rFonts w:eastAsia="Open Sans" w:cs="Open Sans" w:ascii="Open Sans" w:hAnsi="Open Sans"/>
-          <w:b w:val="false"/>
-          <w:bCs w:val="false"/>
-          <w:i/>
-          <w:iCs/>
-          <w:sz w:val="20"/>
-          <w:szCs w:val="20"/>
-          <w:lang w:val="es-CO"/>
-        </w:rPr>
-        <w:t>Mathematical cognition and understanding: Perspectives on mathematical minds in the elementary and middle school years</w:t>
-      </w:r>
-      <w:r>
-        <w:rPr>
-          <w:rFonts w:eastAsia="Open Sans" w:cs="Open Sans" w:ascii="Open Sans" w:hAnsi="Open Sans"/>
-          <w:b w:val="false"/>
-          <w:bCs w:val="false"/>
-          <w:sz w:val="20"/>
-          <w:szCs w:val="20"/>
-          <w:lang w:val="es-CO"/>
-        </w:rPr>
-        <w:t xml:space="preserve"> (pp. 209-225). Springer International Publishing.</w:t>
-      </w:r>
-    </w:p>
-    <w:p>
-      <w:pPr>
-        <w:pStyle w:val="Normal"/>
-        <w:ind w:right="-1"/>
-        <w:rPr>
-          <w:rFonts w:ascii="Open Sans" w:hAnsi="Open Sans" w:eastAsia="Open Sans" w:cs="Open Sans"/>
-          <w:b w:val="false"/>
-          <w:bCs w:val="false"/>
-          <w:sz w:val="20"/>
-          <w:szCs w:val="20"/>
-          <w:lang w:val="es-CO"/>
-        </w:rPr>
-      </w:pPr>
-      <w:r>
-        <w:rPr>
-          <w:rFonts w:eastAsia="Open Sans" w:cs="Open Sans" w:ascii="Open Sans" w:hAnsi="Open Sans"/>
-          <w:b w:val="false"/>
-          <w:bCs w:val="false"/>
-          <w:sz w:val="20"/>
-          <w:szCs w:val="20"/>
-          <w:lang w:val="es-CO"/>
-        </w:rPr>
-      </w:r>
-    </w:p>
-    <w:p>
-      <w:pPr>
-        <w:pStyle w:val="Normal"/>
-        <w:ind w:right="-1"/>
-        <w:rPr>
-          <w:rFonts w:ascii="Open Sans" w:hAnsi="Open Sans" w:eastAsia="Open Sans" w:cs="Open Sans"/>
-          <w:b w:val="false"/>
-          <w:bCs w:val="false"/>
-          <w:sz w:val="20"/>
-          <w:szCs w:val="20"/>
-          <w:lang w:val="es-CO"/>
-        </w:rPr>
-      </w:pPr>
-      <w:r>
-        <w:rPr>
-          <w:rFonts w:eastAsia="Open Sans" w:cs="Open Sans" w:ascii="Open Sans" w:hAnsi="Open Sans"/>
-          <w:b w:val="false"/>
-          <w:bCs w:val="false"/>
-          <w:sz w:val="20"/>
-          <w:szCs w:val="20"/>
-          <w:lang w:val="es-CO"/>
-        </w:rPr>
-        <w:t xml:space="preserve">Guzman, M. (2002). The role of visualization in the teaching and learning of mathematical analysis. In A. Bishop et al. (Eds.), </w:t>
-      </w:r>
-      <w:r>
-        <w:rPr>
-          <w:rFonts w:eastAsia="Open Sans" w:cs="Open Sans" w:ascii="Open Sans" w:hAnsi="Open Sans"/>
-          <w:b w:val="false"/>
-          <w:bCs w:val="false"/>
-          <w:i/>
-          <w:iCs/>
-          <w:sz w:val="20"/>
-          <w:szCs w:val="20"/>
-          <w:lang w:val="es-CO"/>
-        </w:rPr>
-        <w:t>Second international handbook of mathematics education</w:t>
-      </w:r>
-      <w:r>
-        <w:rPr>
-          <w:rFonts w:eastAsia="Open Sans" w:cs="Open Sans" w:ascii="Open Sans" w:hAnsi="Open Sans"/>
-          <w:b w:val="false"/>
-          <w:bCs w:val="false"/>
-          <w:sz w:val="20"/>
-          <w:szCs w:val="20"/>
-          <w:lang w:val="es-CO"/>
-        </w:rPr>
-        <w:t xml:space="preserve"> (pp. 695-718). Springer.</w:t>
-      </w:r>
-    </w:p>
-    <w:p>
-      <w:pPr>
-        <w:pStyle w:val="Normal"/>
-        <w:ind w:right="-1"/>
-        <w:rPr>
-          <w:rFonts w:ascii="Open Sans" w:hAnsi="Open Sans" w:eastAsia="Open Sans" w:cs="Open Sans"/>
-          <w:b w:val="false"/>
-          <w:bCs w:val="false"/>
-          <w:sz w:val="20"/>
-          <w:szCs w:val="20"/>
-          <w:lang w:val="es-CO"/>
-        </w:rPr>
-      </w:pPr>
-      <w:r>
-        <w:rPr>
-          <w:rFonts w:eastAsia="Open Sans" w:cs="Open Sans" w:ascii="Open Sans" w:hAnsi="Open Sans"/>
-          <w:b w:val="false"/>
-          <w:bCs w:val="false"/>
-          <w:sz w:val="20"/>
-          <w:szCs w:val="20"/>
-          <w:lang w:val="es-CO"/>
-        </w:rPr>
-      </w:r>
-    </w:p>
-    <w:p>
-      <w:pPr>
-        <w:pStyle w:val="Normal"/>
-        <w:ind w:right="-1"/>
-        <w:rPr>
-          <w:rFonts w:ascii="Open Sans" w:hAnsi="Open Sans" w:eastAsia="Open Sans" w:cs="Open Sans"/>
-          <w:b w:val="false"/>
-          <w:bCs w:val="false"/>
-          <w:sz w:val="20"/>
-          <w:szCs w:val="20"/>
-          <w:lang w:val="es-CO"/>
-        </w:rPr>
-      </w:pPr>
-      <w:r>
-        <w:rPr>
-          <w:rFonts w:eastAsia="Open Sans" w:cs="Open Sans" w:ascii="Open Sans" w:hAnsi="Open Sans"/>
-          <w:b w:val="false"/>
-          <w:bCs w:val="false"/>
-          <w:sz w:val="20"/>
-          <w:szCs w:val="20"/>
-          <w:lang w:val="es-CO"/>
-        </w:rPr>
-        <w:t xml:space="preserve">Hoffman, B. (2014). </w:t>
-      </w:r>
-      <w:r>
-        <w:rPr>
-          <w:rFonts w:eastAsia="Open Sans" w:cs="Open Sans" w:ascii="Open Sans" w:hAnsi="Open Sans"/>
-          <w:b w:val="false"/>
-          <w:bCs w:val="false"/>
-          <w:i/>
-          <w:iCs/>
-          <w:sz w:val="20"/>
-          <w:szCs w:val="20"/>
-          <w:lang w:val="es-CO"/>
-        </w:rPr>
-        <w:t>Teaching and learning mathematics through variation: Confucian heritage meets Western theories.</w:t>
-      </w:r>
-      <w:r>
-        <w:rPr>
-          <w:rFonts w:eastAsia="Open Sans" w:cs="Open Sans" w:ascii="Open Sans" w:hAnsi="Open Sans"/>
-          <w:b w:val="false"/>
-          <w:bCs w:val="false"/>
-          <w:sz w:val="20"/>
-          <w:szCs w:val="20"/>
-          <w:lang w:val="es-CO"/>
-        </w:rPr>
-        <w:t xml:space="preserve"> Springer.</w:t>
-      </w:r>
-    </w:p>
-    <w:p>
-      <w:pPr>
-        <w:pStyle w:val="Normal"/>
-        <w:ind w:right="-1"/>
-        <w:rPr>
-          <w:rFonts w:ascii="Open Sans" w:hAnsi="Open Sans" w:eastAsia="Open Sans" w:cs="Open Sans"/>
-          <w:b w:val="false"/>
-          <w:bCs w:val="false"/>
-          <w:sz w:val="20"/>
-          <w:szCs w:val="20"/>
-          <w:lang w:val="es-CO"/>
-        </w:rPr>
-      </w:pPr>
-      <w:r>
-        <w:rPr>
-          <w:rFonts w:eastAsia="Open Sans" w:cs="Open Sans" w:ascii="Open Sans" w:hAnsi="Open Sans"/>
-          <w:b w:val="false"/>
-          <w:bCs w:val="false"/>
-          <w:sz w:val="20"/>
-          <w:szCs w:val="20"/>
-          <w:lang w:val="es-CO"/>
-        </w:rPr>
-      </w:r>
-    </w:p>
-    <w:p>
-      <w:pPr>
-        <w:pStyle w:val="Normal"/>
-        <w:ind w:right="-1"/>
-        <w:rPr>
-          <w:rFonts w:ascii="Open Sans" w:hAnsi="Open Sans" w:eastAsia="Open Sans" w:cs="Open Sans"/>
-          <w:b w:val="false"/>
-          <w:bCs w:val="false"/>
-          <w:sz w:val="20"/>
-          <w:szCs w:val="20"/>
-          <w:lang w:val="es-CO"/>
-        </w:rPr>
-      </w:pPr>
-      <w:r>
-        <w:rPr>
-          <w:rFonts w:eastAsia="Open Sans" w:cs="Open Sans" w:ascii="Open Sans" w:hAnsi="Open Sans"/>
-          <w:b w:val="false"/>
-          <w:bCs w:val="false"/>
-          <w:sz w:val="20"/>
-          <w:szCs w:val="20"/>
-          <w:lang w:val="es-CO"/>
-        </w:rPr>
-        <w:t xml:space="preserve">Papert, S. (1980). </w:t>
-      </w:r>
-      <w:r>
-        <w:rPr>
-          <w:rFonts w:eastAsia="Open Sans" w:cs="Open Sans" w:ascii="Open Sans" w:hAnsi="Open Sans"/>
-          <w:b w:val="false"/>
-          <w:bCs w:val="false"/>
-          <w:i/>
-          <w:iCs/>
-          <w:sz w:val="20"/>
-          <w:szCs w:val="20"/>
-          <w:lang w:val="es-CO"/>
-        </w:rPr>
-        <w:t>Mindstorms: Children, computers, and powerful ideas</w:t>
-      </w:r>
-      <w:r>
-        <w:rPr>
-          <w:rFonts w:eastAsia="Open Sans" w:cs="Open Sans" w:ascii="Open Sans" w:hAnsi="Open Sans"/>
-          <w:b w:val="false"/>
-          <w:bCs w:val="false"/>
-          <w:sz w:val="20"/>
-          <w:szCs w:val="20"/>
-          <w:lang w:val="es-CO"/>
-        </w:rPr>
-        <w:t>. Basic Books.</w:t>
-      </w:r>
-    </w:p>
-    <w:p>
-      <w:pPr>
-        <w:pStyle w:val="Normal"/>
-        <w:ind w:right="-1"/>
-        <w:rPr>
-          <w:rFonts w:ascii="Open Sans" w:hAnsi="Open Sans" w:eastAsia="Open Sans" w:cs="Open Sans"/>
-          <w:b w:val="false"/>
-          <w:bCs w:val="false"/>
-          <w:sz w:val="20"/>
-          <w:szCs w:val="20"/>
-          <w:lang w:val="es-CO"/>
-        </w:rPr>
-      </w:pPr>
-      <w:r>
-        <w:rPr>
-          <w:rFonts w:eastAsia="Open Sans" w:cs="Open Sans" w:ascii="Open Sans" w:hAnsi="Open Sans"/>
-          <w:b w:val="false"/>
-          <w:bCs w:val="false"/>
-          <w:sz w:val="20"/>
-          <w:szCs w:val="20"/>
-          <w:lang w:val="es-CO"/>
-        </w:rPr>
-      </w:r>
-    </w:p>
-    <w:p>
-      <w:pPr>
-        <w:pStyle w:val="Normal"/>
-        <w:ind w:right="-1"/>
-        <w:rPr>
-          <w:rFonts w:ascii="Open Sans" w:hAnsi="Open Sans" w:eastAsia="Open Sans" w:cs="Open Sans"/>
-          <w:b w:val="false"/>
-          <w:bCs w:val="false"/>
-          <w:sz w:val="20"/>
-          <w:szCs w:val="20"/>
-          <w:lang w:val="es-CO"/>
-        </w:rPr>
-      </w:pPr>
-      <w:r>
-        <w:rPr>
-          <w:rFonts w:eastAsia="Open Sans" w:cs="Open Sans" w:ascii="Open Sans" w:hAnsi="Open Sans"/>
-          <w:b w:val="false"/>
-          <w:bCs w:val="false"/>
-          <w:sz w:val="20"/>
-          <w:szCs w:val="20"/>
-          <w:lang w:val="es-CO"/>
-        </w:rPr>
-        <w:t xml:space="preserve">Piaget, J. (1952). </w:t>
-      </w:r>
-      <w:r>
-        <w:rPr>
-          <w:rFonts w:eastAsia="Open Sans" w:cs="Open Sans" w:ascii="Open Sans" w:hAnsi="Open Sans"/>
-          <w:b w:val="false"/>
-          <w:bCs w:val="false"/>
-          <w:i/>
-          <w:iCs/>
-          <w:sz w:val="20"/>
-          <w:szCs w:val="20"/>
-          <w:lang w:val="es-CO"/>
-        </w:rPr>
-        <w:t>The origins of intelligence in children</w:t>
-      </w:r>
-      <w:r>
-        <w:rPr>
-          <w:rFonts w:eastAsia="Open Sans" w:cs="Open Sans" w:ascii="Open Sans" w:hAnsi="Open Sans"/>
-          <w:b w:val="false"/>
-          <w:bCs w:val="false"/>
-          <w:sz w:val="20"/>
-          <w:szCs w:val="20"/>
-          <w:lang w:val="es-CO"/>
-        </w:rPr>
-        <w:t>. International Universities Press.</w:t>
-      </w:r>
-    </w:p>
-    <w:p>
-      <w:pPr>
-        <w:pStyle w:val="Normal"/>
-        <w:ind w:right="-1"/>
-        <w:rPr>
-          <w:rFonts w:ascii="Open Sans" w:hAnsi="Open Sans" w:eastAsia="Open Sans" w:cs="Open Sans"/>
-          <w:b w:val="false"/>
-          <w:bCs w:val="false"/>
-          <w:sz w:val="20"/>
-          <w:szCs w:val="20"/>
-          <w:lang w:val="es-CO"/>
-        </w:rPr>
-      </w:pPr>
-      <w:r>
-        <w:rPr>
-          <w:rFonts w:eastAsia="Open Sans" w:cs="Open Sans" w:ascii="Open Sans" w:hAnsi="Open Sans"/>
-          <w:b w:val="false"/>
-          <w:bCs w:val="false"/>
-          <w:sz w:val="20"/>
-          <w:szCs w:val="20"/>
-          <w:lang w:val="es-CO"/>
-        </w:rPr>
-      </w:r>
-    </w:p>
-    <w:p>
-      <w:pPr>
-        <w:pStyle w:val="Normal"/>
-        <w:ind w:right="-1"/>
-        <w:rPr>
-          <w:rFonts w:ascii="Open Sans" w:hAnsi="Open Sans" w:eastAsia="Open Sans" w:cs="Open Sans"/>
-          <w:b w:val="false"/>
-          <w:bCs w:val="false"/>
-          <w:sz w:val="20"/>
-          <w:szCs w:val="20"/>
-          <w:lang w:val="es-CO"/>
-        </w:rPr>
-      </w:pPr>
-      <w:r>
-        <w:rPr>
-          <w:rFonts w:eastAsia="Open Sans" w:cs="Open Sans" w:ascii="Open Sans" w:hAnsi="Open Sans"/>
-          <w:b w:val="false"/>
-          <w:bCs w:val="false"/>
-          <w:sz w:val="20"/>
-          <w:szCs w:val="20"/>
-          <w:lang w:val="es-CO"/>
-        </w:rPr>
-        <w:t>Project Jupyter. (n.d.). Retrieved from https://jupyter.org</w:t>
-      </w:r>
-    </w:p>
-    <w:p>
-      <w:pPr>
-        <w:pStyle w:val="Normal"/>
-        <w:ind w:right="-1"/>
-        <w:rPr>
-          <w:rFonts w:ascii="Open Sans" w:hAnsi="Open Sans" w:eastAsia="Open Sans" w:cs="Open Sans"/>
-          <w:b w:val="false"/>
-          <w:bCs w:val="false"/>
-          <w:sz w:val="20"/>
-          <w:szCs w:val="20"/>
-          <w:lang w:val="es-CO"/>
-        </w:rPr>
-      </w:pPr>
-      <w:r>
-        <w:rPr>
-          <w:rFonts w:eastAsia="Open Sans" w:cs="Open Sans" w:ascii="Open Sans" w:hAnsi="Open Sans"/>
-          <w:b w:val="false"/>
-          <w:bCs w:val="false"/>
-          <w:sz w:val="20"/>
-          <w:szCs w:val="20"/>
-          <w:lang w:val="es-CO"/>
-        </w:rPr>
-      </w:r>
-    </w:p>
-    <w:p>
-      <w:pPr>
-        <w:pStyle w:val="Normal"/>
-        <w:ind w:right="-1"/>
-        <w:rPr>
-          <w:rFonts w:ascii="Open Sans" w:hAnsi="Open Sans" w:eastAsia="Open Sans" w:cs="Open Sans"/>
-          <w:b w:val="false"/>
-          <w:bCs w:val="false"/>
-          <w:sz w:val="20"/>
-          <w:szCs w:val="20"/>
-          <w:lang w:val="es-CO"/>
-        </w:rPr>
-      </w:pPr>
-      <w:r>
-        <w:rPr>
-          <w:rFonts w:eastAsia="Open Sans" w:cs="Open Sans" w:ascii="Open Sans" w:hAnsi="Open Sans"/>
-          <w:b w:val="false"/>
-          <w:bCs w:val="false"/>
-          <w:sz w:val="20"/>
-          <w:szCs w:val="20"/>
-          <w:lang w:val="es-CO"/>
-        </w:rPr>
-      </w:r>
-    </w:p>
-    <w:p>
-      <w:pPr>
-        <w:pStyle w:val="Normal"/>
-        <w:ind w:right="-1"/>
-        <w:rPr>
-          <w:rFonts w:ascii="Open Sans" w:hAnsi="Open Sans" w:eastAsia="Open Sans" w:cs="Open Sans"/>
-          <w:b w:val="false"/>
-          <w:bCs w:val="false"/>
-          <w:sz w:val="20"/>
-          <w:szCs w:val="20"/>
-          <w:lang w:val="es-CO"/>
-        </w:rPr>
-      </w:pPr>
-      <w:r>
-        <w:rPr>
-          <w:rFonts w:eastAsia="Open Sans" w:cs="Open Sans" w:ascii="Open Sans" w:hAnsi="Open Sans"/>
-          <w:b w:val="false"/>
-          <w:bCs w:val="false"/>
-          <w:sz w:val="20"/>
-          <w:szCs w:val="20"/>
-          <w:lang w:val="es-CO"/>
-        </w:rPr>
-      </w:r>
-    </w:p>
-    <w:p>
-      <w:pPr>
-        <w:pStyle w:val="Normal"/>
-        <w:ind w:right="-1"/>
-        <w:rPr>
-          <w:rFonts w:ascii="Open Sans" w:hAnsi="Open Sans" w:eastAsia="Open Sans" w:cs="Open Sans"/>
-          <w:b w:val="false"/>
-          <w:bCs w:val="false"/>
-          <w:sz w:val="20"/>
-          <w:szCs w:val="20"/>
-          <w:lang w:val="es-CO"/>
-        </w:rPr>
-      </w:pPr>
-      <w:r>
-        <w:rPr>
-          <w:rFonts w:eastAsia="Open Sans" w:cs="Open Sans" w:ascii="Open Sans" w:hAnsi="Open Sans"/>
-          <w:b w:val="false"/>
-          <w:bCs w:val="false"/>
-          <w:sz w:val="20"/>
-          <w:szCs w:val="20"/>
-          <w:lang w:val="es-CO"/>
-        </w:rPr>
-        <w:t xml:space="preserve">Vygotsky, L. S. (1978). </w:t>
-      </w:r>
-      <w:r>
-        <w:rPr>
-          <w:rFonts w:eastAsia="Open Sans" w:cs="Open Sans" w:ascii="Open Sans" w:hAnsi="Open Sans"/>
-          <w:b w:val="false"/>
-          <w:bCs w:val="false"/>
-          <w:i/>
-          <w:iCs/>
-          <w:sz w:val="20"/>
-          <w:szCs w:val="20"/>
-          <w:lang w:val="es-CO"/>
-        </w:rPr>
-        <w:t>Mind in society: The development of higher psychological processes.</w:t>
-      </w:r>
-      <w:r>
-        <w:rPr>
-          <w:rFonts w:eastAsia="Open Sans" w:cs="Open Sans" w:ascii="Open Sans" w:hAnsi="Open Sans"/>
-          <w:b w:val="false"/>
-          <w:bCs w:val="false"/>
-          <w:sz w:val="20"/>
-          <w:szCs w:val="20"/>
-          <w:lang w:val="es-CO"/>
-        </w:rPr>
-        <w:t xml:space="preserve"> Harvard University Press.</w:t>
-      </w:r>
-    </w:p>
-    <w:p>
-      <w:pPr>
-        <w:pStyle w:val="Normal"/>
-        <w:ind w:right="-1"/>
-        <w:rPr>
-          <w:b/>
-          <w:bCs/>
-        </w:rPr>
-      </w:pPr>
-      <w:r>
-        <w:rPr>
-          <w:b/>
-          <w:bCs/>
-        </w:rPr>
-      </w:r>
-    </w:p>
-    <w:p>
-      <w:pPr>
-        <w:pStyle w:val="Normal"/>
-        <w:ind w:right="-1"/>
-        <w:rPr>
-          <w:b/>
-          <w:bCs/>
-        </w:rPr>
-      </w:pPr>
-      <w:r>
-        <w:rPr>
-          <w:b/>
-          <w:bCs/>
-        </w:rPr>
-      </w:r>
-    </w:p>
-    <w:p>
-      <w:pPr>
-        <w:pStyle w:val="Normal"/>
-        <w:ind w:right="-1"/>
-        <w:rPr>
-          <w:rFonts w:ascii="Open Sans" w:hAnsi="Open Sans" w:eastAsia="Open Sans" w:cs="Open Sans"/>
-          <w:b w:val="false"/>
-          <w:bCs w:val="false"/>
-          <w:sz w:val="20"/>
-          <w:szCs w:val="20"/>
-          <w:lang w:val="es-CO"/>
-        </w:rPr>
-      </w:pPr>
-      <w:r>
-        <w:rPr>
-          <w:rFonts w:eastAsia="Open Sans" w:cs="Open Sans" w:ascii="Open Sans" w:hAnsi="Open Sans"/>
-          <w:b w:val="false"/>
-          <w:bCs w:val="false"/>
-          <w:sz w:val="20"/>
-          <w:szCs w:val="20"/>
-          <w:lang w:val="es-CO"/>
-        </w:rPr>
-        <w:t xml:space="preserve">Teaching Strategies to Improve Algebra Learning. (n.d.). </w:t>
-      </w:r>
-      <w:r>
-        <w:rPr>
-          <w:rFonts w:eastAsia="Open Sans" w:cs="Open Sans" w:ascii="Open Sans" w:hAnsi="Open Sans"/>
-          <w:b w:val="false"/>
-          <w:bCs w:val="false"/>
-          <w:i/>
-          <w:iCs/>
-          <w:sz w:val="20"/>
-          <w:szCs w:val="20"/>
-          <w:lang w:val="es-CO"/>
-        </w:rPr>
-        <w:t>JSTOR.</w:t>
-      </w:r>
-      <w:r>
-        <w:rPr>
-          <w:rFonts w:eastAsia="Open Sans" w:cs="Open Sans" w:ascii="Open Sans" w:hAnsi="Open Sans"/>
-          <w:b w:val="false"/>
-          <w:bCs w:val="false"/>
-          <w:sz w:val="20"/>
-          <w:szCs w:val="20"/>
-          <w:lang w:val="es-CO"/>
-        </w:rPr>
-        <w:t xml:space="preserve"> https://www.jstor.org/stable/10.3102/0013189X14551945</w:t>
-      </w:r>
-    </w:p>
-    <w:p>
-      <w:pPr>
-        <w:pStyle w:val="Normal"/>
-        <w:ind w:right="-1"/>
-        <w:rPr>
-          <w:rFonts w:ascii="Open Sans" w:hAnsi="Open Sans" w:eastAsia="Open Sans" w:cs="Open Sans"/>
-          <w:b w:val="false"/>
-          <w:bCs w:val="false"/>
-          <w:sz w:val="20"/>
-          <w:szCs w:val="20"/>
-          <w:lang w:val="es-CO"/>
-        </w:rPr>
-      </w:pPr>
-      <w:r>
-        <w:rPr>
-          <w:rFonts w:eastAsia="Open Sans" w:cs="Open Sans" w:ascii="Open Sans" w:hAnsi="Open Sans"/>
-          <w:b w:val="false"/>
-          <w:bCs w:val="false"/>
-          <w:sz w:val="20"/>
-          <w:szCs w:val="20"/>
-          <w:lang w:val="es-CO"/>
-        </w:rPr>
-      </w:r>
-    </w:p>
-    <w:p>
-      <w:pPr>
-        <w:pStyle w:val="Normal"/>
-        <w:ind w:right="-1"/>
-        <w:rPr>
-          <w:rFonts w:ascii="Open Sans" w:hAnsi="Open Sans" w:eastAsia="Open Sans" w:cs="Open Sans"/>
-          <w:b w:val="false"/>
-          <w:bCs w:val="false"/>
-          <w:sz w:val="20"/>
-          <w:szCs w:val="20"/>
-          <w:lang w:val="es-CO"/>
-        </w:rPr>
-      </w:pPr>
-      <w:r>
-        <w:rPr>
-          <w:rFonts w:eastAsia="Open Sans" w:cs="Open Sans" w:ascii="Open Sans" w:hAnsi="Open Sans"/>
-          <w:b w:val="false"/>
-          <w:bCs w:val="false"/>
-          <w:sz w:val="20"/>
-          <w:szCs w:val="20"/>
-          <w:lang w:val="es-CO"/>
-        </w:rPr>
-        <w:t>A Systematic Review on Algebraic Thinking in Education. (n.d.).</w:t>
-      </w:r>
-      <w:r>
-        <w:rPr>
-          <w:rFonts w:eastAsia="Open Sans" w:cs="Open Sans" w:ascii="Open Sans" w:hAnsi="Open Sans"/>
-          <w:b w:val="false"/>
-          <w:bCs w:val="false"/>
-          <w:i/>
-          <w:iCs/>
-          <w:sz w:val="20"/>
-          <w:szCs w:val="20"/>
-          <w:lang w:val="es-CO"/>
-        </w:rPr>
-        <w:t xml:space="preserve"> ERIC. </w:t>
-      </w:r>
-      <w:r>
-        <w:rPr>
-          <w:rFonts w:eastAsia="Open Sans" w:cs="Open Sans" w:ascii="Open Sans" w:hAnsi="Open Sans"/>
-          <w:b w:val="false"/>
-          <w:bCs w:val="false"/>
-          <w:sz w:val="20"/>
-          <w:szCs w:val="20"/>
-          <w:lang w:val="es-CO"/>
-        </w:rPr>
-        <w:t>https://files.eric.ed.gov/fulltext/ED590182.pdf</w:t>
-      </w:r>
-    </w:p>
-    <w:p>
-      <w:pPr>
-        <w:pStyle w:val="Normal"/>
-        <w:ind w:right="-1"/>
-        <w:rPr>
-          <w:rFonts w:ascii="Open Sans" w:hAnsi="Open Sans" w:eastAsia="Open Sans" w:cs="Open Sans"/>
-          <w:b w:val="false"/>
-          <w:bCs w:val="false"/>
-          <w:sz w:val="20"/>
-          <w:szCs w:val="20"/>
-          <w:lang w:val="es-CO"/>
-        </w:rPr>
-      </w:pPr>
-      <w:r>
-        <w:rPr>
-          <w:rFonts w:eastAsia="Open Sans" w:cs="Open Sans" w:ascii="Open Sans" w:hAnsi="Open Sans"/>
-          <w:b w:val="false"/>
-          <w:bCs w:val="false"/>
-          <w:sz w:val="20"/>
-          <w:szCs w:val="20"/>
-          <w:lang w:val="es-CO"/>
-        </w:rPr>
-      </w:r>
-    </w:p>
-    <w:p>
-      <w:pPr>
-        <w:pStyle w:val="Normal"/>
-        <w:ind w:right="-1"/>
-        <w:rPr>
-          <w:rFonts w:ascii="Open Sans" w:hAnsi="Open Sans" w:eastAsia="Open Sans" w:cs="Open Sans"/>
-          <w:b w:val="false"/>
-          <w:bCs w:val="false"/>
-          <w:sz w:val="20"/>
-          <w:szCs w:val="20"/>
-          <w:lang w:val="es-CO"/>
-        </w:rPr>
-      </w:pPr>
-      <w:r>
-        <w:rPr>
-          <w:rFonts w:eastAsia="Open Sans" w:cs="Open Sans" w:ascii="Open Sans" w:hAnsi="Open Sans"/>
-          <w:b w:val="false"/>
-          <w:bCs w:val="false"/>
-          <w:sz w:val="20"/>
-          <w:szCs w:val="20"/>
-          <w:lang w:val="es-CO"/>
-        </w:rPr>
-        <w:t xml:space="preserve">Algebra Teaching and Learning. (n.d.). </w:t>
-      </w:r>
-      <w:r>
-        <w:rPr>
-          <w:rFonts w:eastAsia="Open Sans" w:cs="Open Sans" w:ascii="Open Sans" w:hAnsi="Open Sans"/>
-          <w:b w:val="false"/>
-          <w:bCs w:val="false"/>
-          <w:i/>
-          <w:iCs/>
-          <w:sz w:val="20"/>
-          <w:szCs w:val="20"/>
-          <w:lang w:val="es-CO"/>
-        </w:rPr>
-        <w:t>SpringerLink.</w:t>
-      </w:r>
-      <w:r>
-        <w:rPr>
-          <w:rFonts w:eastAsia="Open Sans" w:cs="Open Sans" w:ascii="Open Sans" w:hAnsi="Open Sans"/>
-          <w:b w:val="false"/>
-          <w:bCs w:val="false"/>
-          <w:sz w:val="20"/>
-          <w:szCs w:val="20"/>
-          <w:lang w:val="es-CO"/>
-        </w:rPr>
-        <w:t xml:space="preserve"> https://link.springer.com/book/10.1007/978-3-319-32260-5</w:t>
-      </w:r>
-    </w:p>
-    <w:p>
-      <w:pPr>
-        <w:pStyle w:val="Normal"/>
-        <w:ind w:right="-1"/>
-        <w:rPr>
-          <w:rFonts w:ascii="Open Sans" w:hAnsi="Open Sans" w:eastAsia="Open Sans" w:cs="Open Sans"/>
-          <w:b w:val="false"/>
-          <w:bCs w:val="false"/>
-          <w:sz w:val="20"/>
-          <w:szCs w:val="20"/>
-          <w:lang w:val="es-CO"/>
-        </w:rPr>
-      </w:pPr>
-      <w:r>
-        <w:rPr>
-          <w:rFonts w:eastAsia="Open Sans" w:cs="Open Sans" w:ascii="Open Sans" w:hAnsi="Open Sans"/>
-          <w:b w:val="false"/>
-          <w:bCs w:val="false"/>
-          <w:sz w:val="20"/>
-          <w:szCs w:val="20"/>
-          <w:lang w:val="es-CO"/>
-        </w:rPr>
-      </w:r>
-    </w:p>
-    <w:p>
-      <w:pPr>
-        <w:pStyle w:val="Normal"/>
-        <w:ind w:right="-1"/>
-        <w:rPr>
-          <w:rFonts w:ascii="Open Sans" w:hAnsi="Open Sans" w:eastAsia="Open Sans" w:cs="Open Sans"/>
-          <w:b w:val="false"/>
-          <w:bCs w:val="false"/>
-          <w:sz w:val="20"/>
-          <w:szCs w:val="20"/>
-          <w:lang w:val="es-CO"/>
-        </w:rPr>
-      </w:pPr>
-      <w:r>
-        <w:rPr>
-          <w:rFonts w:eastAsia="Open Sans" w:cs="Open Sans" w:ascii="Open Sans" w:hAnsi="Open Sans"/>
-          <w:b w:val="false"/>
-          <w:bCs w:val="false"/>
-          <w:sz w:val="20"/>
-          <w:szCs w:val="20"/>
-          <w:lang w:val="es-CO"/>
-        </w:rPr>
-        <w:t xml:space="preserve">Students’ Difficulties, Conceptions and Attitudes Towards Algebra. (n.d.). </w:t>
-      </w:r>
-      <w:r>
-        <w:rPr>
-          <w:rFonts w:eastAsia="Open Sans" w:cs="Open Sans" w:ascii="Open Sans" w:hAnsi="Open Sans"/>
-          <w:b w:val="false"/>
-          <w:bCs w:val="false"/>
-          <w:i/>
-          <w:iCs/>
-          <w:sz w:val="20"/>
-          <w:szCs w:val="20"/>
-          <w:lang w:val="es-CO"/>
-        </w:rPr>
-        <w:t>Curtin University.</w:t>
-      </w:r>
-      <w:r>
-        <w:rPr>
-          <w:rFonts w:eastAsia="Open Sans" w:cs="Open Sans" w:ascii="Open Sans" w:hAnsi="Open Sans"/>
-          <w:b w:val="false"/>
-          <w:bCs w:val="false"/>
-          <w:sz w:val="20"/>
-          <w:szCs w:val="20"/>
-          <w:lang w:val="es-CO"/>
-        </w:rPr>
-        <w:t xml:space="preserve"> https://espace.curtin.edu.au/handle/20.500.11937/29247</w:t>
-      </w:r>
-    </w:p>
-    <w:p>
-      <w:pPr>
-        <w:pStyle w:val="Normal"/>
-        <w:ind w:right="-1"/>
-        <w:rPr>
-          <w:b/>
-          <w:bCs/>
-        </w:rPr>
-      </w:pPr>
-      <w:r>
-        <w:rPr>
-          <w:b/>
-          <w:bCs/>
-        </w:rPr>
-      </w:r>
-    </w:p>
-    <w:p>
-      <w:pPr>
-        <w:pStyle w:val="Normal"/>
-        <w:ind w:right="-1"/>
-        <w:rPr>
-          <w:rFonts w:ascii="Open Sans" w:hAnsi="Open Sans" w:eastAsia="Open Sans" w:cs="Open Sans"/>
-          <w:b w:val="false"/>
-          <w:bCs w:val="false"/>
-          <w:sz w:val="20"/>
-          <w:szCs w:val="20"/>
-          <w:lang w:val="es-CO"/>
-        </w:rPr>
-      </w:pPr>
-      <w:r>
-        <w:rPr>
-          <w:rFonts w:eastAsia="Open Sans" w:cs="Open Sans" w:ascii="Open Sans" w:hAnsi="Open Sans"/>
-          <w:b w:val="false"/>
-          <w:bCs w:val="false"/>
-          <w:sz w:val="20"/>
-          <w:szCs w:val="20"/>
-          <w:lang w:val="es-CO"/>
-        </w:rPr>
-        <w:t xml:space="preserve">Solving Equations: The Transition from Arithmetic to Algebra. (n.d.). </w:t>
-      </w:r>
-      <w:r>
-        <w:rPr>
-          <w:rFonts w:eastAsia="Open Sans" w:cs="Open Sans" w:ascii="Open Sans" w:hAnsi="Open Sans"/>
-          <w:b w:val="false"/>
-          <w:bCs w:val="false"/>
-          <w:i/>
-          <w:iCs/>
-          <w:sz w:val="20"/>
-          <w:szCs w:val="20"/>
-          <w:lang w:val="es-CO"/>
-        </w:rPr>
-        <w:t>Academia.edu</w:t>
-      </w:r>
-      <w:r>
-        <w:rPr>
-          <w:rFonts w:eastAsia="Open Sans" w:cs="Open Sans" w:ascii="Open Sans" w:hAnsi="Open Sans"/>
-          <w:b w:val="false"/>
-          <w:bCs w:val="false"/>
-          <w:sz w:val="20"/>
-          <w:szCs w:val="20"/>
-          <w:lang w:val="es-CO"/>
-        </w:rPr>
-        <w:t>. https://www.academia.edu/28698487/Solving_Equations_The_Transition_from_Arithmetic_to_Algebra</w:t>
-      </w:r>
-    </w:p>
-    <w:p>
-      <w:pPr>
-        <w:pStyle w:val="Normal"/>
-        <w:ind w:right="-1"/>
-        <w:rPr>
-          <w:rFonts w:ascii="Open Sans" w:hAnsi="Open Sans" w:eastAsia="Open Sans" w:cs="Open Sans"/>
-          <w:b w:val="false"/>
-          <w:bCs w:val="false"/>
-          <w:sz w:val="20"/>
-          <w:szCs w:val="20"/>
-          <w:lang w:val="es-CO"/>
-        </w:rPr>
-      </w:pPr>
-      <w:r>
-        <w:rPr>
-          <w:rFonts w:eastAsia="Open Sans" w:cs="Open Sans" w:ascii="Open Sans" w:hAnsi="Open Sans"/>
-          <w:b w:val="false"/>
-          <w:bCs w:val="false"/>
-          <w:sz w:val="20"/>
-          <w:szCs w:val="20"/>
-          <w:lang w:val="es-CO"/>
-        </w:rPr>
-      </w:r>
-    </w:p>
-    <w:p>
-      <w:pPr>
-        <w:pStyle w:val="Normal"/>
-        <w:ind w:right="-1"/>
-        <w:rPr>
-          <w:rFonts w:ascii="Open Sans" w:hAnsi="Open Sans" w:eastAsia="Open Sans" w:cs="Open Sans"/>
-          <w:b w:val="false"/>
-          <w:bCs w:val="false"/>
-          <w:sz w:val="20"/>
-          <w:szCs w:val="20"/>
-          <w:lang w:val="es-CO"/>
-        </w:rPr>
-      </w:pPr>
-      <w:r>
-        <w:rPr>
-          <w:rFonts w:eastAsia="Open Sans" w:cs="Open Sans" w:ascii="Open Sans" w:hAnsi="Open Sans"/>
-          <w:b w:val="false"/>
-          <w:bCs w:val="false"/>
-          <w:sz w:val="20"/>
-          <w:szCs w:val="20"/>
-          <w:lang w:val="es-CO"/>
-        </w:rPr>
-      </w:r>
-    </w:p>
-    <w:p>
-      <w:pPr>
-        <w:pStyle w:val="Normal"/>
-        <w:ind w:right="-1"/>
-        <w:rPr>
-          <w:rFonts w:ascii="Open Sans" w:hAnsi="Open Sans" w:eastAsia="Open Sans" w:cs="Open Sans"/>
-          <w:sz w:val="20"/>
-          <w:szCs w:val="20"/>
-          <w:lang w:val="es-CO"/>
-        </w:rPr>
-      </w:pPr>
-      <w:r>
-        <w:rPr>
-          <w:rFonts w:eastAsia="Open Sans" w:cs="Open Sans" w:ascii="arial" w:hAnsi="arial"/>
-          <w:b w:val="false"/>
-          <w:bCs w:val="false"/>
-          <w:i w:val="false"/>
-          <w:iCs w:val="false"/>
-          <w:spacing w:val="-1"/>
-          <w:sz w:val="20"/>
-          <w:szCs w:val="20"/>
-          <w:lang w:val="es-CO"/>
-        </w:rPr>
-        <w:t>(Gasco-Txabarri, J. (2017). ).</w:t>
-      </w:r>
-    </w:p>
-    <w:p>
-      <w:pPr>
-        <w:pStyle w:val="Normal"/>
-        <w:ind w:right="-1"/>
-        <w:rPr>
-          <w:b/>
-          <w:bCs/>
-        </w:rPr>
-      </w:pPr>
-      <w:r>
-        <w:rPr>
-          <w:b/>
-          <w:bCs/>
-        </w:rPr>
-      </w:r>
-    </w:p>
-    <w:p>
-      <w:pPr>
-        <w:pStyle w:val="Normal"/>
-        <w:ind w:right="-1"/>
-        <w:rPr>
-          <w:rFonts w:ascii="Open Sans" w:hAnsi="Open Sans" w:eastAsia="Open Sans" w:cs="Open Sans"/>
-          <w:b w:val="false"/>
-          <w:bCs w:val="false"/>
-          <w:sz w:val="20"/>
-          <w:szCs w:val="20"/>
-          <w:lang w:val="es-CO"/>
-        </w:rPr>
-      </w:pPr>
-      <w:r>
-        <w:rPr>
-          <w:rFonts w:eastAsia="Open Sans" w:cs="Open Sans" w:ascii="Open Sans" w:hAnsi="Open Sans"/>
-          <w:b w:val="false"/>
-          <w:bCs w:val="false"/>
-          <w:sz w:val="20"/>
-          <w:szCs w:val="20"/>
-          <w:lang w:val="es-CO"/>
-        </w:rPr>
-        <w:t xml:space="preserve">Bergmann, J., &amp; Sams, A. (2012). </w:t>
-      </w:r>
-      <w:r>
-        <w:rPr>
-          <w:rFonts w:eastAsia="Open Sans" w:cs="Open Sans" w:ascii="Open Sans" w:hAnsi="Open Sans"/>
-          <w:b w:val="false"/>
-          <w:bCs w:val="false"/>
-          <w:i/>
-          <w:iCs/>
-          <w:sz w:val="20"/>
-          <w:szCs w:val="20"/>
-          <w:lang w:val="es-CO"/>
-        </w:rPr>
-        <w:t>Flip your classroom: Reach every student in every class every day</w:t>
-      </w:r>
-      <w:r>
-        <w:rPr>
-          <w:rFonts w:eastAsia="Open Sans" w:cs="Open Sans" w:ascii="Open Sans" w:hAnsi="Open Sans"/>
-          <w:b w:val="false"/>
-          <w:bCs w:val="false"/>
-          <w:sz w:val="20"/>
-          <w:szCs w:val="20"/>
-          <w:lang w:val="es-CO"/>
-        </w:rPr>
-        <w:t>. International Society for Technology in Education.</w:t>
-      </w:r>
-    </w:p>
-    <w:p>
-      <w:pPr>
-        <w:pStyle w:val="Normal"/>
-        <w:ind w:right="-1"/>
-        <w:rPr>
-          <w:rFonts w:ascii="Open Sans" w:hAnsi="Open Sans" w:eastAsia="Open Sans" w:cs="Open Sans"/>
-          <w:b w:val="false"/>
-          <w:bCs w:val="false"/>
-          <w:sz w:val="20"/>
-          <w:szCs w:val="20"/>
-          <w:lang w:val="es-CO"/>
-        </w:rPr>
-      </w:pPr>
-      <w:r>
-        <w:rPr>
-          <w:rFonts w:eastAsia="Open Sans" w:cs="Open Sans" w:ascii="Open Sans" w:hAnsi="Open Sans"/>
-          <w:b w:val="false"/>
-          <w:bCs w:val="false"/>
-          <w:sz w:val="20"/>
-          <w:szCs w:val="20"/>
-          <w:lang w:val="es-CO"/>
-        </w:rPr>
-      </w:r>
-    </w:p>
-    <w:p>
-      <w:pPr>
-        <w:pStyle w:val="Normal"/>
-        <w:ind w:right="-1"/>
-        <w:rPr>
-          <w:rFonts w:ascii="Open Sans" w:hAnsi="Open Sans" w:eastAsia="Open Sans" w:cs="Open Sans"/>
-          <w:b w:val="false"/>
-          <w:bCs w:val="false"/>
-          <w:sz w:val="20"/>
-          <w:szCs w:val="20"/>
-          <w:lang w:val="es-CO"/>
-        </w:rPr>
-      </w:pPr>
-      <w:r>
-        <w:rPr>
-          <w:rFonts w:eastAsia="Open Sans" w:cs="Open Sans" w:ascii="Open Sans" w:hAnsi="Open Sans"/>
-          <w:b w:val="false"/>
-          <w:bCs w:val="false"/>
-          <w:sz w:val="20"/>
-          <w:szCs w:val="20"/>
-          <w:lang w:val="es-CO"/>
-        </w:rPr>
-        <w:t xml:space="preserve">Croft, T., &amp; Davison, R. (2006). </w:t>
-      </w:r>
-      <w:r>
-        <w:rPr>
-          <w:rFonts w:eastAsia="Open Sans" w:cs="Open Sans" w:ascii="Open Sans" w:hAnsi="Open Sans"/>
-          <w:b w:val="false"/>
-          <w:bCs w:val="false"/>
-          <w:i/>
-          <w:iCs/>
-          <w:sz w:val="20"/>
-          <w:szCs w:val="20"/>
-          <w:lang w:val="es-CO"/>
-        </w:rPr>
-        <w:t>A guide to mathematical problem solving.</w:t>
-      </w:r>
-      <w:r>
-        <w:rPr>
-          <w:rFonts w:eastAsia="Open Sans" w:cs="Open Sans" w:ascii="Open Sans" w:hAnsi="Open Sans"/>
-          <w:b w:val="false"/>
-          <w:bCs w:val="false"/>
-          <w:sz w:val="20"/>
-          <w:szCs w:val="20"/>
-          <w:lang w:val="es-CO"/>
-        </w:rPr>
-        <w:t xml:space="preserve"> Pearson Education.</w:t>
-      </w:r>
-    </w:p>
-    <w:p>
-      <w:pPr>
-        <w:pStyle w:val="Normal"/>
-        <w:ind w:right="-1"/>
-        <w:rPr>
-          <w:rFonts w:ascii="Open Sans" w:hAnsi="Open Sans" w:eastAsia="Open Sans" w:cs="Open Sans"/>
-          <w:b w:val="false"/>
-          <w:bCs w:val="false"/>
-          <w:sz w:val="20"/>
-          <w:szCs w:val="20"/>
-          <w:lang w:val="es-CO"/>
-        </w:rPr>
-      </w:pPr>
-      <w:r>
-        <w:rPr>
-          <w:rFonts w:eastAsia="Open Sans" w:cs="Open Sans" w:ascii="Open Sans" w:hAnsi="Open Sans"/>
-          <w:b w:val="false"/>
-          <w:bCs w:val="false"/>
-          <w:sz w:val="20"/>
-          <w:szCs w:val="20"/>
-          <w:lang w:val="es-CO"/>
-        </w:rPr>
-      </w:r>
-    </w:p>
-    <w:p>
-      <w:pPr>
-        <w:pStyle w:val="Normal"/>
-        <w:ind w:right="-1"/>
-        <w:rPr>
-          <w:rFonts w:ascii="Open Sans" w:hAnsi="Open Sans" w:eastAsia="Open Sans" w:cs="Open Sans"/>
-          <w:b w:val="false"/>
-          <w:bCs w:val="false"/>
-          <w:sz w:val="20"/>
-          <w:szCs w:val="20"/>
-          <w:lang w:val="es-CO"/>
-        </w:rPr>
-      </w:pPr>
-      <w:r>
-        <w:rPr>
-          <w:rFonts w:eastAsia="Open Sans" w:cs="Open Sans" w:ascii="Open Sans" w:hAnsi="Open Sans"/>
-          <w:b w:val="false"/>
-          <w:bCs w:val="false"/>
-          <w:sz w:val="20"/>
-          <w:szCs w:val="20"/>
-          <w:lang w:val="es-CO"/>
-        </w:rPr>
-        <w:t xml:space="preserve">Lage, M. J., Platt, G. J., &amp; Treglia, M. (2000). Inverting the classroom: A gateway to creating an inclusive learning environment. </w:t>
-      </w:r>
-      <w:r>
-        <w:rPr>
-          <w:rFonts w:eastAsia="Open Sans" w:cs="Open Sans" w:ascii="Open Sans" w:hAnsi="Open Sans"/>
-          <w:b w:val="false"/>
-          <w:bCs w:val="false"/>
-          <w:i/>
-          <w:iCs/>
-          <w:sz w:val="20"/>
-          <w:szCs w:val="20"/>
-          <w:lang w:val="es-CO"/>
-        </w:rPr>
-        <w:t>The Journal of Economic Education, 31</w:t>
-      </w:r>
-      <w:r>
-        <w:rPr>
-          <w:rFonts w:eastAsia="Open Sans" w:cs="Open Sans" w:ascii="Open Sans" w:hAnsi="Open Sans"/>
-          <w:b w:val="false"/>
-          <w:bCs w:val="false"/>
-          <w:sz w:val="20"/>
-          <w:szCs w:val="20"/>
-          <w:lang w:val="es-CO"/>
-        </w:rPr>
-        <w:t>(1), 30-43.</w:t>
-      </w:r>
-    </w:p>
-    <w:p>
-      <w:pPr>
-        <w:pStyle w:val="Normal"/>
-        <w:ind w:right="-1"/>
-        <w:rPr>
-          <w:rFonts w:ascii="Open Sans" w:hAnsi="Open Sans" w:eastAsia="Open Sans" w:cs="Open Sans"/>
-          <w:b w:val="false"/>
-          <w:bCs w:val="false"/>
-          <w:sz w:val="20"/>
-          <w:szCs w:val="20"/>
-          <w:lang w:val="es-CO"/>
-        </w:rPr>
-      </w:pPr>
-      <w:r>
-        <w:rPr>
-          <w:rFonts w:eastAsia="Open Sans" w:cs="Open Sans" w:ascii="Open Sans" w:hAnsi="Open Sans"/>
-          <w:b w:val="false"/>
-          <w:bCs w:val="false"/>
-          <w:sz w:val="20"/>
-          <w:szCs w:val="20"/>
-          <w:lang w:val="es-CO"/>
-        </w:rPr>
-      </w:r>
-    </w:p>
-    <w:p>
-      <w:pPr>
-        <w:pStyle w:val="Normal"/>
-        <w:ind w:right="-1"/>
-        <w:rPr>
-          <w:rFonts w:ascii="Open Sans" w:hAnsi="Open Sans" w:eastAsia="Open Sans" w:cs="Open Sans"/>
-          <w:b w:val="false"/>
-          <w:bCs w:val="false"/>
-          <w:sz w:val="20"/>
-          <w:szCs w:val="20"/>
-          <w:lang w:val="es-CO"/>
-        </w:rPr>
-      </w:pPr>
-      <w:r>
-        <w:rPr>
-          <w:rFonts w:eastAsia="Open Sans" w:cs="Open Sans" w:ascii="Open Sans" w:hAnsi="Open Sans"/>
-          <w:b w:val="false"/>
-          <w:bCs w:val="false"/>
-          <w:sz w:val="20"/>
-          <w:szCs w:val="20"/>
-          <w:lang w:val="es-CO"/>
-        </w:rPr>
-        <w:t xml:space="preserve">Prince, M. (2004). Does active learning work? A review of the research. </w:t>
-      </w:r>
-      <w:r>
-        <w:rPr>
-          <w:rFonts w:eastAsia="Open Sans" w:cs="Open Sans" w:ascii="Open Sans" w:hAnsi="Open Sans"/>
-          <w:b w:val="false"/>
-          <w:bCs w:val="false"/>
-          <w:i/>
-          <w:iCs/>
-          <w:sz w:val="20"/>
-          <w:szCs w:val="20"/>
-          <w:lang w:val="es-CO"/>
-        </w:rPr>
-        <w:t>Journal of Engineering Education, 93</w:t>
-      </w:r>
-      <w:r>
-        <w:rPr>
-          <w:rFonts w:eastAsia="Open Sans" w:cs="Open Sans" w:ascii="Open Sans" w:hAnsi="Open Sans"/>
-          <w:b w:val="false"/>
-          <w:bCs w:val="false"/>
-          <w:sz w:val="20"/>
-          <w:szCs w:val="20"/>
-          <w:lang w:val="es-CO"/>
-        </w:rPr>
-        <w:t>(3), 223-231.</w:t>
       </w:r>
     </w:p>
     <w:sectPr>

</xml_diff>

<commit_message>
ingresé fundamentos sobre aprendizaje autoregulado
</commit_message>
<xml_diff>
--- a/referents/1_precalculo_stewart/1_fundamentos/1_5_ecuaciones/6_propuesta_presentada_congreso_humanos_XXI/3_este_articulo_en_cuaderno_jupyter/de_las_funciones_a_las_ecuaciones_como_resolver_ecuaciones_con_python.docx
+++ b/referents/1_precalculo_stewart/1_fundamentos/1_5_ecuaciones/6_propuesta_presentada_congreso_humanos_XXI/3_este_articulo_en_cuaderno_jupyter/de_las_funciones_a_las_ecuaciones_como_resolver_ecuaciones_con_python.docx
@@ -1769,7 +1769,31 @@
           <w:szCs w:val="20"/>
           <w:lang w:val="es-CO"/>
         </w:rPr>
-        <w:t xml:space="preserve">Al involucrar a los estudiantes en actividades prácticas y proyectos interactivos, se fomenta la disciplina y la motivación. La realización de tareas de programación y el análisis de resultados en tiempo real pueden hacer que el aprendizaje sea más relevante y estimulante (Bruner, 1960).  </w:t>
+        <w:t xml:space="preserve">Al involucrar a los estudiantes en actividades prácticas y proyectos interactivos, se fomenta la disciplina y la motivación. La realización de tareas de programación y el análisis de resultados en tiempo real pueden hacer que el aprendizaje sea más relevante y estimulante </w:t>
+      </w:r>
+      <w:r>
+        <w:rPr>
+          <w:rFonts w:eastAsia="Open Sans" w:cs="Open Sans" w:ascii="Arial" w:hAnsi="Arial"/>
+          <w:b w:val="false"/>
+          <w:bCs w:val="false"/>
+          <w:spacing w:val="-1"/>
+          <w:sz w:val="20"/>
+          <w:szCs w:val="20"/>
+          <w:lang w:val="es-CO"/>
+        </w:rPr>
+        <w:t>[9]</w:t>
+      </w:r>
+      <w:r>
+        <w:rPr>
+          <w:rFonts w:eastAsia="Open Sans" w:cs="Open Sans" w:ascii="Arial" w:hAnsi="Arial"/>
+          <w:b w:val="false"/>
+          <w:bCs w:val="false"/>
+          <w:spacing w:val="-1"/>
+          <w:sz w:val="20"/>
+          <w:szCs w:val="20"/>
+          <w:lang w:val="es-CO"/>
+        </w:rPr>
+        <w:t xml:space="preserve">.  </w:t>
       </w:r>
     </w:p>
     <w:p>
@@ -1879,7 +1903,35 @@
           <w:shd w:fill="auto" w:val="clear"/>
           <w:lang w:val="es-CO"/>
         </w:rPr>
-        <w:t xml:space="preserve">Presentar un procedimiento de solución de ecuaciones que sea aplicable a todas las ecuaciones que se presentan en pregrado. Dado que los métodos algebraicos de solución de ecuaciones dependen del tipo de ecuación a resolver, presentamos un método que es independiente del tipo de ecuación, lo que le facilita al estudiante la solución de ecuaciones, para fomentar el análisis de las soluciones y la toma de decisiones informada, que es lo que se busca al enseñar a plantear y resolver ecuaciones. </w:t>
+        <w:t xml:space="preserve">Presentar un procedimiento de solución de ecuaciones que sea aplicable a todas las ecuaciones que se presentan en pregrado. Dado que los métodos algebraicos de solución de ecuaciones dependen del tipo de ecuación a resolver, presentamos un método que es independiente del tipo de ecuación, lo que le facilita al estudiante la solución de ecuaciones, para fomentar el análisis de las soluciones y la toma de decisiones informada, que es lo que se busca al enseñar a plantear y resolver ecuaciones </w:t>
+      </w:r>
+      <w:r>
+        <w:rPr>
+          <w:rFonts w:eastAsia="Open Sans" w:cs="Open Sans" w:ascii="Arial" w:hAnsi="Arial"/>
+          <w:b w:val="false"/>
+          <w:bCs w:val="false"/>
+          <w:color w:val="000000"/>
+          <w:spacing w:val="-1"/>
+          <w:sz w:val="20"/>
+          <w:szCs w:val="20"/>
+          <w:shd w:fill="auto" w:val="clear"/>
+          <w:lang w:val="es-CO"/>
+        </w:rPr>
+        <w:t>[10]</w:t>
+      </w:r>
+      <w:r>
+        <w:rPr>
+          <w:rFonts w:eastAsia="Open Sans" w:cs="Open Sans" w:ascii="Arial" w:hAnsi="Arial"/>
+          <w:b w:val="false"/>
+          <w:bCs w:val="false"/>
+          <w:color w:val="000000"/>
+          <w:spacing w:val="-1"/>
+          <w:sz w:val="20"/>
+          <w:szCs w:val="20"/>
+          <w:shd w:fill="auto" w:val="clear"/>
+          <w:lang w:val="es-CO"/>
+        </w:rPr>
+        <w:t xml:space="preserve">. </w:t>
       </w:r>
     </w:p>
     <w:p>
@@ -27081,40 +27133,39 @@
         <w:pStyle w:val="Normal"/>
         <w:spacing w:lineRule="atLeast" w:line="285"/>
         <w:rPr>
-          <w:rFonts w:ascii="Droid Sans Mono;monospace;monospace" w:hAnsi="Droid Sans Mono;monospace;monospace" w:cstheme="minorBidi"/>
+          <w:rFonts w:ascii="Arial" w:hAnsi="Arial" w:cstheme="minorBidi"/>
           <w:b w:val="false"/>
           <w:color w:val="000000"/>
-          <w:sz w:val="21"/>
+          <w:sz w:val="20"/>
+          <w:szCs w:val="20"/>
           <w:highlight w:val="none"/>
           <w:shd w:fill="auto" w:val="clear"/>
         </w:rPr>
       </w:pPr>
       <w:r>
         <w:rPr>
-          <w:rFonts w:asciiTheme="minorHAnsi" w:cstheme="minorBidi" w:eastAsiaTheme="minorHAnsi" w:hAnsiTheme="minorHAnsi" w:ascii="Droid Sans Mono;monospace;monospace" w:hAnsi="Droid Sans Mono;monospace;monospace"/>
+          <w:rFonts w:asciiTheme="minorHAnsi" w:cstheme="minorBidi" w:eastAsiaTheme="minorHAnsi" w:hAnsiTheme="minorHAnsi" w:ascii="Arial" w:hAnsi="Arial"/>
           <w:b w:val="false"/>
           <w:color w:val="000000"/>
-          <w:sz w:val="21"/>
-          <w:shd w:fill="auto" w:val="clear"/>
-        </w:rPr>
-      </w:r>
-    </w:p>
-    <w:p>
-      <w:pPr>
-        <w:pStyle w:val="Normal"/>
-        <w:ind w:right="-1"/>
-        <w:rPr>
-          <w:rFonts w:ascii="Open Sans" w:hAnsi="Open Sans" w:eastAsia="Open Sans" w:cs="Open Sans"/>
-          <w:b w:val="false"/>
-          <w:bCs w:val="false"/>
-          <w:sz w:val="20"/>
-          <w:szCs w:val="20"/>
-          <w:lang w:val="es-CO"/>
-        </w:rPr>
-      </w:pPr>
-      <w:r>
-        <w:rPr>
-          <w:rFonts w:eastAsia="Open Sans" w:cs="Open Sans" w:ascii="Open Sans" w:hAnsi="Open Sans"/>
+          <w:sz w:val="20"/>
+          <w:szCs w:val="20"/>
+          <w:shd w:fill="auto" w:val="clear"/>
+        </w:rPr>
+      </w:r>
+    </w:p>
+    <w:p>
+      <w:pPr>
+        <w:pStyle w:val="Normal"/>
+        <w:ind w:right="-1"/>
+        <w:rPr>
+          <w:rFonts w:ascii="Arial" w:hAnsi="Arial"/>
+          <w:sz w:val="20"/>
+          <w:szCs w:val="20"/>
+        </w:rPr>
+      </w:pPr>
+      <w:r>
+        <w:rPr>
+          <w:rFonts w:eastAsia="Open Sans" w:cs="Open Sans" w:ascii="Arial" w:hAnsi="Arial"/>
           <w:b w:val="false"/>
           <w:bCs w:val="false"/>
           <w:i w:val="false"/>
@@ -27130,7 +27181,7 @@
       </w:r>
       <w:r>
         <w:rPr>
-          <w:rFonts w:eastAsia="Open Sans" w:cs="Open Sans" w:ascii="Open Sans" w:hAnsi="Open Sans"/>
+          <w:rFonts w:eastAsia="Open Sans" w:cs="Open Sans" w:ascii="Arial" w:hAnsi="Arial"/>
           <w:b w:val="false"/>
           <w:bCs w:val="false"/>
           <w:i w:val="false"/>
@@ -27146,7 +27197,7 @@
       </w:r>
       <w:r>
         <w:rPr>
-          <w:rFonts w:eastAsia="Open Sans" w:cs="Open Sans" w:ascii="Arial;sans-serif" w:hAnsi="Arial;sans-serif"/>
+          <w:rFonts w:eastAsia="Open Sans" w:cs="Open Sans" w:ascii="Arial" w:hAnsi="Arial"/>
           <w:b w:val="false"/>
           <w:bCs w:val="false"/>
           <w:i w:val="false"/>
@@ -27162,7 +27213,7 @@
       </w:r>
       <w:r>
         <w:rPr>
-          <w:rFonts w:eastAsia="Open Sans" w:cs="Open Sans" w:ascii="Arial;sans-serif" w:hAnsi="Arial;sans-serif"/>
+          <w:rFonts w:eastAsia="Open Sans" w:cs="Open Sans" w:ascii="Arial" w:hAnsi="Arial"/>
           <w:b w:val="false"/>
           <w:bCs w:val="false"/>
           <w:i/>
@@ -27178,7 +27229,7 @@
       </w:r>
       <w:r>
         <w:rPr>
-          <w:rFonts w:eastAsia="Open Sans" w:cs="Open Sans" w:ascii="Arial;sans-serif" w:hAnsi="Arial;sans-serif"/>
+          <w:rFonts w:eastAsia="Open Sans" w:cs="Open Sans" w:ascii="Arial" w:hAnsi="Arial"/>
           <w:b w:val="false"/>
           <w:bCs w:val="false"/>
           <w:i w:val="false"/>
@@ -27198,64 +27249,160 @@
         <w:pStyle w:val="Normal"/>
         <w:ind w:right="-1"/>
         <w:rPr>
-          <w:rFonts w:ascii="Open Sans" w:hAnsi="Open Sans" w:eastAsia="Open Sans" w:cs="Open Sans"/>
+          <w:rFonts w:ascii="Arial" w:hAnsi="Arial"/>
+          <w:sz w:val="20"/>
+          <w:szCs w:val="20"/>
+        </w:rPr>
+      </w:pPr>
+      <w:r>
+        <w:rPr>
+          <w:rFonts w:ascii="Arial" w:hAnsi="Arial"/>
+          <w:sz w:val="20"/>
+          <w:szCs w:val="20"/>
+        </w:rPr>
+      </w:r>
+    </w:p>
+    <w:p>
+      <w:pPr>
+        <w:pStyle w:val="Normal"/>
+        <w:ind w:right="-1"/>
+        <w:rPr/>
+      </w:pPr>
+      <w:r>
+        <w:rPr>
+          <w:rFonts w:eastAsia="Open Sans" w:cs="Open Sans" w:ascii="Arial" w:hAnsi="Arial"/>
           <w:b w:val="false"/>
           <w:bCs w:val="false"/>
           <w:sz w:val="20"/>
           <w:szCs w:val="20"/>
           <w:lang w:val="es-CO"/>
         </w:rPr>
-      </w:pPr>
-      <w:r>
-        <w:rPr/>
-      </w:r>
-    </w:p>
-    <w:p>
-      <w:pPr>
-        <w:pStyle w:val="Normal"/>
-        <w:ind w:right="-1"/>
-        <w:rPr>
-          <w:rFonts w:ascii="Open Sans" w:hAnsi="Open Sans" w:eastAsia="Open Sans" w:cs="Open Sans"/>
+        <w:t xml:space="preserve">[8] A. P. Gilakjani, "A Review of the Literature on the Integration of Technology into the Learning and Teaching of English Language Skills," </w:t>
+      </w:r>
+      <w:r>
+        <w:rPr>
+          <w:rStyle w:val="Emphasis"/>
+          <w:rFonts w:eastAsia="Open Sans" w:cs="Open Sans" w:ascii="Arial" w:hAnsi="Arial"/>
           <w:b w:val="false"/>
           <w:bCs w:val="false"/>
           <w:sz w:val="20"/>
           <w:szCs w:val="20"/>
           <w:lang w:val="es-CO"/>
         </w:rPr>
-      </w:pPr>
-      <w:r>
-        <w:rPr>
-          <w:rFonts w:eastAsia="Open Sans" w:cs="Open Sans" w:ascii="Open Sans" w:hAnsi="Open Sans"/>
+        <w:t>International Journal of English Linguistics</w:t>
+      </w:r>
+      <w:r>
+        <w:rPr>
+          <w:rFonts w:eastAsia="Open Sans" w:cs="Open Sans" w:ascii="Arial" w:hAnsi="Arial"/>
           <w:b w:val="false"/>
           <w:bCs w:val="false"/>
           <w:sz w:val="20"/>
           <w:szCs w:val="20"/>
           <w:lang w:val="es-CO"/>
         </w:rPr>
-        <w:t xml:space="preserve">[8] A. P. Gilakjani, "A Review of the Literature on the Integration of Technology into the Learning and Teaching of English Language Skills," </w:t>
-      </w:r>
-      <w:r>
-        <w:rPr>
-          <w:rStyle w:val="Emphasis"/>
-          <w:rFonts w:eastAsia="Open Sans" w:cs="Open Sans" w:ascii="Open Sans" w:hAnsi="Open Sans"/>
+        <w:t xml:space="preserve">, vol. 7, no. 5, pp. 95-106, 2017. DOI: 10.5539/ijel.v7n5p95.  </w:t>
+      </w:r>
+    </w:p>
+    <w:p>
+      <w:pPr>
+        <w:pStyle w:val="Normal"/>
+        <w:ind w:right="-1"/>
+        <w:rPr>
+          <w:rFonts w:ascii="Arial" w:hAnsi="Arial"/>
+          <w:sz w:val="20"/>
+          <w:szCs w:val="20"/>
+        </w:rPr>
+      </w:pPr>
+      <w:r>
+        <w:rPr>
+          <w:rFonts w:ascii="Arial" w:hAnsi="Arial"/>
+          <w:sz w:val="20"/>
+          <w:szCs w:val="20"/>
+        </w:rPr>
+      </w:r>
+    </w:p>
+    <w:p>
+      <w:pPr>
+        <w:pStyle w:val="Normal"/>
+        <w:ind w:right="-1"/>
+        <w:rPr>
+          <w:rFonts w:ascii="Arial" w:hAnsi="Arial"/>
+          <w:sz w:val="20"/>
+          <w:szCs w:val="20"/>
+        </w:rPr>
+      </w:pPr>
+      <w:r>
+        <w:rPr>
+          <w:rFonts w:eastAsia="Open Sans" w:cs="Open Sans" w:ascii="Arial" w:hAnsi="Arial"/>
           <w:b w:val="false"/>
           <w:bCs w:val="false"/>
           <w:sz w:val="20"/>
           <w:szCs w:val="20"/>
           <w:lang w:val="es-CO"/>
         </w:rPr>
-        <w:t>International Journal of English Linguistics</w:t>
-      </w:r>
-      <w:r>
-        <w:rPr>
-          <w:rFonts w:eastAsia="Open Sans" w:cs="Open Sans" w:ascii="Open Sans" w:hAnsi="Open Sans"/>
+        <w:t xml:space="preserve">[9] </w:t>
+      </w:r>
+      <w:r>
+        <w:rPr>
+          <w:rFonts w:eastAsia="Open Sans" w:cs="Open Sans" w:ascii="Arial" w:hAnsi="Arial"/>
           <w:b w:val="false"/>
           <w:bCs w:val="false"/>
-          <w:sz w:val="20"/>
-          <w:szCs w:val="20"/>
-          <w:lang w:val="es-CO"/>
-        </w:rPr>
-        <w:t>, vol. 7, no. 5, pp. 95-106, 2017. DOI: 10.5539/ijel.v7n5p95.</w:t>
+          <w:i w:val="false"/>
+          <w:caps w:val="false"/>
+          <w:smallCaps w:val="false"/>
+          <w:color w:val="222222"/>
+          <w:spacing w:val="0"/>
+          <w:sz w:val="20"/>
+          <w:szCs w:val="20"/>
+          <w:lang w:val="es-CO"/>
+        </w:rPr>
+        <w:t>Román, Ó. C., &amp; Gaitero, Ó. G. (2017). El aprendizaje autorregulado y las estrategias de aprendizaje. </w:t>
+      </w:r>
+      <w:r>
+        <w:rPr>
+          <w:rFonts w:eastAsia="Open Sans" w:cs="Open Sans" w:ascii="Arial" w:hAnsi="Arial"/>
+          <w:b w:val="false"/>
+          <w:bCs w:val="false"/>
+          <w:i/>
+          <w:color w:val="222222"/>
+          <w:spacing w:val="0"/>
+          <w:sz w:val="20"/>
+          <w:szCs w:val="20"/>
+          <w:lang w:val="es-CO"/>
+        </w:rPr>
+        <w:t>Tendencias pedagógicas</w:t>
+      </w:r>
+      <w:r>
+        <w:rPr>
+          <w:rFonts w:eastAsia="Open Sans" w:cs="Open Sans" w:ascii="Arial" w:hAnsi="Arial"/>
+          <w:b w:val="false"/>
+          <w:bCs w:val="false"/>
+          <w:i w:val="false"/>
+          <w:caps w:val="false"/>
+          <w:smallCaps w:val="false"/>
+          <w:color w:val="222222"/>
+          <w:spacing w:val="0"/>
+          <w:sz w:val="20"/>
+          <w:szCs w:val="20"/>
+          <w:lang w:val="es-CO"/>
+        </w:rPr>
+        <w:t xml:space="preserve">, (30), 117-130. </w:t>
+      </w:r>
+      <w:r>
+        <w:rPr>
+          <w:rFonts w:eastAsia="Open Sans" w:cs="Open Sans" w:ascii="Arial" w:hAnsi="Arial"/>
+          <w:b w:val="false"/>
+          <w:bCs w:val="false"/>
+          <w:i w:val="false"/>
+          <w:caps w:val="false"/>
+          <w:smallCaps w:val="false"/>
+          <w:color w:val="222222"/>
+          <w:spacing w:val="0"/>
+          <w:sz w:val="20"/>
+          <w:szCs w:val="20"/>
+          <w:lang w:val="es-CO"/>
+        </w:rPr>
+        <w:t>Available: https://dialnet.unirioja.es/servlet/articulo?codigo=6164822</w:t>
       </w:r>
     </w:p>
     <w:p>

</xml_diff>

<commit_message>
ya llevo diez referentes y mejorado una tabla y dos gráficos
</commit_message>
<xml_diff>
--- a/referents/1_precalculo_stewart/1_fundamentos/1_5_ecuaciones/6_propuesta_presentada_congreso_humanos_XXI/3_este_articulo_en_cuaderno_jupyter/de_las_funciones_a_las_ecuaciones_como_resolver_ecuaciones_con_python.docx
+++ b/referents/1_precalculo_stewart/1_fundamentos/1_5_ecuaciones/6_propuesta_presentada_congreso_humanos_XXI/3_este_articulo_en_cuaderno_jupyter/de_las_funciones_a_las_ecuaciones_como_resolver_ecuaciones_con_python.docx
@@ -27402,7 +27402,168 @@
           <w:szCs w:val="20"/>
           <w:lang w:val="es-CO"/>
         </w:rPr>
-        <w:t>Available: https://dialnet.unirioja.es/servlet/articulo?codigo=6164822</w:t>
+        <w:t xml:space="preserve">Available: </w:t>
+      </w:r>
+      <w:hyperlink r:id="rId7">
+        <w:r>
+          <w:rPr>
+            <w:rStyle w:val="Hyperlink"/>
+            <w:rFonts w:eastAsia="Open Sans" w:cs="Open Sans" w:ascii="Arial" w:hAnsi="Arial"/>
+            <w:b w:val="false"/>
+            <w:bCs w:val="false"/>
+            <w:i w:val="false"/>
+            <w:caps w:val="false"/>
+            <w:smallCaps w:val="false"/>
+            <w:color w:val="222222"/>
+            <w:spacing w:val="0"/>
+            <w:sz w:val="20"/>
+            <w:szCs w:val="20"/>
+            <w:lang w:val="es-CO"/>
+          </w:rPr>
+          <w:t>https://dialnet.unirioja.es/servlet/articulo?codigo=6164822</w:t>
+        </w:r>
+      </w:hyperlink>
+      <w:hyperlink r:id="rId8">
+        <w:r>
+          <w:rPr>
+            <w:rFonts w:eastAsia="Open Sans" w:cs="Open Sans" w:ascii="Arial" w:hAnsi="Arial"/>
+            <w:b w:val="false"/>
+            <w:bCs w:val="false"/>
+            <w:i w:val="false"/>
+            <w:caps w:val="false"/>
+            <w:smallCaps w:val="false"/>
+            <w:color w:val="222222"/>
+            <w:spacing w:val="0"/>
+            <w:sz w:val="20"/>
+            <w:szCs w:val="20"/>
+            <w:lang w:val="es-CO"/>
+          </w:rPr>
+          <w:t xml:space="preserve">  </w:t>
+        </w:r>
+      </w:hyperlink>
+    </w:p>
+    <w:p>
+      <w:pPr>
+        <w:pStyle w:val="Normal"/>
+        <w:ind w:right="-1"/>
+        <w:rPr>
+          <w:rFonts w:eastAsia="Open Sans" w:cs="Open Sans"/>
+          <w:b w:val="false"/>
+          <w:bCs w:val="false"/>
+          <w:i w:val="false"/>
+          <w:caps w:val="false"/>
+          <w:smallCaps w:val="false"/>
+          <w:color w:val="222222"/>
+          <w:spacing w:val="0"/>
+          <w:lang w:val="es-CO"/>
+        </w:rPr>
+      </w:pPr>
+      <w:r>
+        <w:rPr>
+          <w:rFonts w:ascii="Arial" w:hAnsi="Arial"/>
+          <w:sz w:val="20"/>
+          <w:szCs w:val="20"/>
+        </w:rPr>
+      </w:r>
+    </w:p>
+    <w:p>
+      <w:pPr>
+        <w:pStyle w:val="Normal"/>
+        <w:ind w:right="-1"/>
+        <w:rPr>
+          <w:rFonts w:eastAsia="Open Sans" w:cs="Open Sans"/>
+          <w:b w:val="false"/>
+          <w:bCs w:val="false"/>
+          <w:i w:val="false"/>
+          <w:caps w:val="false"/>
+          <w:smallCaps w:val="false"/>
+          <w:color w:val="222222"/>
+          <w:spacing w:val="0"/>
+          <w:lang w:val="es-CO"/>
+        </w:rPr>
+      </w:pPr>
+      <w:r>
+        <w:rPr>
+          <w:rFonts w:eastAsia="Open Sans" w:cs="Open Sans" w:ascii="Arial" w:hAnsi="Arial"/>
+          <w:b w:val="false"/>
+          <w:bCs w:val="false"/>
+          <w:i w:val="false"/>
+          <w:caps w:val="false"/>
+          <w:smallCaps w:val="false"/>
+          <w:color w:val="222222"/>
+          <w:spacing w:val="0"/>
+          <w:sz w:val="20"/>
+          <w:szCs w:val="20"/>
+          <w:lang w:val="es-CO"/>
+        </w:rPr>
+        <w:t xml:space="preserve">[10] J. L. García, </w:t>
+      </w:r>
+      <w:r>
+        <w:rPr>
+          <w:rStyle w:val="Emphasis"/>
+          <w:rFonts w:eastAsia="Open Sans" w:cs="Open Sans" w:ascii="Arial" w:hAnsi="Arial"/>
+          <w:b w:val="false"/>
+          <w:bCs w:val="false"/>
+          <w:caps w:val="false"/>
+          <w:smallCaps w:val="false"/>
+          <w:color w:val="222222"/>
+          <w:spacing w:val="0"/>
+          <w:sz w:val="20"/>
+          <w:szCs w:val="20"/>
+          <w:lang w:val="es-CO"/>
+        </w:rPr>
+        <w:t>Estadística para Negocios</w:t>
+      </w:r>
+      <w:r>
+        <w:rPr>
+          <w:rFonts w:eastAsia="Open Sans" w:cs="Open Sans" w:ascii="Arial" w:hAnsi="Arial"/>
+          <w:b w:val="false"/>
+          <w:bCs w:val="false"/>
+          <w:i w:val="false"/>
+          <w:caps w:val="false"/>
+          <w:smallCaps w:val="false"/>
+          <w:color w:val="222222"/>
+          <w:spacing w:val="0"/>
+          <w:sz w:val="20"/>
+          <w:szCs w:val="20"/>
+          <w:lang w:val="es-CO"/>
+        </w:rPr>
+        <w:t xml:space="preserve">, 1a ed., [Online]. Available: </w:t>
+      </w:r>
+      <w:hyperlink r:id="rId9" w:tgtFrame="_new">
+        <w:r>
+          <w:rPr>
+            <w:rStyle w:val="Hyperlink"/>
+            <w:rFonts w:eastAsia="Open Sans" w:cs="Open Sans" w:ascii="Arial" w:hAnsi="Arial"/>
+            <w:b w:val="false"/>
+            <w:bCs w:val="false"/>
+            <w:i w:val="false"/>
+            <w:caps w:val="false"/>
+            <w:smallCaps w:val="false"/>
+            <w:color w:val="222222"/>
+            <w:spacing w:val="0"/>
+            <w:sz w:val="20"/>
+            <w:szCs w:val="20"/>
+            <w:lang w:val="es-CO"/>
+          </w:rPr>
+          <w:t>https://gc.scalahed.com/recursos/files/r157r/w13117w/Estad%20para%20Neg_1aEd_02.pdf</w:t>
+        </w:r>
+      </w:hyperlink>
+      <w:r>
+        <w:rPr>
+          <w:rFonts w:eastAsia="Open Sans" w:cs="Open Sans" w:ascii="Arial" w:hAnsi="Arial"/>
+          <w:b w:val="false"/>
+          <w:bCs w:val="false"/>
+          <w:i w:val="false"/>
+          <w:caps w:val="false"/>
+          <w:smallCaps w:val="false"/>
+          <w:color w:val="222222"/>
+          <w:spacing w:val="0"/>
+          <w:sz w:val="20"/>
+          <w:szCs w:val="20"/>
+          <w:lang w:val="es-CO"/>
+        </w:rPr>
+        <w:t>. [Accessed: 08-Sep-2024].</w:t>
       </w:r>
     </w:p>
     <w:p>

</xml_diff>

<commit_message>
voy en la metodología numerada con arábigos
</commit_message>
<xml_diff>
--- a/referents/1_precalculo_stewart/1_fundamentos/1_5_ecuaciones/6_propuesta_presentada_congreso_humanos_XXI/3_este_articulo_en_cuaderno_jupyter/de_las_funciones_a_las_ecuaciones_como_resolver_ecuaciones_con_python.docx
+++ b/referents/1_precalculo_stewart/1_fundamentos/1_5_ecuaciones/6_propuesta_presentada_congreso_humanos_XXI/3_este_articulo_en_cuaderno_jupyter/de_las_funciones_a_las_ecuaciones_como_resolver_ecuaciones_con_python.docx
@@ -785,7 +785,7 @@
           <w:szCs w:val="20"/>
           <w:lang w:val="es-CO"/>
         </w:rPr>
-        <w:t xml:space="preserve">1.2 </w:t>
+        <w:t xml:space="preserve">1.1.1 </w:t>
       </w:r>
       <w:r>
         <w:rPr>
@@ -1342,84 +1342,8 @@
           <w:szCs w:val="20"/>
           <w:lang w:val="es-CO"/>
         </w:rPr>
-        <w:t>Propuesta de Innovación Didáctica</w:t>
-      </w:r>
-    </w:p>
-    <w:p>
-      <w:pPr>
-        <w:pStyle w:val="Normal"/>
-        <w:ind w:right="-1"/>
-        <w:rPr>
-          <w:rFonts w:ascii="Arial" w:hAnsi="Arial" w:eastAsia="Open Sans" w:cs="Open Sans"/>
-          <w:sz w:val="20"/>
-          <w:szCs w:val="20"/>
-          <w:lang w:val="es-CO"/>
-        </w:rPr>
-      </w:pPr>
-      <w:r>
-        <w:rPr>
-          <w:rFonts w:eastAsia="Open Sans" w:cs="Open Sans" w:ascii="Arial" w:hAnsi="Arial"/>
-          <w:sz w:val="20"/>
-          <w:szCs w:val="20"/>
-          <w:lang w:val="es-CO"/>
-        </w:rPr>
-      </w:r>
-    </w:p>
-    <w:p>
-      <w:pPr>
-        <w:pStyle w:val="Normal"/>
-        <w:ind w:right="-1"/>
-        <w:rPr>
-          <w:rFonts w:ascii="Arial" w:hAnsi="Arial"/>
-          <w:sz w:val="20"/>
-          <w:szCs w:val="20"/>
-        </w:rPr>
-      </w:pPr>
-      <w:r>
-        <w:rPr>
-          <w:rFonts w:eastAsia="Open Sans" w:cs="Open Sans" w:ascii="Arial" w:hAnsi="Arial"/>
-          <w:b w:val="false"/>
-          <w:bCs w:val="false"/>
-          <w:spacing w:val="-1"/>
-          <w:sz w:val="20"/>
-          <w:szCs w:val="20"/>
-          <w:lang w:val="es-CO"/>
-        </w:rPr>
-        <w:t>Para abordar estos problemas, proponemos un enfoque innovador que se centra en enseñar la resolución de ecuaciones desde el concepto de función, utilizando el lenguaje Python implementado a través de cuadernos Jupyter y las representaciones tabular y gráfica de las funciones asociadas a la ecuación. Este enfoque tiene como objetivo:</w:t>
-      </w:r>
-    </w:p>
-    <w:p>
-      <w:pPr>
-        <w:pStyle w:val="Normal"/>
-        <w:ind w:right="-1"/>
-        <w:rPr>
-          <w:rFonts w:ascii="Arial" w:hAnsi="Arial" w:eastAsia="Open Sans" w:cs="Open Sans"/>
-          <w:sz w:val="20"/>
-          <w:szCs w:val="20"/>
-          <w:lang w:val="es-CO"/>
-        </w:rPr>
-      </w:pPr>
-      <w:r>
-        <w:rPr>
-          <w:rFonts w:eastAsia="Open Sans" w:cs="Open Sans" w:ascii="Arial" w:hAnsi="Arial"/>
-          <w:sz w:val="20"/>
-          <w:szCs w:val="20"/>
-          <w:lang w:val="es-CO"/>
-        </w:rPr>
-      </w:r>
-    </w:p>
-    <w:p>
-      <w:pPr>
-        <w:pStyle w:val="Normal"/>
-        <w:ind w:right="-1"/>
-        <w:rPr>
-          <w:rFonts w:ascii="Arial" w:hAnsi="Arial"/>
-          <w:b/>
-          <w:bCs/>
-          <w:sz w:val="20"/>
-          <w:szCs w:val="20"/>
-        </w:rPr>
-      </w:pPr>
+        <w:t xml:space="preserve">1.2 </w:t>
+      </w:r>
       <w:r>
         <w:rPr>
           <w:rFonts w:eastAsia="Open Sans" w:cs="Open Sans" w:ascii="Arial" w:hAnsi="Arial"/>
@@ -1430,7 +1354,119 @@
           <w:szCs w:val="20"/>
           <w:lang w:val="es-CO"/>
         </w:rPr>
-        <w:t xml:space="preserve">1. </w:t>
+        <w:t>Propuesta de Innovación Didáctica</w:t>
+      </w:r>
+    </w:p>
+    <w:p>
+      <w:pPr>
+        <w:pStyle w:val="Normal"/>
+        <w:ind w:right="-1"/>
+        <w:rPr>
+          <w:rFonts w:ascii="Arial" w:hAnsi="Arial" w:eastAsia="Open Sans" w:cs="Open Sans"/>
+          <w:sz w:val="20"/>
+          <w:szCs w:val="20"/>
+          <w:lang w:val="es-CO"/>
+        </w:rPr>
+      </w:pPr>
+      <w:r>
+        <w:rPr>
+          <w:rFonts w:eastAsia="Open Sans" w:cs="Open Sans" w:ascii="Arial" w:hAnsi="Arial"/>
+          <w:sz w:val="20"/>
+          <w:szCs w:val="20"/>
+          <w:lang w:val="es-CO"/>
+        </w:rPr>
+      </w:r>
+    </w:p>
+    <w:p>
+      <w:pPr>
+        <w:pStyle w:val="Normal"/>
+        <w:ind w:right="-1"/>
+        <w:rPr>
+          <w:rFonts w:ascii="Arial" w:hAnsi="Arial"/>
+          <w:sz w:val="20"/>
+          <w:szCs w:val="20"/>
+        </w:rPr>
+      </w:pPr>
+      <w:r>
+        <w:rPr>
+          <w:rFonts w:eastAsia="Open Sans" w:cs="Open Sans" w:ascii="Arial" w:hAnsi="Arial"/>
+          <w:b w:val="false"/>
+          <w:bCs w:val="false"/>
+          <w:spacing w:val="-1"/>
+          <w:sz w:val="20"/>
+          <w:szCs w:val="20"/>
+          <w:lang w:val="es-CO"/>
+        </w:rPr>
+        <w:t>Para abordar estos problemas, proponemos un enfoque innovador que se centra en enseñar la resolución de ecuaciones desde el concepto de función, utilizando el lenguaje Python implementado a través de cuadernos Jupyter y las representaciones tabular y gráfica de las funciones asociadas a la ecuación. Este enfoque tiene como objetivo:</w:t>
+      </w:r>
+    </w:p>
+    <w:p>
+      <w:pPr>
+        <w:pStyle w:val="Normal"/>
+        <w:ind w:right="-1"/>
+        <w:rPr>
+          <w:rFonts w:ascii="Arial" w:hAnsi="Arial" w:eastAsia="Open Sans" w:cs="Open Sans"/>
+          <w:sz w:val="20"/>
+          <w:szCs w:val="20"/>
+          <w:lang w:val="es-CO"/>
+        </w:rPr>
+      </w:pPr>
+      <w:r>
+        <w:rPr>
+          <w:rFonts w:eastAsia="Open Sans" w:cs="Open Sans" w:ascii="Arial" w:hAnsi="Arial"/>
+          <w:sz w:val="20"/>
+          <w:szCs w:val="20"/>
+          <w:lang w:val="es-CO"/>
+        </w:rPr>
+      </w:r>
+    </w:p>
+    <w:p>
+      <w:pPr>
+        <w:pStyle w:val="Normal"/>
+        <w:ind w:right="-1"/>
+        <w:rPr>
+          <w:rFonts w:ascii="Arial" w:hAnsi="Arial"/>
+          <w:b/>
+          <w:bCs/>
+          <w:sz w:val="20"/>
+          <w:szCs w:val="20"/>
+        </w:rPr>
+      </w:pPr>
+      <w:r>
+        <w:rPr>
+          <w:rFonts w:eastAsia="Open Sans" w:cs="Open Sans" w:ascii="Arial" w:hAnsi="Arial"/>
+          <w:b/>
+          <w:bCs/>
+          <w:spacing w:val="-1"/>
+          <w:sz w:val="20"/>
+          <w:szCs w:val="20"/>
+          <w:lang w:val="es-CO"/>
+        </w:rPr>
+        <w:t>1.</w:t>
+      </w:r>
+      <w:r>
+        <w:rPr>
+          <w:rFonts w:eastAsia="Open Sans" w:cs="Open Sans" w:ascii="Arial" w:hAnsi="Arial"/>
+          <w:b/>
+          <w:bCs/>
+          <w:spacing w:val="-1"/>
+          <w:sz w:val="20"/>
+          <w:szCs w:val="20"/>
+          <w:lang w:val="es-CO"/>
+        </w:rPr>
+        <w:t>2.1</w:t>
+      </w:r>
+      <w:r>
+        <w:rPr>
+          <w:rFonts w:eastAsia="Open Sans" w:cs="Open Sans" w:ascii="Arial" w:hAnsi="Arial"/>
+          <w:b/>
+          <w:bCs/>
+          <w:spacing w:val="-1"/>
+          <w:sz w:val="20"/>
+          <w:szCs w:val="20"/>
+          <w:lang w:val="es-CO"/>
+        </w:rPr>
+        <w:t xml:space="preserve"> </w:t>
       </w:r>
       <w:r>
         <w:rPr>
@@ -1558,19 +1594,8 @@
           <w:szCs w:val="20"/>
           <w:lang w:val="es-CO"/>
         </w:rPr>
-        <w:t>2. Utilizar Python y Jupyter Notebooks:</w:t>
-      </w:r>
-    </w:p>
-    <w:p>
-      <w:pPr>
-        <w:pStyle w:val="Normal"/>
-        <w:ind w:right="-1"/>
-        <w:rPr>
-          <w:rFonts w:ascii="Arial" w:hAnsi="Arial"/>
-          <w:sz w:val="20"/>
-          <w:szCs w:val="20"/>
-        </w:rPr>
-      </w:pPr>
+        <w:t>1.2.2</w:t>
+      </w:r>
       <w:r>
         <w:rPr>
           <w:rFonts w:eastAsia="Open Sans" w:cs="Open Sans" w:ascii="Arial" w:hAnsi="Arial"/>
@@ -1581,63 +1606,7 @@
           <w:szCs w:val="20"/>
           <w:lang w:val="es-CO"/>
         </w:rPr>
-        <w:t xml:space="preserve">   </w:t>
-      </w:r>
-      <w:r>
-        <w:rPr>
-          <w:rFonts w:eastAsia="Open Sans" w:cs="Open Sans" w:ascii="Arial" w:hAnsi="Arial"/>
-          <w:b w:val="false"/>
-          <w:bCs w:val="false"/>
-          <w:spacing w:val="-1"/>
-          <w:sz w:val="20"/>
-          <w:szCs w:val="20"/>
-          <w:lang w:val="es-CO"/>
-        </w:rPr>
-        <w:t xml:space="preserve">La implementación de Python a través de Jupyter Notebooks proporciona un entorno interactivo y dinámico para la exploración matemática. Los estudiantes pueden experimentar con ecuaciones, funciones y datos en tiempo real, lo que promueve una comprensión más profunda y una mayor retención del conocimiento </w:t>
-      </w:r>
-      <w:r>
-        <w:rPr>
-          <w:rFonts w:eastAsia="Open Sans" w:cs="Open Sans" w:ascii="Arial" w:hAnsi="Arial"/>
-          <w:b w:val="false"/>
-          <w:bCs w:val="false"/>
-          <w:spacing w:val="-1"/>
-          <w:sz w:val="20"/>
-          <w:szCs w:val="20"/>
-          <w:lang w:val="es-CO"/>
-        </w:rPr>
-        <w:t>[7]</w:t>
-      </w:r>
-      <w:r>
-        <w:rPr>
-          <w:rFonts w:eastAsia="Open Sans" w:cs="Open Sans" w:ascii="Arial" w:hAnsi="Arial"/>
-          <w:b w:val="false"/>
-          <w:bCs w:val="false"/>
-          <w:spacing w:val="-1"/>
-          <w:sz w:val="20"/>
-          <w:szCs w:val="20"/>
-          <w:lang w:val="es-CO"/>
-        </w:rPr>
-        <w:t>.</w:t>
-      </w:r>
-    </w:p>
-    <w:p>
-      <w:pPr>
-        <w:pStyle w:val="Normal"/>
-        <w:ind w:right="-1"/>
-        <w:rPr>
-          <w:rFonts w:ascii="Arial" w:hAnsi="Arial" w:eastAsia="Open Sans" w:cs="Open Sans"/>
-          <w:sz w:val="20"/>
-          <w:szCs w:val="20"/>
-          <w:lang w:val="es-CO"/>
-        </w:rPr>
-      </w:pPr>
-      <w:r>
-        <w:rPr>
-          <w:rFonts w:eastAsia="Open Sans" w:cs="Open Sans" w:ascii="Arial" w:hAnsi="Arial"/>
-          <w:sz w:val="20"/>
-          <w:szCs w:val="20"/>
-          <w:lang w:val="es-CO"/>
-        </w:rPr>
+        <w:t xml:space="preserve"> Utilizar Python y Jupyter Notebooks:</w:t>
       </w:r>
     </w:p>
     <w:p>
@@ -1660,7 +1629,63 @@
           <w:szCs w:val="20"/>
           <w:lang w:val="es-CO"/>
         </w:rPr>
-        <w:t>3. Integración de la Tecnología en el Aprendizaje:</w:t>
+        <w:t xml:space="preserve">   </w:t>
+      </w:r>
+      <w:r>
+        <w:rPr>
+          <w:rFonts w:eastAsia="Open Sans" w:cs="Open Sans" w:ascii="Arial" w:hAnsi="Arial"/>
+          <w:b w:val="false"/>
+          <w:bCs w:val="false"/>
+          <w:spacing w:val="-1"/>
+          <w:sz w:val="20"/>
+          <w:szCs w:val="20"/>
+          <w:lang w:val="es-CO"/>
+        </w:rPr>
+        <w:t xml:space="preserve">La implementación de Python a través de Jupyter Notebooks proporciona un entorno interactivo y dinámico para la exploración matemática. Los estudiantes pueden experimentar con ecuaciones, funciones y datos en tiempo real, lo que promueve una comprensión más profunda y una mayor retención del conocimiento </w:t>
+      </w:r>
+      <w:r>
+        <w:rPr>
+          <w:rFonts w:eastAsia="Open Sans" w:cs="Open Sans" w:ascii="Arial" w:hAnsi="Arial"/>
+          <w:b w:val="false"/>
+          <w:bCs w:val="false"/>
+          <w:spacing w:val="-1"/>
+          <w:sz w:val="20"/>
+          <w:szCs w:val="20"/>
+          <w:lang w:val="es-CO"/>
+        </w:rPr>
+        <w:t>[7]</w:t>
+      </w:r>
+      <w:r>
+        <w:rPr>
+          <w:rFonts w:eastAsia="Open Sans" w:cs="Open Sans" w:ascii="Arial" w:hAnsi="Arial"/>
+          <w:b w:val="false"/>
+          <w:bCs w:val="false"/>
+          <w:spacing w:val="-1"/>
+          <w:sz w:val="20"/>
+          <w:szCs w:val="20"/>
+          <w:lang w:val="es-CO"/>
+        </w:rPr>
+        <w:t>.</w:t>
+      </w:r>
+    </w:p>
+    <w:p>
+      <w:pPr>
+        <w:pStyle w:val="Normal"/>
+        <w:ind w:right="-1"/>
+        <w:rPr>
+          <w:rFonts w:ascii="Arial" w:hAnsi="Arial" w:eastAsia="Open Sans" w:cs="Open Sans"/>
+          <w:sz w:val="20"/>
+          <w:szCs w:val="20"/>
+          <w:lang w:val="es-CO"/>
+        </w:rPr>
+      </w:pPr>
+      <w:r>
+        <w:rPr>
+          <w:rFonts w:eastAsia="Open Sans" w:cs="Open Sans" w:ascii="Arial" w:hAnsi="Arial"/>
+          <w:sz w:val="20"/>
+          <w:szCs w:val="20"/>
+          <w:lang w:val="es-CO"/>
+        </w:rPr>
       </w:r>
     </w:p>
     <w:p>
@@ -1683,87 +1708,8 @@
           <w:szCs w:val="20"/>
           <w:lang w:val="es-CO"/>
         </w:rPr>
-        <w:t xml:space="preserve">  </w:t>
-      </w:r>
-      <w:r>
-        <w:rPr>
-          <w:rFonts w:eastAsia="Open Sans" w:cs="Open Sans" w:ascii="Arial" w:hAnsi="Arial"/>
-          <w:b w:val="false"/>
-          <w:bCs w:val="false"/>
-          <w:spacing w:val="-1"/>
-          <w:sz w:val="20"/>
-          <w:szCs w:val="20"/>
-          <w:lang w:val="es-CO"/>
-        </w:rPr>
-        <w:t xml:space="preserve"> </w:t>
-      </w:r>
-      <w:r>
-        <w:rPr>
-          <w:rFonts w:eastAsia="Open Sans" w:cs="Open Sans" w:ascii="Arial" w:hAnsi="Arial"/>
-          <w:b w:val="false"/>
-          <w:bCs w:val="false"/>
-          <w:spacing w:val="-1"/>
-          <w:sz w:val="20"/>
-          <w:szCs w:val="20"/>
-          <w:lang w:val="es-CO"/>
-        </w:rPr>
-        <w:t xml:space="preserve">El uso de tecnología moderna no solo hace que el aprendizaje sea más atractivo, sino que también prepara a los estudiantes para utilizar herramientas computacionales en su futura carrera profesional. La programación en Python y el análisis de datos son habilidades valiosas en el campo de las matemáticas y más allá </w:t>
-      </w:r>
-      <w:r>
-        <w:rPr>
-          <w:rFonts w:eastAsia="Open Sans" w:cs="Open Sans" w:ascii="Arial" w:hAnsi="Arial"/>
-          <w:b w:val="false"/>
-          <w:bCs w:val="false"/>
-          <w:spacing w:val="-1"/>
-          <w:sz w:val="20"/>
-          <w:szCs w:val="20"/>
-          <w:lang w:val="es-CO"/>
-        </w:rPr>
-        <w:t>[8]</w:t>
-      </w:r>
-      <w:r>
-        <w:rPr>
-          <w:rFonts w:eastAsia="Open Sans" w:cs="Open Sans" w:ascii="Arial" w:hAnsi="Arial"/>
-          <w:b w:val="false"/>
-          <w:bCs w:val="false"/>
-          <w:spacing w:val="-1"/>
-          <w:sz w:val="20"/>
-          <w:szCs w:val="20"/>
-          <w:lang w:val="es-CO"/>
-        </w:rPr>
-        <w:t>.</w:t>
-      </w:r>
-    </w:p>
-    <w:p>
-      <w:pPr>
-        <w:pStyle w:val="Normal"/>
-        <w:ind w:right="-1"/>
-        <w:rPr>
-          <w:rFonts w:ascii="Arial" w:hAnsi="Arial" w:eastAsia="Open Sans" w:cs="Open Sans"/>
-          <w:sz w:val="20"/>
-          <w:szCs w:val="20"/>
-          <w:lang w:val="es-CO"/>
-        </w:rPr>
-      </w:pPr>
-      <w:r>
-        <w:rPr>
-          <w:rFonts w:eastAsia="Open Sans" w:cs="Open Sans" w:ascii="Arial" w:hAnsi="Arial"/>
-          <w:sz w:val="20"/>
-          <w:szCs w:val="20"/>
-          <w:lang w:val="es-CO"/>
-        </w:rPr>
-      </w:r>
-    </w:p>
-    <w:p>
-      <w:pPr>
-        <w:pStyle w:val="Normal"/>
-        <w:ind w:right="-1"/>
-        <w:rPr>
-          <w:rFonts w:ascii="Arial" w:hAnsi="Arial"/>
-          <w:sz w:val="20"/>
-          <w:szCs w:val="20"/>
-        </w:rPr>
-      </w:pPr>
+        <w:t>1.2.3</w:t>
+      </w:r>
       <w:r>
         <w:rPr>
           <w:rFonts w:eastAsia="Open Sans" w:cs="Open Sans" w:ascii="Arial" w:hAnsi="Arial"/>
@@ -1774,7 +1720,7 @@
           <w:szCs w:val="20"/>
           <w:lang w:val="es-CO"/>
         </w:rPr>
-        <w:t>4. Promover la Disciplina y la Motivación:</w:t>
+        <w:t xml:space="preserve"> Integración de la Tecnología en el Aprendizaje:</w:t>
       </w:r>
     </w:p>
     <w:p>
@@ -1797,7 +1743,7 @@
           <w:szCs w:val="20"/>
           <w:lang w:val="es-CO"/>
         </w:rPr>
-        <w:t xml:space="preserve">   </w:t>
+        <w:t xml:space="preserve">  </w:t>
       </w:r>
       <w:r>
         <w:rPr>
@@ -1809,7 +1755,7 @@
           <w:szCs w:val="20"/>
           <w:lang w:val="es-CO"/>
         </w:rPr>
-        <w:t xml:space="preserve">Al involucrar a los estudiantes en actividades prácticas y proyectos interactivos, se fomenta la disciplina y la motivación. La realización de tareas de programación y el análisis de resultados en tiempo real pueden hacer que el aprendizaje sea más relevante y estimulante </w:t>
+        <w:t xml:space="preserve"> </w:t>
       </w:r>
       <w:r>
         <w:rPr>
@@ -1821,7 +1767,7 @@
           <w:szCs w:val="20"/>
           <w:lang w:val="es-CO"/>
         </w:rPr>
-        <w:t>[9]</w:t>
+        <w:t xml:space="preserve">El uso de tecnología moderna no solo hace que el aprendizaje sea más atractivo, sino que también prepara a los estudiantes para utilizar herramientas computacionales en su futura carrera profesional. La programación en Python y el análisis de datos son habilidades valiosas en el campo de las matemáticas y más allá </w:t>
       </w:r>
       <w:r>
         <w:rPr>
@@ -1833,35 +1779,47 @@
           <w:szCs w:val="20"/>
           <w:lang w:val="es-CO"/>
         </w:rPr>
-        <w:t xml:space="preserve">.  </w:t>
-      </w:r>
-    </w:p>
-    <w:p>
-      <w:pPr>
-        <w:pStyle w:val="Normal"/>
-        <w:ind w:right="-1"/>
-        <w:rPr>
-          <w:rFonts w:ascii="Arial" w:hAnsi="Arial"/>
-          <w:sz w:val="20"/>
-          <w:szCs w:val="20"/>
-        </w:rPr>
-      </w:pPr>
-      <w:r>
-        <w:rPr>
-          <w:rFonts w:ascii="Arial" w:hAnsi="Arial"/>
-          <w:sz w:val="20"/>
-          <w:szCs w:val="20"/>
-        </w:rPr>
-      </w:r>
-    </w:p>
-    <w:p>
-      <w:pPr>
-        <w:pStyle w:val="Normal"/>
-        <w:ind w:right="-1"/>
-        <w:rPr>
-          <w:rFonts w:ascii="Arial" w:hAnsi="Arial"/>
-          <w:b/>
-          <w:bCs/>
+        <w:t>[8]</w:t>
+      </w:r>
+      <w:r>
+        <w:rPr>
+          <w:rFonts w:eastAsia="Open Sans" w:cs="Open Sans" w:ascii="Arial" w:hAnsi="Arial"/>
+          <w:b w:val="false"/>
+          <w:bCs w:val="false"/>
+          <w:spacing w:val="-1"/>
+          <w:sz w:val="20"/>
+          <w:szCs w:val="20"/>
+          <w:lang w:val="es-CO"/>
+        </w:rPr>
+        <w:t>.</w:t>
+      </w:r>
+    </w:p>
+    <w:p>
+      <w:pPr>
+        <w:pStyle w:val="Normal"/>
+        <w:ind w:right="-1"/>
+        <w:rPr>
+          <w:rFonts w:ascii="Arial" w:hAnsi="Arial" w:eastAsia="Open Sans" w:cs="Open Sans"/>
+          <w:sz w:val="20"/>
+          <w:szCs w:val="20"/>
+          <w:lang w:val="es-CO"/>
+        </w:rPr>
+      </w:pPr>
+      <w:r>
+        <w:rPr>
+          <w:rFonts w:eastAsia="Open Sans" w:cs="Open Sans" w:ascii="Arial" w:hAnsi="Arial"/>
+          <w:sz w:val="20"/>
+          <w:szCs w:val="20"/>
+          <w:lang w:val="es-CO"/>
+        </w:rPr>
+      </w:r>
+    </w:p>
+    <w:p>
+      <w:pPr>
+        <w:pStyle w:val="Normal"/>
+        <w:ind w:right="-1"/>
+        <w:rPr>
+          <w:rFonts w:ascii="Arial" w:hAnsi="Arial"/>
           <w:sz w:val="20"/>
           <w:szCs w:val="20"/>
         </w:rPr>
@@ -1876,7 +1834,121 @@
           <w:szCs w:val="20"/>
           <w:lang w:val="es-CO"/>
         </w:rPr>
-        <w:t>5.</w:t>
+        <w:t>1.2.4</w:t>
+      </w:r>
+      <w:r>
+        <w:rPr>
+          <w:rFonts w:eastAsia="Open Sans" w:cs="Open Sans" w:ascii="Arial" w:hAnsi="Arial"/>
+          <w:b/>
+          <w:bCs/>
+          <w:spacing w:val="-1"/>
+          <w:sz w:val="20"/>
+          <w:szCs w:val="20"/>
+          <w:lang w:val="es-CO"/>
+        </w:rPr>
+        <w:t xml:space="preserve"> Promover la Disciplina y la Motivación:</w:t>
+      </w:r>
+    </w:p>
+    <w:p>
+      <w:pPr>
+        <w:pStyle w:val="Normal"/>
+        <w:ind w:right="-1"/>
+        <w:rPr>
+          <w:rFonts w:ascii="Arial" w:hAnsi="Arial"/>
+          <w:sz w:val="20"/>
+          <w:szCs w:val="20"/>
+        </w:rPr>
+      </w:pPr>
+      <w:r>
+        <w:rPr>
+          <w:rFonts w:eastAsia="Open Sans" w:cs="Open Sans" w:ascii="Arial" w:hAnsi="Arial"/>
+          <w:b/>
+          <w:bCs/>
+          <w:spacing w:val="-1"/>
+          <w:sz w:val="20"/>
+          <w:szCs w:val="20"/>
+          <w:lang w:val="es-CO"/>
+        </w:rPr>
+        <w:t xml:space="preserve">   </w:t>
+      </w:r>
+      <w:r>
+        <w:rPr>
+          <w:rFonts w:eastAsia="Open Sans" w:cs="Open Sans" w:ascii="Arial" w:hAnsi="Arial"/>
+          <w:b w:val="false"/>
+          <w:bCs w:val="false"/>
+          <w:spacing w:val="-1"/>
+          <w:sz w:val="20"/>
+          <w:szCs w:val="20"/>
+          <w:lang w:val="es-CO"/>
+        </w:rPr>
+        <w:t xml:space="preserve">Al involucrar a los estudiantes en actividades prácticas y proyectos interactivos, se fomenta la disciplina y la motivación. La realización de tareas de programación y el análisis de resultados en tiempo real pueden hacer que el aprendizaje sea más relevante y estimulante </w:t>
+      </w:r>
+      <w:r>
+        <w:rPr>
+          <w:rFonts w:eastAsia="Open Sans" w:cs="Open Sans" w:ascii="Arial" w:hAnsi="Arial"/>
+          <w:b w:val="false"/>
+          <w:bCs w:val="false"/>
+          <w:spacing w:val="-1"/>
+          <w:sz w:val="20"/>
+          <w:szCs w:val="20"/>
+          <w:lang w:val="es-CO"/>
+        </w:rPr>
+        <w:t>[9]</w:t>
+      </w:r>
+      <w:r>
+        <w:rPr>
+          <w:rFonts w:eastAsia="Open Sans" w:cs="Open Sans" w:ascii="Arial" w:hAnsi="Arial"/>
+          <w:b w:val="false"/>
+          <w:bCs w:val="false"/>
+          <w:spacing w:val="-1"/>
+          <w:sz w:val="20"/>
+          <w:szCs w:val="20"/>
+          <w:lang w:val="es-CO"/>
+        </w:rPr>
+        <w:t xml:space="preserve">.  </w:t>
+      </w:r>
+    </w:p>
+    <w:p>
+      <w:pPr>
+        <w:pStyle w:val="Normal"/>
+        <w:ind w:right="-1"/>
+        <w:rPr>
+          <w:rFonts w:ascii="Arial" w:hAnsi="Arial"/>
+          <w:sz w:val="20"/>
+          <w:szCs w:val="20"/>
+        </w:rPr>
+      </w:pPr>
+      <w:r>
+        <w:rPr>
+          <w:rFonts w:ascii="Arial" w:hAnsi="Arial"/>
+          <w:sz w:val="20"/>
+          <w:szCs w:val="20"/>
+        </w:rPr>
+      </w:r>
+    </w:p>
+    <w:p>
+      <w:pPr>
+        <w:pStyle w:val="Normal"/>
+        <w:ind w:right="-1"/>
+        <w:rPr>
+          <w:rFonts w:ascii="Arial" w:hAnsi="Arial"/>
+          <w:b/>
+          <w:bCs/>
+          <w:sz w:val="20"/>
+          <w:szCs w:val="20"/>
+        </w:rPr>
+      </w:pPr>
+      <w:r>
+        <w:rPr>
+          <w:rFonts w:eastAsia="Open Sans" w:cs="Open Sans" w:ascii="Arial" w:hAnsi="Arial"/>
+          <w:b/>
+          <w:bCs/>
+          <w:spacing w:val="-1"/>
+          <w:sz w:val="20"/>
+          <w:szCs w:val="20"/>
+          <w:lang w:val="es-CO"/>
+        </w:rPr>
+        <w:t>1.2.5</w:t>
       </w:r>
       <w:r>
         <w:rPr>
@@ -2088,82 +2160,8 @@
           <w:szCs w:val="20"/>
           <w:lang w:val="es-CO"/>
         </w:rPr>
-        <w:t xml:space="preserve">Objetivo General:  </w:t>
-      </w:r>
-    </w:p>
-    <w:p>
-      <w:pPr>
-        <w:pStyle w:val="Normal"/>
-        <w:ind w:right="-1"/>
-        <w:rPr>
-          <w:rFonts w:ascii="Arial" w:hAnsi="Arial" w:eastAsia="Open Sans" w:cs="Open Sans"/>
-          <w:sz w:val="20"/>
-          <w:szCs w:val="20"/>
-          <w:lang w:val="es-CO"/>
-        </w:rPr>
-      </w:pPr>
-      <w:r>
-        <w:rPr>
-          <w:rFonts w:eastAsia="Open Sans" w:cs="Open Sans" w:ascii="Arial" w:hAnsi="Arial"/>
-          <w:sz w:val="20"/>
-          <w:szCs w:val="20"/>
-          <w:lang w:val="es-CO"/>
-        </w:rPr>
-      </w:r>
-    </w:p>
-    <w:p>
-      <w:pPr>
-        <w:pStyle w:val="Normal"/>
-        <w:ind w:right="-1"/>
-        <w:rPr>
-          <w:rFonts w:ascii="Arial" w:hAnsi="Arial"/>
-          <w:sz w:val="20"/>
-          <w:szCs w:val="20"/>
-        </w:rPr>
-      </w:pPr>
-      <w:r>
-        <w:rPr>
-          <w:rFonts w:eastAsia="Open Sans" w:cs="Open Sans" w:ascii="Arial" w:hAnsi="Arial"/>
-          <w:b w:val="false"/>
-          <w:bCs w:val="false"/>
-          <w:spacing w:val="-1"/>
-          <w:sz w:val="20"/>
-          <w:szCs w:val="20"/>
-          <w:lang w:val="es-CO"/>
-        </w:rPr>
-        <w:t>Presentar una perspectiva alternativa sobre la enseñanza de ecuaciones mediante funciones, utilizando herramientas tecnológicas como Jupyter Notebook y las librerías Sympy, Pandas, Matplotlib, ipywidgets y Plotly de Python, para resolver ecuaciones por inspección, observación, lectura o interpretación de representaciones tabulares y gráficas.</w:t>
-      </w:r>
-    </w:p>
-    <w:p>
-      <w:pPr>
-        <w:pStyle w:val="Normal"/>
-        <w:ind w:right="-1"/>
-        <w:rPr>
-          <w:rFonts w:ascii="Arial" w:hAnsi="Arial" w:eastAsia="Open Sans" w:cs="Open Sans"/>
-          <w:sz w:val="20"/>
-          <w:szCs w:val="20"/>
-          <w:lang w:val="es-CO"/>
-        </w:rPr>
-      </w:pPr>
-      <w:r>
-        <w:rPr>
-          <w:rFonts w:eastAsia="Open Sans" w:cs="Open Sans" w:ascii="Arial" w:hAnsi="Arial"/>
-          <w:sz w:val="20"/>
-          <w:szCs w:val="20"/>
-          <w:lang w:val="es-CO"/>
-        </w:rPr>
-      </w:r>
-    </w:p>
-    <w:p>
-      <w:pPr>
-        <w:pStyle w:val="Normal"/>
-        <w:ind w:right="-1"/>
-        <w:rPr>
-          <w:rFonts w:ascii="Arial" w:hAnsi="Arial"/>
-          <w:sz w:val="20"/>
-          <w:szCs w:val="20"/>
-        </w:rPr>
-      </w:pPr>
+        <w:t xml:space="preserve">2. </w:t>
+      </w:r>
       <w:r>
         <w:rPr>
           <w:rFonts w:eastAsia="Open Sans" w:cs="Open Sans" w:ascii="Arial" w:hAnsi="Arial"/>
@@ -2174,7 +2172,70 @@
           <w:szCs w:val="20"/>
           <w:lang w:val="es-CO"/>
         </w:rPr>
-        <w:t>Objetivos Específicos:</w:t>
+        <w:t xml:space="preserve">Objetivo General:  </w:t>
+      </w:r>
+    </w:p>
+    <w:p>
+      <w:pPr>
+        <w:pStyle w:val="Normal"/>
+        <w:ind w:right="-1"/>
+        <w:rPr>
+          <w:rFonts w:ascii="Arial" w:hAnsi="Arial" w:eastAsia="Open Sans" w:cs="Open Sans"/>
+          <w:sz w:val="20"/>
+          <w:szCs w:val="20"/>
+          <w:lang w:val="es-CO"/>
+        </w:rPr>
+      </w:pPr>
+      <w:r>
+        <w:rPr>
+          <w:rFonts w:eastAsia="Open Sans" w:cs="Open Sans" w:ascii="Arial" w:hAnsi="Arial"/>
+          <w:sz w:val="20"/>
+          <w:szCs w:val="20"/>
+          <w:lang w:val="es-CO"/>
+        </w:rPr>
+      </w:r>
+    </w:p>
+    <w:p>
+      <w:pPr>
+        <w:pStyle w:val="Normal"/>
+        <w:ind w:right="-1"/>
+        <w:rPr>
+          <w:rFonts w:ascii="Arial" w:hAnsi="Arial"/>
+          <w:sz w:val="20"/>
+          <w:szCs w:val="20"/>
+        </w:rPr>
+      </w:pPr>
+      <w:r>
+        <w:rPr>
+          <w:rFonts w:eastAsia="Open Sans" w:cs="Open Sans" w:ascii="Arial" w:hAnsi="Arial"/>
+          <w:b w:val="false"/>
+          <w:bCs w:val="false"/>
+          <w:spacing w:val="-1"/>
+          <w:sz w:val="20"/>
+          <w:szCs w:val="20"/>
+          <w:lang w:val="es-CO"/>
+        </w:rPr>
+        <w:t>Presentar una perspectiva alternativa sobre la enseñanza de ecuaciones mediante funciones, utilizando herramientas tecnológicas como Jupyter Notebook y las librerías Sympy, Pandas, Matplotlib, ipywidgets y Plotly de Python, para resolver ecuaciones por inspección, observación, lectura o interpretación de representaciones tabulares y gráficas.</w:t>
+      </w:r>
+    </w:p>
+    <w:p>
+      <w:pPr>
+        <w:pStyle w:val="Normal"/>
+        <w:ind w:right="-1"/>
+        <w:rPr>
+          <w:rFonts w:ascii="Arial" w:hAnsi="Arial" w:eastAsia="Open Sans" w:cs="Open Sans"/>
+          <w:sz w:val="20"/>
+          <w:szCs w:val="20"/>
+          <w:lang w:val="es-CO"/>
+        </w:rPr>
+      </w:pPr>
+      <w:r>
+        <w:rPr>
+          <w:rFonts w:eastAsia="Open Sans" w:cs="Open Sans" w:ascii="Arial" w:hAnsi="Arial"/>
+          <w:sz w:val="20"/>
+          <w:szCs w:val="20"/>
+          <w:lang w:val="es-CO"/>
+        </w:rPr>
       </w:r>
     </w:p>
     <w:p>
@@ -2197,86 +2258,8 @@
           <w:szCs w:val="20"/>
           <w:lang w:val="es-CO"/>
         </w:rPr>
-        <w:t xml:space="preserve">1. </w:t>
-      </w:r>
-      <w:r>
-        <w:rPr>
-          <w:rFonts w:eastAsia="Open Sans" w:cs="Open Sans" w:ascii="Arial" w:hAnsi="Arial"/>
-          <w:b w:val="false"/>
-          <w:bCs w:val="false"/>
-          <w:spacing w:val="-1"/>
-          <w:sz w:val="20"/>
-          <w:szCs w:val="20"/>
-          <w:lang w:val="es-CO"/>
-        </w:rPr>
-        <w:t>Explorar el concepto de ecuaciones como comparaciones de funciones:</w:t>
-      </w:r>
-    </w:p>
-    <w:p>
-      <w:pPr>
-        <w:pStyle w:val="Normal"/>
-        <w:ind w:right="-1"/>
-        <w:rPr>
-          <w:rFonts w:ascii="Arial" w:hAnsi="Arial"/>
-          <w:sz w:val="20"/>
-          <w:szCs w:val="20"/>
-        </w:rPr>
-      </w:pPr>
-      <w:r>
-        <w:rPr>
-          <w:rFonts w:eastAsia="Open Sans" w:cs="Open Sans" w:ascii="Arial" w:hAnsi="Arial"/>
-          <w:b w:val="false"/>
-          <w:bCs w:val="false"/>
-          <w:spacing w:val="-1"/>
-          <w:sz w:val="20"/>
-          <w:szCs w:val="20"/>
-          <w:lang w:val="es-CO"/>
-        </w:rPr>
-        <w:t xml:space="preserve">   </w:t>
-      </w:r>
-      <w:r>
-        <w:rPr>
-          <w:rFonts w:eastAsia="Open Sans" w:cs="Open Sans" w:ascii="Arial" w:hAnsi="Arial"/>
-          <w:b w:val="false"/>
-          <w:bCs w:val="false"/>
-          <w:spacing w:val="-1"/>
-          <w:sz w:val="20"/>
-          <w:szCs w:val="20"/>
-          <w:lang w:val="es-CO"/>
-        </w:rPr>
-        <w:t>- Analizar cómo la resolución de ecuaciones implica encontrar puntos del dominio donde dos funciones se igualan en valor.</w:t>
-      </w:r>
-    </w:p>
-    <w:p>
-      <w:pPr>
-        <w:pStyle w:val="Normal"/>
-        <w:ind w:right="-1"/>
-        <w:rPr>
-          <w:rFonts w:ascii="Arial" w:hAnsi="Arial" w:eastAsia="Open Sans" w:cs="Open Sans"/>
-          <w:sz w:val="20"/>
-          <w:szCs w:val="20"/>
-          <w:lang w:val="es-CO"/>
-        </w:rPr>
-      </w:pPr>
-      <w:r>
-        <w:rPr>
-          <w:rFonts w:eastAsia="Open Sans" w:cs="Open Sans" w:ascii="Arial" w:hAnsi="Arial"/>
-          <w:sz w:val="20"/>
-          <w:szCs w:val="20"/>
-          <w:lang w:val="es-CO"/>
-        </w:rPr>
-      </w:r>
-    </w:p>
-    <w:p>
-      <w:pPr>
-        <w:pStyle w:val="Normal"/>
-        <w:ind w:right="-1"/>
-        <w:rPr>
-          <w:rFonts w:ascii="Arial" w:hAnsi="Arial"/>
-          <w:sz w:val="20"/>
-          <w:szCs w:val="20"/>
-        </w:rPr>
-      </w:pPr>
+        <w:t xml:space="preserve">2.1 </w:t>
+      </w:r>
       <w:r>
         <w:rPr>
           <w:rFonts w:eastAsia="Open Sans" w:cs="Open Sans" w:ascii="Arial" w:hAnsi="Arial"/>
@@ -2287,74 +2270,7 @@
           <w:szCs w:val="20"/>
           <w:lang w:val="es-CO"/>
         </w:rPr>
-        <w:t xml:space="preserve">2. </w:t>
-      </w:r>
-      <w:r>
-        <w:rPr>
-          <w:rFonts w:eastAsia="Open Sans" w:cs="Open Sans" w:ascii="Arial" w:hAnsi="Arial"/>
-          <w:b w:val="false"/>
-          <w:bCs w:val="false"/>
-          <w:spacing w:val="-1"/>
-          <w:sz w:val="20"/>
-          <w:szCs w:val="20"/>
-          <w:lang w:val="es-CO"/>
-        </w:rPr>
-        <w:t>Mostrar la utilidad de las representaciones tabulares y gráficas:</w:t>
-      </w:r>
-    </w:p>
-    <w:p>
-      <w:pPr>
-        <w:pStyle w:val="Normal"/>
-        <w:ind w:right="-1"/>
-        <w:rPr>
-          <w:rFonts w:ascii="Arial" w:hAnsi="Arial"/>
-          <w:sz w:val="20"/>
-          <w:szCs w:val="20"/>
-        </w:rPr>
-      </w:pPr>
-      <w:r>
-        <w:rPr>
-          <w:rFonts w:eastAsia="Open Sans" w:cs="Open Sans" w:ascii="Arial" w:hAnsi="Arial"/>
-          <w:b w:val="false"/>
-          <w:bCs w:val="false"/>
-          <w:spacing w:val="-1"/>
-          <w:sz w:val="20"/>
-          <w:szCs w:val="20"/>
-          <w:lang w:val="es-CO"/>
-        </w:rPr>
-        <w:t xml:space="preserve">   </w:t>
-      </w:r>
-      <w:r>
-        <w:rPr>
-          <w:rFonts w:eastAsia="Open Sans" w:cs="Open Sans" w:ascii="Arial" w:hAnsi="Arial"/>
-          <w:b w:val="false"/>
-          <w:bCs w:val="false"/>
-          <w:spacing w:val="-1"/>
-          <w:sz w:val="20"/>
-          <w:szCs w:val="20"/>
-          <w:lang w:val="es-CO"/>
-        </w:rPr>
-        <w:t>- Demostrar cómo las representaciones tabulares y gráficas de funciones permiten a los estudiantes resolver ecuaciones por inspección, lectura o interpretación.</w:t>
-      </w:r>
-    </w:p>
-    <w:p>
-      <w:pPr>
-        <w:pStyle w:val="Normal"/>
-        <w:ind w:right="-1"/>
-        <w:rPr>
-          <w:rFonts w:ascii="Arial" w:hAnsi="Arial" w:eastAsia="Open Sans" w:cs="Open Sans"/>
-          <w:sz w:val="20"/>
-          <w:szCs w:val="20"/>
-          <w:lang w:val="es-CO"/>
-        </w:rPr>
-      </w:pPr>
-      <w:r>
-        <w:rPr>
-          <w:rFonts w:eastAsia="Open Sans" w:cs="Open Sans" w:ascii="Arial" w:hAnsi="Arial"/>
-          <w:sz w:val="20"/>
-          <w:szCs w:val="20"/>
-          <w:lang w:val="es-CO"/>
-        </w:rPr>
+        <w:t>Objetivos Específicos:</w:t>
       </w:r>
     </w:p>
     <w:p>
@@ -2377,86 +2293,8 @@
           <w:szCs w:val="20"/>
           <w:lang w:val="es-CO"/>
         </w:rPr>
-        <w:t xml:space="preserve">3. </w:t>
-      </w:r>
-      <w:r>
-        <w:rPr>
-          <w:rFonts w:eastAsia="Open Sans" w:cs="Open Sans" w:ascii="Arial" w:hAnsi="Arial"/>
-          <w:b w:val="false"/>
-          <w:bCs w:val="false"/>
-          <w:spacing w:val="-1"/>
-          <w:sz w:val="20"/>
-          <w:szCs w:val="20"/>
-          <w:lang w:val="es-CO"/>
-        </w:rPr>
-        <w:t>Incorporar la tecnología en la enseñanza de ecuaciones:</w:t>
-      </w:r>
-    </w:p>
-    <w:p>
-      <w:pPr>
-        <w:pStyle w:val="Normal"/>
-        <w:ind w:right="-1"/>
-        <w:rPr>
-          <w:rFonts w:ascii="Arial" w:hAnsi="Arial"/>
-          <w:sz w:val="20"/>
-          <w:szCs w:val="20"/>
-        </w:rPr>
-      </w:pPr>
-      <w:r>
-        <w:rPr>
-          <w:rFonts w:eastAsia="Open Sans" w:cs="Open Sans" w:ascii="Arial" w:hAnsi="Arial"/>
-          <w:b w:val="false"/>
-          <w:bCs w:val="false"/>
-          <w:spacing w:val="-1"/>
-          <w:sz w:val="20"/>
-          <w:szCs w:val="20"/>
-          <w:lang w:val="es-CO"/>
-        </w:rPr>
-        <w:t xml:space="preserve">   </w:t>
-      </w:r>
-      <w:r>
-        <w:rPr>
-          <w:rFonts w:eastAsia="Open Sans" w:cs="Open Sans" w:ascii="Arial" w:hAnsi="Arial"/>
-          <w:b w:val="false"/>
-          <w:bCs w:val="false"/>
-          <w:spacing w:val="-1"/>
-          <w:sz w:val="20"/>
-          <w:szCs w:val="20"/>
-          <w:lang w:val="es-CO"/>
-        </w:rPr>
-        <w:t>- Utilizar Jupyter Notebooks y Python para crear representaciones visuales de funciones que faciliten la comprensión y resolución de ecuaciones.</w:t>
-      </w:r>
-    </w:p>
-    <w:p>
-      <w:pPr>
-        <w:pStyle w:val="Normal"/>
-        <w:ind w:right="-1"/>
-        <w:rPr>
-          <w:rFonts w:ascii="Arial" w:hAnsi="Arial" w:eastAsia="Open Sans" w:cs="Open Sans"/>
-          <w:sz w:val="20"/>
-          <w:szCs w:val="20"/>
-          <w:lang w:val="es-CO"/>
-        </w:rPr>
-      </w:pPr>
-      <w:r>
-        <w:rPr>
-          <w:rFonts w:eastAsia="Open Sans" w:cs="Open Sans" w:ascii="Arial" w:hAnsi="Arial"/>
-          <w:sz w:val="20"/>
-          <w:szCs w:val="20"/>
-          <w:lang w:val="es-CO"/>
-        </w:rPr>
-      </w:r>
-    </w:p>
-    <w:p>
-      <w:pPr>
-        <w:pStyle w:val="Normal"/>
-        <w:ind w:right="-1"/>
-        <w:rPr>
-          <w:rFonts w:ascii="Arial" w:hAnsi="Arial"/>
-          <w:sz w:val="20"/>
-          <w:szCs w:val="20"/>
-        </w:rPr>
-      </w:pPr>
+        <w:t xml:space="preserve">      </w:t>
+      </w:r>
       <w:r>
         <w:rPr>
           <w:rFonts w:eastAsia="Open Sans" w:cs="Open Sans" w:ascii="Arial" w:hAnsi="Arial"/>
@@ -2467,7 +2305,7 @@
           <w:szCs w:val="20"/>
           <w:lang w:val="es-CO"/>
         </w:rPr>
-        <w:t xml:space="preserve">4. </w:t>
+        <w:t xml:space="preserve">1. </w:t>
       </w:r>
       <w:r>
         <w:rPr>
@@ -2479,7 +2317,7 @@
           <w:szCs w:val="20"/>
           <w:lang w:val="es-CO"/>
         </w:rPr>
-        <w:t>Proponer un modelo de enseñanza de la modelación matemática:</w:t>
+        <w:t>Explorar el concepto de ecuaciones como comparaciones de funciones:</w:t>
       </w:r>
     </w:p>
     <w:p>
@@ -2514,7 +2352,7 @@
           <w:szCs w:val="20"/>
           <w:lang w:val="es-CO"/>
         </w:rPr>
-        <w:t>- Desarrollar un enfoque educativo que priorice la enseñanza de la modelación matemática sobre la mera resolución de ecuaciones por métodos algebraicos, enfatizando la importancia actual de plantear modelos matemáticos.</w:t>
+        <w:t>- Analizar cómo la resolución de ecuaciones implica encontrar puntos del dominio donde dos funciones se igualan en valor.</w:t>
       </w:r>
     </w:p>
     <w:p>
@@ -2557,19 +2395,8 @@
           <w:szCs w:val="20"/>
           <w:lang w:val="es-CO"/>
         </w:rPr>
-        <w:t>5. Evaluar la efectividad del enfoque propuesto:</w:t>
-      </w:r>
-    </w:p>
-    <w:p>
-      <w:pPr>
-        <w:pStyle w:val="Normal"/>
-        <w:ind w:right="-1"/>
-        <w:rPr>
-          <w:rFonts w:ascii="Arial" w:hAnsi="Arial"/>
-          <w:sz w:val="20"/>
-          <w:szCs w:val="20"/>
-        </w:rPr>
-      </w:pPr>
+        <w:t xml:space="preserve">      </w:t>
+      </w:r>
       <w:r>
         <w:rPr>
           <w:rFonts w:eastAsia="Open Sans" w:cs="Open Sans" w:ascii="Arial" w:hAnsi="Arial"/>
@@ -2580,7 +2407,7 @@
           <w:szCs w:val="20"/>
           <w:lang w:val="es-CO"/>
         </w:rPr>
-        <w:t xml:space="preserve">   </w:t>
+        <w:t xml:space="preserve">2. </w:t>
       </w:r>
       <w:r>
         <w:rPr>
@@ -2592,7 +2419,42 @@
           <w:szCs w:val="20"/>
           <w:lang w:val="es-CO"/>
         </w:rPr>
-        <w:t>- Analizar y reflexionar sobre la efectividad de este enfoque alternativo en la educación matemática, basado en la experiencia docente y resultados prácticos.</w:t>
+        <w:t>Mostrar la utilidad de las representaciones tabulares y gráficas:</w:t>
+      </w:r>
+    </w:p>
+    <w:p>
+      <w:pPr>
+        <w:pStyle w:val="Normal"/>
+        <w:ind w:right="-1"/>
+        <w:rPr>
+          <w:rFonts w:ascii="Arial" w:hAnsi="Arial"/>
+          <w:sz w:val="20"/>
+          <w:szCs w:val="20"/>
+        </w:rPr>
+      </w:pPr>
+      <w:r>
+        <w:rPr>
+          <w:rFonts w:eastAsia="Open Sans" w:cs="Open Sans" w:ascii="Arial" w:hAnsi="Arial"/>
+          <w:b w:val="false"/>
+          <w:bCs w:val="false"/>
+          <w:spacing w:val="-1"/>
+          <w:sz w:val="20"/>
+          <w:szCs w:val="20"/>
+          <w:lang w:val="es-CO"/>
+        </w:rPr>
+        <w:t xml:space="preserve">   </w:t>
+      </w:r>
+      <w:r>
+        <w:rPr>
+          <w:rFonts w:eastAsia="Open Sans" w:cs="Open Sans" w:ascii="Arial" w:hAnsi="Arial"/>
+          <w:b w:val="false"/>
+          <w:bCs w:val="false"/>
+          <w:spacing w:val="-1"/>
+          <w:sz w:val="20"/>
+          <w:szCs w:val="20"/>
+          <w:lang w:val="es-CO"/>
+        </w:rPr>
+        <w:t>- Demostrar cómo las representaciones tabulares y gráficas de funciones permiten a los estudiantes resolver ecuaciones por inspección, lectura o interpretación.</w:t>
       </w:r>
     </w:p>
     <w:p>
@@ -2635,82 +2497,8 @@
           <w:szCs w:val="20"/>
           <w:lang w:val="es-CO"/>
         </w:rPr>
-        <w:t>Argumentación: La Importancia de la Tecnología en la Educación Matemática</w:t>
-      </w:r>
-    </w:p>
-    <w:p>
-      <w:pPr>
-        <w:pStyle w:val="Normal"/>
-        <w:ind w:right="-1"/>
-        <w:rPr>
-          <w:rFonts w:ascii="Arial" w:hAnsi="Arial" w:eastAsia="Open Sans" w:cs="Open Sans"/>
-          <w:sz w:val="20"/>
-          <w:szCs w:val="20"/>
-          <w:lang w:val="es-CO"/>
-        </w:rPr>
-      </w:pPr>
-      <w:r>
-        <w:rPr>
-          <w:rFonts w:eastAsia="Open Sans" w:cs="Open Sans" w:ascii="Arial" w:hAnsi="Arial"/>
-          <w:sz w:val="20"/>
-          <w:szCs w:val="20"/>
-          <w:lang w:val="es-CO"/>
-        </w:rPr>
-      </w:r>
-    </w:p>
-    <w:p>
-      <w:pPr>
-        <w:pStyle w:val="Normal"/>
-        <w:ind w:right="-1"/>
-        <w:rPr>
-          <w:rFonts w:ascii="Arial" w:hAnsi="Arial"/>
-          <w:sz w:val="20"/>
-          <w:szCs w:val="20"/>
-        </w:rPr>
-      </w:pPr>
-      <w:r>
-        <w:rPr>
-          <w:rFonts w:eastAsia="Open Sans" w:cs="Open Sans" w:ascii="Arial" w:hAnsi="Arial"/>
-          <w:b w:val="false"/>
-          <w:bCs w:val="false"/>
-          <w:spacing w:val="-1"/>
-          <w:sz w:val="20"/>
-          <w:szCs w:val="20"/>
-          <w:lang w:val="es-CO"/>
-        </w:rPr>
-        <w:t>La integración de la tecnología en la educación matemática es esencial en el contexto educativo actual. La tecnología no solo facilita el acceso a herramientas avanzadas de cálculo (Sympy de Python) y visualización (Matplotlib y Plotly de Python), sino que también transforma la forma en que los estudiantes interactúan con conceptos matemáticos (Papert, 1980). En particular, el uso de plataformas como Jupyter Notebook y bibliotecas como Sympy, Pandas, Matplotlib y Plotly en Python, abre nuevas oportunidades para la enseñanza y aprendizaje de las matemáticas.</w:t>
-      </w:r>
-    </w:p>
-    <w:p>
-      <w:pPr>
-        <w:pStyle w:val="Normal"/>
-        <w:ind w:right="-1"/>
-        <w:rPr>
-          <w:rFonts w:ascii="Arial" w:hAnsi="Arial" w:eastAsia="Open Sans" w:cs="Open Sans"/>
-          <w:sz w:val="20"/>
-          <w:szCs w:val="20"/>
-          <w:lang w:val="es-CO"/>
-        </w:rPr>
-      </w:pPr>
-      <w:r>
-        <w:rPr>
-          <w:rFonts w:eastAsia="Open Sans" w:cs="Open Sans" w:ascii="Arial" w:hAnsi="Arial"/>
-          <w:sz w:val="20"/>
-          <w:szCs w:val="20"/>
-          <w:lang w:val="es-CO"/>
-        </w:rPr>
-      </w:r>
-    </w:p>
-    <w:p>
-      <w:pPr>
-        <w:pStyle w:val="Normal"/>
-        <w:ind w:right="-1"/>
-        <w:rPr>
-          <w:rFonts w:ascii="Arial" w:hAnsi="Arial"/>
-          <w:sz w:val="20"/>
-          <w:szCs w:val="20"/>
-        </w:rPr>
-      </w:pPr>
+        <w:t xml:space="preserve">      </w:t>
+      </w:r>
       <w:r>
         <w:rPr>
           <w:rFonts w:eastAsia="Open Sans" w:cs="Open Sans" w:ascii="Arial" w:hAnsi="Arial"/>
@@ -2721,19 +2509,8 @@
           <w:szCs w:val="20"/>
           <w:lang w:val="es-CO"/>
         </w:rPr>
-        <w:t>Facilitación del Aprendizaje:</w:t>
-      </w:r>
-    </w:p>
-    <w:p>
-      <w:pPr>
-        <w:pStyle w:val="Normal"/>
-        <w:ind w:right="-1"/>
-        <w:rPr>
-          <w:rFonts w:ascii="Arial" w:hAnsi="Arial"/>
-          <w:sz w:val="20"/>
-          <w:szCs w:val="20"/>
-        </w:rPr>
-      </w:pPr>
+        <w:t xml:space="preserve">3. </w:t>
+      </w:r>
       <w:r>
         <w:rPr>
           <w:rFonts w:eastAsia="Open Sans" w:cs="Open Sans" w:ascii="Arial" w:hAnsi="Arial"/>
@@ -2744,7 +2521,42 @@
           <w:szCs w:val="20"/>
           <w:lang w:val="es-CO"/>
         </w:rPr>
-        <w:t>La tecnología permite a los estudiantes visualizar problemas complejos y entender conceptos abstractos a través de representaciones gráficas y tabulares. Esto es especialmente útil en la resolución de ecuaciones, donde las representaciones visuales pueden ayudar a los estudiantes a identificar soluciones por inspección, lectura o interpretación (Guzman, 2002).</w:t>
+        <w:t>Incorporar la tecnología en la enseñanza de ecuaciones:</w:t>
+      </w:r>
+    </w:p>
+    <w:p>
+      <w:pPr>
+        <w:pStyle w:val="Normal"/>
+        <w:ind w:right="-1"/>
+        <w:rPr>
+          <w:rFonts w:ascii="Arial" w:hAnsi="Arial"/>
+          <w:sz w:val="20"/>
+          <w:szCs w:val="20"/>
+        </w:rPr>
+      </w:pPr>
+      <w:r>
+        <w:rPr>
+          <w:rFonts w:eastAsia="Open Sans" w:cs="Open Sans" w:ascii="Arial" w:hAnsi="Arial"/>
+          <w:b w:val="false"/>
+          <w:bCs w:val="false"/>
+          <w:spacing w:val="-1"/>
+          <w:sz w:val="20"/>
+          <w:szCs w:val="20"/>
+          <w:lang w:val="es-CO"/>
+        </w:rPr>
+        <w:t xml:space="preserve">   </w:t>
+      </w:r>
+      <w:r>
+        <w:rPr>
+          <w:rFonts w:eastAsia="Open Sans" w:cs="Open Sans" w:ascii="Arial" w:hAnsi="Arial"/>
+          <w:b w:val="false"/>
+          <w:bCs w:val="false"/>
+          <w:spacing w:val="-1"/>
+          <w:sz w:val="20"/>
+          <w:szCs w:val="20"/>
+          <w:lang w:val="es-CO"/>
+        </w:rPr>
+        <w:t>- Utilizar Jupyter Notebooks y Python para crear representaciones visuales de funciones que faciliten la comprensión y resolución de ecuaciones.</w:t>
       </w:r>
     </w:p>
     <w:p>
@@ -2787,62 +2599,8 @@
           <w:szCs w:val="20"/>
           <w:lang w:val="es-CO"/>
         </w:rPr>
-        <w:t>Promoción de la Modelación Matemática:</w:t>
-      </w:r>
-    </w:p>
-    <w:p>
-      <w:pPr>
-        <w:pStyle w:val="Normal"/>
-        <w:ind w:right="-1"/>
-        <w:rPr>
-          <w:rFonts w:ascii="Arial" w:hAnsi="Arial"/>
-          <w:sz w:val="20"/>
-          <w:szCs w:val="20"/>
-        </w:rPr>
-      </w:pPr>
-      <w:r>
-        <w:rPr>
-          <w:rFonts w:eastAsia="Open Sans" w:cs="Open Sans" w:ascii="Arial" w:hAnsi="Arial"/>
-          <w:b w:val="false"/>
-          <w:bCs w:val="false"/>
-          <w:spacing w:val="-1"/>
-          <w:sz w:val="20"/>
-          <w:szCs w:val="20"/>
-          <w:lang w:val="es-CO"/>
-        </w:rPr>
-        <w:t>La enseñanza tradicional se ha centrado en gran medida en la resolución de ecuaciones, dejando en segundo plano la importante habilidad de plantear modelos matemáticos. Sin embargo, la tecnología permite a los estudiantes desarrollar modelos de problemas reales y resolverlos utilizando herramientas computacionales. Esto no solo prepara a los estudiantes para abordar problemas del mundo real, sino que también les proporciona una comprensión más profunda de los conceptos matemáticos (Borba &amp; Villareal, 2005).</w:t>
-      </w:r>
-    </w:p>
-    <w:p>
-      <w:pPr>
-        <w:pStyle w:val="Normal"/>
-        <w:ind w:right="-1"/>
-        <w:rPr>
-          <w:rFonts w:ascii="Arial" w:hAnsi="Arial" w:eastAsia="Open Sans" w:cs="Open Sans"/>
-          <w:sz w:val="20"/>
-          <w:szCs w:val="20"/>
-          <w:lang w:val="es-CO"/>
-        </w:rPr>
-      </w:pPr>
-      <w:r>
-        <w:rPr>
-          <w:rFonts w:eastAsia="Open Sans" w:cs="Open Sans" w:ascii="Arial" w:hAnsi="Arial"/>
-          <w:sz w:val="20"/>
-          <w:szCs w:val="20"/>
-          <w:lang w:val="es-CO"/>
-        </w:rPr>
-      </w:r>
-    </w:p>
-    <w:p>
-      <w:pPr>
-        <w:pStyle w:val="Normal"/>
-        <w:ind w:right="-1"/>
-        <w:rPr>
-          <w:rFonts w:ascii="Arial" w:hAnsi="Arial"/>
-          <w:sz w:val="20"/>
-          <w:szCs w:val="20"/>
-        </w:rPr>
-      </w:pPr>
+        <w:t xml:space="preserve">      </w:t>
+      </w:r>
       <w:r>
         <w:rPr>
           <w:rFonts w:eastAsia="Open Sans" w:cs="Open Sans" w:ascii="Arial" w:hAnsi="Arial"/>
@@ -2853,19 +2611,8 @@
           <w:szCs w:val="20"/>
           <w:lang w:val="es-CO"/>
         </w:rPr>
-        <w:t>Acceso y Manipulación de Datos:</w:t>
-      </w:r>
-    </w:p>
-    <w:p>
-      <w:pPr>
-        <w:pStyle w:val="Normal"/>
-        <w:ind w:right="-1"/>
-        <w:rPr>
-          <w:rFonts w:ascii="Arial" w:hAnsi="Arial"/>
-          <w:sz w:val="20"/>
-          <w:szCs w:val="20"/>
-        </w:rPr>
-      </w:pPr>
+        <w:t xml:space="preserve">4. </w:t>
+      </w:r>
       <w:r>
         <w:rPr>
           <w:rFonts w:eastAsia="Open Sans" w:cs="Open Sans" w:ascii="Arial" w:hAnsi="Arial"/>
@@ -2876,7 +2623,42 @@
           <w:szCs w:val="20"/>
           <w:lang w:val="es-CO"/>
         </w:rPr>
-        <w:t>Con herramientas como Pandas y Matplotlib, los estudiantes pueden manejar y visualizar grandes conjuntos de datos, lo que es crucial en un mundo cada vez más impulsado por los datos. La capacidad de analizar datos y extraer información relevante es una habilidad valiosa que trasciende el aula y se aplica en numerosas disciplinas y profesiones (Bruner, 1960).</w:t>
+        <w:t>Proponer un modelo de enseñanza de la modelación matemática:</w:t>
+      </w:r>
+    </w:p>
+    <w:p>
+      <w:pPr>
+        <w:pStyle w:val="Normal"/>
+        <w:ind w:right="-1"/>
+        <w:rPr>
+          <w:rFonts w:ascii="Arial" w:hAnsi="Arial"/>
+          <w:sz w:val="20"/>
+          <w:szCs w:val="20"/>
+        </w:rPr>
+      </w:pPr>
+      <w:r>
+        <w:rPr>
+          <w:rFonts w:eastAsia="Open Sans" w:cs="Open Sans" w:ascii="Arial" w:hAnsi="Arial"/>
+          <w:b w:val="false"/>
+          <w:bCs w:val="false"/>
+          <w:spacing w:val="-1"/>
+          <w:sz w:val="20"/>
+          <w:szCs w:val="20"/>
+          <w:lang w:val="es-CO"/>
+        </w:rPr>
+        <w:t xml:space="preserve">   </w:t>
+      </w:r>
+      <w:r>
+        <w:rPr>
+          <w:rFonts w:eastAsia="Open Sans" w:cs="Open Sans" w:ascii="Arial" w:hAnsi="Arial"/>
+          <w:b w:val="false"/>
+          <w:bCs w:val="false"/>
+          <w:spacing w:val="-1"/>
+          <w:sz w:val="20"/>
+          <w:szCs w:val="20"/>
+          <w:lang w:val="es-CO"/>
+        </w:rPr>
+        <w:t>- Desarrollar un enfoque educativo que priorice la enseñanza de la modelación matemática sobre la mera resolución de ecuaciones por métodos algebraicos, enfatizando la importancia actual de plantear modelos matemáticos.</w:t>
       </w:r>
     </w:p>
     <w:p>
@@ -2919,19 +2701,43 @@
           <w:szCs w:val="20"/>
           <w:lang w:val="es-CO"/>
         </w:rPr>
-        <w:t>Innovación y Creatividad:</w:t>
-      </w:r>
-    </w:p>
-    <w:p>
-      <w:pPr>
-        <w:pStyle w:val="Normal"/>
-        <w:ind w:right="-1"/>
-        <w:rPr>
-          <w:rFonts w:ascii="Arial" w:hAnsi="Arial"/>
-          <w:sz w:val="20"/>
-          <w:szCs w:val="20"/>
-        </w:rPr>
-      </w:pPr>
+        <w:t xml:space="preserve">      </w:t>
+      </w:r>
+      <w:r>
+        <w:rPr>
+          <w:rFonts w:eastAsia="Open Sans" w:cs="Open Sans" w:ascii="Arial" w:hAnsi="Arial"/>
+          <w:b/>
+          <w:bCs/>
+          <w:spacing w:val="-1"/>
+          <w:sz w:val="20"/>
+          <w:szCs w:val="20"/>
+          <w:lang w:val="es-CO"/>
+        </w:rPr>
+        <w:t>5. Evaluar la efectividad del enfoque propuesto:</w:t>
+      </w:r>
+    </w:p>
+    <w:p>
+      <w:pPr>
+        <w:pStyle w:val="Normal"/>
+        <w:ind w:right="-1"/>
+        <w:rPr>
+          <w:rFonts w:ascii="Arial" w:hAnsi="Arial"/>
+          <w:sz w:val="20"/>
+          <w:szCs w:val="20"/>
+        </w:rPr>
+      </w:pPr>
+      <w:r>
+        <w:rPr>
+          <w:rFonts w:eastAsia="Open Sans" w:cs="Open Sans" w:ascii="Arial" w:hAnsi="Arial"/>
+          <w:b/>
+          <w:bCs/>
+          <w:spacing w:val="-1"/>
+          <w:sz w:val="20"/>
+          <w:szCs w:val="20"/>
+          <w:lang w:val="es-CO"/>
+        </w:rPr>
+        <w:t xml:space="preserve">   </w:t>
+      </w:r>
       <w:r>
         <w:rPr>
           <w:rFonts w:eastAsia="Open Sans" w:cs="Open Sans" w:ascii="Arial" w:hAnsi="Arial"/>
@@ -2942,7 +2748,62 @@
           <w:szCs w:val="20"/>
           <w:lang w:val="es-CO"/>
         </w:rPr>
-        <w:t>La tecnología fomenta la innovación y la creatividad en la resolución de problemas matemáticos. Los estudiantes pueden experimentar con diferentes enfoques y técnicas, desarrollando soluciones innovadoras a problemas complejos. Esto no solo enriquece su aprendizaje, sino que también los prepara para enfrentar los desafíos del futuro (Freire, 1970).</w:t>
+        <w:t>- Analizar y reflexionar sobre la efectividad de este enfoque alternativo en la educación matemática, basado en la experiencia docente y resultados prácticos.</w:t>
+      </w:r>
+    </w:p>
+    <w:p>
+      <w:pPr>
+        <w:pStyle w:val="Normal"/>
+        <w:ind w:right="-1"/>
+        <w:rPr>
+          <w:rFonts w:ascii="Arial" w:hAnsi="Arial" w:eastAsia="Open Sans" w:cs="Open Sans"/>
+          <w:sz w:val="20"/>
+          <w:szCs w:val="20"/>
+          <w:lang w:val="es-CO"/>
+        </w:rPr>
+      </w:pPr>
+      <w:r>
+        <w:rPr>
+          <w:rFonts w:eastAsia="Open Sans" w:cs="Open Sans" w:ascii="Arial" w:hAnsi="Arial"/>
+          <w:sz w:val="20"/>
+          <w:szCs w:val="20"/>
+          <w:lang w:val="es-CO"/>
+        </w:rPr>
+      </w:r>
+    </w:p>
+    <w:p>
+      <w:pPr>
+        <w:pStyle w:val="Normal"/>
+        <w:ind w:right="-1"/>
+        <w:rPr>
+          <w:rFonts w:ascii="Arial" w:hAnsi="Arial"/>
+          <w:sz w:val="20"/>
+          <w:szCs w:val="20"/>
+        </w:rPr>
+      </w:pPr>
+      <w:r>
+        <w:rPr>
+          <w:rFonts w:eastAsia="Open Sans" w:cs="Open Sans" w:ascii="Arial" w:hAnsi="Arial"/>
+          <w:b/>
+          <w:bCs/>
+          <w:spacing w:val="-1"/>
+          <w:sz w:val="20"/>
+          <w:szCs w:val="20"/>
+          <w:lang w:val="es-CO"/>
+        </w:rPr>
+        <w:t xml:space="preserve">3. </w:t>
+      </w:r>
+      <w:r>
+        <w:rPr>
+          <w:rFonts w:eastAsia="Open Sans" w:cs="Open Sans" w:ascii="Arial" w:hAnsi="Arial"/>
+          <w:b/>
+          <w:bCs/>
+          <w:spacing w:val="-1"/>
+          <w:sz w:val="20"/>
+          <w:szCs w:val="20"/>
+          <w:lang w:val="es-CO"/>
+        </w:rPr>
+        <w:t>Argumentación: La Importancia de la Tecnología en la Educación Matemática</w:t>
       </w:r>
     </w:p>
     <w:p>
@@ -2985,7 +2846,7 @@
           <w:szCs w:val="20"/>
           <w:lang w:val="es-CO"/>
         </w:rPr>
-        <w:t>En conclusión, la integración de la tecnología en la educación matemática no solo mejora la comprensión y la resolución de problemas, sino que también prepara a los estudiantes para un mundo en el que la tecnología y los datos juegan un papel crucial. En el contexto de este artículo reflexivo, la tecnología permite un enfoque alternativo y efectivo para la enseñanza de ecuaciones, facilitando una comprensión más profunda y práctica de los conceptos matemáticos.</w:t>
+        <w:t>La integración de la tecnología en la educación matemática es esencial en el contexto educativo actual. La tecnología no solo facilita el acceso a herramientas avanzadas de cálculo (Sympy de Python) y visualización (Matplotlib y Plotly de Python), sino que también transforma la forma en que los estudiantes interactúan con conceptos matemáticos (Papert, 1980). En particular, el uso de plataformas como Jupyter Notebook y bibliotecas como Sympy, Pandas, Matplotlib y Plotly en Python, abre nuevas oportunidades para la enseñanza y aprendizaje de las matemáticas.</w:t>
       </w:r>
     </w:p>
     <w:p>
@@ -3013,40 +2874,76 @@
         <w:pStyle w:val="Normal"/>
         <w:ind w:right="-1"/>
         <w:rPr>
-          <w:rFonts w:ascii="Arial" w:hAnsi="Arial" w:eastAsia="Open Sans" w:cs="Open Sans"/>
-          <w:sz w:val="20"/>
-          <w:szCs w:val="20"/>
-          <w:lang w:val="es-CO"/>
-        </w:rPr>
-      </w:pPr>
-      <w:r>
-        <w:rPr>
-          <w:rFonts w:eastAsia="Open Sans" w:cs="Open Sans" w:ascii="Arial" w:hAnsi="Arial"/>
-          <w:sz w:val="20"/>
-          <w:szCs w:val="20"/>
-          <w:lang w:val="es-CO"/>
-        </w:rPr>
-      </w:r>
-    </w:p>
-    <w:p>
-      <w:pPr>
-        <w:pStyle w:val="Normal"/>
-        <w:ind w:right="-1"/>
-        <w:rPr>
-          <w:rFonts w:ascii="Arial" w:hAnsi="Arial"/>
+          <w:rFonts w:ascii="Arial" w:hAnsi="Arial"/>
+          <w:sz w:val="20"/>
+          <w:szCs w:val="20"/>
+        </w:rPr>
+      </w:pPr>
+      <w:r>
+        <w:rPr>
+          <w:rFonts w:eastAsia="Open Sans" w:cs="Open Sans" w:ascii="Arial" w:hAnsi="Arial"/>
           <w:b/>
           <w:bCs/>
-          <w:sz w:val="20"/>
-          <w:szCs w:val="20"/>
-        </w:rPr>
-      </w:pPr>
-      <w:r>
-        <w:rPr>
-          <w:rFonts w:ascii="Arial" w:hAnsi="Arial"/>
+          <w:spacing w:val="-1"/>
+          <w:sz w:val="20"/>
+          <w:szCs w:val="20"/>
+          <w:lang w:val="es-CO"/>
+        </w:rPr>
+        <w:t xml:space="preserve">3.1 </w:t>
+      </w:r>
+      <w:r>
+        <w:rPr>
+          <w:rFonts w:eastAsia="Open Sans" w:cs="Open Sans" w:ascii="Arial" w:hAnsi="Arial"/>
           <w:b/>
           <w:bCs/>
-          <w:sz w:val="20"/>
-          <w:szCs w:val="20"/>
+          <w:spacing w:val="-1"/>
+          <w:sz w:val="20"/>
+          <w:szCs w:val="20"/>
+          <w:lang w:val="es-CO"/>
+        </w:rPr>
+        <w:t>Facilitación del Aprendizaje:</w:t>
+      </w:r>
+    </w:p>
+    <w:p>
+      <w:pPr>
+        <w:pStyle w:val="Normal"/>
+        <w:ind w:right="-1"/>
+        <w:rPr>
+          <w:rFonts w:ascii="Arial" w:hAnsi="Arial"/>
+          <w:sz w:val="20"/>
+          <w:szCs w:val="20"/>
+        </w:rPr>
+      </w:pPr>
+      <w:r>
+        <w:rPr>
+          <w:rFonts w:eastAsia="Open Sans" w:cs="Open Sans" w:ascii="Arial" w:hAnsi="Arial"/>
+          <w:b w:val="false"/>
+          <w:bCs w:val="false"/>
+          <w:spacing w:val="-1"/>
+          <w:sz w:val="20"/>
+          <w:szCs w:val="20"/>
+          <w:lang w:val="es-CO"/>
+        </w:rPr>
+        <w:t>La tecnología permite a los estudiantes visualizar problemas complejos y entender conceptos abstractos a través de representaciones gráficas y tabulares. Esto es especialmente útil en la resolución de ecuaciones, donde las representaciones visuales pueden ayudar a los estudiantes a identificar soluciones por inspección, lectura o interpretación (Guzman, 2002).</w:t>
+      </w:r>
+    </w:p>
+    <w:p>
+      <w:pPr>
+        <w:pStyle w:val="Normal"/>
+        <w:ind w:right="-1"/>
+        <w:rPr>
+          <w:rFonts w:ascii="Arial" w:hAnsi="Arial" w:eastAsia="Open Sans" w:cs="Open Sans"/>
+          <w:sz w:val="20"/>
+          <w:szCs w:val="20"/>
+          <w:lang w:val="es-CO"/>
+        </w:rPr>
+      </w:pPr>
+      <w:r>
+        <w:rPr>
+          <w:rFonts w:eastAsia="Open Sans" w:cs="Open Sans" w:ascii="Arial" w:hAnsi="Arial"/>
+          <w:sz w:val="20"/>
+          <w:szCs w:val="20"/>
+          <w:lang w:val="es-CO"/>
         </w:rPr>
       </w:r>
     </w:p>
@@ -3065,53 +2962,47 @@
           <w:rFonts w:eastAsia="Open Sans" w:cs="Open Sans" w:ascii="Arial" w:hAnsi="Arial"/>
           <w:b/>
           <w:bCs/>
-          <w:sz w:val="20"/>
-          <w:szCs w:val="20"/>
-          <w:lang w:val="es-CO"/>
-        </w:rPr>
-        <w:t>Marco Teórico</w:t>
-      </w:r>
-    </w:p>
-    <w:p>
-      <w:pPr>
-        <w:pStyle w:val="Normal"/>
-        <w:ind w:right="-1"/>
-        <w:rPr>
-          <w:rFonts w:ascii="Arial" w:hAnsi="Arial" w:eastAsia="Open Sans" w:cs="Open Sans"/>
-          <w:sz w:val="20"/>
-          <w:szCs w:val="20"/>
-          <w:lang w:val="es-CO"/>
-        </w:rPr>
-      </w:pPr>
-      <w:r>
-        <w:rPr>
-          <w:rFonts w:eastAsia="Open Sans" w:cs="Open Sans" w:ascii="Arial" w:hAnsi="Arial"/>
-          <w:sz w:val="20"/>
-          <w:szCs w:val="20"/>
-          <w:lang w:val="es-CO"/>
-        </w:rPr>
-      </w:r>
-    </w:p>
-    <w:p>
-      <w:pPr>
-        <w:pStyle w:val="Normal"/>
-        <w:ind w:right="-1"/>
-        <w:rPr>
-          <w:rFonts w:ascii="Arial" w:hAnsi="Arial"/>
-          <w:sz w:val="20"/>
-          <w:szCs w:val="20"/>
-        </w:rPr>
-      </w:pPr>
+          <w:spacing w:val="-1"/>
+          <w:sz w:val="20"/>
+          <w:szCs w:val="20"/>
+          <w:lang w:val="es-CO"/>
+        </w:rPr>
+        <w:t xml:space="preserve">3.2 </w:t>
+      </w:r>
       <w:r>
         <w:rPr>
           <w:rFonts w:eastAsia="Open Sans" w:cs="Open Sans" w:ascii="Arial" w:hAnsi="Arial"/>
           <w:b/>
           <w:bCs/>
-          <w:sz w:val="20"/>
-          <w:szCs w:val="20"/>
-          <w:lang w:val="es-CO"/>
-        </w:rPr>
-        <w:t>Definición de Ecuaciones y Funciones</w:t>
+          <w:spacing w:val="-1"/>
+          <w:sz w:val="20"/>
+          <w:szCs w:val="20"/>
+          <w:lang w:val="es-CO"/>
+        </w:rPr>
+        <w:t>Promoción de la Modelación Matemática:</w:t>
+      </w:r>
+    </w:p>
+    <w:p>
+      <w:pPr>
+        <w:pStyle w:val="Normal"/>
+        <w:ind w:right="-1"/>
+        <w:rPr>
+          <w:rFonts w:ascii="Arial" w:hAnsi="Arial"/>
+          <w:sz w:val="20"/>
+          <w:szCs w:val="20"/>
+        </w:rPr>
+      </w:pPr>
+      <w:r>
+        <w:rPr>
+          <w:rFonts w:eastAsia="Open Sans" w:cs="Open Sans" w:ascii="Arial" w:hAnsi="Arial"/>
+          <w:b w:val="false"/>
+          <w:bCs w:val="false"/>
+          <w:spacing w:val="-1"/>
+          <w:sz w:val="20"/>
+          <w:szCs w:val="20"/>
+          <w:lang w:val="es-CO"/>
+        </w:rPr>
+        <w:t>La enseñanza tradicional se ha centrado en gran medida en la resolución de ecuaciones, dejando en segundo plano la importante habilidad de plantear modelos matemáticos. Sin embargo, la tecnología permite a los estudiantes desarrollar modelos de problemas reales y resolverlos utilizando herramientas computacionales. Esto no solo prepara a los estudiantes para abordar problemas del mundo real, sino que también les proporciona una comprensión más profunda de los conceptos matemáticos (Borba &amp; Villareal, 2005).</w:t>
       </w:r>
     </w:p>
     <w:p>
@@ -3149,133 +3040,47 @@
           <w:rFonts w:eastAsia="Open Sans" w:cs="Open Sans" w:ascii="Arial" w:hAnsi="Arial"/>
           <w:b/>
           <w:bCs/>
-          <w:sz w:val="20"/>
-          <w:szCs w:val="20"/>
-          <w:lang w:val="es-CO"/>
-        </w:rPr>
-        <w:t>Relación entre Expresiones Algebraicas y Funciones:</w:t>
-      </w:r>
-    </w:p>
-    <w:p>
-      <w:pPr>
-        <w:pStyle w:val="Normal"/>
-        <w:ind w:right="-1"/>
-        <w:rPr>
-          <w:rFonts w:ascii="Arial" w:hAnsi="Arial" w:eastAsia="Open Sans" w:cs="Open Sans"/>
-          <w:sz w:val="20"/>
-          <w:szCs w:val="20"/>
-          <w:lang w:val="es-CO"/>
-        </w:rPr>
-      </w:pPr>
-      <w:r>
-        <w:rPr>
-          <w:rFonts w:eastAsia="Open Sans" w:cs="Open Sans" w:ascii="Arial" w:hAnsi="Arial"/>
-          <w:sz w:val="20"/>
-          <w:szCs w:val="20"/>
-          <w:lang w:val="es-CO"/>
-        </w:rPr>
-      </w:r>
-    </w:p>
-    <w:p>
-      <w:pPr>
-        <w:pStyle w:val="Normal"/>
-        <w:ind w:right="-1"/>
-        <w:rPr>
-          <w:rFonts w:ascii="Arial" w:hAnsi="Arial"/>
-          <w:sz w:val="20"/>
-          <w:szCs w:val="20"/>
-        </w:rPr>
-      </w:pPr>
-      <w:r>
-        <w:rPr>
-          <w:rFonts w:eastAsia="Open Sans" w:cs="Open Sans" w:ascii="Arial" w:hAnsi="Arial"/>
-          <w:sz w:val="20"/>
-          <w:szCs w:val="20"/>
-          <w:lang w:val="es-CO"/>
-        </w:rPr>
-        <w:t>Las ecuaciones son comparaciones de expresiones algebraicas que se igualan para encontrar los valores de las variables que satisfacen dicha igualdad. Las funciones, por otro lado, son relaciones entre un conjunto de entrada (dominio) y un conjunto de salida (rango) donde cada entrada está asociada con una única salida. La resolución de ecuaciones a través del enfoque funcional permite utilizar representaciones gráficas y tabulares para identificar soluciones sin necesidad de manipulación algebraica avanzada, facilitando el acceso a la comprensión de conceptos fundamentales.</w:t>
-      </w:r>
-    </w:p>
-    <w:p>
-      <w:pPr>
-        <w:pStyle w:val="Normal"/>
-        <w:ind w:right="-1"/>
-        <w:rPr>
-          <w:rFonts w:ascii="Arial" w:hAnsi="Arial" w:eastAsia="Open Sans" w:cs="Open Sans"/>
-          <w:sz w:val="20"/>
-          <w:szCs w:val="20"/>
-          <w:lang w:val="es-CO"/>
-        </w:rPr>
-      </w:pPr>
-      <w:r>
-        <w:rPr>
-          <w:rFonts w:eastAsia="Open Sans" w:cs="Open Sans" w:ascii="Arial" w:hAnsi="Arial"/>
-          <w:sz w:val="20"/>
-          <w:szCs w:val="20"/>
-          <w:lang w:val="es-CO"/>
-        </w:rPr>
-      </w:r>
-    </w:p>
-    <w:p>
-      <w:pPr>
-        <w:pStyle w:val="Normal"/>
-        <w:ind w:right="-1"/>
-        <w:rPr>
-          <w:rFonts w:ascii="Arial" w:hAnsi="Arial"/>
-          <w:sz w:val="20"/>
-          <w:szCs w:val="20"/>
-        </w:rPr>
-      </w:pPr>
+          <w:spacing w:val="-1"/>
+          <w:sz w:val="20"/>
+          <w:szCs w:val="20"/>
+          <w:lang w:val="es-CO"/>
+        </w:rPr>
+        <w:t xml:space="preserve">3.3 </w:t>
+      </w:r>
       <w:r>
         <w:rPr>
           <w:rFonts w:eastAsia="Open Sans" w:cs="Open Sans" w:ascii="Arial" w:hAnsi="Arial"/>
           <w:b/>
           <w:bCs/>
-          <w:sz w:val="20"/>
-          <w:szCs w:val="20"/>
-          <w:lang w:val="es-CO"/>
-        </w:rPr>
-        <w:t>Concepto de Igualdad y Diferencia de Funciones:</w:t>
-      </w:r>
-    </w:p>
-    <w:p>
-      <w:pPr>
-        <w:pStyle w:val="Normal"/>
-        <w:ind w:right="-1"/>
-        <w:rPr>
-          <w:rFonts w:ascii="Arial" w:hAnsi="Arial" w:eastAsia="Open Sans" w:cs="Open Sans"/>
-          <w:sz w:val="20"/>
-          <w:szCs w:val="20"/>
-          <w:lang w:val="es-CO"/>
-        </w:rPr>
-      </w:pPr>
-      <w:r>
-        <w:rPr>
-          <w:rFonts w:eastAsia="Open Sans" w:cs="Open Sans" w:ascii="Arial" w:hAnsi="Arial"/>
-          <w:sz w:val="20"/>
-          <w:szCs w:val="20"/>
-          <w:lang w:val="es-CO"/>
-        </w:rPr>
-      </w:r>
-    </w:p>
-    <w:p>
-      <w:pPr>
-        <w:pStyle w:val="Normal"/>
-        <w:ind w:right="-1"/>
-        <w:rPr>
-          <w:rFonts w:ascii="Arial" w:hAnsi="Arial"/>
-          <w:sz w:val="20"/>
-          <w:szCs w:val="20"/>
-        </w:rPr>
-      </w:pPr>
-      <w:r>
-        <w:rPr>
-          <w:rFonts w:eastAsia="Open Sans" w:cs="Open Sans" w:ascii="Arial" w:hAnsi="Arial"/>
-          <w:sz w:val="20"/>
-          <w:szCs w:val="20"/>
-          <w:lang w:val="es-CO"/>
-        </w:rPr>
-        <w:t>La igualdad de funciones implica que dos funciones producen el mismo valor para cada punto de su dominio común. Esta perspectiva puede ser utilizada para resolver ecuaciones al identificar puntos donde dos funciones se intersectan gráficamente, es decir, donde tienen el mismo valor. Las diferencias entre funciones pueden analizarse gráficamente o mediante tablas para determinar intervalos y puntos específicos donde se cumple la igualdad, permitiendo un enfoque más visual y menos abstracto para los estudiantes.</w:t>
+          <w:spacing w:val="-1"/>
+          <w:sz w:val="20"/>
+          <w:szCs w:val="20"/>
+          <w:lang w:val="es-CO"/>
+        </w:rPr>
+        <w:t>Acceso y Manipulación de Datos:</w:t>
+      </w:r>
+    </w:p>
+    <w:p>
+      <w:pPr>
+        <w:pStyle w:val="Normal"/>
+        <w:ind w:right="-1"/>
+        <w:rPr>
+          <w:rFonts w:ascii="Arial" w:hAnsi="Arial"/>
+          <w:sz w:val="20"/>
+          <w:szCs w:val="20"/>
+        </w:rPr>
+      </w:pPr>
+      <w:r>
+        <w:rPr>
+          <w:rFonts w:eastAsia="Open Sans" w:cs="Open Sans" w:ascii="Arial" w:hAnsi="Arial"/>
+          <w:b w:val="false"/>
+          <w:bCs w:val="false"/>
+          <w:spacing w:val="-1"/>
+          <w:sz w:val="20"/>
+          <w:szCs w:val="20"/>
+          <w:lang w:val="es-CO"/>
+        </w:rPr>
+        <w:t>Con herramientas como Pandas y Matplotlib, los estudiantes pueden manejar y visualizar grandes conjuntos de datos, lo que es crucial en un mundo cada vez más impulsado por los datos. La capacidad de analizar datos y extraer información relevante es una habilidad valiosa que trasciende el aula y se aplica en numerosas disciplinas y profesiones (Bruner, 1960).</w:t>
       </w:r>
     </w:p>
     <w:p>
@@ -3313,53 +3118,47 @@
           <w:rFonts w:eastAsia="Open Sans" w:cs="Open Sans" w:ascii="Arial" w:hAnsi="Arial"/>
           <w:b/>
           <w:bCs/>
-          <w:sz w:val="20"/>
-          <w:szCs w:val="20"/>
-          <w:lang w:val="es-CO"/>
-        </w:rPr>
-        <w:t>Aprendizaje Basado en Problemas (ABP)</w:t>
-      </w:r>
-    </w:p>
-    <w:p>
-      <w:pPr>
-        <w:pStyle w:val="Normal"/>
-        <w:ind w:right="-1"/>
-        <w:rPr>
-          <w:rFonts w:ascii="Arial" w:hAnsi="Arial" w:eastAsia="Open Sans" w:cs="Open Sans"/>
-          <w:sz w:val="20"/>
-          <w:szCs w:val="20"/>
-          <w:lang w:val="es-CO"/>
-        </w:rPr>
-      </w:pPr>
-      <w:r>
-        <w:rPr>
-          <w:rFonts w:eastAsia="Open Sans" w:cs="Open Sans" w:ascii="Arial" w:hAnsi="Arial"/>
-          <w:sz w:val="20"/>
-          <w:szCs w:val="20"/>
-          <w:lang w:val="es-CO"/>
-        </w:rPr>
-      </w:r>
-    </w:p>
-    <w:p>
-      <w:pPr>
-        <w:pStyle w:val="Normal"/>
-        <w:ind w:right="-1"/>
-        <w:rPr>
-          <w:rFonts w:ascii="Arial" w:hAnsi="Arial"/>
-          <w:sz w:val="20"/>
-          <w:szCs w:val="20"/>
-        </w:rPr>
-      </w:pPr>
+          <w:spacing w:val="-1"/>
+          <w:sz w:val="20"/>
+          <w:szCs w:val="20"/>
+          <w:lang w:val="es-CO"/>
+        </w:rPr>
+        <w:t xml:space="preserve">3.4 </w:t>
+      </w:r>
       <w:r>
         <w:rPr>
           <w:rFonts w:eastAsia="Open Sans" w:cs="Open Sans" w:ascii="Arial" w:hAnsi="Arial"/>
           <w:b/>
           <w:bCs/>
-          <w:sz w:val="20"/>
-          <w:szCs w:val="20"/>
-          <w:lang w:val="es-CO"/>
-        </w:rPr>
-        <w:t>Justificación del Uso del ABP en la Enseñanza de Matemáticas:</w:t>
+          <w:spacing w:val="-1"/>
+          <w:sz w:val="20"/>
+          <w:szCs w:val="20"/>
+          <w:lang w:val="es-CO"/>
+        </w:rPr>
+        <w:t>Innovación y Creatividad:</w:t>
+      </w:r>
+    </w:p>
+    <w:p>
+      <w:pPr>
+        <w:pStyle w:val="Normal"/>
+        <w:ind w:right="-1"/>
+        <w:rPr>
+          <w:rFonts w:ascii="Arial" w:hAnsi="Arial"/>
+          <w:sz w:val="20"/>
+          <w:szCs w:val="20"/>
+        </w:rPr>
+      </w:pPr>
+      <w:r>
+        <w:rPr>
+          <w:rFonts w:eastAsia="Open Sans" w:cs="Open Sans" w:ascii="Arial" w:hAnsi="Arial"/>
+          <w:b w:val="false"/>
+          <w:bCs w:val="false"/>
+          <w:spacing w:val="-1"/>
+          <w:sz w:val="20"/>
+          <w:szCs w:val="20"/>
+          <w:lang w:val="es-CO"/>
+        </w:rPr>
+        <w:t>La tecnología fomenta la innovación y la creatividad en la resolución de problemas matemáticos. Los estudiantes pueden experimentar con diferentes enfoques y técnicas, desarrollando soluciones innovadoras a problemas complejos. Esto no solo enriquece su aprendizaje, sino que también los prepara para enfrentar los desafíos del futuro.</w:t>
       </w:r>
     </w:p>
     <w:p>
@@ -3395,11 +3194,14 @@
       <w:r>
         <w:rPr>
           <w:rFonts w:eastAsia="Open Sans" w:cs="Open Sans" w:ascii="Arial" w:hAnsi="Arial"/>
-          <w:sz w:val="20"/>
-          <w:szCs w:val="20"/>
-          <w:lang w:val="es-CO"/>
-        </w:rPr>
-        <w:t>El ABP es una metodología pedagógica que se centra en el aprendizaje a través de la resolución de problemas reales. Este enfoque fomenta el pensamiento crítico, la creatividad y la capacidad de aplicar conocimientos teóricos a situaciones prácticas. En el contexto de la enseñanza de ecuaciones mediante funciones, el ABP permite a los estudiantes abordar problemas contextualizados que requieren la interpretación de datos y el uso de herramientas computacionales para encontrar soluciones, promoviendo así una comprensión más profunda y aplicada de los conceptos matemáticos.</w:t>
+          <w:b w:val="false"/>
+          <w:bCs w:val="false"/>
+          <w:spacing w:val="-1"/>
+          <w:sz w:val="20"/>
+          <w:szCs w:val="20"/>
+          <w:lang w:val="es-CO"/>
+        </w:rPr>
+        <w:t>En conclusión, la integración de la tecnología en la educación matemática no solo mejora la comprensión y la resolución de problemas, sino que también prepara a los estudiantes para un mundo en el que la tecnología y los datos juegan un papel crucial. En el contexto de este artículo reflexivo, la tecnología permite un enfoque alternativo y efectivo para la enseñanza de ecuaciones, facilitando una comprensión más profunda y práctica de los conceptos matemáticos.</w:t>
       </w:r>
     </w:p>
     <w:p>
@@ -3427,162 +3229,40 @@
         <w:pStyle w:val="Normal"/>
         <w:ind w:right="-1"/>
         <w:rPr>
-          <w:rFonts w:ascii="Arial" w:hAnsi="Arial"/>
-          <w:sz w:val="20"/>
-          <w:szCs w:val="20"/>
-        </w:rPr>
-      </w:pPr>
-      <w:r>
-        <w:rPr>
-          <w:rFonts w:eastAsia="Open Sans" w:cs="Open Sans" w:ascii="Arial" w:hAnsi="Arial"/>
+          <w:rFonts w:ascii="Arial" w:hAnsi="Arial" w:eastAsia="Open Sans" w:cs="Open Sans"/>
+          <w:sz w:val="20"/>
+          <w:szCs w:val="20"/>
+          <w:lang w:val="es-CO"/>
+        </w:rPr>
+      </w:pPr>
+      <w:r>
+        <w:rPr>
+          <w:rFonts w:eastAsia="Open Sans" w:cs="Open Sans" w:ascii="Arial" w:hAnsi="Arial"/>
+          <w:sz w:val="20"/>
+          <w:szCs w:val="20"/>
+          <w:lang w:val="es-CO"/>
+        </w:rPr>
+      </w:r>
+    </w:p>
+    <w:p>
+      <w:pPr>
+        <w:pStyle w:val="Normal"/>
+        <w:ind w:right="-1"/>
+        <w:rPr>
+          <w:rFonts w:ascii="Arial" w:hAnsi="Arial"/>
           <w:b/>
           <w:bCs/>
           <w:sz w:val="20"/>
           <w:szCs w:val="20"/>
-          <w:lang w:val="es-CO"/>
-        </w:rPr>
-        <w:t>Justificación de un Enfoque Pedagógico de Aula Invertida:</w:t>
-      </w:r>
-    </w:p>
-    <w:p>
-      <w:pPr>
-        <w:pStyle w:val="Normal"/>
-        <w:ind w:right="-1"/>
-        <w:rPr>
-          <w:rFonts w:ascii="Arial" w:hAnsi="Arial" w:eastAsia="Open Sans" w:cs="Open Sans"/>
-          <w:sz w:val="20"/>
-          <w:szCs w:val="20"/>
-          <w:lang w:val="es-CO"/>
-        </w:rPr>
-      </w:pPr>
-      <w:r>
-        <w:rPr>
-          <w:rFonts w:eastAsia="Open Sans" w:cs="Open Sans" w:ascii="Arial" w:hAnsi="Arial"/>
-          <w:sz w:val="20"/>
-          <w:szCs w:val="20"/>
-          <w:lang w:val="es-CO"/>
-        </w:rPr>
-      </w:r>
-    </w:p>
-    <w:p>
-      <w:pPr>
-        <w:pStyle w:val="Normal"/>
-        <w:ind w:right="-1"/>
-        <w:rPr>
-          <w:rFonts w:ascii="Arial" w:hAnsi="Arial"/>
-          <w:sz w:val="20"/>
-          <w:szCs w:val="20"/>
-        </w:rPr>
-      </w:pPr>
-      <w:r>
-        <w:rPr>
-          <w:rFonts w:eastAsia="Open Sans" w:cs="Open Sans" w:ascii="Arial" w:hAnsi="Arial"/>
-          <w:sz w:val="20"/>
-          <w:szCs w:val="20"/>
-          <w:lang w:val="es-CO"/>
-        </w:rPr>
-        <w:t>El aula invertida es una estrategia donde los estudiantes interactúan con el material de aprendizaje antes de la clase, a menudo a través de recursos digitales como videos y cuadernos interactivos. Este enfoque es especialmente adecuado para la enseñanza de ecuaciones mediante funciones, ya que permite a los estudiantes explorar y experimentar con representaciones gráficas y tabulares de funciones a su propio ritmo.</w:t>
-      </w:r>
-    </w:p>
-    <w:p>
-      <w:pPr>
-        <w:pStyle w:val="Normal"/>
-        <w:ind w:right="-1"/>
-        <w:rPr>
-          <w:rFonts w:ascii="Arial" w:hAnsi="Arial" w:eastAsia="Open Sans" w:cs="Open Sans"/>
-          <w:sz w:val="20"/>
-          <w:szCs w:val="20"/>
-          <w:lang w:val="es-CO"/>
-        </w:rPr>
-      </w:pPr>
-      <w:r>
-        <w:rPr>
-          <w:rFonts w:eastAsia="Open Sans" w:cs="Open Sans" w:ascii="Arial" w:hAnsi="Arial"/>
-          <w:sz w:val="20"/>
-          <w:szCs w:val="20"/>
-          <w:lang w:val="es-CO"/>
-        </w:rPr>
-      </w:r>
-    </w:p>
-    <w:p>
-      <w:pPr>
-        <w:pStyle w:val="Normal"/>
-        <w:ind w:right="-1"/>
-        <w:rPr>
-          <w:rFonts w:ascii="Arial" w:hAnsi="Arial"/>
-          <w:sz w:val="20"/>
-          <w:szCs w:val="20"/>
-        </w:rPr>
-      </w:pPr>
-      <w:r>
-        <w:rPr>
-          <w:rFonts w:eastAsia="Open Sans" w:cs="Open Sans" w:ascii="Arial" w:hAnsi="Arial"/>
-          <w:sz w:val="20"/>
-          <w:szCs w:val="20"/>
-          <w:lang w:val="es-CO"/>
-        </w:rPr>
-        <w:t>La utilización de cuadernos Jupyter publicados en repositorios como GitHub, junto con videos de apoyo en plataformas como YouTube (por ejemplo, el canal DiMathData), facilita un aprendizaje autónomo y experimental. Los estudiantes pueden acceder a recursos interactivos que les permiten manipular funciones y observar resultados inmediatos, desarrollando así habilidades prácticas y reforzando su comprensión teórica fuera del entorno tradicional de clase. Esto no solo mejora la accesibilidad y el compromiso, sino que también permite que el tiempo de clase se utilice para la discusión y resolución colaborativa de problemas más complejos.</w:t>
-      </w:r>
-    </w:p>
-    <w:p>
-      <w:pPr>
-        <w:pStyle w:val="Normal"/>
-        <w:ind w:right="-1"/>
-        <w:rPr>
-          <w:rFonts w:ascii="Arial" w:hAnsi="Arial" w:eastAsia="Open Sans" w:cs="Open Sans"/>
-          <w:sz w:val="20"/>
-          <w:szCs w:val="20"/>
-          <w:lang w:val="es-CO"/>
-        </w:rPr>
-      </w:pPr>
-      <w:r>
-        <w:rPr>
-          <w:rFonts w:eastAsia="Open Sans" w:cs="Open Sans" w:ascii="Arial" w:hAnsi="Arial"/>
-          <w:sz w:val="20"/>
-          <w:szCs w:val="20"/>
-          <w:lang w:val="es-CO"/>
-        </w:rPr>
-      </w:r>
-    </w:p>
-    <w:p>
-      <w:pPr>
-        <w:pStyle w:val="Normal"/>
-        <w:ind w:right="-1"/>
-        <w:rPr>
-          <w:rFonts w:ascii="Arial" w:hAnsi="Arial"/>
-          <w:sz w:val="20"/>
-          <w:szCs w:val="20"/>
-        </w:rPr>
-      </w:pPr>
-      <w:r>
-        <w:rPr>
-          <w:rFonts w:eastAsia="Open Sans" w:cs="Open Sans" w:ascii="Arial" w:hAnsi="Arial"/>
+        </w:rPr>
+      </w:pPr>
+      <w:r>
+        <w:rPr>
+          <w:rFonts w:ascii="Arial" w:hAnsi="Arial"/>
           <w:b/>
           <w:bCs/>
           <w:sz w:val="20"/>
           <w:szCs w:val="20"/>
-          <w:lang w:val="es-CO"/>
-        </w:rPr>
-        <w:t>Diferenciación entre el lenguaje algebraico y el lenguaje Python:</w:t>
-      </w:r>
-    </w:p>
-    <w:p>
-      <w:pPr>
-        <w:pStyle w:val="Normal"/>
-        <w:ind w:right="-1"/>
-        <w:rPr>
-          <w:rFonts w:ascii="Arial" w:hAnsi="Arial" w:eastAsia="Open Sans" w:cs="Open Sans"/>
-          <w:sz w:val="20"/>
-          <w:szCs w:val="20"/>
-          <w:lang w:val="es-CO"/>
-        </w:rPr>
-      </w:pPr>
-      <w:r>
-        <w:rPr>
-          <w:rFonts w:eastAsia="Open Sans" w:cs="Open Sans" w:ascii="Arial" w:hAnsi="Arial"/>
-          <w:sz w:val="20"/>
-          <w:szCs w:val="20"/>
-          <w:lang w:val="es-CO"/>
         </w:rPr>
       </w:r>
     </w:p>
@@ -3605,87 +3285,7 @@
           <w:szCs w:val="20"/>
           <w:lang w:val="es-CO"/>
         </w:rPr>
-        <w:t>Lenguaje Algebraico en Educación Secundaria y Universitaria:</w:t>
-      </w:r>
-    </w:p>
-    <w:p>
-      <w:pPr>
-        <w:pStyle w:val="Normal"/>
-        <w:ind w:right="-1"/>
-        <w:rPr>
-          <w:rFonts w:ascii="Arial" w:hAnsi="Arial" w:eastAsia="Open Sans" w:cs="Open Sans"/>
-          <w:sz w:val="20"/>
-          <w:szCs w:val="20"/>
-          <w:lang w:val="es-CO"/>
-        </w:rPr>
-      </w:pPr>
-      <w:r>
-        <w:rPr>
-          <w:rFonts w:eastAsia="Open Sans" w:cs="Open Sans" w:ascii="Arial" w:hAnsi="Arial"/>
-          <w:sz w:val="20"/>
-          <w:szCs w:val="20"/>
-          <w:lang w:val="es-CO"/>
-        </w:rPr>
-      </w:r>
-    </w:p>
-    <w:p>
-      <w:pPr>
-        <w:pStyle w:val="Normal"/>
-        <w:ind w:right="-1"/>
-        <w:rPr>
-          <w:rFonts w:ascii="Arial" w:hAnsi="Arial"/>
-          <w:sz w:val="20"/>
-          <w:szCs w:val="20"/>
-        </w:rPr>
-      </w:pPr>
-      <w:r>
-        <w:rPr>
-          <w:rFonts w:eastAsia="Open Sans" w:cs="Open Sans" w:ascii="Arial" w:hAnsi="Arial"/>
-          <w:sz w:val="20"/>
-          <w:szCs w:val="20"/>
-          <w:lang w:val="es-CO"/>
-        </w:rPr>
-        <w:t xml:space="preserve">En la educación secundaria y universitaria, se enseña el uso del lenguaje algebraico para representar relaciones matemáticas y resolver problemas. Este lenguaje es caracterizado por su concisión y simplicidad. </w:t>
-      </w:r>
-    </w:p>
-    <w:p>
-      <w:pPr>
-        <w:pStyle w:val="Normal"/>
-        <w:ind w:right="-1"/>
-        <w:rPr>
-          <w:rFonts w:ascii="Arial" w:hAnsi="Arial" w:eastAsia="Open Sans" w:cs="Open Sans"/>
-          <w:sz w:val="20"/>
-          <w:szCs w:val="20"/>
-          <w:lang w:val="es-CO"/>
-        </w:rPr>
-      </w:pPr>
-      <w:r>
-        <w:rPr>
-          <w:rFonts w:eastAsia="Open Sans" w:cs="Open Sans" w:ascii="Arial" w:hAnsi="Arial"/>
-          <w:sz w:val="20"/>
-          <w:szCs w:val="20"/>
-          <w:lang w:val="es-CO"/>
-        </w:rPr>
-      </w:r>
-    </w:p>
-    <w:p>
-      <w:pPr>
-        <w:pStyle w:val="Normal"/>
-        <w:ind w:right="-1"/>
-        <w:rPr>
-          <w:rFonts w:ascii="Arial" w:hAnsi="Arial"/>
-          <w:sz w:val="20"/>
-          <w:szCs w:val="20"/>
-        </w:rPr>
-      </w:pPr>
-      <w:r>
-        <w:rPr>
-          <w:rFonts w:eastAsia="Open Sans" w:cs="Open Sans" w:ascii="Arial" w:hAnsi="Arial"/>
-          <w:sz w:val="20"/>
-          <w:szCs w:val="20"/>
-          <w:lang w:val="es-CO"/>
-        </w:rPr>
-        <w:t xml:space="preserve">- </w:t>
+        <w:t xml:space="preserve">4. </w:t>
       </w:r>
       <w:r>
         <w:rPr>
@@ -3696,16 +3296,7 @@
           <w:szCs w:val="20"/>
           <w:lang w:val="es-CO"/>
         </w:rPr>
-        <w:t>Simplicidad y Concisión:</w:t>
-      </w:r>
-      <w:r>
-        <w:rPr>
-          <w:rFonts w:eastAsia="Open Sans" w:cs="Open Sans" w:ascii="Arial" w:hAnsi="Arial"/>
-          <w:sz w:val="20"/>
-          <w:szCs w:val="20"/>
-          <w:lang w:val="es-CO"/>
-        </w:rPr>
-        <w:t xml:space="preserve"> Las variables en el lenguaje algebraico suelen ser representadas por una sola letra (como  h  para altura,  t  para tiempo, x  e  y para coordenadas, etc.). Esto facilita la escritura y la manipulación de ecuaciones matemáticas, manteniéndolas cortas y directas.</w:t>
+        <w:t>Marco Teórico</w:t>
       </w:r>
     </w:p>
     <w:p>
@@ -3738,15 +3329,6 @@
           <w:szCs w:val="20"/>
         </w:rPr>
       </w:pPr>
-      <w:r>
-        <w:rPr>
-          <w:rFonts w:eastAsia="Open Sans" w:cs="Open Sans" w:ascii="Arial" w:hAnsi="Arial"/>
-          <w:sz w:val="20"/>
-          <w:szCs w:val="20"/>
-          <w:lang w:val="es-CO"/>
-        </w:rPr>
-        <w:t xml:space="preserve">- </w:t>
-      </w:r>
       <w:r>
         <w:rPr>
           <w:rFonts w:eastAsia="Open Sans" w:cs="Open Sans" w:ascii="Arial" w:hAnsi="Arial"/>
@@ -3756,146 +3338,8 @@
           <w:szCs w:val="20"/>
           <w:lang w:val="es-CO"/>
         </w:rPr>
-        <w:t>Ejemplo:</w:t>
-      </w:r>
-      <w:r>
-        <w:rPr>
-          <w:rFonts w:eastAsia="Open Sans" w:cs="Open Sans" w:ascii="Arial" w:hAnsi="Arial"/>
-          <w:sz w:val="20"/>
-          <w:szCs w:val="20"/>
-          <w:lang w:val="es-CO"/>
-        </w:rPr>
-        <w:t xml:space="preserve"> Una ecuación que describe el movimiento vertical de un objeto bajo la influencia de la gravedad puede ser expresada de manera compacta como:</w:t>
-      </w:r>
-    </w:p>
-    <w:p>
-      <w:pPr>
-        <w:pStyle w:val="Normal"/>
-        <w:ind w:right="-1"/>
-        <w:rPr>
-          <w:rFonts w:ascii="Arial" w:hAnsi="Arial"/>
-          <w:sz w:val="20"/>
-          <w:szCs w:val="20"/>
-        </w:rPr>
-      </w:pPr>
-      <w:r>
-        <w:rPr>
-          <w:rFonts w:eastAsia="Open Sans" w:cs="Open Sans" w:ascii="Arial" w:hAnsi="Arial"/>
-          <w:sz w:val="20"/>
-          <w:szCs w:val="20"/>
-          <w:lang w:val="es-CO"/>
-        </w:rPr>
-        <w:t xml:space="preserve">  </w:t>
-      </w:r>
-    </w:p>
-    <w:p>
-      <w:pPr>
-        <w:pStyle w:val="Normal"/>
-        <w:ind w:right="-1"/>
-        <w:rPr>
-          <w:rFonts w:ascii="Arial" w:hAnsi="Arial"/>
-          <w:sz w:val="20"/>
-          <w:szCs w:val="20"/>
-        </w:rPr>
-      </w:pPr>
-      <w:r>
-        <w:rPr>
-          <w:rFonts w:eastAsia="Open Sans" w:cs="Open Sans" w:ascii="Arial" w:hAnsi="Arial"/>
-          <w:sz w:val="20"/>
-          <w:szCs w:val="20"/>
-          <w:lang w:val="es-CO"/>
-        </w:rPr>
-        <w:t xml:space="preserve">  </w:t>
-      </w:r>
-      <w:r>
-        <w:rPr>
-          <w:rFonts w:eastAsia="Open Sans" w:cs="Open Sans" w:ascii="Arial" w:hAnsi="Arial"/>
-          <w:sz w:val="20"/>
-          <w:szCs w:val="20"/>
-          <w:lang w:val="es-CO"/>
-        </w:rPr>
-        <w:t>h = -16t^2 + 800t</w:t>
-      </w:r>
-    </w:p>
-    <w:p>
-      <w:pPr>
-        <w:pStyle w:val="Normal"/>
-        <w:ind w:right="-1"/>
-        <w:rPr>
-          <w:rFonts w:ascii="Arial" w:hAnsi="Arial"/>
-          <w:sz w:val="20"/>
-          <w:szCs w:val="20"/>
-        </w:rPr>
-      </w:pPr>
-      <w:r>
-        <w:rPr>
-          <w:rFonts w:eastAsia="Open Sans" w:cs="Open Sans" w:ascii="Arial" w:hAnsi="Arial"/>
-          <w:sz w:val="20"/>
-          <w:szCs w:val="20"/>
-          <w:lang w:val="es-CO"/>
-        </w:rPr>
-        <w:t xml:space="preserve">  </w:t>
-      </w:r>
-    </w:p>
-    <w:p>
-      <w:pPr>
-        <w:pStyle w:val="Normal"/>
-        <w:ind w:right="-1"/>
-        <w:rPr>
-          <w:rFonts w:ascii="Arial" w:hAnsi="Arial"/>
-          <w:sz w:val="20"/>
-          <w:szCs w:val="20"/>
-        </w:rPr>
-      </w:pPr>
-      <w:r>
-        <w:rPr>
-          <w:rFonts w:eastAsia="Open Sans" w:cs="Open Sans" w:ascii="Arial" w:hAnsi="Arial"/>
-          <w:sz w:val="20"/>
-          <w:szCs w:val="20"/>
-          <w:lang w:val="es-CO"/>
-        </w:rPr>
-        <w:t xml:space="preserve">  </w:t>
-      </w:r>
-      <w:r>
-        <w:rPr>
-          <w:rFonts w:eastAsia="Open Sans" w:cs="Open Sans" w:ascii="Arial" w:hAnsi="Arial"/>
-          <w:sz w:val="20"/>
-          <w:szCs w:val="20"/>
-          <w:lang w:val="es-CO"/>
-        </w:rPr>
-        <w:t>donde  h  representa la altura y  t  el tiempo.</w:t>
-      </w:r>
-    </w:p>
-    <w:p>
-      <w:pPr>
-        <w:pStyle w:val="Normal"/>
-        <w:ind w:right="-1"/>
-        <w:rPr>
-          <w:rFonts w:ascii="Arial" w:hAnsi="Arial" w:eastAsia="Open Sans" w:cs="Open Sans"/>
-          <w:sz w:val="20"/>
-          <w:szCs w:val="20"/>
-          <w:lang w:val="es-CO"/>
-        </w:rPr>
-      </w:pPr>
-      <w:r>
-        <w:rPr>
-          <w:rFonts w:eastAsia="Open Sans" w:cs="Open Sans" w:ascii="Arial" w:hAnsi="Arial"/>
-          <w:sz w:val="20"/>
-          <w:szCs w:val="20"/>
-          <w:lang w:val="es-CO"/>
-        </w:rPr>
-      </w:r>
-    </w:p>
-    <w:p>
-      <w:pPr>
-        <w:pStyle w:val="Normal"/>
-        <w:ind w:right="-1"/>
-        <w:rPr>
-          <w:rFonts w:ascii="Arial" w:hAnsi="Arial"/>
-          <w:sz w:val="20"/>
-          <w:szCs w:val="20"/>
-        </w:rPr>
-      </w:pPr>
+        <w:t xml:space="preserve">4.1 </w:t>
+      </w:r>
       <w:r>
         <w:rPr>
           <w:rFonts w:eastAsia="Open Sans" w:cs="Open Sans" w:ascii="Arial" w:hAnsi="Arial"/>
@@ -3905,7 +3349,7 @@
           <w:szCs w:val="20"/>
           <w:lang w:val="es-CO"/>
         </w:rPr>
-        <w:t>Lenguaje Python:</w:t>
+        <w:t>Definición de Ecuaciones y Funciones</w:t>
       </w:r>
     </w:p>
     <w:p>
@@ -3938,55 +3382,6 @@
           <w:szCs w:val="20"/>
         </w:rPr>
       </w:pPr>
-      <w:r>
-        <w:rPr>
-          <w:rFonts w:eastAsia="Open Sans" w:cs="Open Sans" w:ascii="Arial" w:hAnsi="Arial"/>
-          <w:sz w:val="20"/>
-          <w:szCs w:val="20"/>
-          <w:lang w:val="es-CO"/>
-        </w:rPr>
-        <w:t>Python, por otro lado, es un lenguaje de programación ampliamente utilizado tanto en la enseñanza de programación como en la aplicación práctica de la matemática y la ciencia. Aunque también busca ser fácil de escribir y leer, utiliza convenciones diferentes para la nomenclatura de variables y estructuras.</w:t>
-      </w:r>
-    </w:p>
-    <w:p>
-      <w:pPr>
-        <w:pStyle w:val="Normal"/>
-        <w:ind w:right="-1"/>
-        <w:rPr>
-          <w:rFonts w:ascii="Arial" w:hAnsi="Arial" w:eastAsia="Open Sans" w:cs="Open Sans"/>
-          <w:sz w:val="20"/>
-          <w:szCs w:val="20"/>
-          <w:lang w:val="es-CO"/>
-        </w:rPr>
-      </w:pPr>
-      <w:r>
-        <w:rPr>
-          <w:rFonts w:eastAsia="Open Sans" w:cs="Open Sans" w:ascii="Arial" w:hAnsi="Arial"/>
-          <w:sz w:val="20"/>
-          <w:szCs w:val="20"/>
-          <w:lang w:val="es-CO"/>
-        </w:rPr>
-      </w:r>
-    </w:p>
-    <w:p>
-      <w:pPr>
-        <w:pStyle w:val="Normal"/>
-        <w:ind w:right="-1"/>
-        <w:rPr>
-          <w:rFonts w:ascii="Arial" w:hAnsi="Arial"/>
-          <w:sz w:val="20"/>
-          <w:szCs w:val="20"/>
-        </w:rPr>
-      </w:pPr>
-      <w:r>
-        <w:rPr>
-          <w:rFonts w:eastAsia="Open Sans" w:cs="Open Sans" w:ascii="Arial" w:hAnsi="Arial"/>
-          <w:sz w:val="20"/>
-          <w:szCs w:val="20"/>
-          <w:lang w:val="es-CO"/>
-        </w:rPr>
-        <w:t xml:space="preserve">- </w:t>
-      </w:r>
       <w:r>
         <w:rPr>
           <w:rFonts w:eastAsia="Open Sans" w:cs="Open Sans" w:ascii="Arial" w:hAnsi="Arial"/>
@@ -3996,56 +3391,7 @@
           <w:szCs w:val="20"/>
           <w:lang w:val="es-CO"/>
         </w:rPr>
-        <w:t xml:space="preserve">Abreviaturas y Legibilidad: </w:t>
-      </w:r>
-      <w:r>
-        <w:rPr>
-          <w:rFonts w:eastAsia="Open Sans" w:cs="Open Sans" w:ascii="Arial" w:hAnsi="Arial"/>
-          <w:sz w:val="20"/>
-          <w:szCs w:val="20"/>
-          <w:lang w:val="es-CO"/>
-        </w:rPr>
-        <w:t>En Python, las variables suelen tener nombres más descriptivos, aunque abreviados, para mejorar la legibilidad del código y hacerlo más comprensible para otras personas que puedan leerlo. Esta práctica es conocida como "self-documenting code" o código autodescriptivo.</w:t>
-      </w:r>
-    </w:p>
-    <w:p>
-      <w:pPr>
-        <w:pStyle w:val="Normal"/>
-        <w:ind w:right="-1"/>
-        <w:rPr>
-          <w:rFonts w:ascii="Arial" w:hAnsi="Arial" w:eastAsia="Open Sans" w:cs="Open Sans"/>
-          <w:sz w:val="20"/>
-          <w:szCs w:val="20"/>
-          <w:lang w:val="es-CO"/>
-        </w:rPr>
-      </w:pPr>
-      <w:r>
-        <w:rPr>
-          <w:rFonts w:eastAsia="Open Sans" w:cs="Open Sans" w:ascii="Arial" w:hAnsi="Arial"/>
-          <w:sz w:val="20"/>
-          <w:szCs w:val="20"/>
-          <w:lang w:val="es-CO"/>
-        </w:rPr>
-      </w:r>
-    </w:p>
-    <w:p>
-      <w:pPr>
-        <w:pStyle w:val="Normal"/>
-        <w:ind w:right="-1"/>
-        <w:rPr>
-          <w:rFonts w:ascii="Arial" w:hAnsi="Arial"/>
-          <w:sz w:val="20"/>
-          <w:szCs w:val="20"/>
-        </w:rPr>
-      </w:pPr>
-      <w:r>
-        <w:rPr>
-          <w:rFonts w:eastAsia="Open Sans" w:cs="Open Sans" w:ascii="Arial" w:hAnsi="Arial"/>
-          <w:sz w:val="20"/>
-          <w:szCs w:val="20"/>
-          <w:lang w:val="es-CO"/>
-        </w:rPr>
-        <w:t xml:space="preserve">- </w:t>
+        <w:t xml:space="preserve">4.1.1 </w:t>
       </w:r>
       <w:r>
         <w:rPr>
@@ -4056,94 +3402,7 @@
           <w:szCs w:val="20"/>
           <w:lang w:val="es-CO"/>
         </w:rPr>
-        <w:t>Ejemplo:</w:t>
-      </w:r>
-      <w:r>
-        <w:rPr>
-          <w:rFonts w:eastAsia="Open Sans" w:cs="Open Sans" w:ascii="Arial" w:hAnsi="Arial"/>
-          <w:sz w:val="20"/>
-          <w:szCs w:val="20"/>
-          <w:lang w:val="es-CO"/>
-        </w:rPr>
-        <w:t xml:space="preserve"> El mismo modelo de lanzamiento vertical se traduciría en Python de la siguiente manera:</w:t>
-      </w:r>
-    </w:p>
-    <w:p>
-      <w:pPr>
-        <w:pStyle w:val="Normal"/>
-        <w:ind w:right="-1"/>
-        <w:rPr>
-          <w:rFonts w:ascii="Arial" w:hAnsi="Arial"/>
-          <w:sz w:val="20"/>
-          <w:szCs w:val="20"/>
-        </w:rPr>
-      </w:pPr>
-      <w:r>
-        <w:rPr>
-          <w:rFonts w:eastAsia="Open Sans" w:cs="Open Sans" w:ascii="Arial" w:hAnsi="Arial"/>
-          <w:sz w:val="20"/>
-          <w:szCs w:val="20"/>
-          <w:lang w:val="es-CO"/>
-        </w:rPr>
-        <w:t xml:space="preserve">  </w:t>
-      </w:r>
-      <w:r>
-        <w:rPr>
-          <w:rFonts w:eastAsia="Open Sans" w:cs="Open Sans" w:ascii="Arial" w:hAnsi="Arial"/>
-          <w:sz w:val="20"/>
-          <w:szCs w:val="20"/>
-          <w:lang w:val="es-CO"/>
-        </w:rPr>
-        <w:t>altura = -16 * tiempo**2 + 800 * tiempo</w:t>
-      </w:r>
-    </w:p>
-    <w:p>
-      <w:pPr>
-        <w:pStyle w:val="Normal"/>
-        <w:ind w:right="-1"/>
-        <w:rPr>
-          <w:rFonts w:ascii="Arial" w:hAnsi="Arial"/>
-          <w:sz w:val="20"/>
-          <w:szCs w:val="20"/>
-        </w:rPr>
-      </w:pPr>
-      <w:r>
-        <w:rPr>
-          <w:rFonts w:eastAsia="Open Sans" w:cs="Open Sans" w:ascii="Arial" w:hAnsi="Arial"/>
-          <w:sz w:val="20"/>
-          <w:szCs w:val="20"/>
-          <w:lang w:val="es-CO"/>
-        </w:rPr>
-        <w:t xml:space="preserve">  </w:t>
-      </w:r>
-    </w:p>
-    <w:p>
-      <w:pPr>
-        <w:pStyle w:val="Normal"/>
-        <w:ind w:right="-1"/>
-        <w:rPr>
-          <w:rFonts w:ascii="Arial" w:hAnsi="Arial"/>
-          <w:sz w:val="20"/>
-          <w:szCs w:val="20"/>
-        </w:rPr>
-      </w:pPr>
-      <w:r>
-        <w:rPr>
-          <w:rFonts w:eastAsia="Open Sans" w:cs="Open Sans" w:ascii="Arial" w:hAnsi="Arial"/>
-          <w:sz w:val="20"/>
-          <w:szCs w:val="20"/>
-          <w:lang w:val="es-CO"/>
-        </w:rPr>
-        <w:t xml:space="preserve">  </w:t>
-      </w:r>
-      <w:r>
-        <w:rPr>
-          <w:rFonts w:eastAsia="Open Sans" w:cs="Open Sans" w:ascii="Arial" w:hAnsi="Arial"/>
-          <w:sz w:val="20"/>
-          <w:szCs w:val="20"/>
-          <w:lang w:val="es-CO"/>
-        </w:rPr>
-        <w:t>Aquí, `altura` y `tiempo` son nombres de variables que, aunque más largos que una sola letra, son intuitivos y hacen que el código sea más fácil de entender para alguien que lo lea, especialmente si no está familiarizado con la notación algebraica específica.</w:t>
+        <w:t>Relación entre Expresiones Algebraicas y Funciones:</w:t>
       </w:r>
     </w:p>
     <w:p>
@@ -4183,7 +3442,7 @@
           <w:szCs w:val="20"/>
           <w:lang w:val="es-CO"/>
         </w:rPr>
-        <w:t>Comparación y Beneficios de Cada Enfoque:</w:t>
+        <w:t>Las ecuaciones son comparaciones de expresiones algebraicas que se igualan para encontrar los valores de las variables que satisfacen dicha igualdad. Las funciones, por otro lado, son relaciones entre un conjunto de entrada (dominio) y un conjunto de salida (rango) donde cada entrada está asociada con una única salida. La resolución de ecuaciones a través del enfoque funcional permite utilizar representaciones gráficas y tabulares para identificar soluciones sin necesidad de manipulación algebraica avanzada, facilitando el acceso a la comprensión de conceptos fundamentales.</w:t>
       </w:r>
     </w:p>
     <w:p>
@@ -4225,27 +3484,7 @@
           <w:szCs w:val="20"/>
           <w:lang w:val="es-CO"/>
         </w:rPr>
-        <w:t>1. Longitud y Complejidad:</w:t>
-      </w:r>
-    </w:p>
-    <w:p>
-      <w:pPr>
-        <w:pStyle w:val="Normal"/>
-        <w:ind w:right="-1"/>
-        <w:rPr>
-          <w:rFonts w:ascii="Arial" w:hAnsi="Arial"/>
-          <w:sz w:val="20"/>
-          <w:szCs w:val="20"/>
-        </w:rPr>
-      </w:pPr>
-      <w:r>
-        <w:rPr>
-          <w:rFonts w:eastAsia="Open Sans" w:cs="Open Sans" w:ascii="Arial" w:hAnsi="Arial"/>
-          <w:sz w:val="20"/>
-          <w:szCs w:val="20"/>
-          <w:lang w:val="es-CO"/>
-        </w:rPr>
-        <w:t xml:space="preserve">  </w:t>
+        <w:t xml:space="preserve">4.1.2 </w:t>
       </w:r>
       <w:r>
         <w:rPr>
@@ -4256,8 +3495,79 @@
           <w:szCs w:val="20"/>
           <w:lang w:val="es-CO"/>
         </w:rPr>
-        <w:t xml:space="preserve"> </w:t>
-      </w:r>
+        <w:t>Concepto de Igualdad y Diferencia de Funciones:</w:t>
+      </w:r>
+    </w:p>
+    <w:p>
+      <w:pPr>
+        <w:pStyle w:val="Normal"/>
+        <w:ind w:right="-1"/>
+        <w:rPr>
+          <w:rFonts w:ascii="Arial" w:hAnsi="Arial" w:eastAsia="Open Sans" w:cs="Open Sans"/>
+          <w:sz w:val="20"/>
+          <w:szCs w:val="20"/>
+          <w:lang w:val="es-CO"/>
+        </w:rPr>
+      </w:pPr>
+      <w:r>
+        <w:rPr>
+          <w:rFonts w:eastAsia="Open Sans" w:cs="Open Sans" w:ascii="Arial" w:hAnsi="Arial"/>
+          <w:sz w:val="20"/>
+          <w:szCs w:val="20"/>
+          <w:lang w:val="es-CO"/>
+        </w:rPr>
+      </w:r>
+    </w:p>
+    <w:p>
+      <w:pPr>
+        <w:pStyle w:val="Normal"/>
+        <w:ind w:right="-1"/>
+        <w:rPr>
+          <w:rFonts w:ascii="Arial" w:hAnsi="Arial"/>
+          <w:sz w:val="20"/>
+          <w:szCs w:val="20"/>
+        </w:rPr>
+      </w:pPr>
+      <w:r>
+        <w:rPr>
+          <w:rFonts w:eastAsia="Open Sans" w:cs="Open Sans" w:ascii="Arial" w:hAnsi="Arial"/>
+          <w:sz w:val="20"/>
+          <w:szCs w:val="20"/>
+          <w:lang w:val="es-CO"/>
+        </w:rPr>
+        <w:t>La igualdad de funciones implica que dos funciones producen el mismo valor para cada punto de su dominio común. Esta perspectiva puede ser utilizada para resolver ecuaciones al identificar puntos donde dos funciones se intersectan gráficamente, es decir, donde tienen el mismo valor. Las diferencias entre funciones pueden analizarse gráficamente o mediante tablas para determinar intervalos y puntos específicos donde se cumple la igualdad, permitiendo un enfoque más visual y menos abstracto para los estudiantes.</w:t>
+      </w:r>
+    </w:p>
+    <w:p>
+      <w:pPr>
+        <w:pStyle w:val="Normal"/>
+        <w:ind w:right="-1"/>
+        <w:rPr>
+          <w:rFonts w:ascii="Arial" w:hAnsi="Arial" w:eastAsia="Open Sans" w:cs="Open Sans"/>
+          <w:sz w:val="20"/>
+          <w:szCs w:val="20"/>
+          <w:lang w:val="es-CO"/>
+        </w:rPr>
+      </w:pPr>
+      <w:r>
+        <w:rPr>
+          <w:rFonts w:eastAsia="Open Sans" w:cs="Open Sans" w:ascii="Arial" w:hAnsi="Arial"/>
+          <w:sz w:val="20"/>
+          <w:szCs w:val="20"/>
+          <w:lang w:val="es-CO"/>
+        </w:rPr>
+      </w:r>
+    </w:p>
+    <w:p>
+      <w:pPr>
+        <w:pStyle w:val="Normal"/>
+        <w:ind w:right="-1"/>
+        <w:rPr>
+          <w:rFonts w:ascii="Arial" w:hAnsi="Arial"/>
+          <w:sz w:val="20"/>
+          <w:szCs w:val="20"/>
+        </w:rPr>
+      </w:pPr>
       <w:r>
         <w:rPr>
           <w:rFonts w:eastAsia="Open Sans" w:cs="Open Sans" w:ascii="Arial" w:hAnsi="Arial"/>
@@ -4267,36 +3577,7 @@
           <w:szCs w:val="20"/>
           <w:lang w:val="es-CO"/>
         </w:rPr>
-        <w:t>- Lenguaje Algebraico:</w:t>
-      </w:r>
-      <w:r>
-        <w:rPr>
-          <w:rFonts w:eastAsia="Open Sans" w:cs="Open Sans" w:ascii="Arial" w:hAnsi="Arial"/>
-          <w:sz w:val="20"/>
-          <w:szCs w:val="20"/>
-          <w:lang w:val="es-CO"/>
-        </w:rPr>
-        <w:t xml:space="preserve"> Utiliza notaciones breves, lo que es ventajoso para operaciones matemáticas rápidas y compactas.</w:t>
-      </w:r>
-    </w:p>
-    <w:p>
-      <w:pPr>
-        <w:pStyle w:val="Normal"/>
-        <w:ind w:right="-1"/>
-        <w:rPr>
-          <w:rFonts w:ascii="Arial" w:hAnsi="Arial"/>
-          <w:sz w:val="20"/>
-          <w:szCs w:val="20"/>
-        </w:rPr>
-      </w:pPr>
-      <w:r>
-        <w:rPr>
-          <w:rFonts w:eastAsia="Open Sans" w:cs="Open Sans" w:ascii="Arial" w:hAnsi="Arial"/>
-          <w:sz w:val="20"/>
-          <w:szCs w:val="20"/>
-          <w:lang w:val="es-CO"/>
-        </w:rPr>
-        <w:t xml:space="preserve">   </w:t>
+        <w:t xml:space="preserve">4.2 </w:t>
       </w:r>
       <w:r>
         <w:rPr>
@@ -4307,16 +3588,7 @@
           <w:szCs w:val="20"/>
           <w:lang w:val="es-CO"/>
         </w:rPr>
-        <w:t>- Python:</w:t>
-      </w:r>
-      <w:r>
-        <w:rPr>
-          <w:rFonts w:eastAsia="Open Sans" w:cs="Open Sans" w:ascii="Arial" w:hAnsi="Arial"/>
-          <w:sz w:val="20"/>
-          <w:szCs w:val="20"/>
-          <w:lang w:val="es-CO"/>
-        </w:rPr>
-        <w:t xml:space="preserve"> Utiliza nombres de variables más largos y descriptivos, lo que puede aumentar ligeramente la longitud del código, pero mejora la claridad y la comprensión.</w:t>
+        <w:t>Aprendizaje Basado en Problemas (ABP)</w:t>
       </w:r>
     </w:p>
     <w:p>
@@ -4358,65 +3630,7 @@
           <w:szCs w:val="20"/>
           <w:lang w:val="es-CO"/>
         </w:rPr>
-        <w:t>2. Contexto de Uso:</w:t>
-      </w:r>
-    </w:p>
-    <w:p>
-      <w:pPr>
-        <w:pStyle w:val="Normal"/>
-        <w:ind w:right="-1"/>
-        <w:rPr>
-          <w:rFonts w:ascii="Arial" w:hAnsi="Arial"/>
-          <w:sz w:val="20"/>
-          <w:szCs w:val="20"/>
-        </w:rPr>
-      </w:pPr>
-      <w:r>
-        <w:rPr>
-          <w:rFonts w:eastAsia="Open Sans" w:cs="Open Sans" w:ascii="Arial" w:hAnsi="Arial"/>
-          <w:sz w:val="20"/>
-          <w:szCs w:val="20"/>
-          <w:lang w:val="es-CO"/>
-        </w:rPr>
-        <w:t xml:space="preserve">   </w:t>
-      </w:r>
-      <w:r>
-        <w:rPr>
-          <w:rFonts w:eastAsia="Open Sans" w:cs="Open Sans" w:ascii="Arial" w:hAnsi="Arial"/>
-          <w:sz w:val="20"/>
-          <w:szCs w:val="20"/>
-          <w:lang w:val="es-CO"/>
-        </w:rPr>
-        <w:t>- Lenguaje Algebraico: Ideal para entornos académicos y teóricos donde la rapidez y la simplicidad en la manipulación de ecuaciones es crucial.</w:t>
-      </w:r>
-    </w:p>
-    <w:p>
-      <w:pPr>
-        <w:pStyle w:val="Normal"/>
-        <w:ind w:right="-1"/>
-        <w:rPr>
-          <w:rFonts w:ascii="Arial" w:hAnsi="Arial"/>
-          <w:sz w:val="20"/>
-          <w:szCs w:val="20"/>
-        </w:rPr>
-      </w:pPr>
-      <w:r>
-        <w:rPr>
-          <w:rFonts w:eastAsia="Open Sans" w:cs="Open Sans" w:ascii="Arial" w:hAnsi="Arial"/>
-          <w:sz w:val="20"/>
-          <w:szCs w:val="20"/>
-          <w:lang w:val="es-CO"/>
-        </w:rPr>
-        <w:t xml:space="preserve">   </w:t>
-      </w:r>
-      <w:r>
-        <w:rPr>
-          <w:rFonts w:eastAsia="Open Sans" w:cs="Open Sans" w:ascii="Arial" w:hAnsi="Arial"/>
-          <w:sz w:val="20"/>
-          <w:szCs w:val="20"/>
-          <w:lang w:val="es-CO"/>
-        </w:rPr>
-        <w:t xml:space="preserve">- </w:t>
+        <w:t xml:space="preserve">4.2.1 </w:t>
       </w:r>
       <w:r>
         <w:rPr>
@@ -4427,16 +3641,47 @@
           <w:szCs w:val="20"/>
           <w:lang w:val="es-CO"/>
         </w:rPr>
-        <w:t>Python:</w:t>
-      </w:r>
-      <w:r>
-        <w:rPr>
-          <w:rFonts w:eastAsia="Open Sans" w:cs="Open Sans" w:ascii="Arial" w:hAnsi="Arial"/>
-          <w:sz w:val="20"/>
-          <w:szCs w:val="20"/>
-          <w:lang w:val="es-CO"/>
-        </w:rPr>
-        <w:t xml:space="preserve"> Ideal para programación y desarrollo de software donde la claridad y la capacidad de mantenimiento del código son esenciales.</w:t>
+        <w:t>Justificación del Uso del ABP en la Enseñanza de Matemáticas:</w:t>
+      </w:r>
+    </w:p>
+    <w:p>
+      <w:pPr>
+        <w:pStyle w:val="Normal"/>
+        <w:ind w:right="-1"/>
+        <w:rPr>
+          <w:rFonts w:ascii="Arial" w:hAnsi="Arial" w:eastAsia="Open Sans" w:cs="Open Sans"/>
+          <w:sz w:val="20"/>
+          <w:szCs w:val="20"/>
+          <w:lang w:val="es-CO"/>
+        </w:rPr>
+      </w:pPr>
+      <w:r>
+        <w:rPr>
+          <w:rFonts w:eastAsia="Open Sans" w:cs="Open Sans" w:ascii="Arial" w:hAnsi="Arial"/>
+          <w:sz w:val="20"/>
+          <w:szCs w:val="20"/>
+          <w:lang w:val="es-CO"/>
+        </w:rPr>
+      </w:r>
+    </w:p>
+    <w:p>
+      <w:pPr>
+        <w:pStyle w:val="Normal"/>
+        <w:ind w:right="-1"/>
+        <w:rPr>
+          <w:rFonts w:ascii="Arial" w:hAnsi="Arial"/>
+          <w:sz w:val="20"/>
+          <w:szCs w:val="20"/>
+        </w:rPr>
+      </w:pPr>
+      <w:r>
+        <w:rPr>
+          <w:rFonts w:eastAsia="Open Sans" w:cs="Open Sans" w:ascii="Arial" w:hAnsi="Arial"/>
+          <w:sz w:val="20"/>
+          <w:szCs w:val="20"/>
+          <w:lang w:val="es-CO"/>
+        </w:rPr>
+        <w:t>El ABP es una metodología pedagógica que se centra en el aprendizaje a través de la resolución de problemas reales. Este enfoque fomenta el pensamiento crítico, la creatividad y la capacidad de aplicar conocimientos teóricos a situaciones prácticas. En el contexto de la enseñanza de ecuaciones mediante funciones, el ABP permite a los estudiantes abordar problemas contextualizados que requieren la interpretación de datos y el uso de herramientas computacionales para encontrar soluciones, promoviendo así una comprensión más profunda y aplicada de los conceptos matemáticos.</w:t>
       </w:r>
     </w:p>
     <w:p>
@@ -4478,27 +3723,7 @@
           <w:szCs w:val="20"/>
           <w:lang w:val="es-CO"/>
         </w:rPr>
-        <w:t>3. Facilidad de Escritura y Lectura:</w:t>
-      </w:r>
-    </w:p>
-    <w:p>
-      <w:pPr>
-        <w:pStyle w:val="Normal"/>
-        <w:ind w:right="-1"/>
-        <w:rPr>
-          <w:rFonts w:ascii="Arial" w:hAnsi="Arial"/>
-          <w:sz w:val="20"/>
-          <w:szCs w:val="20"/>
-        </w:rPr>
-      </w:pPr>
-      <w:r>
-        <w:rPr>
-          <w:rFonts w:eastAsia="Open Sans" w:cs="Open Sans" w:ascii="Arial" w:hAnsi="Arial"/>
-          <w:sz w:val="20"/>
-          <w:szCs w:val="20"/>
-          <w:lang w:val="es-CO"/>
-        </w:rPr>
-        <w:t xml:space="preserve">   </w:t>
+        <w:t xml:space="preserve">4.3 </w:t>
       </w:r>
       <w:r>
         <w:rPr>
@@ -4509,37 +3734,119 @@
           <w:szCs w:val="20"/>
           <w:lang w:val="es-CO"/>
         </w:rPr>
-        <w:t>- Lenguaje Algebraico:</w:t>
-      </w:r>
-      <w:r>
-        <w:rPr>
-          <w:rFonts w:eastAsia="Open Sans" w:cs="Open Sans" w:ascii="Arial" w:hAnsi="Arial"/>
-          <w:sz w:val="20"/>
-          <w:szCs w:val="20"/>
-          <w:lang w:val="es-CO"/>
-        </w:rPr>
-        <w:t xml:space="preserve"> Fácil de escribir rápidamente y manipular algebraicamente, pero puede ser menos claro para alguien que no esté familiarizado con la notación.</w:t>
-      </w:r>
-    </w:p>
-    <w:p>
-      <w:pPr>
-        <w:pStyle w:val="Normal"/>
-        <w:ind w:right="-1"/>
-        <w:rPr>
-          <w:rFonts w:ascii="Arial" w:hAnsi="Arial"/>
-          <w:sz w:val="20"/>
-          <w:szCs w:val="20"/>
-        </w:rPr>
-      </w:pPr>
-      <w:r>
-        <w:rPr>
-          <w:rFonts w:eastAsia="Open Sans" w:cs="Open Sans" w:ascii="Arial" w:hAnsi="Arial"/>
-          <w:sz w:val="20"/>
-          <w:szCs w:val="20"/>
-          <w:lang w:val="es-CO"/>
-        </w:rPr>
-        <w:t xml:space="preserve">   </w:t>
-      </w:r>
+        <w:t>Justificación de un Enfoque Pedagógico de Aula Invertida:</w:t>
+      </w:r>
+    </w:p>
+    <w:p>
+      <w:pPr>
+        <w:pStyle w:val="Normal"/>
+        <w:ind w:right="-1"/>
+        <w:rPr>
+          <w:rFonts w:ascii="Arial" w:hAnsi="Arial" w:eastAsia="Open Sans" w:cs="Open Sans"/>
+          <w:sz w:val="20"/>
+          <w:szCs w:val="20"/>
+          <w:lang w:val="es-CO"/>
+        </w:rPr>
+      </w:pPr>
+      <w:r>
+        <w:rPr>
+          <w:rFonts w:eastAsia="Open Sans" w:cs="Open Sans" w:ascii="Arial" w:hAnsi="Arial"/>
+          <w:sz w:val="20"/>
+          <w:szCs w:val="20"/>
+          <w:lang w:val="es-CO"/>
+        </w:rPr>
+      </w:r>
+    </w:p>
+    <w:p>
+      <w:pPr>
+        <w:pStyle w:val="Normal"/>
+        <w:ind w:right="-1"/>
+        <w:rPr>
+          <w:rFonts w:ascii="Arial" w:hAnsi="Arial"/>
+          <w:sz w:val="20"/>
+          <w:szCs w:val="20"/>
+        </w:rPr>
+      </w:pPr>
+      <w:r>
+        <w:rPr>
+          <w:rFonts w:eastAsia="Open Sans" w:cs="Open Sans" w:ascii="Arial" w:hAnsi="Arial"/>
+          <w:sz w:val="20"/>
+          <w:szCs w:val="20"/>
+          <w:lang w:val="es-CO"/>
+        </w:rPr>
+        <w:t>El aula invertida es una estrategia donde los estudiantes interactúan con el material de aprendizaje antes de la clase, a menudo a través de recursos digitales como videos y cuadernos interactivos. Este enfoque es especialmente adecuado para la enseñanza de ecuaciones mediante funciones, ya que permite a los estudiantes explorar y experimentar con representaciones gráficas y tabulares de funciones a su propio ritmo.</w:t>
+      </w:r>
+    </w:p>
+    <w:p>
+      <w:pPr>
+        <w:pStyle w:val="Normal"/>
+        <w:ind w:right="-1"/>
+        <w:rPr>
+          <w:rFonts w:ascii="Arial" w:hAnsi="Arial" w:eastAsia="Open Sans" w:cs="Open Sans"/>
+          <w:sz w:val="20"/>
+          <w:szCs w:val="20"/>
+          <w:lang w:val="es-CO"/>
+        </w:rPr>
+      </w:pPr>
+      <w:r>
+        <w:rPr>
+          <w:rFonts w:eastAsia="Open Sans" w:cs="Open Sans" w:ascii="Arial" w:hAnsi="Arial"/>
+          <w:sz w:val="20"/>
+          <w:szCs w:val="20"/>
+          <w:lang w:val="es-CO"/>
+        </w:rPr>
+      </w:r>
+    </w:p>
+    <w:p>
+      <w:pPr>
+        <w:pStyle w:val="Normal"/>
+        <w:ind w:right="-1"/>
+        <w:rPr>
+          <w:rFonts w:ascii="Arial" w:hAnsi="Arial"/>
+          <w:sz w:val="20"/>
+          <w:szCs w:val="20"/>
+        </w:rPr>
+      </w:pPr>
+      <w:r>
+        <w:rPr>
+          <w:rFonts w:eastAsia="Open Sans" w:cs="Open Sans" w:ascii="Arial" w:hAnsi="Arial"/>
+          <w:sz w:val="20"/>
+          <w:szCs w:val="20"/>
+          <w:lang w:val="es-CO"/>
+        </w:rPr>
+        <w:t>La utilización de cuadernos Jupyter publicados en repositorios como GitHub, junto con videos de apoyo en plataformas como YouTube (por ejemplo, el canal DiMathData), facilita un aprendizaje autónomo y experimental. Los estudiantes pueden acceder a recursos interactivos que les permiten manipular funciones y observar resultados inmediatos, desarrollando así habilidades prácticas y reforzando su comprensión teórica fuera del entorno tradicional de clase. Esto no solo mejora la accesibilidad y el compromiso, sino que también permite que el tiempo de clase se utilice para la discusión y resolución colaborativa de problemas más complejos.</w:t>
+      </w:r>
+    </w:p>
+    <w:p>
+      <w:pPr>
+        <w:pStyle w:val="Normal"/>
+        <w:ind w:right="-1"/>
+        <w:rPr>
+          <w:rFonts w:ascii="Arial" w:hAnsi="Arial" w:eastAsia="Open Sans" w:cs="Open Sans"/>
+          <w:sz w:val="20"/>
+          <w:szCs w:val="20"/>
+          <w:lang w:val="es-CO"/>
+        </w:rPr>
+      </w:pPr>
+      <w:r>
+        <w:rPr>
+          <w:rFonts w:eastAsia="Open Sans" w:cs="Open Sans" w:ascii="Arial" w:hAnsi="Arial"/>
+          <w:sz w:val="20"/>
+          <w:szCs w:val="20"/>
+          <w:lang w:val="es-CO"/>
+        </w:rPr>
+      </w:r>
+    </w:p>
+    <w:p>
+      <w:pPr>
+        <w:pStyle w:val="Normal"/>
+        <w:ind w:right="-1"/>
+        <w:rPr>
+          <w:rFonts w:ascii="Arial" w:hAnsi="Arial"/>
+          <w:sz w:val="20"/>
+          <w:szCs w:val="20"/>
+        </w:rPr>
+      </w:pPr>
       <w:r>
         <w:rPr>
           <w:rFonts w:eastAsia="Open Sans" w:cs="Open Sans" w:ascii="Arial" w:hAnsi="Arial"/>
@@ -4549,108 +3856,8 @@
           <w:szCs w:val="20"/>
           <w:lang w:val="es-CO"/>
         </w:rPr>
-        <w:t xml:space="preserve">- Python: </w:t>
-      </w:r>
-      <w:r>
-        <w:rPr>
-          <w:rFonts w:eastAsia="Open Sans" w:cs="Open Sans" w:ascii="Arial" w:hAnsi="Arial"/>
-          <w:sz w:val="20"/>
-          <w:szCs w:val="20"/>
-          <w:lang w:val="es-CO"/>
-        </w:rPr>
-        <w:t>Puede requerir más tiempo para escribir debido a los nombres de variables más largos, pero la claridad resultante facilita la lectura y comprensión por parte de otros.</w:t>
-      </w:r>
-    </w:p>
-    <w:p>
-      <w:pPr>
-        <w:pStyle w:val="Normal"/>
-        <w:ind w:right="-1"/>
-        <w:rPr>
-          <w:rFonts w:ascii="Arial" w:hAnsi="Arial" w:eastAsia="Open Sans" w:cs="Open Sans"/>
-          <w:sz w:val="20"/>
-          <w:szCs w:val="20"/>
-          <w:lang w:val="es-CO"/>
-        </w:rPr>
-      </w:pPr>
-      <w:r>
-        <w:rPr>
-          <w:rFonts w:eastAsia="Open Sans" w:cs="Open Sans" w:ascii="Arial" w:hAnsi="Arial"/>
-          <w:sz w:val="20"/>
-          <w:szCs w:val="20"/>
-          <w:lang w:val="es-CO"/>
-        </w:rPr>
-      </w:r>
-    </w:p>
-    <w:p>
-      <w:pPr>
-        <w:pStyle w:val="Normal"/>
-        <w:ind w:right="-1"/>
-        <w:rPr>
-          <w:rFonts w:ascii="Arial" w:hAnsi="Arial"/>
-          <w:sz w:val="20"/>
-          <w:szCs w:val="20"/>
-        </w:rPr>
-      </w:pPr>
-      <w:r>
-        <w:rPr>
-          <w:rFonts w:eastAsia="Open Sans" w:cs="Open Sans" w:ascii="Arial" w:hAnsi="Arial"/>
-          <w:sz w:val="20"/>
-          <w:szCs w:val="20"/>
-          <w:lang w:val="es-CO"/>
-        </w:rPr>
-        <w:t>En resumen, mientras que el lenguaje algebraico se destaca por su brevedad y facilidad de manipulación matemática, Python se distingue por su claridad y legibilidad, factores importantes en el desarrollo de software y en la colaboración entre múltiples programadores. Ambos enfoques tienen sus propios méritos y se utilizan en diferentes contextos dependiendo de las necesidades específicas de cada situación.</w:t>
-      </w:r>
-    </w:p>
-    <w:p>
-      <w:pPr>
-        <w:pStyle w:val="Normal"/>
-        <w:ind w:right="-1"/>
-        <w:rPr>
-          <w:rFonts w:ascii="Arial" w:hAnsi="Arial" w:eastAsia="Open Sans" w:cs="Open Sans"/>
-          <w:sz w:val="20"/>
-          <w:szCs w:val="20"/>
-          <w:lang w:val="es-CO"/>
-        </w:rPr>
-      </w:pPr>
-      <w:r>
-        <w:rPr>
-          <w:rFonts w:eastAsia="Open Sans" w:cs="Open Sans" w:ascii="Arial" w:hAnsi="Arial"/>
-          <w:sz w:val="20"/>
-          <w:szCs w:val="20"/>
-          <w:lang w:val="es-CO"/>
-        </w:rPr>
-      </w:r>
-    </w:p>
-    <w:p>
-      <w:pPr>
-        <w:pStyle w:val="Normal"/>
-        <w:ind w:right="-1"/>
-        <w:rPr>
-          <w:rFonts w:ascii="Arial" w:hAnsi="Arial" w:eastAsia="Open Sans" w:cs="Open Sans"/>
-          <w:sz w:val="20"/>
-          <w:szCs w:val="20"/>
-          <w:lang w:val="es-CO"/>
-        </w:rPr>
-      </w:pPr>
-      <w:r>
-        <w:rPr>
-          <w:rFonts w:eastAsia="Open Sans" w:cs="Open Sans" w:ascii="Arial" w:hAnsi="Arial"/>
-          <w:sz w:val="20"/>
-          <w:szCs w:val="20"/>
-          <w:lang w:val="es-CO"/>
-        </w:rPr>
-      </w:r>
-    </w:p>
-    <w:p>
-      <w:pPr>
-        <w:pStyle w:val="Normal"/>
-        <w:ind w:right="-1"/>
-        <w:rPr>
-          <w:rFonts w:ascii="Arial" w:hAnsi="Arial"/>
-          <w:sz w:val="20"/>
-          <w:szCs w:val="20"/>
-        </w:rPr>
-      </w:pPr>
+        <w:t xml:space="preserve">4.4 </w:t>
+      </w:r>
       <w:r>
         <w:rPr>
           <w:rFonts w:eastAsia="Open Sans" w:cs="Open Sans" w:ascii="Arial" w:hAnsi="Arial"/>
@@ -4660,7 +3867,7 @@
           <w:szCs w:val="20"/>
           <w:lang w:val="es-CO"/>
         </w:rPr>
-        <w:t>3. Metodología</w:t>
+        <w:t>Diferenciación entre el lenguaje algebraico y el lenguaje Python:</w:t>
       </w:r>
     </w:p>
     <w:p>
@@ -4693,6 +3900,1147 @@
           <w:szCs w:val="20"/>
         </w:rPr>
       </w:pPr>
+      <w:r>
+        <w:rPr>
+          <w:rFonts w:eastAsia="Open Sans" w:cs="Open Sans" w:ascii="Arial" w:hAnsi="Arial"/>
+          <w:b/>
+          <w:bCs/>
+          <w:sz w:val="20"/>
+          <w:szCs w:val="20"/>
+          <w:lang w:val="es-CO"/>
+        </w:rPr>
+        <w:t xml:space="preserve">4.4.1 </w:t>
+      </w:r>
+      <w:r>
+        <w:rPr>
+          <w:rFonts w:eastAsia="Open Sans" w:cs="Open Sans" w:ascii="Arial" w:hAnsi="Arial"/>
+          <w:b/>
+          <w:bCs/>
+          <w:sz w:val="20"/>
+          <w:szCs w:val="20"/>
+          <w:lang w:val="es-CO"/>
+        </w:rPr>
+        <w:t>Lenguaje Algebraico en Educación Secundaria y Universitaria:</w:t>
+      </w:r>
+    </w:p>
+    <w:p>
+      <w:pPr>
+        <w:pStyle w:val="Normal"/>
+        <w:ind w:right="-1"/>
+        <w:rPr>
+          <w:rFonts w:ascii="Arial" w:hAnsi="Arial" w:eastAsia="Open Sans" w:cs="Open Sans"/>
+          <w:sz w:val="20"/>
+          <w:szCs w:val="20"/>
+          <w:lang w:val="es-CO"/>
+        </w:rPr>
+      </w:pPr>
+      <w:r>
+        <w:rPr>
+          <w:rFonts w:eastAsia="Open Sans" w:cs="Open Sans" w:ascii="Arial" w:hAnsi="Arial"/>
+          <w:sz w:val="20"/>
+          <w:szCs w:val="20"/>
+          <w:lang w:val="es-CO"/>
+        </w:rPr>
+      </w:r>
+    </w:p>
+    <w:p>
+      <w:pPr>
+        <w:pStyle w:val="Normal"/>
+        <w:ind w:right="-1"/>
+        <w:rPr>
+          <w:rFonts w:ascii="Arial" w:hAnsi="Arial"/>
+          <w:sz w:val="20"/>
+          <w:szCs w:val="20"/>
+        </w:rPr>
+      </w:pPr>
+      <w:r>
+        <w:rPr>
+          <w:rFonts w:eastAsia="Open Sans" w:cs="Open Sans" w:ascii="Arial" w:hAnsi="Arial"/>
+          <w:sz w:val="20"/>
+          <w:szCs w:val="20"/>
+          <w:lang w:val="es-CO"/>
+        </w:rPr>
+        <w:t xml:space="preserve">En la educación secundaria y universitaria, se enseña el uso del lenguaje algebraico para representar relaciones matemáticas y resolver problemas. Este lenguaje es caracterizado por su concisión y simplicidad. </w:t>
+      </w:r>
+    </w:p>
+    <w:p>
+      <w:pPr>
+        <w:pStyle w:val="Normal"/>
+        <w:ind w:right="-1"/>
+        <w:rPr>
+          <w:rFonts w:ascii="Arial" w:hAnsi="Arial" w:eastAsia="Open Sans" w:cs="Open Sans"/>
+          <w:sz w:val="20"/>
+          <w:szCs w:val="20"/>
+          <w:lang w:val="es-CO"/>
+        </w:rPr>
+      </w:pPr>
+      <w:r>
+        <w:rPr>
+          <w:rFonts w:eastAsia="Open Sans" w:cs="Open Sans" w:ascii="Arial" w:hAnsi="Arial"/>
+          <w:sz w:val="20"/>
+          <w:szCs w:val="20"/>
+          <w:lang w:val="es-CO"/>
+        </w:rPr>
+      </w:r>
+    </w:p>
+    <w:p>
+      <w:pPr>
+        <w:pStyle w:val="Normal"/>
+        <w:ind w:right="-1"/>
+        <w:rPr>
+          <w:rFonts w:ascii="Arial" w:hAnsi="Arial"/>
+          <w:sz w:val="20"/>
+          <w:szCs w:val="20"/>
+        </w:rPr>
+      </w:pPr>
+      <w:r>
+        <w:rPr>
+          <w:rFonts w:eastAsia="Open Sans" w:cs="Open Sans" w:ascii="Arial" w:hAnsi="Arial"/>
+          <w:sz w:val="20"/>
+          <w:szCs w:val="20"/>
+          <w:lang w:val="es-CO"/>
+        </w:rPr>
+        <w:t xml:space="preserve">- </w:t>
+      </w:r>
+      <w:r>
+        <w:rPr>
+          <w:rFonts w:eastAsia="Open Sans" w:cs="Open Sans" w:ascii="Arial" w:hAnsi="Arial"/>
+          <w:b/>
+          <w:bCs/>
+          <w:sz w:val="20"/>
+          <w:szCs w:val="20"/>
+          <w:lang w:val="es-CO"/>
+        </w:rPr>
+        <w:t>Simplicidad y Concisión:</w:t>
+      </w:r>
+      <w:r>
+        <w:rPr>
+          <w:rFonts w:eastAsia="Open Sans" w:cs="Open Sans" w:ascii="Arial" w:hAnsi="Arial"/>
+          <w:sz w:val="20"/>
+          <w:szCs w:val="20"/>
+          <w:lang w:val="es-CO"/>
+        </w:rPr>
+        <w:t xml:space="preserve"> Las variables en el lenguaje algebraico suelen ser representadas por una sola letra (como  h  para altura,  t  para tiempo, x  e  y para coordenadas, etc.). Esto facilita la escritura y la manipulación de ecuaciones matemáticas, manteniéndolas cortas y directas.</w:t>
+      </w:r>
+    </w:p>
+    <w:p>
+      <w:pPr>
+        <w:pStyle w:val="Normal"/>
+        <w:ind w:right="-1"/>
+        <w:rPr>
+          <w:rFonts w:ascii="Arial" w:hAnsi="Arial" w:eastAsia="Open Sans" w:cs="Open Sans"/>
+          <w:sz w:val="20"/>
+          <w:szCs w:val="20"/>
+          <w:lang w:val="es-CO"/>
+        </w:rPr>
+      </w:pPr>
+      <w:r>
+        <w:rPr>
+          <w:rFonts w:eastAsia="Open Sans" w:cs="Open Sans" w:ascii="Arial" w:hAnsi="Arial"/>
+          <w:sz w:val="20"/>
+          <w:szCs w:val="20"/>
+          <w:lang w:val="es-CO"/>
+        </w:rPr>
+      </w:r>
+    </w:p>
+    <w:p>
+      <w:pPr>
+        <w:pStyle w:val="Normal"/>
+        <w:ind w:right="-1"/>
+        <w:rPr>
+          <w:rFonts w:ascii="Arial" w:hAnsi="Arial"/>
+          <w:sz w:val="20"/>
+          <w:szCs w:val="20"/>
+        </w:rPr>
+      </w:pPr>
+      <w:r>
+        <w:rPr>
+          <w:rFonts w:eastAsia="Open Sans" w:cs="Open Sans" w:ascii="Arial" w:hAnsi="Arial"/>
+          <w:sz w:val="20"/>
+          <w:szCs w:val="20"/>
+          <w:lang w:val="es-CO"/>
+        </w:rPr>
+        <w:t xml:space="preserve">- </w:t>
+      </w:r>
+      <w:r>
+        <w:rPr>
+          <w:rFonts w:eastAsia="Open Sans" w:cs="Open Sans" w:ascii="Arial" w:hAnsi="Arial"/>
+          <w:b/>
+          <w:bCs/>
+          <w:sz w:val="20"/>
+          <w:szCs w:val="20"/>
+          <w:lang w:val="es-CO"/>
+        </w:rPr>
+        <w:t>Ejemplo:</w:t>
+      </w:r>
+      <w:r>
+        <w:rPr>
+          <w:rFonts w:eastAsia="Open Sans" w:cs="Open Sans" w:ascii="Arial" w:hAnsi="Arial"/>
+          <w:sz w:val="20"/>
+          <w:szCs w:val="20"/>
+          <w:lang w:val="es-CO"/>
+        </w:rPr>
+        <w:t xml:space="preserve"> Una ecuación que describe el movimiento vertical de un objeto bajo la influencia de la gravedad puede ser expresada de manera compacta como:</w:t>
+      </w:r>
+    </w:p>
+    <w:p>
+      <w:pPr>
+        <w:pStyle w:val="Normal"/>
+        <w:ind w:right="-1"/>
+        <w:rPr>
+          <w:rFonts w:ascii="Arial" w:hAnsi="Arial"/>
+          <w:sz w:val="20"/>
+          <w:szCs w:val="20"/>
+        </w:rPr>
+      </w:pPr>
+      <w:r>
+        <w:rPr>
+          <w:rFonts w:eastAsia="Open Sans" w:cs="Open Sans" w:ascii="Arial" w:hAnsi="Arial"/>
+          <w:sz w:val="20"/>
+          <w:szCs w:val="20"/>
+          <w:lang w:val="es-CO"/>
+        </w:rPr>
+        <w:t xml:space="preserve">  </w:t>
+      </w:r>
+    </w:p>
+    <w:p>
+      <w:pPr>
+        <w:pStyle w:val="Normal"/>
+        <w:ind w:right="-1"/>
+        <w:rPr>
+          <w:rFonts w:ascii="Arial" w:hAnsi="Arial"/>
+          <w:sz w:val="20"/>
+          <w:szCs w:val="20"/>
+        </w:rPr>
+      </w:pPr>
+      <w:r>
+        <w:rPr>
+          <w:rFonts w:eastAsia="Open Sans" w:cs="Open Sans" w:ascii="Arial" w:hAnsi="Arial"/>
+          <w:sz w:val="20"/>
+          <w:szCs w:val="20"/>
+          <w:lang w:val="es-CO"/>
+        </w:rPr>
+        <w:t xml:space="preserve">  </w:t>
+      </w:r>
+      <w:r>
+        <w:rPr>
+          <w:rFonts w:eastAsia="Open Sans" w:cs="Open Sans" w:ascii="Arial" w:hAnsi="Arial"/>
+          <w:sz w:val="20"/>
+          <w:szCs w:val="20"/>
+          <w:lang w:val="es-CO"/>
+        </w:rPr>
+        <w:t>h = -16t^2 + 800t</w:t>
+      </w:r>
+    </w:p>
+    <w:p>
+      <w:pPr>
+        <w:pStyle w:val="Normal"/>
+        <w:ind w:right="-1"/>
+        <w:rPr>
+          <w:rFonts w:ascii="Arial" w:hAnsi="Arial"/>
+          <w:sz w:val="20"/>
+          <w:szCs w:val="20"/>
+        </w:rPr>
+      </w:pPr>
+      <w:r>
+        <w:rPr>
+          <w:rFonts w:eastAsia="Open Sans" w:cs="Open Sans" w:ascii="Arial" w:hAnsi="Arial"/>
+          <w:sz w:val="20"/>
+          <w:szCs w:val="20"/>
+          <w:lang w:val="es-CO"/>
+        </w:rPr>
+        <w:t xml:space="preserve">  </w:t>
+      </w:r>
+    </w:p>
+    <w:p>
+      <w:pPr>
+        <w:pStyle w:val="Normal"/>
+        <w:ind w:right="-1"/>
+        <w:rPr>
+          <w:rFonts w:ascii="Arial" w:hAnsi="Arial"/>
+          <w:sz w:val="20"/>
+          <w:szCs w:val="20"/>
+        </w:rPr>
+      </w:pPr>
+      <w:r>
+        <w:rPr>
+          <w:rFonts w:eastAsia="Open Sans" w:cs="Open Sans" w:ascii="Arial" w:hAnsi="Arial"/>
+          <w:sz w:val="20"/>
+          <w:szCs w:val="20"/>
+          <w:lang w:val="es-CO"/>
+        </w:rPr>
+        <w:t xml:space="preserve">  </w:t>
+      </w:r>
+      <w:r>
+        <w:rPr>
+          <w:rFonts w:eastAsia="Open Sans" w:cs="Open Sans" w:ascii="Arial" w:hAnsi="Arial"/>
+          <w:sz w:val="20"/>
+          <w:szCs w:val="20"/>
+          <w:lang w:val="es-CO"/>
+        </w:rPr>
+        <w:t>donde  h  representa la altura y  t  el tiempo.</w:t>
+      </w:r>
+    </w:p>
+    <w:p>
+      <w:pPr>
+        <w:pStyle w:val="Normal"/>
+        <w:ind w:right="-1"/>
+        <w:rPr>
+          <w:rFonts w:ascii="Arial" w:hAnsi="Arial" w:eastAsia="Open Sans" w:cs="Open Sans"/>
+          <w:sz w:val="20"/>
+          <w:szCs w:val="20"/>
+          <w:lang w:val="es-CO"/>
+        </w:rPr>
+      </w:pPr>
+      <w:r>
+        <w:rPr>
+          <w:rFonts w:eastAsia="Open Sans" w:cs="Open Sans" w:ascii="Arial" w:hAnsi="Arial"/>
+          <w:sz w:val="20"/>
+          <w:szCs w:val="20"/>
+          <w:lang w:val="es-CO"/>
+        </w:rPr>
+      </w:r>
+    </w:p>
+    <w:p>
+      <w:pPr>
+        <w:pStyle w:val="Normal"/>
+        <w:ind w:right="-1"/>
+        <w:rPr>
+          <w:rFonts w:ascii="Arial" w:hAnsi="Arial"/>
+          <w:sz w:val="20"/>
+          <w:szCs w:val="20"/>
+        </w:rPr>
+      </w:pPr>
+      <w:r>
+        <w:rPr>
+          <w:rFonts w:eastAsia="Open Sans" w:cs="Open Sans" w:ascii="Arial" w:hAnsi="Arial"/>
+          <w:b/>
+          <w:bCs/>
+          <w:sz w:val="20"/>
+          <w:szCs w:val="20"/>
+          <w:lang w:val="es-CO"/>
+        </w:rPr>
+        <w:t xml:space="preserve">4.5 </w:t>
+      </w:r>
+      <w:r>
+        <w:rPr>
+          <w:rFonts w:eastAsia="Open Sans" w:cs="Open Sans" w:ascii="Arial" w:hAnsi="Arial"/>
+          <w:b/>
+          <w:bCs/>
+          <w:sz w:val="20"/>
+          <w:szCs w:val="20"/>
+          <w:lang w:val="es-CO"/>
+        </w:rPr>
+        <w:t>Lenguaje Python:</w:t>
+      </w:r>
+    </w:p>
+    <w:p>
+      <w:pPr>
+        <w:pStyle w:val="Normal"/>
+        <w:ind w:right="-1"/>
+        <w:rPr>
+          <w:rFonts w:ascii="Arial" w:hAnsi="Arial" w:eastAsia="Open Sans" w:cs="Open Sans"/>
+          <w:sz w:val="20"/>
+          <w:szCs w:val="20"/>
+          <w:lang w:val="es-CO"/>
+        </w:rPr>
+      </w:pPr>
+      <w:r>
+        <w:rPr>
+          <w:rFonts w:eastAsia="Open Sans" w:cs="Open Sans" w:ascii="Arial" w:hAnsi="Arial"/>
+          <w:sz w:val="20"/>
+          <w:szCs w:val="20"/>
+          <w:lang w:val="es-CO"/>
+        </w:rPr>
+      </w:r>
+    </w:p>
+    <w:p>
+      <w:pPr>
+        <w:pStyle w:val="Normal"/>
+        <w:ind w:right="-1"/>
+        <w:rPr>
+          <w:rFonts w:ascii="Arial" w:hAnsi="Arial"/>
+          <w:sz w:val="20"/>
+          <w:szCs w:val="20"/>
+        </w:rPr>
+      </w:pPr>
+      <w:r>
+        <w:rPr>
+          <w:rFonts w:eastAsia="Open Sans" w:cs="Open Sans" w:ascii="Arial" w:hAnsi="Arial"/>
+          <w:sz w:val="20"/>
+          <w:szCs w:val="20"/>
+          <w:lang w:val="es-CO"/>
+        </w:rPr>
+        <w:t>Python, por otro lado, es un lenguaje de programación ampliamente utilizado tanto en la enseñanza de programación como en la aplicación práctica de la matemática y la ciencia. Aunque también busca ser fácil de escribir y leer, utiliza convenciones diferentes para la nomenclatura de variables y estructuras.</w:t>
+      </w:r>
+    </w:p>
+    <w:p>
+      <w:pPr>
+        <w:pStyle w:val="Normal"/>
+        <w:ind w:right="-1"/>
+        <w:rPr>
+          <w:rFonts w:ascii="Arial" w:hAnsi="Arial" w:eastAsia="Open Sans" w:cs="Open Sans"/>
+          <w:sz w:val="20"/>
+          <w:szCs w:val="20"/>
+          <w:lang w:val="es-CO"/>
+        </w:rPr>
+      </w:pPr>
+      <w:r>
+        <w:rPr>
+          <w:rFonts w:eastAsia="Open Sans" w:cs="Open Sans" w:ascii="Arial" w:hAnsi="Arial"/>
+          <w:sz w:val="20"/>
+          <w:szCs w:val="20"/>
+          <w:lang w:val="es-CO"/>
+        </w:rPr>
+      </w:r>
+    </w:p>
+    <w:p>
+      <w:pPr>
+        <w:pStyle w:val="Normal"/>
+        <w:ind w:right="-1"/>
+        <w:rPr>
+          <w:rFonts w:ascii="Arial" w:hAnsi="Arial"/>
+          <w:sz w:val="20"/>
+          <w:szCs w:val="20"/>
+        </w:rPr>
+      </w:pPr>
+      <w:r>
+        <w:rPr>
+          <w:rFonts w:eastAsia="Open Sans" w:cs="Open Sans" w:ascii="Arial" w:hAnsi="Arial"/>
+          <w:sz w:val="20"/>
+          <w:szCs w:val="20"/>
+          <w:lang w:val="es-CO"/>
+        </w:rPr>
+        <w:t xml:space="preserve">- </w:t>
+      </w:r>
+      <w:r>
+        <w:rPr>
+          <w:rFonts w:eastAsia="Open Sans" w:cs="Open Sans" w:ascii="Arial" w:hAnsi="Arial"/>
+          <w:b/>
+          <w:bCs/>
+          <w:sz w:val="20"/>
+          <w:szCs w:val="20"/>
+          <w:lang w:val="es-CO"/>
+        </w:rPr>
+        <w:t xml:space="preserve">Abreviaturas y Legibilidad: </w:t>
+      </w:r>
+      <w:r>
+        <w:rPr>
+          <w:rFonts w:eastAsia="Open Sans" w:cs="Open Sans" w:ascii="Arial" w:hAnsi="Arial"/>
+          <w:sz w:val="20"/>
+          <w:szCs w:val="20"/>
+          <w:lang w:val="es-CO"/>
+        </w:rPr>
+        <w:t>En Python, las variables suelen tener nombres más descriptivos, aunque abreviados, para mejorar la legibilidad del código y hacerlo más comprensible para otras personas que puedan leerlo. Esta práctica es conocida como "self-documenting code" o código autodescriptivo.</w:t>
+      </w:r>
+    </w:p>
+    <w:p>
+      <w:pPr>
+        <w:pStyle w:val="Normal"/>
+        <w:ind w:right="-1"/>
+        <w:rPr>
+          <w:rFonts w:ascii="Arial" w:hAnsi="Arial" w:eastAsia="Open Sans" w:cs="Open Sans"/>
+          <w:sz w:val="20"/>
+          <w:szCs w:val="20"/>
+          <w:lang w:val="es-CO"/>
+        </w:rPr>
+      </w:pPr>
+      <w:r>
+        <w:rPr>
+          <w:rFonts w:eastAsia="Open Sans" w:cs="Open Sans" w:ascii="Arial" w:hAnsi="Arial"/>
+          <w:sz w:val="20"/>
+          <w:szCs w:val="20"/>
+          <w:lang w:val="es-CO"/>
+        </w:rPr>
+      </w:r>
+    </w:p>
+    <w:p>
+      <w:pPr>
+        <w:pStyle w:val="Normal"/>
+        <w:ind w:right="-1"/>
+        <w:rPr>
+          <w:rFonts w:ascii="Arial" w:hAnsi="Arial"/>
+          <w:sz w:val="20"/>
+          <w:szCs w:val="20"/>
+        </w:rPr>
+      </w:pPr>
+      <w:r>
+        <w:rPr>
+          <w:rFonts w:eastAsia="Open Sans" w:cs="Open Sans" w:ascii="Arial" w:hAnsi="Arial"/>
+          <w:sz w:val="20"/>
+          <w:szCs w:val="20"/>
+          <w:lang w:val="es-CO"/>
+        </w:rPr>
+        <w:t xml:space="preserve">- </w:t>
+      </w:r>
+      <w:r>
+        <w:rPr>
+          <w:rFonts w:eastAsia="Open Sans" w:cs="Open Sans" w:ascii="Arial" w:hAnsi="Arial"/>
+          <w:b/>
+          <w:bCs/>
+          <w:sz w:val="20"/>
+          <w:szCs w:val="20"/>
+          <w:lang w:val="es-CO"/>
+        </w:rPr>
+        <w:t>Ejemplo:</w:t>
+      </w:r>
+      <w:r>
+        <w:rPr>
+          <w:rFonts w:eastAsia="Open Sans" w:cs="Open Sans" w:ascii="Arial" w:hAnsi="Arial"/>
+          <w:sz w:val="20"/>
+          <w:szCs w:val="20"/>
+          <w:lang w:val="es-CO"/>
+        </w:rPr>
+        <w:t xml:space="preserve"> El mismo modelo de lanzamiento vertical se traduciría en Python de la siguiente manera:</w:t>
+      </w:r>
+    </w:p>
+    <w:p>
+      <w:pPr>
+        <w:pStyle w:val="Normal"/>
+        <w:ind w:right="-1"/>
+        <w:rPr>
+          <w:rFonts w:ascii="Arial" w:hAnsi="Arial"/>
+          <w:sz w:val="20"/>
+          <w:szCs w:val="20"/>
+        </w:rPr>
+      </w:pPr>
+      <w:r>
+        <w:rPr>
+          <w:rFonts w:eastAsia="Open Sans" w:cs="Open Sans" w:ascii="Arial" w:hAnsi="Arial"/>
+          <w:sz w:val="20"/>
+          <w:szCs w:val="20"/>
+          <w:lang w:val="es-CO"/>
+        </w:rPr>
+        <w:t xml:space="preserve">  </w:t>
+      </w:r>
+      <w:r>
+        <w:rPr>
+          <w:rFonts w:eastAsia="Open Sans" w:cs="Open Sans" w:ascii="Arial" w:hAnsi="Arial"/>
+          <w:sz w:val="20"/>
+          <w:szCs w:val="20"/>
+          <w:lang w:val="es-CO"/>
+        </w:rPr>
+        <w:t>altura = -16 * tiempo**2 + 800 * tiempo</w:t>
+      </w:r>
+    </w:p>
+    <w:p>
+      <w:pPr>
+        <w:pStyle w:val="Normal"/>
+        <w:ind w:right="-1"/>
+        <w:rPr>
+          <w:rFonts w:ascii="Arial" w:hAnsi="Arial"/>
+          <w:sz w:val="20"/>
+          <w:szCs w:val="20"/>
+        </w:rPr>
+      </w:pPr>
+      <w:r>
+        <w:rPr>
+          <w:rFonts w:eastAsia="Open Sans" w:cs="Open Sans" w:ascii="Arial" w:hAnsi="Arial"/>
+          <w:sz w:val="20"/>
+          <w:szCs w:val="20"/>
+          <w:lang w:val="es-CO"/>
+        </w:rPr>
+        <w:t xml:space="preserve">  </w:t>
+      </w:r>
+    </w:p>
+    <w:p>
+      <w:pPr>
+        <w:pStyle w:val="Normal"/>
+        <w:ind w:right="-1"/>
+        <w:rPr>
+          <w:rFonts w:ascii="Arial" w:hAnsi="Arial"/>
+          <w:sz w:val="20"/>
+          <w:szCs w:val="20"/>
+        </w:rPr>
+      </w:pPr>
+      <w:r>
+        <w:rPr>
+          <w:rFonts w:eastAsia="Open Sans" w:cs="Open Sans" w:ascii="Arial" w:hAnsi="Arial"/>
+          <w:sz w:val="20"/>
+          <w:szCs w:val="20"/>
+          <w:lang w:val="es-CO"/>
+        </w:rPr>
+        <w:t xml:space="preserve">  </w:t>
+      </w:r>
+      <w:r>
+        <w:rPr>
+          <w:rFonts w:eastAsia="Open Sans" w:cs="Open Sans" w:ascii="Arial" w:hAnsi="Arial"/>
+          <w:sz w:val="20"/>
+          <w:szCs w:val="20"/>
+          <w:lang w:val="es-CO"/>
+        </w:rPr>
+        <w:t>Aquí, `altura` y `tiempo` son nombres de variables que, aunque más largos que una sola letra, son intuitivos y hacen que el código sea más fácil de entender para alguien que lo lea, especialmente si no está familiarizado con la notación algebraica específica.</w:t>
+      </w:r>
+    </w:p>
+    <w:p>
+      <w:pPr>
+        <w:pStyle w:val="Normal"/>
+        <w:ind w:right="-1"/>
+        <w:rPr>
+          <w:rFonts w:ascii="Arial" w:hAnsi="Arial" w:eastAsia="Open Sans" w:cs="Open Sans"/>
+          <w:sz w:val="20"/>
+          <w:szCs w:val="20"/>
+          <w:lang w:val="es-CO"/>
+        </w:rPr>
+      </w:pPr>
+      <w:r>
+        <w:rPr>
+          <w:rFonts w:eastAsia="Open Sans" w:cs="Open Sans" w:ascii="Arial" w:hAnsi="Arial"/>
+          <w:sz w:val="20"/>
+          <w:szCs w:val="20"/>
+          <w:lang w:val="es-CO"/>
+        </w:rPr>
+      </w:r>
+    </w:p>
+    <w:p>
+      <w:pPr>
+        <w:pStyle w:val="Normal"/>
+        <w:ind w:right="-1"/>
+        <w:rPr>
+          <w:rFonts w:ascii="Arial" w:hAnsi="Arial"/>
+          <w:sz w:val="20"/>
+          <w:szCs w:val="20"/>
+        </w:rPr>
+      </w:pPr>
+      <w:r>
+        <w:rPr>
+          <w:rFonts w:eastAsia="Open Sans" w:cs="Open Sans" w:ascii="Arial" w:hAnsi="Arial"/>
+          <w:sz w:val="20"/>
+          <w:szCs w:val="20"/>
+          <w:lang w:val="es-CO"/>
+        </w:rPr>
+        <w:t>Comparación y Beneficios de Cada Enfoque:</w:t>
+      </w:r>
+    </w:p>
+    <w:p>
+      <w:pPr>
+        <w:pStyle w:val="Normal"/>
+        <w:ind w:right="-1"/>
+        <w:rPr>
+          <w:rFonts w:ascii="Arial" w:hAnsi="Arial" w:eastAsia="Open Sans" w:cs="Open Sans"/>
+          <w:sz w:val="20"/>
+          <w:szCs w:val="20"/>
+          <w:lang w:val="es-CO"/>
+        </w:rPr>
+      </w:pPr>
+      <w:r>
+        <w:rPr>
+          <w:rFonts w:eastAsia="Open Sans" w:cs="Open Sans" w:ascii="Arial" w:hAnsi="Arial"/>
+          <w:sz w:val="20"/>
+          <w:szCs w:val="20"/>
+          <w:lang w:val="es-CO"/>
+        </w:rPr>
+      </w:r>
+    </w:p>
+    <w:p>
+      <w:pPr>
+        <w:pStyle w:val="Normal"/>
+        <w:ind w:right="-1"/>
+        <w:rPr>
+          <w:rFonts w:ascii="Arial" w:hAnsi="Arial"/>
+          <w:sz w:val="20"/>
+          <w:szCs w:val="20"/>
+        </w:rPr>
+      </w:pPr>
+      <w:r>
+        <w:rPr>
+          <w:rFonts w:eastAsia="Open Sans" w:cs="Open Sans" w:ascii="Arial" w:hAnsi="Arial"/>
+          <w:b/>
+          <w:bCs/>
+          <w:sz w:val="20"/>
+          <w:szCs w:val="20"/>
+          <w:lang w:val="es-CO"/>
+        </w:rPr>
+        <w:t>1. Longitud y Complejidad:</w:t>
+      </w:r>
+    </w:p>
+    <w:p>
+      <w:pPr>
+        <w:pStyle w:val="Normal"/>
+        <w:ind w:right="-1"/>
+        <w:rPr>
+          <w:rFonts w:ascii="Arial" w:hAnsi="Arial"/>
+          <w:sz w:val="20"/>
+          <w:szCs w:val="20"/>
+        </w:rPr>
+      </w:pPr>
+      <w:r>
+        <w:rPr>
+          <w:rFonts w:eastAsia="Open Sans" w:cs="Open Sans" w:ascii="Arial" w:hAnsi="Arial"/>
+          <w:sz w:val="20"/>
+          <w:szCs w:val="20"/>
+          <w:lang w:val="es-CO"/>
+        </w:rPr>
+        <w:t xml:space="preserve">  </w:t>
+      </w:r>
+      <w:r>
+        <w:rPr>
+          <w:rFonts w:eastAsia="Open Sans" w:cs="Open Sans" w:ascii="Arial" w:hAnsi="Arial"/>
+          <w:b/>
+          <w:bCs/>
+          <w:sz w:val="20"/>
+          <w:szCs w:val="20"/>
+          <w:lang w:val="es-CO"/>
+        </w:rPr>
+        <w:t xml:space="preserve"> </w:t>
+      </w:r>
+      <w:r>
+        <w:rPr>
+          <w:rFonts w:eastAsia="Open Sans" w:cs="Open Sans" w:ascii="Arial" w:hAnsi="Arial"/>
+          <w:b/>
+          <w:bCs/>
+          <w:sz w:val="20"/>
+          <w:szCs w:val="20"/>
+          <w:lang w:val="es-CO"/>
+        </w:rPr>
+        <w:t>- Lenguaje Algebraico:</w:t>
+      </w:r>
+      <w:r>
+        <w:rPr>
+          <w:rFonts w:eastAsia="Open Sans" w:cs="Open Sans" w:ascii="Arial" w:hAnsi="Arial"/>
+          <w:sz w:val="20"/>
+          <w:szCs w:val="20"/>
+          <w:lang w:val="es-CO"/>
+        </w:rPr>
+        <w:t xml:space="preserve"> Utiliza notaciones breves, lo que es ventajoso para operaciones matemáticas rápidas y compactas.</w:t>
+      </w:r>
+    </w:p>
+    <w:p>
+      <w:pPr>
+        <w:pStyle w:val="Normal"/>
+        <w:ind w:right="-1"/>
+        <w:rPr>
+          <w:rFonts w:ascii="Arial" w:hAnsi="Arial"/>
+          <w:sz w:val="20"/>
+          <w:szCs w:val="20"/>
+        </w:rPr>
+      </w:pPr>
+      <w:r>
+        <w:rPr>
+          <w:rFonts w:eastAsia="Open Sans" w:cs="Open Sans" w:ascii="Arial" w:hAnsi="Arial"/>
+          <w:sz w:val="20"/>
+          <w:szCs w:val="20"/>
+          <w:lang w:val="es-CO"/>
+        </w:rPr>
+        <w:t xml:space="preserve">   </w:t>
+      </w:r>
+      <w:r>
+        <w:rPr>
+          <w:rFonts w:eastAsia="Open Sans" w:cs="Open Sans" w:ascii="Arial" w:hAnsi="Arial"/>
+          <w:b/>
+          <w:bCs/>
+          <w:sz w:val="20"/>
+          <w:szCs w:val="20"/>
+          <w:lang w:val="es-CO"/>
+        </w:rPr>
+        <w:t>- Python:</w:t>
+      </w:r>
+      <w:r>
+        <w:rPr>
+          <w:rFonts w:eastAsia="Open Sans" w:cs="Open Sans" w:ascii="Arial" w:hAnsi="Arial"/>
+          <w:sz w:val="20"/>
+          <w:szCs w:val="20"/>
+          <w:lang w:val="es-CO"/>
+        </w:rPr>
+        <w:t xml:space="preserve"> Utiliza nombres de variables más largos y descriptivos, lo que puede aumentar ligeramente la longitud del código, pero mejora la claridad y la comprensión.</w:t>
+      </w:r>
+    </w:p>
+    <w:p>
+      <w:pPr>
+        <w:pStyle w:val="Normal"/>
+        <w:ind w:right="-1"/>
+        <w:rPr>
+          <w:rFonts w:ascii="Arial" w:hAnsi="Arial" w:eastAsia="Open Sans" w:cs="Open Sans"/>
+          <w:sz w:val="20"/>
+          <w:szCs w:val="20"/>
+          <w:lang w:val="es-CO"/>
+        </w:rPr>
+      </w:pPr>
+      <w:r>
+        <w:rPr>
+          <w:rFonts w:eastAsia="Open Sans" w:cs="Open Sans" w:ascii="Arial" w:hAnsi="Arial"/>
+          <w:sz w:val="20"/>
+          <w:szCs w:val="20"/>
+          <w:lang w:val="es-CO"/>
+        </w:rPr>
+      </w:r>
+    </w:p>
+    <w:p>
+      <w:pPr>
+        <w:pStyle w:val="Normal"/>
+        <w:ind w:right="-1"/>
+        <w:rPr>
+          <w:rFonts w:ascii="Arial" w:hAnsi="Arial"/>
+          <w:sz w:val="20"/>
+          <w:szCs w:val="20"/>
+        </w:rPr>
+      </w:pPr>
+      <w:r>
+        <w:rPr>
+          <w:rFonts w:eastAsia="Open Sans" w:cs="Open Sans" w:ascii="Arial" w:hAnsi="Arial"/>
+          <w:b/>
+          <w:bCs/>
+          <w:sz w:val="20"/>
+          <w:szCs w:val="20"/>
+          <w:lang w:val="es-CO"/>
+        </w:rPr>
+        <w:t>2. Contexto de Uso:</w:t>
+      </w:r>
+    </w:p>
+    <w:p>
+      <w:pPr>
+        <w:pStyle w:val="Normal"/>
+        <w:ind w:right="-1"/>
+        <w:rPr>
+          <w:rFonts w:ascii="Arial" w:hAnsi="Arial"/>
+          <w:sz w:val="20"/>
+          <w:szCs w:val="20"/>
+        </w:rPr>
+      </w:pPr>
+      <w:r>
+        <w:rPr>
+          <w:rFonts w:eastAsia="Open Sans" w:cs="Open Sans" w:ascii="Arial" w:hAnsi="Arial"/>
+          <w:sz w:val="20"/>
+          <w:szCs w:val="20"/>
+          <w:lang w:val="es-CO"/>
+        </w:rPr>
+        <w:t xml:space="preserve">   </w:t>
+      </w:r>
+      <w:r>
+        <w:rPr>
+          <w:rFonts w:eastAsia="Open Sans" w:cs="Open Sans" w:ascii="Arial" w:hAnsi="Arial"/>
+          <w:sz w:val="20"/>
+          <w:szCs w:val="20"/>
+          <w:lang w:val="es-CO"/>
+        </w:rPr>
+        <w:t>- Lenguaje Algebraico: Ideal para entornos académicos y teóricos donde la rapidez y la simplicidad en la manipulación de ecuaciones es crucial.</w:t>
+      </w:r>
+    </w:p>
+    <w:p>
+      <w:pPr>
+        <w:pStyle w:val="Normal"/>
+        <w:ind w:right="-1"/>
+        <w:rPr>
+          <w:rFonts w:ascii="Arial" w:hAnsi="Arial"/>
+          <w:sz w:val="20"/>
+          <w:szCs w:val="20"/>
+        </w:rPr>
+      </w:pPr>
+      <w:r>
+        <w:rPr>
+          <w:rFonts w:eastAsia="Open Sans" w:cs="Open Sans" w:ascii="Arial" w:hAnsi="Arial"/>
+          <w:sz w:val="20"/>
+          <w:szCs w:val="20"/>
+          <w:lang w:val="es-CO"/>
+        </w:rPr>
+        <w:t xml:space="preserve">   </w:t>
+      </w:r>
+      <w:r>
+        <w:rPr>
+          <w:rFonts w:eastAsia="Open Sans" w:cs="Open Sans" w:ascii="Arial" w:hAnsi="Arial"/>
+          <w:sz w:val="20"/>
+          <w:szCs w:val="20"/>
+          <w:lang w:val="es-CO"/>
+        </w:rPr>
+        <w:t xml:space="preserve">- </w:t>
+      </w:r>
+      <w:r>
+        <w:rPr>
+          <w:rFonts w:eastAsia="Open Sans" w:cs="Open Sans" w:ascii="Arial" w:hAnsi="Arial"/>
+          <w:b/>
+          <w:bCs/>
+          <w:sz w:val="20"/>
+          <w:szCs w:val="20"/>
+          <w:lang w:val="es-CO"/>
+        </w:rPr>
+        <w:t>Python:</w:t>
+      </w:r>
+      <w:r>
+        <w:rPr>
+          <w:rFonts w:eastAsia="Open Sans" w:cs="Open Sans" w:ascii="Arial" w:hAnsi="Arial"/>
+          <w:sz w:val="20"/>
+          <w:szCs w:val="20"/>
+          <w:lang w:val="es-CO"/>
+        </w:rPr>
+        <w:t xml:space="preserve"> Ideal para programación y desarrollo de software donde la claridad y la capacidad de mantenimiento del código son esenciales.</w:t>
+      </w:r>
+    </w:p>
+    <w:p>
+      <w:pPr>
+        <w:pStyle w:val="Normal"/>
+        <w:ind w:right="-1"/>
+        <w:rPr>
+          <w:rFonts w:ascii="Arial" w:hAnsi="Arial" w:eastAsia="Open Sans" w:cs="Open Sans"/>
+          <w:sz w:val="20"/>
+          <w:szCs w:val="20"/>
+          <w:lang w:val="es-CO"/>
+        </w:rPr>
+      </w:pPr>
+      <w:r>
+        <w:rPr>
+          <w:rFonts w:eastAsia="Open Sans" w:cs="Open Sans" w:ascii="Arial" w:hAnsi="Arial"/>
+          <w:sz w:val="20"/>
+          <w:szCs w:val="20"/>
+          <w:lang w:val="es-CO"/>
+        </w:rPr>
+      </w:r>
+    </w:p>
+    <w:p>
+      <w:pPr>
+        <w:pStyle w:val="Normal"/>
+        <w:ind w:right="-1"/>
+        <w:rPr>
+          <w:rFonts w:ascii="Arial" w:hAnsi="Arial"/>
+          <w:sz w:val="20"/>
+          <w:szCs w:val="20"/>
+        </w:rPr>
+      </w:pPr>
+      <w:r>
+        <w:rPr>
+          <w:rFonts w:eastAsia="Open Sans" w:cs="Open Sans" w:ascii="Arial" w:hAnsi="Arial"/>
+          <w:b/>
+          <w:bCs/>
+          <w:sz w:val="20"/>
+          <w:szCs w:val="20"/>
+          <w:lang w:val="es-CO"/>
+        </w:rPr>
+        <w:t>3. Facilidad de Escritura y Lectura:</w:t>
+      </w:r>
+    </w:p>
+    <w:p>
+      <w:pPr>
+        <w:pStyle w:val="Normal"/>
+        <w:ind w:right="-1"/>
+        <w:rPr>
+          <w:rFonts w:ascii="Arial" w:hAnsi="Arial"/>
+          <w:sz w:val="20"/>
+          <w:szCs w:val="20"/>
+        </w:rPr>
+      </w:pPr>
+      <w:r>
+        <w:rPr>
+          <w:rFonts w:eastAsia="Open Sans" w:cs="Open Sans" w:ascii="Arial" w:hAnsi="Arial"/>
+          <w:sz w:val="20"/>
+          <w:szCs w:val="20"/>
+          <w:lang w:val="es-CO"/>
+        </w:rPr>
+        <w:t xml:space="preserve">   </w:t>
+      </w:r>
+      <w:r>
+        <w:rPr>
+          <w:rFonts w:eastAsia="Open Sans" w:cs="Open Sans" w:ascii="Arial" w:hAnsi="Arial"/>
+          <w:b/>
+          <w:bCs/>
+          <w:sz w:val="20"/>
+          <w:szCs w:val="20"/>
+          <w:lang w:val="es-CO"/>
+        </w:rPr>
+        <w:t>- Lenguaje Algebraico:</w:t>
+      </w:r>
+      <w:r>
+        <w:rPr>
+          <w:rFonts w:eastAsia="Open Sans" w:cs="Open Sans" w:ascii="Arial" w:hAnsi="Arial"/>
+          <w:sz w:val="20"/>
+          <w:szCs w:val="20"/>
+          <w:lang w:val="es-CO"/>
+        </w:rPr>
+        <w:t xml:space="preserve"> Fácil de escribir rápidamente y manipular algebraicamente, pero puede ser menos claro para alguien que no esté familiarizado con la notación.</w:t>
+      </w:r>
+    </w:p>
+    <w:p>
+      <w:pPr>
+        <w:pStyle w:val="Normal"/>
+        <w:ind w:right="-1"/>
+        <w:rPr>
+          <w:rFonts w:ascii="Arial" w:hAnsi="Arial"/>
+          <w:sz w:val="20"/>
+          <w:szCs w:val="20"/>
+        </w:rPr>
+      </w:pPr>
+      <w:r>
+        <w:rPr>
+          <w:rFonts w:eastAsia="Open Sans" w:cs="Open Sans" w:ascii="Arial" w:hAnsi="Arial"/>
+          <w:sz w:val="20"/>
+          <w:szCs w:val="20"/>
+          <w:lang w:val="es-CO"/>
+        </w:rPr>
+        <w:t xml:space="preserve">   </w:t>
+      </w:r>
+      <w:r>
+        <w:rPr>
+          <w:rFonts w:eastAsia="Open Sans" w:cs="Open Sans" w:ascii="Arial" w:hAnsi="Arial"/>
+          <w:b/>
+          <w:bCs/>
+          <w:sz w:val="20"/>
+          <w:szCs w:val="20"/>
+          <w:lang w:val="es-CO"/>
+        </w:rPr>
+        <w:t xml:space="preserve">- Python: </w:t>
+      </w:r>
+      <w:r>
+        <w:rPr>
+          <w:rFonts w:eastAsia="Open Sans" w:cs="Open Sans" w:ascii="Arial" w:hAnsi="Arial"/>
+          <w:sz w:val="20"/>
+          <w:szCs w:val="20"/>
+          <w:lang w:val="es-CO"/>
+        </w:rPr>
+        <w:t>Puede requerir más tiempo para escribir debido a los nombres de variables más largos, pero la claridad resultante facilita la lectura y comprensión por parte de otros.</w:t>
+      </w:r>
+    </w:p>
+    <w:p>
+      <w:pPr>
+        <w:pStyle w:val="Normal"/>
+        <w:ind w:right="-1"/>
+        <w:rPr>
+          <w:rFonts w:ascii="Arial" w:hAnsi="Arial" w:eastAsia="Open Sans" w:cs="Open Sans"/>
+          <w:sz w:val="20"/>
+          <w:szCs w:val="20"/>
+          <w:lang w:val="es-CO"/>
+        </w:rPr>
+      </w:pPr>
+      <w:r>
+        <w:rPr>
+          <w:rFonts w:eastAsia="Open Sans" w:cs="Open Sans" w:ascii="Arial" w:hAnsi="Arial"/>
+          <w:sz w:val="20"/>
+          <w:szCs w:val="20"/>
+          <w:lang w:val="es-CO"/>
+        </w:rPr>
+      </w:r>
+    </w:p>
+    <w:p>
+      <w:pPr>
+        <w:pStyle w:val="Normal"/>
+        <w:ind w:right="-1"/>
+        <w:rPr>
+          <w:rFonts w:ascii="Arial" w:hAnsi="Arial"/>
+          <w:sz w:val="20"/>
+          <w:szCs w:val="20"/>
+        </w:rPr>
+      </w:pPr>
+      <w:r>
+        <w:rPr>
+          <w:rFonts w:eastAsia="Open Sans" w:cs="Open Sans" w:ascii="Arial" w:hAnsi="Arial"/>
+          <w:sz w:val="20"/>
+          <w:szCs w:val="20"/>
+          <w:lang w:val="es-CO"/>
+        </w:rPr>
+        <w:t>En resumen, mientras que el lenguaje algebraico se destaca por su brevedad y facilidad de manipulación matemática, Python se distingue por su claridad y legibilidad, factores importantes en el desarrollo de software y en la colaboración entre múltiples programadores. Ambos enfoques tienen sus propios méritos y se utilizan en diferentes contextos dependiendo de las necesidades específicas de cada situación.</w:t>
+      </w:r>
+    </w:p>
+    <w:p>
+      <w:pPr>
+        <w:pStyle w:val="Normal"/>
+        <w:ind w:right="-1"/>
+        <w:rPr>
+          <w:rFonts w:ascii="Arial" w:hAnsi="Arial" w:eastAsia="Open Sans" w:cs="Open Sans"/>
+          <w:sz w:val="20"/>
+          <w:szCs w:val="20"/>
+          <w:lang w:val="es-CO"/>
+        </w:rPr>
+      </w:pPr>
+      <w:r>
+        <w:rPr>
+          <w:rFonts w:eastAsia="Open Sans" w:cs="Open Sans" w:ascii="Arial" w:hAnsi="Arial"/>
+          <w:sz w:val="20"/>
+          <w:szCs w:val="20"/>
+          <w:lang w:val="es-CO"/>
+        </w:rPr>
+      </w:r>
+    </w:p>
+    <w:p>
+      <w:pPr>
+        <w:pStyle w:val="Normal"/>
+        <w:ind w:right="-1"/>
+        <w:rPr>
+          <w:rFonts w:ascii="Arial" w:hAnsi="Arial" w:eastAsia="Open Sans" w:cs="Open Sans"/>
+          <w:sz w:val="20"/>
+          <w:szCs w:val="20"/>
+          <w:lang w:val="es-CO"/>
+        </w:rPr>
+      </w:pPr>
+      <w:r>
+        <w:rPr>
+          <w:rFonts w:eastAsia="Open Sans" w:cs="Open Sans" w:ascii="Arial" w:hAnsi="Arial"/>
+          <w:sz w:val="20"/>
+          <w:szCs w:val="20"/>
+          <w:lang w:val="es-CO"/>
+        </w:rPr>
+      </w:r>
+    </w:p>
+    <w:p>
+      <w:pPr>
+        <w:pStyle w:val="Normal"/>
+        <w:ind w:right="-1"/>
+        <w:rPr>
+          <w:rFonts w:ascii="Arial" w:hAnsi="Arial"/>
+          <w:sz w:val="20"/>
+          <w:szCs w:val="20"/>
+        </w:rPr>
+      </w:pPr>
+      <w:r>
+        <w:rPr>
+          <w:rFonts w:eastAsia="Open Sans" w:cs="Open Sans" w:ascii="Arial" w:hAnsi="Arial"/>
+          <w:b/>
+          <w:bCs/>
+          <w:sz w:val="20"/>
+          <w:szCs w:val="20"/>
+          <w:lang w:val="es-CO"/>
+        </w:rPr>
+        <w:t>5</w:t>
+      </w:r>
+      <w:r>
+        <w:rPr>
+          <w:rFonts w:eastAsia="Open Sans" w:cs="Open Sans" w:ascii="Arial" w:hAnsi="Arial"/>
+          <w:b/>
+          <w:bCs/>
+          <w:sz w:val="20"/>
+          <w:szCs w:val="20"/>
+          <w:lang w:val="es-CO"/>
+        </w:rPr>
+        <w:t>. Metodología</w:t>
+      </w:r>
+    </w:p>
+    <w:p>
+      <w:pPr>
+        <w:pStyle w:val="Normal"/>
+        <w:ind w:right="-1"/>
+        <w:rPr>
+          <w:rFonts w:ascii="Arial" w:hAnsi="Arial" w:eastAsia="Open Sans" w:cs="Open Sans"/>
+          <w:sz w:val="20"/>
+          <w:szCs w:val="20"/>
+          <w:lang w:val="es-CO"/>
+        </w:rPr>
+      </w:pPr>
+      <w:r>
+        <w:rPr>
+          <w:rFonts w:eastAsia="Open Sans" w:cs="Open Sans" w:ascii="Arial" w:hAnsi="Arial"/>
+          <w:sz w:val="20"/>
+          <w:szCs w:val="20"/>
+          <w:lang w:val="es-CO"/>
+        </w:rPr>
+      </w:r>
+    </w:p>
+    <w:p>
+      <w:pPr>
+        <w:pStyle w:val="Normal"/>
+        <w:ind w:right="-1"/>
+        <w:rPr>
+          <w:rFonts w:ascii="Arial" w:hAnsi="Arial"/>
+          <w:sz w:val="20"/>
+          <w:szCs w:val="20"/>
+        </w:rPr>
+      </w:pPr>
+      <w:r>
+        <w:rPr>
+          <w:rFonts w:eastAsia="Open Sans" w:cs="Open Sans" w:ascii="Arial" w:hAnsi="Arial"/>
+          <w:b/>
+          <w:bCs/>
+          <w:sz w:val="20"/>
+          <w:szCs w:val="20"/>
+          <w:lang w:val="es-CO"/>
+        </w:rPr>
+        <w:t xml:space="preserve">5.1 </w:t>
+      </w:r>
       <w:r>
         <w:rPr>
           <w:rFonts w:eastAsia="Open Sans" w:cs="Open Sans" w:ascii="Arial" w:hAnsi="Arial"/>

</xml_diff>

<commit_message>
verifiqué el open in colab del artículo en cuaderno
</commit_message>
<xml_diff>
--- a/referents/1_precalculo_stewart/1_fundamentos/1_5_ecuaciones/6_propuesta_presentada_congreso_humanos_XXI/3_este_articulo_en_cuaderno_jupyter/de_las_funciones_a_las_ecuaciones_como_resolver_ecuaciones_con_python.docx
+++ b/referents/1_precalculo_stewart/1_fundamentos/1_5_ecuaciones/6_propuesta_presentada_congreso_humanos_XXI/3_este_articulo_en_cuaderno_jupyter/de_las_funciones_a_las_ecuaciones_como_resolver_ecuaciones_con_python.docx
@@ -5132,6 +5132,17 @@
           <w:szCs w:val="20"/>
           <w:lang w:val="es-CO"/>
         </w:rPr>
+        <w:t xml:space="preserve">5.1.1 </w:t>
+      </w:r>
+      <w:r>
+        <w:rPr>
+          <w:rFonts w:eastAsia="Open Sans" w:cs="Open Sans" w:ascii="Arial" w:hAnsi="Arial"/>
+          <w:b/>
+          <w:bCs/>
+          <w:sz w:val="20"/>
+          <w:szCs w:val="20"/>
+          <w:lang w:val="es-CO"/>
+        </w:rPr>
         <w:t>Uso de Jupyter Notebooks y librerías de Python</w:t>
       </w:r>
     </w:p>
@@ -5172,7 +5183,52 @@
           <w:szCs w:val="20"/>
           <w:lang w:val="es-CO"/>
         </w:rPr>
-        <w:t>Jupyter Notebooks se utiliza como herramienta central para la enseñanza debido a su capacidad de combinar texto explicativo, código ejecutable y visualizaciones en un único documento interactivo. Las siguientes librerías de Python se integran en las actividades:</w:t>
+        <w:t xml:space="preserve">Empezamos dando a conocer el entorno de lectura experimental e interactiva llamado </w:t>
+      </w:r>
+      <w:r>
+        <w:rPr>
+          <w:rFonts w:eastAsia="Open Sans" w:cs="Open Sans" w:ascii="Arial" w:hAnsi="Arial"/>
+          <w:sz w:val="20"/>
+          <w:szCs w:val="20"/>
+          <w:lang w:val="es-CO"/>
+        </w:rPr>
+        <w:t xml:space="preserve">Jupyter Notebook </w:t>
+      </w:r>
+      <w:r>
+        <w:rPr>
+          <w:rFonts w:eastAsia="Open Sans" w:cs="Open Sans" w:ascii="Arial" w:hAnsi="Arial"/>
+          <w:sz w:val="20"/>
+          <w:szCs w:val="20"/>
+          <w:lang w:val="es-CO"/>
+        </w:rPr>
+        <w:t>que</w:t>
+      </w:r>
+      <w:r>
+        <w:rPr>
+          <w:rFonts w:eastAsia="Open Sans" w:cs="Open Sans" w:ascii="Arial" w:hAnsi="Arial"/>
+          <w:sz w:val="20"/>
+          <w:szCs w:val="20"/>
+          <w:lang w:val="es-CO"/>
+        </w:rPr>
+        <w:t xml:space="preserve"> se utiliza como herramienta central para la enseñanza debido a su capacidad de combinar texto explicativo </w:t>
+      </w:r>
+      <w:r>
+        <w:rPr>
+          <w:rFonts w:eastAsia="Open Sans" w:cs="Open Sans" w:ascii="Arial" w:hAnsi="Arial"/>
+          <w:sz w:val="20"/>
+          <w:szCs w:val="20"/>
+          <w:lang w:val="es-CO"/>
+        </w:rPr>
+        <w:t>o narrativo</w:t>
+      </w:r>
+      <w:r>
+        <w:rPr>
+          <w:rFonts w:eastAsia="Open Sans" w:cs="Open Sans" w:ascii="Arial" w:hAnsi="Arial"/>
+          <w:sz w:val="20"/>
+          <w:szCs w:val="20"/>
+          <w:lang w:val="es-CO"/>
+        </w:rPr>
+        <w:t>, código ejecutable y visualizaciones en un único documento interactivo. Las siguientes librerías de Python se integran en las actividades:</w:t>
       </w:r>
     </w:p>
     <w:p>
@@ -5323,6 +5379,42 @@
       <w:pPr>
         <w:pStyle w:val="Normal"/>
         <w:ind w:right="-1"/>
+        <w:rPr/>
+      </w:pPr>
+      <w:r>
+        <w:rPr>
+          <w:rFonts w:eastAsia="Open Sans" w:cs="Open Sans" w:ascii="Arial" w:hAnsi="Arial"/>
+          <w:b/>
+          <w:bCs/>
+          <w:sz w:val="20"/>
+          <w:szCs w:val="20"/>
+          <w:lang w:val="es-CO"/>
+        </w:rPr>
+        <w:t xml:space="preserve">- </w:t>
+      </w:r>
+      <w:r>
+        <w:rPr>
+          <w:rFonts w:eastAsia="Open Sans" w:cs="Open Sans" w:ascii="Arial" w:hAnsi="Arial"/>
+          <w:b/>
+          <w:bCs/>
+          <w:sz w:val="20"/>
+          <w:szCs w:val="20"/>
+          <w:lang w:val="es-CO"/>
+        </w:rPr>
+        <w:t xml:space="preserve">SymPy: </w:t>
+      </w:r>
+      <w:r>
+        <w:rPr>
+          <w:rFonts w:eastAsia="Open Sans" w:cs="Open Sans"/>
+          <w:lang w:val="es-CO"/>
+        </w:rPr>
+        <w:t>es una librería de Python para matemáticas simbólicas, es decir, para el manejo y la manipulación de expresiones matemáticas en forma simbólica. Permite realizar operaciones algebraicas simbólicas como simplificación, expansión, factorización, y resolución de ecuaciones simbólicas.</w:t>
+      </w:r>
+    </w:p>
+    <w:p>
+      <w:pPr>
+        <w:pStyle w:val="Normal"/>
+        <w:ind w:right="-1"/>
         <w:rPr>
           <w:rFonts w:ascii="Arial" w:hAnsi="Arial" w:eastAsia="Open Sans" w:cs="Open Sans"/>
           <w:sz w:val="20"/>
@@ -5358,6 +5450,17 @@
           <w:szCs w:val="20"/>
           <w:lang w:val="es-CO"/>
         </w:rPr>
+        <w:t xml:space="preserve">5.1.2 </w:t>
+      </w:r>
+      <w:r>
+        <w:rPr>
+          <w:rFonts w:eastAsia="Open Sans" w:cs="Open Sans" w:ascii="Arial" w:hAnsi="Arial"/>
+          <w:b/>
+          <w:bCs/>
+          <w:sz w:val="20"/>
+          <w:szCs w:val="20"/>
+          <w:lang w:val="es-CO"/>
+        </w:rPr>
         <w:t>Ejemplos de actividades y ejercicios realizados en clase</w:t>
       </w:r>
     </w:p>
@@ -5400,7 +5503,18 @@
           <w:szCs w:val="20"/>
           <w:lang w:val="es-CO"/>
         </w:rPr>
-        <w:t xml:space="preserve">- </w:t>
+        <w:t>5.1.2.1</w:t>
+      </w:r>
+      <w:r>
+        <w:rPr>
+          <w:rFonts w:eastAsia="Open Sans" w:cs="Open Sans" w:ascii="Arial" w:hAnsi="Arial"/>
+          <w:b/>
+          <w:bCs/>
+          <w:sz w:val="20"/>
+          <w:szCs w:val="20"/>
+          <w:lang w:val="es-CO"/>
+        </w:rPr>
+        <w:t xml:space="preserve"> </w:t>
       </w:r>
       <w:r>
         <w:rPr>
@@ -5484,14 +5598,17 @@
         <w:ind w:hanging="0" w:left="0" w:right="0"/>
         <w:rPr>
           <w:rFonts w:ascii="Arial" w:hAnsi="Arial"/>
-          <w:sz w:val="20"/>
-          <w:szCs w:val="20"/>
-        </w:rPr>
-      </w:pPr>
-      <w:r>
-        <w:rPr>
-          <w:rFonts w:eastAsia="Calibri" w:cs="" w:ascii="Arial" w:hAnsi="Arial" w:cstheme="minorBidi" w:eastAsiaTheme="minorHAnsi"/>
-          <w:b w:val="false"/>
+          <w:b/>
+          <w:bCs/>
+          <w:sz w:val="20"/>
+          <w:szCs w:val="20"/>
+        </w:rPr>
+      </w:pPr>
+      <w:r>
+        <w:rPr>
+          <w:rFonts w:eastAsia="Calibri" w:cs="" w:ascii="Arial" w:hAnsi="Arial" w:cstheme="minorBidi" w:eastAsiaTheme="minorHAnsi"/>
+          <w:b/>
+          <w:bCs/>
           <w:color w:val="000000"/>
           <w:sz w:val="20"/>
           <w:szCs w:val="20"/>
@@ -5589,7 +5706,7 @@
           <w:szCs w:val="20"/>
           <w:shd w:fill="auto" w:val="clear"/>
         </w:rPr>
-        <w:t>_ Luego defina la función diferencia de los lados de la ecuación anterior</w:t>
+        <w:t>- Luego defina la función diferencia de los lados de la ecuación anterior</w:t>
       </w:r>
     </w:p>
     <w:p>
@@ -5635,7 +5752,7 @@
           <w:szCs w:val="20"/>
           <w:shd w:fill="auto" w:val="clear"/>
         </w:rPr>
-        <w:t xml:space="preserve">- y graficarla. Identificar visualmente la raíz de la función (donde cruza el eje $x$). </w:t>
+        <w:t xml:space="preserve">- y graficarla. Identificar visualmente la raíz de la función (donde cruza el eje x). </w:t>
       </w:r>
     </w:p>
     <w:p>
@@ -6843,6 +6960,7 @@
         <w:pStyle w:val="Normal"/>
         <w:spacing w:lineRule="atLeast" w:line="285"/>
         <w:ind w:hanging="0" w:left="0" w:right="0"/>
+        <w:jc w:val="center"/>
         <w:rPr>
           <w:rFonts w:ascii="Arial" w:hAnsi="Arial" w:cs="" w:cstheme="minorBidi"/>
           <w:b w:val="false"/>
@@ -6892,8 +7010,11 @@
           <w:p>
             <w:pPr>
               <w:pStyle w:val="Normal"/>
+              <w:jc w:val="center"/>
               <w:rPr>
                 <w:rFonts w:ascii="Arial" w:hAnsi="Arial"/>
+                <w:b/>
+                <w:bCs/>
                 <w:sz w:val="20"/>
                 <w:szCs w:val="20"/>
               </w:rPr>
@@ -6901,10 +7022,12 @@
             <w:r>
               <w:rPr>
                 <w:rFonts w:ascii="Arial" w:hAnsi="Arial"/>
+                <w:b/>
+                <w:bCs/>
                 <w:sz w:val="20"/>
                 <w:szCs w:val="20"/>
               </w:rPr>
-              <w:t>numeros x</w:t>
+              <w:t>números x</w:t>
             </w:r>
           </w:p>
         </w:tc>
@@ -6916,8 +7039,11 @@
           <w:p>
             <w:pPr>
               <w:pStyle w:val="Normal"/>
+              <w:jc w:val="center"/>
               <w:rPr>
                 <w:rFonts w:ascii="Arial" w:hAnsi="Arial"/>
+                <w:b/>
+                <w:bCs/>
                 <w:sz w:val="20"/>
                 <w:szCs w:val="20"/>
               </w:rPr>
@@ -6925,10 +7051,32 @@
             <w:r>
               <w:rPr>
                 <w:rFonts w:ascii="Arial" w:hAnsi="Arial"/>
+                <w:b/>
+                <w:bCs/>
                 <w:sz w:val="20"/>
                 <w:szCs w:val="20"/>
               </w:rPr>
-              <w:t>valores y o f(x)</w:t>
+              <w:t xml:space="preserve">valores </w:t>
+            </w:r>
+            <w:r>
+              <w:rPr>
+                <w:rFonts w:ascii="Arial" w:hAnsi="Arial"/>
+                <w:b/>
+                <w:bCs/>
+                <w:sz w:val="20"/>
+                <w:szCs w:val="20"/>
+              </w:rPr>
+              <w:t xml:space="preserve">de la variable </w:t>
+            </w:r>
+            <w:r>
+              <w:rPr>
+                <w:rFonts w:ascii="Arial" w:hAnsi="Arial"/>
+                <w:b/>
+                <w:bCs/>
+                <w:sz w:val="20"/>
+                <w:szCs w:val="20"/>
+              </w:rPr>
+              <w:t>y o f(x)</w:t>
             </w:r>
           </w:p>
         </w:tc>
@@ -6943,6 +7091,7 @@
           <w:p>
             <w:pPr>
               <w:pStyle w:val="Normal"/>
+              <w:jc w:val="center"/>
               <w:rPr>
                 <w:rFonts w:ascii="Arial" w:hAnsi="Arial"/>
                 <w:sz w:val="20"/>
@@ -6967,6 +7116,7 @@
           <w:p>
             <w:pPr>
               <w:pStyle w:val="Normal"/>
+              <w:jc w:val="center"/>
               <w:rPr>
                 <w:rFonts w:ascii="Arial" w:hAnsi="Arial"/>
                 <w:sz w:val="20"/>
@@ -6994,6 +7144,7 @@
           <w:p>
             <w:pPr>
               <w:pStyle w:val="Normal"/>
+              <w:jc w:val="center"/>
               <w:rPr>
                 <w:rFonts w:ascii="Arial" w:hAnsi="Arial"/>
                 <w:sz w:val="20"/>
@@ -7018,6 +7169,7 @@
           <w:p>
             <w:pPr>
               <w:pStyle w:val="Normal"/>
+              <w:jc w:val="center"/>
               <w:rPr>
                 <w:rFonts w:ascii="Arial" w:hAnsi="Arial"/>
                 <w:sz w:val="20"/>
@@ -7045,6 +7197,7 @@
           <w:p>
             <w:pPr>
               <w:pStyle w:val="Normal"/>
+              <w:jc w:val="center"/>
               <w:rPr>
                 <w:rFonts w:ascii="Arial" w:hAnsi="Arial"/>
                 <w:sz w:val="20"/>
@@ -7069,6 +7222,7 @@
           <w:p>
             <w:pPr>
               <w:pStyle w:val="Normal"/>
+              <w:jc w:val="center"/>
               <w:rPr>
                 <w:rFonts w:ascii="Arial" w:hAnsi="Arial"/>
                 <w:sz w:val="20"/>
@@ -7096,6 +7250,7 @@
           <w:p>
             <w:pPr>
               <w:pStyle w:val="Normal"/>
+              <w:jc w:val="center"/>
               <w:rPr>
                 <w:rFonts w:ascii="Arial" w:hAnsi="Arial"/>
                 <w:sz w:val="20"/>
@@ -7120,6 +7275,347 @@
           <w:p>
             <w:pPr>
               <w:pStyle w:val="Normal"/>
+              <w:jc w:val="center"/>
+              <w:rPr>
+                <w:rFonts w:ascii="Arial" w:hAnsi="Arial"/>
+                <w:sz w:val="20"/>
+                <w:szCs w:val="20"/>
+              </w:rPr>
+            </w:pPr>
+            <w:r>
+              <w:rPr>
+                <w:rFonts w:ascii="Arial" w:hAnsi="Arial"/>
+                <w:sz w:val="20"/>
+                <w:szCs w:val="20"/>
+              </w:rPr>
+              <w:t>-3</w:t>
+            </w:r>
+          </w:p>
+        </w:tc>
+      </w:tr>
+      <w:tr>
+        <w:trPr>
+          <w:trHeight w:val="150" w:hRule="atLeast"/>
+        </w:trPr>
+        <w:tc>
+          <w:tcPr>
+            <w:tcW w:w="4320" w:type="dxa"/>
+            <w:tcBorders>
+              <w:top w:val="single" w:sz="6" w:space="0" w:color="009353"/>
+              <w:left w:val="single" w:sz="6" w:space="0" w:color="009353"/>
+              <w:bottom w:val="single" w:sz="6" w:space="0" w:color="009353"/>
+            </w:tcBorders>
+            <w:shd w:fill="009353" w:val="clear"/>
+            <w:tcMar>
+              <w:left w:w="0" w:type="dxa"/>
+              <w:right w:w="0" w:type="dxa"/>
+            </w:tcMar>
+          </w:tcPr>
+          <w:p>
+            <w:pPr>
+              <w:pStyle w:val="Normal"/>
+              <w:jc w:val="center"/>
+              <w:rPr>
+                <w:rFonts w:ascii="Liberation Sans" w:hAnsi="Liberation Sans" w:cstheme="minorBidi"/>
+                <w:b/>
+                <w:bCs/>
+                <w:i w:val="false"/>
+                <w:i w:val="false"/>
+                <w:iCs w:val="false"/>
+                <w:strike w:val="false"/>
+                <w:dstrike w:val="false"/>
+                <w:outline w:val="false"/>
+                <w:shadow w:val="false"/>
+                <w:color w:val="FFFFFF"/>
+                <w:sz w:val="24"/>
+                <w:szCs w:val="24"/>
+                <w:highlight w:val="none"/>
+                <w:u w:val="none"/>
+                <w:shd w:fill="auto" w:val="clear"/>
+              </w:rPr>
+            </w:pPr>
+            <w:r>
+              <w:rPr>
+                <w:rFonts w:asciiTheme="minorHAnsi" w:cstheme="minorBidi" w:eastAsiaTheme="minorHAnsi" w:hAnsiTheme="minorHAnsi" w:ascii="Liberation Sans" w:hAnsi="Liberation Sans"/>
+                <w:b/>
+                <w:bCs/>
+                <w:i w:val="false"/>
+                <w:iCs w:val="false"/>
+                <w:strike w:val="false"/>
+                <w:dstrike w:val="false"/>
+                <w:outline w:val="false"/>
+                <w:shadow w:val="false"/>
+                <w:color w:val="FFFFFF"/>
+                <w:sz w:val="24"/>
+                <w:szCs w:val="24"/>
+                <w:u w:val="none"/>
+                <w:shd w:fill="auto" w:val="clear"/>
+              </w:rPr>
+              <w:t>0</w:t>
+            </w:r>
+          </w:p>
+        </w:tc>
+        <w:tc>
+          <w:tcPr>
+            <w:tcW w:w="4319" w:type="dxa"/>
+            <w:tcBorders>
+              <w:top w:val="single" w:sz="6" w:space="0" w:color="009353"/>
+              <w:bottom w:val="single" w:sz="6" w:space="0" w:color="009353"/>
+              <w:right w:val="single" w:sz="6" w:space="0" w:color="009353"/>
+            </w:tcBorders>
+            <w:shd w:fill="009353" w:val="clear"/>
+            <w:tcMar>
+              <w:left w:w="0" w:type="dxa"/>
+              <w:right w:w="0" w:type="dxa"/>
+            </w:tcMar>
+          </w:tcPr>
+          <w:p>
+            <w:pPr>
+              <w:pStyle w:val="Normal"/>
+              <w:jc w:val="center"/>
+              <w:rPr>
+                <w:rFonts w:ascii="Liberation Sans" w:hAnsi="Liberation Sans" w:cstheme="minorBidi"/>
+                <w:b/>
+                <w:bCs/>
+                <w:i w:val="false"/>
+                <w:i w:val="false"/>
+                <w:iCs w:val="false"/>
+                <w:strike w:val="false"/>
+                <w:dstrike w:val="false"/>
+                <w:outline w:val="false"/>
+                <w:shadow w:val="false"/>
+                <w:color w:val="FFFFFF"/>
+                <w:sz w:val="24"/>
+                <w:szCs w:val="24"/>
+                <w:highlight w:val="none"/>
+                <w:u w:val="none"/>
+                <w:shd w:fill="auto" w:val="clear"/>
+              </w:rPr>
+            </w:pPr>
+            <w:r>
+              <w:rPr>
+                <w:rFonts w:asciiTheme="minorHAnsi" w:cstheme="minorBidi" w:eastAsiaTheme="minorHAnsi" w:hAnsiTheme="minorHAnsi" w:ascii="Liberation Sans" w:hAnsi="Liberation Sans"/>
+                <w:b/>
+                <w:bCs/>
+                <w:i w:val="false"/>
+                <w:iCs w:val="false"/>
+                <w:strike w:val="false"/>
+                <w:dstrike w:val="false"/>
+                <w:outline w:val="false"/>
+                <w:shadow w:val="false"/>
+                <w:color w:val="FFFFFF"/>
+                <w:sz w:val="24"/>
+                <w:szCs w:val="24"/>
+                <w:u w:val="none"/>
+                <w:shd w:fill="auto" w:val="clear"/>
+              </w:rPr>
+              <w:t>0</w:t>
+            </w:r>
+          </w:p>
+        </w:tc>
+      </w:tr>
+      <w:tr>
+        <w:trPr/>
+        <w:tc>
+          <w:tcPr>
+            <w:tcW w:w="4320" w:type="dxa"/>
+            <w:tcBorders/>
+          </w:tcPr>
+          <w:p>
+            <w:pPr>
+              <w:pStyle w:val="Normal"/>
+              <w:jc w:val="center"/>
+              <w:rPr>
+                <w:rFonts w:ascii="Arial" w:hAnsi="Arial"/>
+                <w:sz w:val="20"/>
+                <w:szCs w:val="20"/>
+              </w:rPr>
+            </w:pPr>
+            <w:r>
+              <w:rPr>
+                <w:rFonts w:ascii="Arial" w:hAnsi="Arial"/>
+                <w:sz w:val="20"/>
+                <w:szCs w:val="20"/>
+              </w:rPr>
+              <w:t>1</w:t>
+            </w:r>
+          </w:p>
+        </w:tc>
+        <w:tc>
+          <w:tcPr>
+            <w:tcW w:w="4319" w:type="dxa"/>
+            <w:tcBorders/>
+          </w:tcPr>
+          <w:p>
+            <w:pPr>
+              <w:pStyle w:val="Normal"/>
+              <w:jc w:val="center"/>
+              <w:rPr>
+                <w:rFonts w:ascii="Arial" w:hAnsi="Arial"/>
+                <w:sz w:val="20"/>
+                <w:szCs w:val="20"/>
+              </w:rPr>
+            </w:pPr>
+            <w:r>
+              <w:rPr>
+                <w:rFonts w:ascii="Arial" w:hAnsi="Arial"/>
+                <w:sz w:val="20"/>
+                <w:szCs w:val="20"/>
+              </w:rPr>
+              <w:t>1</w:t>
+            </w:r>
+          </w:p>
+        </w:tc>
+      </w:tr>
+      <w:tr>
+        <w:trPr/>
+        <w:tc>
+          <w:tcPr>
+            <w:tcW w:w="4320" w:type="dxa"/>
+            <w:tcBorders>
+              <w:top w:val="single" w:sz="6" w:space="0" w:color="009353"/>
+              <w:left w:val="single" w:sz="6" w:space="0" w:color="009353"/>
+              <w:bottom w:val="single" w:sz="6" w:space="0" w:color="009353"/>
+            </w:tcBorders>
+            <w:shd w:fill="009353" w:val="clear"/>
+            <w:tcMar>
+              <w:left w:w="0" w:type="dxa"/>
+              <w:right w:w="0" w:type="dxa"/>
+            </w:tcMar>
+          </w:tcPr>
+          <w:p>
+            <w:pPr>
+              <w:pStyle w:val="Normal"/>
+              <w:jc w:val="center"/>
+              <w:rPr>
+                <w:rFonts w:ascii="Liberation Sans" w:hAnsi="Liberation Sans"/>
+                <w:b/>
+                <w:bCs/>
+                <w:i w:val="false"/>
+                <w:i w:val="false"/>
+                <w:iCs w:val="false"/>
+                <w:strike w:val="false"/>
+                <w:dstrike w:val="false"/>
+                <w:outline w:val="false"/>
+                <w:shadow w:val="false"/>
+                <w:color w:val="FFFFFF"/>
+                <w:sz w:val="24"/>
+                <w:szCs w:val="24"/>
+                <w:u w:val="none"/>
+              </w:rPr>
+            </w:pPr>
+            <w:r>
+              <w:rPr>
+                <w:rFonts w:ascii="Liberation Sans" w:hAnsi="Liberation Sans"/>
+                <w:b/>
+                <w:bCs/>
+                <w:i w:val="false"/>
+                <w:iCs w:val="false"/>
+                <w:strike w:val="false"/>
+                <w:dstrike w:val="false"/>
+                <w:outline w:val="false"/>
+                <w:shadow w:val="false"/>
+                <w:color w:val="FFFFFF"/>
+                <w:sz w:val="24"/>
+                <w:szCs w:val="24"/>
+                <w:u w:val="none"/>
+              </w:rPr>
+              <w:t>2</w:t>
+            </w:r>
+          </w:p>
+        </w:tc>
+        <w:tc>
+          <w:tcPr>
+            <w:tcW w:w="4319" w:type="dxa"/>
+            <w:tcBorders>
+              <w:top w:val="single" w:sz="6" w:space="0" w:color="009353"/>
+              <w:bottom w:val="single" w:sz="6" w:space="0" w:color="009353"/>
+              <w:right w:val="single" w:sz="6" w:space="0" w:color="009353"/>
+            </w:tcBorders>
+            <w:shd w:fill="009353" w:val="clear"/>
+            <w:tcMar>
+              <w:left w:w="0" w:type="dxa"/>
+              <w:right w:w="0" w:type="dxa"/>
+            </w:tcMar>
+          </w:tcPr>
+          <w:p>
+            <w:pPr>
+              <w:pStyle w:val="Normal"/>
+              <w:jc w:val="center"/>
+              <w:rPr>
+                <w:rFonts w:ascii="Liberation Sans" w:hAnsi="Liberation Sans"/>
+                <w:b/>
+                <w:bCs/>
+                <w:i w:val="false"/>
+                <w:i w:val="false"/>
+                <w:iCs w:val="false"/>
+                <w:strike w:val="false"/>
+                <w:dstrike w:val="false"/>
+                <w:outline w:val="false"/>
+                <w:shadow w:val="false"/>
+                <w:color w:val="FFFFFF"/>
+                <w:sz w:val="24"/>
+                <w:szCs w:val="24"/>
+                <w:u w:val="none"/>
+              </w:rPr>
+            </w:pPr>
+            <w:r>
+              <w:rPr>
+                <w:rFonts w:ascii="Liberation Sans" w:hAnsi="Liberation Sans"/>
+                <w:b/>
+                <w:bCs/>
+                <w:i w:val="false"/>
+                <w:iCs w:val="false"/>
+                <w:strike w:val="false"/>
+                <w:dstrike w:val="false"/>
+                <w:outline w:val="false"/>
+                <w:shadow w:val="false"/>
+                <w:color w:val="FFFFFF"/>
+                <w:sz w:val="24"/>
+                <w:szCs w:val="24"/>
+                <w:u w:val="none"/>
+              </w:rPr>
+              <w:t>0</w:t>
+            </w:r>
+          </w:p>
+        </w:tc>
+      </w:tr>
+      <w:tr>
+        <w:trPr/>
+        <w:tc>
+          <w:tcPr>
+            <w:tcW w:w="4320" w:type="dxa"/>
+            <w:tcBorders/>
+          </w:tcPr>
+          <w:p>
+            <w:pPr>
+              <w:pStyle w:val="Normal"/>
+              <w:jc w:val="center"/>
+              <w:rPr>
+                <w:rFonts w:ascii="Arial" w:hAnsi="Arial"/>
+                <w:sz w:val="20"/>
+                <w:szCs w:val="20"/>
+              </w:rPr>
+            </w:pPr>
+            <w:r>
+              <w:rPr>
+                <w:rFonts w:ascii="Arial" w:hAnsi="Arial"/>
+                <w:sz w:val="20"/>
+                <w:szCs w:val="20"/>
+              </w:rPr>
+              <w:t>3</w:t>
+            </w:r>
+          </w:p>
+        </w:tc>
+        <w:tc>
+          <w:tcPr>
+            <w:tcW w:w="4319" w:type="dxa"/>
+            <w:tcBorders/>
+          </w:tcPr>
+          <w:p>
+            <w:pPr>
+              <w:pStyle w:val="Normal"/>
+              <w:jc w:val="center"/>
               <w:rPr>
                 <w:rFonts w:ascii="Arial" w:hAnsi="Arial"/>
                 <w:sz w:val="20"/>
@@ -7147,210 +7643,7 @@
           <w:p>
             <w:pPr>
               <w:pStyle w:val="Normal"/>
-              <w:rPr>
-                <w:rFonts w:ascii="Arial" w:hAnsi="Arial"/>
-                <w:sz w:val="20"/>
-                <w:szCs w:val="20"/>
-              </w:rPr>
-            </w:pPr>
-            <w:r>
-              <w:rPr>
-                <w:rFonts w:ascii="Arial" w:hAnsi="Arial"/>
-                <w:sz w:val="20"/>
-                <w:szCs w:val="20"/>
-              </w:rPr>
-              <w:t>0</w:t>
-            </w:r>
-          </w:p>
-        </w:tc>
-        <w:tc>
-          <w:tcPr>
-            <w:tcW w:w="4319" w:type="dxa"/>
-            <w:tcBorders/>
-          </w:tcPr>
-          <w:p>
-            <w:pPr>
-              <w:pStyle w:val="Normal"/>
-              <w:rPr>
-                <w:rFonts w:ascii="Arial" w:hAnsi="Arial"/>
-                <w:sz w:val="20"/>
-                <w:szCs w:val="20"/>
-              </w:rPr>
-            </w:pPr>
-            <w:r>
-              <w:rPr>
-                <w:rFonts w:ascii="Arial" w:hAnsi="Arial"/>
-                <w:sz w:val="20"/>
-                <w:szCs w:val="20"/>
-              </w:rPr>
-              <w:t>0</w:t>
-            </w:r>
-          </w:p>
-        </w:tc>
-      </w:tr>
-      <w:tr>
-        <w:trPr/>
-        <w:tc>
-          <w:tcPr>
-            <w:tcW w:w="4320" w:type="dxa"/>
-            <w:tcBorders/>
-          </w:tcPr>
-          <w:p>
-            <w:pPr>
-              <w:pStyle w:val="Normal"/>
-              <w:rPr>
-                <w:rFonts w:ascii="Arial" w:hAnsi="Arial"/>
-                <w:sz w:val="20"/>
-                <w:szCs w:val="20"/>
-              </w:rPr>
-            </w:pPr>
-            <w:r>
-              <w:rPr>
-                <w:rFonts w:ascii="Arial" w:hAnsi="Arial"/>
-                <w:sz w:val="20"/>
-                <w:szCs w:val="20"/>
-              </w:rPr>
-              <w:t>1</w:t>
-            </w:r>
-          </w:p>
-        </w:tc>
-        <w:tc>
-          <w:tcPr>
-            <w:tcW w:w="4319" w:type="dxa"/>
-            <w:tcBorders/>
-          </w:tcPr>
-          <w:p>
-            <w:pPr>
-              <w:pStyle w:val="Normal"/>
-              <w:rPr>
-                <w:rFonts w:ascii="Arial" w:hAnsi="Arial"/>
-                <w:sz w:val="20"/>
-                <w:szCs w:val="20"/>
-              </w:rPr>
-            </w:pPr>
-            <w:r>
-              <w:rPr>
-                <w:rFonts w:ascii="Arial" w:hAnsi="Arial"/>
-                <w:sz w:val="20"/>
-                <w:szCs w:val="20"/>
-              </w:rPr>
-              <w:t>1</w:t>
-            </w:r>
-          </w:p>
-        </w:tc>
-      </w:tr>
-      <w:tr>
-        <w:trPr/>
-        <w:tc>
-          <w:tcPr>
-            <w:tcW w:w="4320" w:type="dxa"/>
-            <w:tcBorders/>
-          </w:tcPr>
-          <w:p>
-            <w:pPr>
-              <w:pStyle w:val="Normal"/>
-              <w:rPr>
-                <w:rFonts w:ascii="Arial" w:hAnsi="Arial"/>
-                <w:sz w:val="20"/>
-                <w:szCs w:val="20"/>
-              </w:rPr>
-            </w:pPr>
-            <w:r>
-              <w:rPr>
-                <w:rFonts w:ascii="Arial" w:hAnsi="Arial"/>
-                <w:sz w:val="20"/>
-                <w:szCs w:val="20"/>
-              </w:rPr>
-              <w:t>2</w:t>
-            </w:r>
-          </w:p>
-        </w:tc>
-        <w:tc>
-          <w:tcPr>
-            <w:tcW w:w="4319" w:type="dxa"/>
-            <w:tcBorders/>
-          </w:tcPr>
-          <w:p>
-            <w:pPr>
-              <w:pStyle w:val="Normal"/>
-              <w:rPr>
-                <w:rFonts w:ascii="Arial" w:hAnsi="Arial"/>
-                <w:sz w:val="20"/>
-                <w:szCs w:val="20"/>
-              </w:rPr>
-            </w:pPr>
-            <w:r>
-              <w:rPr>
-                <w:rFonts w:ascii="Arial" w:hAnsi="Arial"/>
-                <w:sz w:val="20"/>
-                <w:szCs w:val="20"/>
-              </w:rPr>
-              <w:t>0</w:t>
-            </w:r>
-          </w:p>
-        </w:tc>
-      </w:tr>
-      <w:tr>
-        <w:trPr/>
-        <w:tc>
-          <w:tcPr>
-            <w:tcW w:w="4320" w:type="dxa"/>
-            <w:tcBorders/>
-          </w:tcPr>
-          <w:p>
-            <w:pPr>
-              <w:pStyle w:val="Normal"/>
-              <w:rPr>
-                <w:rFonts w:ascii="Arial" w:hAnsi="Arial"/>
-                <w:sz w:val="20"/>
-                <w:szCs w:val="20"/>
-              </w:rPr>
-            </w:pPr>
-            <w:r>
-              <w:rPr>
-                <w:rFonts w:ascii="Arial" w:hAnsi="Arial"/>
-                <w:sz w:val="20"/>
-                <w:szCs w:val="20"/>
-              </w:rPr>
-              <w:t>3</w:t>
-            </w:r>
-          </w:p>
-        </w:tc>
-        <w:tc>
-          <w:tcPr>
-            <w:tcW w:w="4319" w:type="dxa"/>
-            <w:tcBorders/>
-          </w:tcPr>
-          <w:p>
-            <w:pPr>
-              <w:pStyle w:val="Normal"/>
-              <w:rPr>
-                <w:rFonts w:ascii="Arial" w:hAnsi="Arial"/>
-                <w:sz w:val="20"/>
-                <w:szCs w:val="20"/>
-              </w:rPr>
-            </w:pPr>
-            <w:r>
-              <w:rPr>
-                <w:rFonts w:ascii="Arial" w:hAnsi="Arial"/>
-                <w:sz w:val="20"/>
-                <w:szCs w:val="20"/>
-              </w:rPr>
-              <w:t>-3</w:t>
-            </w:r>
-          </w:p>
-        </w:tc>
-      </w:tr>
-      <w:tr>
-        <w:trPr/>
-        <w:tc>
-          <w:tcPr>
-            <w:tcW w:w="4320" w:type="dxa"/>
-            <w:tcBorders/>
-          </w:tcPr>
-          <w:p>
-            <w:pPr>
-              <w:pStyle w:val="Normal"/>
+              <w:jc w:val="center"/>
               <w:rPr>
                 <w:rFonts w:ascii="Arial" w:hAnsi="Arial"/>
                 <w:sz w:val="20"/>
@@ -7375,6 +7668,7 @@
           <w:p>
             <w:pPr>
               <w:pStyle w:val="Normal"/>
+              <w:jc w:val="center"/>
               <w:rPr>
                 <w:rFonts w:ascii="Arial" w:hAnsi="Arial"/>
                 <w:sz w:val="20"/>
@@ -7397,6 +7691,7 @@
       <w:pPr>
         <w:pStyle w:val="Normal"/>
         <w:spacing w:lineRule="atLeast" w:line="285"/>
+        <w:jc w:val="center"/>
         <w:rPr>
           <w:rFonts w:ascii="Arial" w:hAnsi="Arial"/>
           <w:sz w:val="20"/>
@@ -7433,442 +7728,6 @@
           <w:sz w:val="20"/>
           <w:szCs w:val="20"/>
           <w:shd w:fill="auto" w:val="clear"/>
-        </w:rPr>
-      </w:r>
-    </w:p>
-    <w:p>
-      <w:pPr>
-        <w:pStyle w:val="Normal"/>
-        <w:ind w:right="-1"/>
-        <w:rPr>
-          <w:rFonts w:ascii="Arial" w:hAnsi="Arial" w:eastAsia="Open Sans" w:cs="Open Sans"/>
-          <w:sz w:val="20"/>
-          <w:szCs w:val="20"/>
-          <w:lang w:val="es-CO"/>
-        </w:rPr>
-      </w:pPr>
-      <w:r>
-        <w:rPr>
-          <w:rFonts w:eastAsia="Open Sans" w:cs="Open Sans" w:ascii="Arial" w:hAnsi="Arial"/>
-          <w:sz w:val="20"/>
-          <w:szCs w:val="20"/>
-          <w:lang w:val="es-CO"/>
-        </w:rPr>
-      </w:r>
-    </w:p>
-    <w:p>
-      <w:pPr>
-        <w:pStyle w:val="Normal"/>
-        <w:ind w:right="-1"/>
-        <w:rPr>
-          <w:rFonts w:ascii="Arial" w:hAnsi="Arial" w:eastAsia="Open Sans" w:cs="Open Sans"/>
-          <w:sz w:val="20"/>
-          <w:szCs w:val="20"/>
-          <w:lang w:val="es-CO"/>
-        </w:rPr>
-      </w:pPr>
-      <w:r>
-        <w:rPr>
-          <w:rFonts w:eastAsia="Open Sans" w:cs="Open Sans" w:ascii="Arial" w:hAnsi="Arial"/>
-          <w:sz w:val="20"/>
-          <w:szCs w:val="20"/>
-          <w:lang w:val="es-CO"/>
-        </w:rPr>
-      </w:r>
-    </w:p>
-    <w:p>
-      <w:pPr>
-        <w:pStyle w:val="Normal"/>
-        <w:ind w:right="-1"/>
-        <w:rPr>
-          <w:rFonts w:ascii="Arial" w:hAnsi="Arial" w:eastAsia="Open Sans" w:cs="Open Sans"/>
-          <w:sz w:val="20"/>
-          <w:szCs w:val="20"/>
-          <w:lang w:val="es-CO"/>
-        </w:rPr>
-      </w:pPr>
-      <w:r>
-        <w:rPr>
-          <w:rFonts w:eastAsia="Open Sans" w:cs="Open Sans" w:ascii="Arial" w:hAnsi="Arial"/>
-          <w:sz w:val="20"/>
-          <w:szCs w:val="20"/>
-          <w:lang w:val="es-CO"/>
-        </w:rPr>
-      </w:r>
-    </w:p>
-    <w:p>
-      <w:pPr>
-        <w:pStyle w:val="Normal"/>
-        <w:ind w:right="-1"/>
-        <w:rPr>
-          <w:rFonts w:ascii="Arial" w:hAnsi="Arial" w:eastAsia="Open Sans" w:cs="Open Sans"/>
-          <w:sz w:val="20"/>
-          <w:szCs w:val="20"/>
-          <w:lang w:val="es-CO"/>
-        </w:rPr>
-      </w:pPr>
-      <w:r>
-        <w:rPr>
-          <w:rFonts w:eastAsia="Open Sans" w:cs="Open Sans" w:ascii="Arial" w:hAnsi="Arial"/>
-          <w:sz w:val="20"/>
-          <w:szCs w:val="20"/>
-          <w:lang w:val="es-CO"/>
-        </w:rPr>
-      </w:r>
-    </w:p>
-    <w:p>
-      <w:pPr>
-        <w:pStyle w:val="Normal"/>
-        <w:ind w:right="-1"/>
-        <w:rPr>
-          <w:rFonts w:ascii="Arial" w:hAnsi="Arial" w:eastAsia="Open Sans" w:cs="Open Sans"/>
-          <w:sz w:val="20"/>
-          <w:szCs w:val="20"/>
-          <w:lang w:val="es-CO"/>
-        </w:rPr>
-      </w:pPr>
-      <w:r>
-        <w:rPr>
-          <w:rFonts w:eastAsia="Open Sans" w:cs="Open Sans" w:ascii="Arial" w:hAnsi="Arial"/>
-          <w:sz w:val="20"/>
-          <w:szCs w:val="20"/>
-          <w:lang w:val="es-CO"/>
-        </w:rPr>
-      </w:r>
-    </w:p>
-    <w:p>
-      <w:pPr>
-        <w:pStyle w:val="Normal"/>
-        <w:ind w:right="-1"/>
-        <w:rPr>
-          <w:rFonts w:ascii="Arial" w:hAnsi="Arial" w:eastAsia="Open Sans" w:cs="Open Sans"/>
-          <w:sz w:val="20"/>
-          <w:szCs w:val="20"/>
-          <w:lang w:val="es-CO"/>
-        </w:rPr>
-      </w:pPr>
-      <w:r>
-        <w:rPr>
-          <w:rFonts w:eastAsia="Open Sans" w:cs="Open Sans" w:ascii="Arial" w:hAnsi="Arial"/>
-          <w:sz w:val="20"/>
-          <w:szCs w:val="20"/>
-          <w:lang w:val="es-CO"/>
-        </w:rPr>
-      </w:r>
-    </w:p>
-    <w:p>
-      <w:pPr>
-        <w:pStyle w:val="Normal"/>
-        <w:ind w:right="-1"/>
-        <w:rPr>
-          <w:rFonts w:ascii="Arial" w:hAnsi="Arial" w:eastAsia="Open Sans" w:cs="Open Sans"/>
-          <w:sz w:val="20"/>
-          <w:szCs w:val="20"/>
-          <w:lang w:val="es-CO"/>
-        </w:rPr>
-      </w:pPr>
-      <w:r>
-        <w:rPr>
-          <w:rFonts w:eastAsia="Open Sans" w:cs="Open Sans" w:ascii="Arial" w:hAnsi="Arial"/>
-          <w:sz w:val="20"/>
-          <w:szCs w:val="20"/>
-          <w:lang w:val="es-CO"/>
-        </w:rPr>
-      </w:r>
-    </w:p>
-    <w:p>
-      <w:pPr>
-        <w:pStyle w:val="Normal"/>
-        <w:ind w:right="-1"/>
-        <w:rPr>
-          <w:rFonts w:ascii="Arial" w:hAnsi="Arial" w:eastAsia="Open Sans" w:cs="Open Sans"/>
-          <w:sz w:val="20"/>
-          <w:szCs w:val="20"/>
-          <w:lang w:val="es-CO"/>
-        </w:rPr>
-      </w:pPr>
-      <w:r>
-        <w:rPr>
-          <w:rFonts w:eastAsia="Open Sans" w:cs="Open Sans" w:ascii="Arial" w:hAnsi="Arial"/>
-          <w:sz w:val="20"/>
-          <w:szCs w:val="20"/>
-          <w:lang w:val="es-CO"/>
-        </w:rPr>
-      </w:r>
-    </w:p>
-    <w:p>
-      <w:pPr>
-        <w:pStyle w:val="Normal"/>
-        <w:ind w:right="-1"/>
-        <w:rPr>
-          <w:rFonts w:ascii="Arial" w:hAnsi="Arial" w:eastAsia="Open Sans" w:cs="Open Sans"/>
-          <w:sz w:val="20"/>
-          <w:szCs w:val="20"/>
-          <w:lang w:val="es-CO"/>
-        </w:rPr>
-      </w:pPr>
-      <w:r>
-        <w:rPr>
-          <w:rFonts w:eastAsia="Open Sans" w:cs="Open Sans" w:ascii="Arial" w:hAnsi="Arial"/>
-          <w:sz w:val="20"/>
-          <w:szCs w:val="20"/>
-          <w:lang w:val="es-CO"/>
-        </w:rPr>
-      </w:r>
-    </w:p>
-    <w:p>
-      <w:pPr>
-        <w:pStyle w:val="Normal"/>
-        <w:ind w:right="-1"/>
-        <w:rPr>
-          <w:rFonts w:ascii="Arial" w:hAnsi="Arial" w:eastAsia="Open Sans" w:cs="Open Sans"/>
-          <w:sz w:val="20"/>
-          <w:szCs w:val="20"/>
-          <w:lang w:val="es-CO"/>
-        </w:rPr>
-      </w:pPr>
-      <w:r>
-        <w:rPr>
-          <w:rFonts w:eastAsia="Open Sans" w:cs="Open Sans" w:ascii="Arial" w:hAnsi="Arial"/>
-          <w:sz w:val="20"/>
-          <w:szCs w:val="20"/>
-          <w:lang w:val="es-CO"/>
-        </w:rPr>
-      </w:r>
-    </w:p>
-    <w:p>
-      <w:pPr>
-        <w:pStyle w:val="Normal"/>
-        <w:ind w:right="-1"/>
-        <w:rPr>
-          <w:rFonts w:ascii="Arial" w:hAnsi="Arial" w:eastAsia="Open Sans" w:cs="Open Sans"/>
-          <w:sz w:val="20"/>
-          <w:szCs w:val="20"/>
-          <w:lang w:val="es-CO"/>
-        </w:rPr>
-      </w:pPr>
-      <w:r>
-        <w:rPr>
-          <w:rFonts w:eastAsia="Open Sans" w:cs="Open Sans" w:ascii="Arial" w:hAnsi="Arial"/>
-          <w:sz w:val="20"/>
-          <w:szCs w:val="20"/>
-          <w:lang w:val="es-CO"/>
-        </w:rPr>
-      </w:r>
-    </w:p>
-    <w:p>
-      <w:pPr>
-        <w:pStyle w:val="Normal"/>
-        <w:ind w:right="-1"/>
-        <w:rPr>
-          <w:rFonts w:ascii="Arial" w:hAnsi="Arial" w:eastAsia="Open Sans" w:cs="Open Sans"/>
-          <w:sz w:val="20"/>
-          <w:szCs w:val="20"/>
-          <w:lang w:val="es-CO"/>
-        </w:rPr>
-      </w:pPr>
-      <w:r>
-        <w:rPr>
-          <w:rFonts w:eastAsia="Open Sans" w:cs="Open Sans" w:ascii="Arial" w:hAnsi="Arial"/>
-          <w:sz w:val="20"/>
-          <w:szCs w:val="20"/>
-          <w:lang w:val="es-CO"/>
-        </w:rPr>
-      </w:r>
-    </w:p>
-    <w:p>
-      <w:pPr>
-        <w:pStyle w:val="Normal"/>
-        <w:ind w:right="-1"/>
-        <w:rPr>
-          <w:rFonts w:ascii="Arial" w:hAnsi="Arial" w:eastAsia="Open Sans" w:cs="Open Sans"/>
-          <w:sz w:val="20"/>
-          <w:szCs w:val="20"/>
-          <w:lang w:val="es-CO"/>
-        </w:rPr>
-      </w:pPr>
-      <w:r>
-        <w:rPr>
-          <w:rFonts w:eastAsia="Open Sans" w:cs="Open Sans" w:ascii="Arial" w:hAnsi="Arial"/>
-          <w:sz w:val="20"/>
-          <w:szCs w:val="20"/>
-          <w:lang w:val="es-CO"/>
-        </w:rPr>
-      </w:r>
-    </w:p>
-    <w:p>
-      <w:pPr>
-        <w:pStyle w:val="Normal"/>
-        <w:ind w:right="-1"/>
-        <w:rPr>
-          <w:rFonts w:ascii="Arial" w:hAnsi="Arial"/>
-          <w:b/>
-          <w:bCs/>
-          <w:sz w:val="20"/>
-          <w:szCs w:val="20"/>
-        </w:rPr>
-      </w:pPr>
-      <w:r>
-        <w:rPr>
-          <w:rFonts w:ascii="Arial" w:hAnsi="Arial"/>
-          <w:b/>
-          <w:bCs/>
-          <w:sz w:val="20"/>
-          <w:szCs w:val="20"/>
-        </w:rPr>
-      </w:r>
-    </w:p>
-    <w:p>
-      <w:pPr>
-        <w:pStyle w:val="Normal"/>
-        <w:ind w:right="-1"/>
-        <w:rPr>
-          <w:rFonts w:ascii="Arial" w:hAnsi="Arial"/>
-          <w:b/>
-          <w:bCs/>
-          <w:sz w:val="20"/>
-          <w:szCs w:val="20"/>
-        </w:rPr>
-      </w:pPr>
-      <w:r>
-        <w:rPr>
-          <w:rFonts w:ascii="Arial" w:hAnsi="Arial"/>
-          <w:b/>
-          <w:bCs/>
-          <w:sz w:val="20"/>
-          <w:szCs w:val="20"/>
-        </w:rPr>
-      </w:r>
-    </w:p>
-    <w:p>
-      <w:pPr>
-        <w:pStyle w:val="Normal"/>
-        <w:ind w:right="-1"/>
-        <w:rPr>
-          <w:rFonts w:ascii="Arial" w:hAnsi="Arial"/>
-          <w:b/>
-          <w:bCs/>
-          <w:sz w:val="20"/>
-          <w:szCs w:val="20"/>
-        </w:rPr>
-      </w:pPr>
-      <w:r>
-        <w:rPr>
-          <w:rFonts w:ascii="Arial" w:hAnsi="Arial"/>
-          <w:b/>
-          <w:bCs/>
-          <w:sz w:val="20"/>
-          <w:szCs w:val="20"/>
-        </w:rPr>
-      </w:r>
-    </w:p>
-    <w:p>
-      <w:pPr>
-        <w:pStyle w:val="Normal"/>
-        <w:ind w:right="-1"/>
-        <w:rPr>
-          <w:rFonts w:ascii="Arial" w:hAnsi="Arial"/>
-          <w:b/>
-          <w:bCs/>
-          <w:sz w:val="20"/>
-          <w:szCs w:val="20"/>
-        </w:rPr>
-      </w:pPr>
-      <w:r>
-        <w:rPr>
-          <w:rFonts w:ascii="Arial" w:hAnsi="Arial"/>
-          <w:b/>
-          <w:bCs/>
-          <w:sz w:val="20"/>
-          <w:szCs w:val="20"/>
-        </w:rPr>
-      </w:r>
-    </w:p>
-    <w:p>
-      <w:pPr>
-        <w:pStyle w:val="Normal"/>
-        <w:ind w:right="-1"/>
-        <w:rPr>
-          <w:rFonts w:ascii="Arial" w:hAnsi="Arial"/>
-          <w:b/>
-          <w:bCs/>
-          <w:sz w:val="20"/>
-          <w:szCs w:val="20"/>
-        </w:rPr>
-      </w:pPr>
-      <w:r>
-        <w:rPr>
-          <w:rFonts w:ascii="Arial" w:hAnsi="Arial"/>
-          <w:b/>
-          <w:bCs/>
-          <w:sz w:val="20"/>
-          <w:szCs w:val="20"/>
-        </w:rPr>
-      </w:r>
-    </w:p>
-    <w:p>
-      <w:pPr>
-        <w:pStyle w:val="Normal"/>
-        <w:ind w:right="-1"/>
-        <w:rPr>
-          <w:rFonts w:ascii="Arial" w:hAnsi="Arial"/>
-          <w:b/>
-          <w:bCs/>
-          <w:sz w:val="20"/>
-          <w:szCs w:val="20"/>
-        </w:rPr>
-      </w:pPr>
-      <w:r>
-        <w:rPr>
-          <w:rFonts w:ascii="Arial" w:hAnsi="Arial"/>
-          <w:b/>
-          <w:bCs/>
-          <w:sz w:val="20"/>
-          <w:szCs w:val="20"/>
-        </w:rPr>
-      </w:r>
-    </w:p>
-    <w:p>
-      <w:pPr>
-        <w:pStyle w:val="Normal"/>
-        <w:ind w:right="-1"/>
-        <w:rPr>
-          <w:rFonts w:ascii="Arial" w:hAnsi="Arial"/>
-          <w:b/>
-          <w:bCs/>
-          <w:sz w:val="20"/>
-          <w:szCs w:val="20"/>
-        </w:rPr>
-      </w:pPr>
-      <w:r>
-        <w:rPr>
-          <w:rFonts w:ascii="Arial" w:hAnsi="Arial"/>
-          <w:b/>
-          <w:bCs/>
-          <w:sz w:val="20"/>
-          <w:szCs w:val="20"/>
-        </w:rPr>
-      </w:r>
-    </w:p>
-    <w:p>
-      <w:pPr>
-        <w:pStyle w:val="Normal"/>
-        <w:ind w:right="-1"/>
-        <w:rPr>
-          <w:rFonts w:ascii="Arial" w:hAnsi="Arial"/>
-          <w:b/>
-          <w:bCs/>
-          <w:sz w:val="20"/>
-          <w:szCs w:val="20"/>
-        </w:rPr>
-      </w:pPr>
-      <w:r>
-        <w:rPr>
-          <w:rFonts w:ascii="Arial" w:hAnsi="Arial"/>
-          <w:b/>
-          <w:bCs/>
-          <w:sz w:val="20"/>
-          <w:szCs w:val="20"/>
         </w:rPr>
       </w:r>
     </w:p>
@@ -8495,28 +8354,6 @@
         <w:ind w:right="-1"/>
         <w:rPr>
           <w:rFonts w:ascii="Arial" w:hAnsi="Arial"/>
-          <w:b/>
-          <w:bCs/>
-          <w:sz w:val="20"/>
-          <w:szCs w:val="20"/>
-        </w:rPr>
-      </w:pPr>
-      <w:r>
-        <w:rPr>
-          <w:rFonts w:ascii="Arial" w:hAnsi="Arial"/>
-          <w:b/>
-          <w:bCs/>
-          <w:sz w:val="20"/>
-          <w:szCs w:val="20"/>
-        </w:rPr>
-      </w:r>
-    </w:p>
-    <w:p>
-      <w:pPr>
-        <w:pStyle w:val="Normal"/>
-        <w:ind w:right="-1"/>
-        <w:rPr>
-          <w:rFonts w:ascii="Arial" w:hAnsi="Arial"/>
           <w:sz w:val="20"/>
           <w:szCs w:val="20"/>
         </w:rPr>
@@ -8619,7 +8456,41 @@
           <w:shd w:fill="auto" w:val="clear"/>
           <w:lang w:val="es-CO"/>
         </w:rPr>
+        <w:t xml:space="preserve">5.1.2.2 </w:t>
+      </w:r>
+      <w:r>
+        <w:rPr>
+          <w:rFonts w:eastAsia="Open Sans" w:cs="Open Sans" w:ascii="Arial" w:hAnsi="Arial"/>
+          <w:b/>
+          <w:bCs/>
+          <w:color w:val="000000"/>
+          <w:sz w:val="20"/>
+          <w:szCs w:val="20"/>
+          <w:shd w:fill="auto" w:val="clear"/>
+          <w:lang w:val="es-CO"/>
+        </w:rPr>
         <w:t>Actividad 2: Modelar con lenguaje python y lenguaje algebraico, resolver con sympy, Representación tabular y gráfica de funciones</w:t>
+      </w:r>
+    </w:p>
+    <w:p>
+      <w:pPr>
+        <w:pStyle w:val="Normal"/>
+        <w:ind w:right="-1"/>
+        <w:rPr>
+          <w:rFonts w:eastAsia="Open Sans" w:cs="Open Sans"/>
+          <w:b/>
+          <w:bCs/>
+          <w:color w:val="000000"/>
+          <w:shd w:fill="auto" w:val="clear"/>
+          <w:lang w:val="es-CO"/>
+        </w:rPr>
+      </w:pPr>
+      <w:r>
+        <w:rPr>
+          <w:rFonts w:ascii="Arial" w:hAnsi="Arial"/>
+          <w:sz w:val="20"/>
+          <w:szCs w:val="20"/>
+        </w:rPr>
       </w:r>
     </w:p>
     <w:p>
@@ -8642,7 +8513,27 @@
           <w:szCs w:val="20"/>
           <w:shd w:fill="auto" w:val="clear"/>
         </w:rPr>
-        <w:t>Problema</w:t>
+        <w:t xml:space="preserve">Planteamiento del problema para el estudiante   </w:t>
+      </w:r>
+    </w:p>
+    <w:p>
+      <w:pPr>
+        <w:pStyle w:val="Normal"/>
+        <w:spacing w:lineRule="atLeast" w:line="285"/>
+        <w:ind w:hanging="0" w:left="0" w:right="0"/>
+        <w:rPr>
+          <w:rFonts w:eastAsia="Calibri" w:cs="" w:cstheme="minorBidi" w:eastAsiaTheme="minorHAnsi"/>
+          <w:b/>
+          <w:color w:val="000000"/>
+          <w:shd w:fill="auto" w:val="clear"/>
+        </w:rPr>
+      </w:pPr>
+      <w:r>
+        <w:rPr>
+          <w:rFonts w:ascii="Arial" w:hAnsi="Arial"/>
+          <w:sz w:val="20"/>
+          <w:szCs w:val="20"/>
+        </w:rPr>
       </w:r>
     </w:p>
     <w:p>
@@ -14012,6 +13903,17 @@
           <w:szCs w:val="20"/>
           <w:lang w:val="es-CO"/>
         </w:rPr>
+        <w:t xml:space="preserve">6. </w:t>
+      </w:r>
+      <w:r>
+        <w:rPr>
+          <w:rFonts w:eastAsia="Open Sans" w:cs="Open Sans" w:ascii="Arial" w:hAnsi="Arial"/>
+          <w:b/>
+          <w:bCs/>
+          <w:sz w:val="20"/>
+          <w:szCs w:val="20"/>
+          <w:lang w:val="es-CO"/>
+        </w:rPr>
         <w:t>Recopilación de datos</w:t>
       </w:r>
     </w:p>
@@ -14207,6 +14109,17 @@
           <w:szCs w:val="20"/>
           <w:lang w:val="es-CO"/>
         </w:rPr>
+        <w:t xml:space="preserve">6.1 </w:t>
+      </w:r>
+      <w:r>
+        <w:rPr>
+          <w:rFonts w:eastAsia="Open Sans" w:cs="Open Sans" w:ascii="Arial" w:hAnsi="Arial"/>
+          <w:b/>
+          <w:bCs/>
+          <w:sz w:val="20"/>
+          <w:szCs w:val="20"/>
+          <w:lang w:val="es-CO"/>
+        </w:rPr>
         <w:t>Métodos de evaluación del aprendizaje de los estudiantes</w:t>
       </w:r>
     </w:p>
@@ -14462,6 +14375,17 @@
           <w:szCs w:val="20"/>
           <w:lang w:val="es-CO"/>
         </w:rPr>
+        <w:t xml:space="preserve">7. </w:t>
+      </w:r>
+      <w:r>
+        <w:rPr>
+          <w:rFonts w:eastAsia="Open Sans" w:cs="Open Sans" w:ascii="Arial" w:hAnsi="Arial"/>
+          <w:b/>
+          <w:bCs/>
+          <w:sz w:val="20"/>
+          <w:szCs w:val="20"/>
+          <w:lang w:val="es-CO"/>
+        </w:rPr>
         <w:t>Representaciones de Funciones</w:t>
       </w:r>
     </w:p>
@@ -14504,6 +14428,17 @@
           <w:szCs w:val="20"/>
           <w:lang w:val="es-CO"/>
         </w:rPr>
+        <w:t xml:space="preserve">7.1 </w:t>
+      </w:r>
+      <w:r>
+        <w:rPr>
+          <w:rFonts w:eastAsia="Open Sans" w:cs="Open Sans" w:ascii="Arial" w:hAnsi="Arial"/>
+          <w:b/>
+          <w:bCs/>
+          <w:sz w:val="20"/>
+          <w:szCs w:val="20"/>
+          <w:lang w:val="es-CO"/>
+        </w:rPr>
         <w:t>Tablas y Gráficas</w:t>
       </w:r>
     </w:p>
@@ -14544,7 +14479,25 @@
           <w:szCs w:val="20"/>
           <w:lang w:val="es-CO"/>
         </w:rPr>
-        <w:t>Enseñar a resolver ecuaciones desde el concepto de función requiere que los estudiantes comprendan cómo construir y utilizar representaciones tabulares y gráficas de funciones. Esta habilidad no solo facilita la resolución de problemas, sino que también fomenta una comprensión más profunda de las relaciones entre variables. Para lograr este objetivo, se pueden emplear tanto métodos tradicionales (manuscritos) como herramientas computacionales modernas, como pandas, matplotlib, plotly e ipywidgets.</w:t>
+        <w:t xml:space="preserve">Enseñar a resolver ecuaciones desde el concepto de función requiere que los estudiantes comprendan cómo construir y utilizar representaciones tabulares y gráficas de funciones. Esta habilidad no solo facilita la resolución de problemas, sino que también fomenta una comprensión más profunda de las relaciones entre variables. Para lograr este objetivo, se pueden emplear tanto métodos tradicionales (manuscritos) como herramientas computacionales modernas, como pandas, matplotlib, plotly, ipywidgets </w:t>
+      </w:r>
+      <w:r>
+        <w:rPr>
+          <w:rFonts w:eastAsia="Open Sans" w:cs="Open Sans" w:ascii="Arial" w:hAnsi="Arial"/>
+          <w:sz w:val="20"/>
+          <w:szCs w:val="20"/>
+          <w:lang w:val="es-CO"/>
+        </w:rPr>
+        <w:t>y SymPy</w:t>
+      </w:r>
+      <w:r>
+        <w:rPr>
+          <w:rFonts w:eastAsia="Open Sans" w:cs="Open Sans" w:ascii="Arial" w:hAnsi="Arial"/>
+          <w:sz w:val="20"/>
+          <w:szCs w:val="20"/>
+          <w:lang w:val="es-CO"/>
+        </w:rPr>
+        <w:t>.</w:t>
       </w:r>
     </w:p>
     <w:p>
@@ -14586,6 +14539,17 @@
           <w:szCs w:val="20"/>
           <w:lang w:val="es-CO"/>
         </w:rPr>
+        <w:t xml:space="preserve">7.1.1 </w:t>
+      </w:r>
+      <w:r>
+        <w:rPr>
+          <w:rFonts w:eastAsia="Open Sans" w:cs="Open Sans" w:ascii="Arial" w:hAnsi="Arial"/>
+          <w:b/>
+          <w:bCs/>
+          <w:sz w:val="20"/>
+          <w:szCs w:val="20"/>
+          <w:lang w:val="es-CO"/>
+        </w:rPr>
         <w:t>Construcción de Representaciones Tabulares y Gráficas de Manera Manuscrita</w:t>
       </w:r>
     </w:p>
@@ -14768,6 +14732,17 @@
           <w:szCs w:val="20"/>
           <w:lang w:val="es-CO"/>
         </w:rPr>
+        <w:t xml:space="preserve">7.1.2 </w:t>
+      </w:r>
+      <w:r>
+        <w:rPr>
+          <w:rFonts w:eastAsia="Open Sans" w:cs="Open Sans" w:ascii="Arial" w:hAnsi="Arial"/>
+          <w:b/>
+          <w:bCs/>
+          <w:sz w:val="20"/>
+          <w:szCs w:val="20"/>
+          <w:lang w:val="es-CO"/>
+        </w:rPr>
         <w:t>Construcción de Representaciones Tabulares y Gráficas con Pandas, Matplotlib, Plotly e Ipywidgets</w:t>
       </w:r>
     </w:p>
@@ -16693,6 +16668,17 @@
           <w:szCs w:val="20"/>
           <w:lang w:val="es-CO"/>
         </w:rPr>
+        <w:t xml:space="preserve">8. </w:t>
+      </w:r>
+      <w:r>
+        <w:rPr>
+          <w:rFonts w:eastAsia="Open Sans" w:cs="Open Sans" w:ascii="Arial" w:hAnsi="Arial"/>
+          <w:b/>
+          <w:bCs/>
+          <w:sz w:val="20"/>
+          <w:szCs w:val="20"/>
+          <w:lang w:val="es-CO"/>
+        </w:rPr>
         <w:t>Interpretación de Representaciones Algebraicas, Tabulares y Gráficas</w:t>
       </w:r>
     </w:p>
@@ -16908,6 +16894,17 @@
           <w:szCs w:val="20"/>
           <w:lang w:val="es-CO"/>
         </w:rPr>
+        <w:t xml:space="preserve">8.1 </w:t>
+      </w:r>
+      <w:r>
+        <w:rPr>
+          <w:rFonts w:eastAsia="Open Sans" w:cs="Open Sans" w:ascii="Arial" w:hAnsi="Arial"/>
+          <w:b/>
+          <w:bCs/>
+          <w:sz w:val="20"/>
+          <w:szCs w:val="20"/>
+          <w:lang w:val="es-CO"/>
+        </w:rPr>
         <w:t>Comparaciones entre Diferentes Tipos de Funciones</w:t>
       </w:r>
     </w:p>
@@ -17163,6 +17160,17 @@
           <w:szCs w:val="20"/>
           <w:lang w:val="es-CO"/>
         </w:rPr>
+        <w:t xml:space="preserve">9. </w:t>
+      </w:r>
+      <w:r>
+        <w:rPr>
+          <w:rFonts w:eastAsia="Open Sans" w:cs="Open Sans" w:ascii="Arial" w:hAnsi="Arial"/>
+          <w:b/>
+          <w:bCs/>
+          <w:sz w:val="20"/>
+          <w:szCs w:val="20"/>
+          <w:lang w:val="es-CO"/>
+        </w:rPr>
         <w:t>Resolución de Ecuaciones</w:t>
       </w:r>
     </w:p>
@@ -17205,6 +17213,17 @@
           <w:szCs w:val="20"/>
           <w:lang w:val="es-CO"/>
         </w:rPr>
+        <w:t xml:space="preserve">9.1 </w:t>
+      </w:r>
+      <w:r>
+        <w:rPr>
+          <w:rFonts w:eastAsia="Open Sans" w:cs="Open Sans" w:ascii="Arial" w:hAnsi="Arial"/>
+          <w:b/>
+          <w:bCs/>
+          <w:sz w:val="20"/>
+          <w:szCs w:val="20"/>
+          <w:lang w:val="es-CO"/>
+        </w:rPr>
         <w:t>Metodología para Resolver Ecuaciones</w:t>
       </w:r>
     </w:p>
@@ -17513,6 +17532,17 @@
           <w:szCs w:val="20"/>
           <w:lang w:val="es-CO"/>
         </w:rPr>
+        <w:t xml:space="preserve">9.2 </w:t>
+      </w:r>
+      <w:r>
+        <w:rPr>
+          <w:rFonts w:eastAsia="Open Sans" w:cs="Open Sans" w:ascii="Arial" w:hAnsi="Arial"/>
+          <w:b/>
+          <w:bCs/>
+          <w:sz w:val="20"/>
+          <w:szCs w:val="20"/>
+          <w:lang w:val="es-CO"/>
+        </w:rPr>
         <w:t>Ejemplos Prácticos Utilizando Python para Resolver Ecuaciones Lineales y No Lineales</w:t>
       </w:r>
     </w:p>
@@ -18855,6 +18885,17 @@
           <w:szCs w:val="20"/>
           <w:lang w:val="es-CO"/>
         </w:rPr>
+        <w:t xml:space="preserve">10. </w:t>
+      </w:r>
+      <w:r>
+        <w:rPr>
+          <w:rFonts w:eastAsia="Open Sans" w:cs="Open Sans" w:ascii="Arial" w:hAnsi="Arial"/>
+          <w:b/>
+          <w:bCs/>
+          <w:sz w:val="20"/>
+          <w:szCs w:val="20"/>
+          <w:lang w:val="es-CO"/>
+        </w:rPr>
         <w:t>Tener en Cuenta que para este Artículo Reflexivo, las Ecuaciones son Preguntas Asociadas a Igualdad de Funciones o Valores de Funciones</w:t>
       </w:r>
     </w:p>
@@ -18941,6 +18982,17 @@
           <w:szCs w:val="20"/>
           <w:lang w:val="es-CO"/>
         </w:rPr>
+        <w:t xml:space="preserve">11. </w:t>
+      </w:r>
+      <w:r>
+        <w:rPr>
+          <w:rFonts w:eastAsia="Open Sans" w:cs="Open Sans" w:ascii="Arial" w:hAnsi="Arial"/>
+          <w:b/>
+          <w:bCs/>
+          <w:sz w:val="20"/>
+          <w:szCs w:val="20"/>
+          <w:lang w:val="es-CO"/>
+        </w:rPr>
         <w:t>Interacción con el Software</w:t>
       </w:r>
     </w:p>
@@ -19023,7 +19075,29 @@
           <w:szCs w:val="20"/>
           <w:lang w:val="es-CO"/>
         </w:rPr>
-        <w:t>Ejemplos de Cómo las Herramientas de Python Ayudan en la Visualización y Solución de Problemas</w:t>
+        <w:t xml:space="preserve">11.1 </w:t>
+      </w:r>
+      <w:r>
+        <w:rPr>
+          <w:rFonts w:eastAsia="Open Sans" w:cs="Open Sans" w:ascii="Arial" w:hAnsi="Arial"/>
+          <w:b/>
+          <w:bCs/>
+          <w:sz w:val="20"/>
+          <w:szCs w:val="20"/>
+          <w:lang w:val="es-CO"/>
+        </w:rPr>
+        <w:t xml:space="preserve">Ejemplos de Cómo las Herramientas de Python Ayudan en la Visualización y Solución de Problemas </w:t>
+      </w:r>
+      <w:r>
+        <w:rPr>
+          <w:rFonts w:eastAsia="Open Sans" w:cs="Open Sans" w:ascii="Arial" w:hAnsi="Arial"/>
+          <w:b/>
+          <w:bCs/>
+          <w:sz w:val="20"/>
+          <w:szCs w:val="20"/>
+          <w:lang w:val="es-CO"/>
+        </w:rPr>
+        <w:t>con el uso de deslizadores que facilitan la interactividad</w:t>
       </w:r>
     </w:p>
     <w:p>
@@ -19065,6 +19139,17 @@
           <w:szCs w:val="20"/>
           <w:lang w:val="es-CO"/>
         </w:rPr>
+        <w:t xml:space="preserve">11.1.1 </w:t>
+      </w:r>
+      <w:r>
+        <w:rPr>
+          <w:rFonts w:eastAsia="Open Sans" w:cs="Open Sans" w:ascii="Arial" w:hAnsi="Arial"/>
+          <w:b/>
+          <w:bCs/>
+          <w:sz w:val="20"/>
+          <w:szCs w:val="20"/>
+          <w:lang w:val="es-CO"/>
+        </w:rPr>
         <w:t>Interactividad con Ipywidgets</w:t>
       </w:r>
     </w:p>
@@ -19866,6 +19951,17 @@
           <w:szCs w:val="20"/>
           <w:lang w:val="es-CO"/>
         </w:rPr>
+        <w:t xml:space="preserve">12. </w:t>
+      </w:r>
+      <w:r>
+        <w:rPr>
+          <w:rFonts w:eastAsia="Open Sans" w:cs="Open Sans" w:ascii="Arial" w:hAnsi="Arial"/>
+          <w:b/>
+          <w:bCs/>
+          <w:sz w:val="20"/>
+          <w:szCs w:val="20"/>
+          <w:lang w:val="es-CO"/>
+        </w:rPr>
         <w:t>Reflexiones y Resultados</w:t>
       </w:r>
     </w:p>
@@ -19894,28 +19990,6 @@
         <w:pStyle w:val="Normal"/>
         <w:ind w:right="-1"/>
         <w:rPr>
-          <w:rFonts w:ascii="Arial" w:hAnsi="Arial"/>
-          <w:sz w:val="20"/>
-          <w:szCs w:val="20"/>
-        </w:rPr>
-      </w:pPr>
-      <w:r>
-        <w:rPr>
-          <w:rFonts w:eastAsia="Open Sans" w:cs="Open Sans" w:ascii="Arial" w:hAnsi="Arial"/>
-          <w:b/>
-          <w:bCs/>
-          <w:sz w:val="20"/>
-          <w:szCs w:val="20"/>
-          <w:lang w:val="es-CO"/>
-        </w:rPr>
-        <w:t>Análisis de la Experiencia en el Aula</w:t>
-      </w:r>
-    </w:p>
-    <w:p>
-      <w:pPr>
-        <w:pStyle w:val="Normal"/>
-        <w:ind w:right="-1"/>
-        <w:rPr>
           <w:rFonts w:ascii="Arial" w:hAnsi="Arial" w:eastAsia="Open Sans" w:cs="Open Sans"/>
           <w:sz w:val="20"/>
           <w:szCs w:val="20"/>
@@ -19950,6 +20024,17 @@
           <w:szCs w:val="20"/>
           <w:lang w:val="es-CO"/>
         </w:rPr>
+        <w:t xml:space="preserve">12.1 </w:t>
+      </w:r>
+      <w:r>
+        <w:rPr>
+          <w:rFonts w:eastAsia="Open Sans" w:cs="Open Sans" w:ascii="Arial" w:hAnsi="Arial"/>
+          <w:b/>
+          <w:bCs/>
+          <w:sz w:val="20"/>
+          <w:szCs w:val="20"/>
+          <w:lang w:val="es-CO"/>
+        </w:rPr>
         <w:t>Resultados que se Espera Observar en el Aprendizaje de los Estudiantes</w:t>
       </w:r>
     </w:p>
@@ -19990,7 +20075,34 @@
           <w:szCs w:val="20"/>
           <w:lang w:val="es-CO"/>
         </w:rPr>
-        <w:t>La implementación de la enseñanza de ecuaciones desde el concepto de función, utilizando Jupyter Notebooks y Python, se espera que genere varios resultados positivos en el aprendizaje de los estudiantes:</w:t>
+        <w:t xml:space="preserve">Con la </w:t>
+      </w:r>
+      <w:r>
+        <w:rPr>
+          <w:rFonts w:eastAsia="Open Sans" w:cs="Open Sans" w:ascii="Arial" w:hAnsi="Arial"/>
+          <w:sz w:val="20"/>
+          <w:szCs w:val="20"/>
+          <w:lang w:val="es-CO"/>
+        </w:rPr>
+        <w:t xml:space="preserve">implementación de la enseñanza de ecuaciones desde el concepto de función, utilizando Jupyter Notebooks y Python, se espera que genere varios resultados positivos en el aprendizaje de los estudiantes </w:t>
+      </w:r>
+      <w:r>
+        <w:rPr>
+          <w:rFonts w:eastAsia="Open Sans" w:cs="Open Sans" w:ascii="Arial" w:hAnsi="Arial"/>
+          <w:sz w:val="20"/>
+          <w:szCs w:val="20"/>
+          <w:lang w:val="es-CO"/>
+        </w:rPr>
+        <w:t>como</w:t>
+      </w:r>
+      <w:r>
+        <w:rPr>
+          <w:rFonts w:eastAsia="Open Sans" w:cs="Open Sans" w:ascii="Arial" w:hAnsi="Arial"/>
+          <w:sz w:val="20"/>
+          <w:szCs w:val="20"/>
+          <w:lang w:val="es-CO"/>
+        </w:rPr>
+        <w:t>:</w:t>
       </w:r>
     </w:p>
     <w:p>
@@ -20236,6 +20348,17 @@
           <w:szCs w:val="20"/>
           <w:lang w:val="es-CO"/>
         </w:rPr>
+        <w:t xml:space="preserve">12.2 </w:t>
+      </w:r>
+      <w:r>
+        <w:rPr>
+          <w:rFonts w:eastAsia="Open Sans" w:cs="Open Sans" w:ascii="Arial" w:hAnsi="Arial"/>
+          <w:b/>
+          <w:bCs/>
+          <w:sz w:val="20"/>
+          <w:szCs w:val="20"/>
+          <w:lang w:val="es-CO"/>
+        </w:rPr>
         <w:t>Beneficios de Utilizar Representaciones Gráficas y Tabulares</w:t>
       </w:r>
     </w:p>
@@ -20522,7 +20645,40 @@
           <w:szCs w:val="20"/>
           <w:lang w:val="es-CO"/>
         </w:rPr>
-        <w:t>Desafíos Enfrentados</w:t>
+        <w:t xml:space="preserve">13. </w:t>
+      </w:r>
+      <w:r>
+        <w:rPr>
+          <w:rFonts w:eastAsia="Open Sans" w:cs="Open Sans" w:ascii="Arial" w:hAnsi="Arial"/>
+          <w:b/>
+          <w:bCs/>
+          <w:sz w:val="20"/>
+          <w:szCs w:val="20"/>
+          <w:lang w:val="es-CO"/>
+        </w:rPr>
+        <w:t xml:space="preserve">Desafíos </w:t>
+      </w:r>
+      <w:r>
+        <w:rPr>
+          <w:rFonts w:eastAsia="Open Sans" w:cs="Open Sans" w:ascii="Arial" w:hAnsi="Arial"/>
+          <w:b/>
+          <w:bCs/>
+          <w:sz w:val="20"/>
+          <w:szCs w:val="20"/>
+          <w:lang w:val="es-CO"/>
+        </w:rPr>
+        <w:t xml:space="preserve">que esperamos enfrentar o </w:t>
+      </w:r>
+      <w:r>
+        <w:rPr>
+          <w:rFonts w:eastAsia="Open Sans" w:cs="Open Sans" w:ascii="Arial" w:hAnsi="Arial"/>
+          <w:b/>
+          <w:bCs/>
+          <w:sz w:val="20"/>
+          <w:szCs w:val="20"/>
+          <w:lang w:val="es-CO"/>
+        </w:rPr>
+        <w:t>Posibles Dificultades en la Implementación</w:t>
       </w:r>
     </w:p>
     <w:p>
@@ -20558,13 +20714,11 @@
       <w:r>
         <w:rPr>
           <w:rFonts w:eastAsia="Open Sans" w:cs="Open Sans" w:ascii="Arial" w:hAnsi="Arial"/>
-          <w:b/>
-          <w:bCs/>
-          <w:sz w:val="20"/>
-          <w:szCs w:val="20"/>
-          <w:lang w:val="es-CO"/>
-        </w:rPr>
-        <w:t>Posibles Dificultades en la Implementación</w:t>
+          <w:sz w:val="20"/>
+          <w:szCs w:val="20"/>
+          <w:lang w:val="es-CO"/>
+        </w:rPr>
+        <w:t>A pesar de los numerosos beneficios, la implementación de esta metodología también puede enfrentar varios desafíos:</w:t>
       </w:r>
     </w:p>
     <w:p>
@@ -20600,11 +20754,22 @@
       <w:r>
         <w:rPr>
           <w:rFonts w:eastAsia="Open Sans" w:cs="Open Sans" w:ascii="Arial" w:hAnsi="Arial"/>
-          <w:sz w:val="20"/>
-          <w:szCs w:val="20"/>
-          <w:lang w:val="es-CO"/>
-        </w:rPr>
-        <w:t>A pesar de los numerosos beneficios, la implementación de esta metodología también puede enfrentar varios desafíos:</w:t>
+          <w:b/>
+          <w:bCs/>
+          <w:sz w:val="20"/>
+          <w:szCs w:val="20"/>
+          <w:lang w:val="es-CO"/>
+        </w:rPr>
+        <w:t xml:space="preserve">1. Curva de Aprendizaje Tecnológica: </w:t>
+      </w:r>
+      <w:r>
+        <w:rPr>
+          <w:rFonts w:eastAsia="Open Sans" w:cs="Open Sans" w:ascii="Arial" w:hAnsi="Arial"/>
+          <w:sz w:val="20"/>
+          <w:szCs w:val="20"/>
+          <w:lang w:val="es-CO"/>
+        </w:rPr>
+        <w:t>Para algunos estudiantes, especialmente aquellos con poca experiencia en programación, puede haber una curva de aprendizaje significativa para familiarizarse con Python y Jupyter Notebooks. Será crucial proporcionar apoyo adicional y recursos para estos estudiantes.</w:t>
       </w:r>
     </w:p>
     <w:p>
@@ -20646,16 +20811,16 @@
           <w:szCs w:val="20"/>
           <w:lang w:val="es-CO"/>
         </w:rPr>
-        <w:t xml:space="preserve">1. Curva de Aprendizaje Tecnológica: </w:t>
-      </w:r>
-      <w:r>
-        <w:rPr>
-          <w:rFonts w:eastAsia="Open Sans" w:cs="Open Sans" w:ascii="Arial" w:hAnsi="Arial"/>
-          <w:sz w:val="20"/>
-          <w:szCs w:val="20"/>
-          <w:lang w:val="es-CO"/>
-        </w:rPr>
-        <w:t>Para algunos estudiantes, especialmente aquellos con poca experiencia en programación, puede haber una curva de aprendizaje significativa para familiarizarse con Python y Jupyter Notebooks. Será crucial proporcionar apoyo adicional y recursos para estos estudiantes.</w:t>
+        <w:t>2. Resistencia al Cambio:</w:t>
+      </w:r>
+      <w:r>
+        <w:rPr>
+          <w:rFonts w:eastAsia="Open Sans" w:cs="Open Sans" w:ascii="Arial" w:hAnsi="Arial"/>
+          <w:sz w:val="20"/>
+          <w:szCs w:val="20"/>
+          <w:lang w:val="es-CO"/>
+        </w:rPr>
+        <w:t xml:space="preserve"> Algunos estudiantes y profesores pueden ser reacios a alejarse del enfoque tradicional centrado en el álgebra. Es necesario un esfuerzo consciente para demostrar los beneficios del nuevo enfoque y cómo puede complementar las técnicas algebraicas tradicionales.</w:t>
       </w:r>
     </w:p>
     <w:p>
@@ -20697,16 +20862,16 @@
           <w:szCs w:val="20"/>
           <w:lang w:val="es-CO"/>
         </w:rPr>
-        <w:t>2. Resistencia al Cambio:</w:t>
-      </w:r>
-      <w:r>
-        <w:rPr>
-          <w:rFonts w:eastAsia="Open Sans" w:cs="Open Sans" w:ascii="Arial" w:hAnsi="Arial"/>
-          <w:sz w:val="20"/>
-          <w:szCs w:val="20"/>
-          <w:lang w:val="es-CO"/>
-        </w:rPr>
-        <w:t xml:space="preserve"> Algunos estudiantes y profesores pueden ser reacios a alejarse del enfoque tradicional centrado en el álgebra. Es necesario un esfuerzo consciente para demostrar los beneficios del nuevo enfoque y cómo puede complementar las técnicas algebraicas tradicionales.</w:t>
+        <w:t xml:space="preserve">3. Acceso a Tecnología: </w:t>
+      </w:r>
+      <w:r>
+        <w:rPr>
+          <w:rFonts w:eastAsia="Open Sans" w:cs="Open Sans" w:ascii="Arial" w:hAnsi="Arial"/>
+          <w:sz w:val="20"/>
+          <w:szCs w:val="20"/>
+          <w:lang w:val="es-CO"/>
+        </w:rPr>
+        <w:t>La disponibilidad y el acceso a computadoras y software puede ser un obstáculo en algunas instituciones. Es importante asegurar que todos los estudiantes tengan acceso a las herramientas necesarias para participar plenamente en el curso.</w:t>
       </w:r>
     </w:p>
     <w:p>
@@ -20748,16 +20913,16 @@
           <w:szCs w:val="20"/>
           <w:lang w:val="es-CO"/>
         </w:rPr>
-        <w:t xml:space="preserve">3. Acceso a Tecnología: </w:t>
-      </w:r>
-      <w:r>
-        <w:rPr>
-          <w:rFonts w:eastAsia="Open Sans" w:cs="Open Sans" w:ascii="Arial" w:hAnsi="Arial"/>
-          <w:sz w:val="20"/>
-          <w:szCs w:val="20"/>
-          <w:lang w:val="es-CO"/>
-        </w:rPr>
-        <w:t>La disponibilidad y el acceso a computadoras y software puede ser un obstáculo en algunas instituciones. Es importante asegurar que todos los estudiantes tengan acceso a las herramientas necesarias para participar plenamente en el curso.</w:t>
+        <w:t>4. Evaluación de Aprendizaje:</w:t>
+      </w:r>
+      <w:r>
+        <w:rPr>
+          <w:rFonts w:eastAsia="Open Sans" w:cs="Open Sans" w:ascii="Arial" w:hAnsi="Arial"/>
+          <w:sz w:val="20"/>
+          <w:szCs w:val="20"/>
+          <w:lang w:val="es-CO"/>
+        </w:rPr>
+        <w:t xml:space="preserve"> Evaluar el aprendizaje de los estudiantes puede ser más complejo cuando se utilizan métodos no tradicionales. Será necesario desarrollar nuevas estrategias y métricas para medir efectivamente el progreso y la comprensión de los estudiantes.</w:t>
       </w:r>
     </w:p>
     <w:p>
@@ -20799,16 +20964,40 @@
           <w:szCs w:val="20"/>
           <w:lang w:val="es-CO"/>
         </w:rPr>
-        <w:t>4. Evaluación de Aprendizaje:</w:t>
-      </w:r>
-      <w:r>
-        <w:rPr>
-          <w:rFonts w:eastAsia="Open Sans" w:cs="Open Sans" w:ascii="Arial" w:hAnsi="Arial"/>
-          <w:sz w:val="20"/>
-          <w:szCs w:val="20"/>
-          <w:lang w:val="es-CO"/>
-        </w:rPr>
-        <w:t xml:space="preserve"> Evaluar el aprendizaje de los estudiantes puede ser más complejo cuando se utilizan métodos no tradicionales. Será necesario desarrollar nuevas estrategias y métricas para medir efectivamente el progreso y la comprensión de los estudiantes.</w:t>
+        <w:t>14. Estrategias a implementar de acuerdo a las r</w:t>
+      </w:r>
+      <w:r>
+        <w:rPr>
+          <w:rFonts w:eastAsia="Open Sans" w:cs="Open Sans" w:ascii="Arial" w:hAnsi="Arial"/>
+          <w:b/>
+          <w:bCs/>
+          <w:sz w:val="20"/>
+          <w:szCs w:val="20"/>
+          <w:lang w:val="es-CO"/>
+        </w:rPr>
+        <w:t>espuesta</w:t>
+      </w:r>
+      <w:r>
+        <w:rPr>
+          <w:rFonts w:eastAsia="Open Sans" w:cs="Open Sans" w:ascii="Arial" w:hAnsi="Arial"/>
+          <w:b/>
+          <w:bCs/>
+          <w:sz w:val="20"/>
+          <w:szCs w:val="20"/>
+          <w:lang w:val="es-CO"/>
+        </w:rPr>
+        <w:t>s posibles</w:t>
+      </w:r>
+      <w:r>
+        <w:rPr>
+          <w:rFonts w:eastAsia="Open Sans" w:cs="Open Sans" w:ascii="Arial" w:hAnsi="Arial"/>
+          <w:b/>
+          <w:bCs/>
+          <w:sz w:val="20"/>
+          <w:szCs w:val="20"/>
+          <w:lang w:val="es-CO"/>
+        </w:rPr>
+        <w:t xml:space="preserve"> de los Estudiantes</w:t>
       </w:r>
     </w:p>
     <w:p>
@@ -20844,13 +21033,11 @@
       <w:r>
         <w:rPr>
           <w:rFonts w:eastAsia="Open Sans" w:cs="Open Sans" w:ascii="Arial" w:hAnsi="Arial"/>
-          <w:b/>
-          <w:bCs/>
-          <w:sz w:val="20"/>
-          <w:szCs w:val="20"/>
-          <w:lang w:val="es-CO"/>
-        </w:rPr>
-        <w:t>Respuesta de los Estudiantes</w:t>
+          <w:sz w:val="20"/>
+          <w:szCs w:val="20"/>
+          <w:lang w:val="es-CO"/>
+        </w:rPr>
+        <w:t>La respuesta de los estudiantes puede variar, y es crucial estar preparado para abordar cualquier desafío que surja:</w:t>
       </w:r>
     </w:p>
     <w:p>
@@ -20886,11 +21073,22 @@
       <w:r>
         <w:rPr>
           <w:rFonts w:eastAsia="Open Sans" w:cs="Open Sans" w:ascii="Arial" w:hAnsi="Arial"/>
-          <w:sz w:val="20"/>
-          <w:szCs w:val="20"/>
-          <w:lang w:val="es-CO"/>
-        </w:rPr>
-        <w:t>La respuesta de los estudiantes puede variar, y es crucial estar preparado para abordar cualquier desafío que surja:</w:t>
+          <w:b/>
+          <w:bCs/>
+          <w:sz w:val="20"/>
+          <w:szCs w:val="20"/>
+          <w:lang w:val="es-CO"/>
+        </w:rPr>
+        <w:t>1. Diversidad de Estilos de Aprendizaje:</w:t>
+      </w:r>
+      <w:r>
+        <w:rPr>
+          <w:rFonts w:eastAsia="Open Sans" w:cs="Open Sans" w:ascii="Arial" w:hAnsi="Arial"/>
+          <w:sz w:val="20"/>
+          <w:szCs w:val="20"/>
+          <w:lang w:val="es-CO"/>
+        </w:rPr>
+        <w:t xml:space="preserve"> Reconocer que los estudiantes tienen diferentes estilos de aprendizaje y adaptarse a ellos es fundamental. Proporcionar recursos adicionales, como tutoriales en video y sesiones de práctica, puede ayudar a aquellos que necesiten más tiempo para adaptarse.</w:t>
       </w:r>
     </w:p>
     <w:p>
@@ -20932,16 +21130,16 @@
           <w:szCs w:val="20"/>
           <w:lang w:val="es-CO"/>
         </w:rPr>
-        <w:t>1. Diversidad de Estilos de Aprendizaje:</w:t>
-      </w:r>
-      <w:r>
-        <w:rPr>
-          <w:rFonts w:eastAsia="Open Sans" w:cs="Open Sans" w:ascii="Arial" w:hAnsi="Arial"/>
-          <w:sz w:val="20"/>
-          <w:szCs w:val="20"/>
-          <w:lang w:val="es-CO"/>
-        </w:rPr>
-        <w:t xml:space="preserve"> Reconocer que los estudiantes tienen diferentes estilos de aprendizaje y adaptarse a ellos es fundamental. Proporcionar recursos adicionales, como tutoriales en video y sesiones de práctica, puede ayudar a aquellos que necesiten más tiempo para adaptarse.</w:t>
+        <w:t xml:space="preserve">2. Feedback Continuo: </w:t>
+      </w:r>
+      <w:r>
+        <w:rPr>
+          <w:rFonts w:eastAsia="Open Sans" w:cs="Open Sans" w:ascii="Arial" w:hAnsi="Arial"/>
+          <w:sz w:val="20"/>
+          <w:szCs w:val="20"/>
+          <w:lang w:val="es-CO"/>
+        </w:rPr>
+        <w:t>Recopilar y actuar sobre el feedback de los estudiantes de manera continua permitirá ajustar la metodología según sea necesario. Esto puede incluir cambios en el ritmo de la clase, la forma de presentación del material y el nivel de soporte técnico proporcionado.</w:t>
       </w:r>
     </w:p>
     <w:p>
@@ -20983,16 +21181,16 @@
           <w:szCs w:val="20"/>
           <w:lang w:val="es-CO"/>
         </w:rPr>
-        <w:t xml:space="preserve">2. Feedback Continuo: </w:t>
-      </w:r>
-      <w:r>
-        <w:rPr>
-          <w:rFonts w:eastAsia="Open Sans" w:cs="Open Sans" w:ascii="Arial" w:hAnsi="Arial"/>
-          <w:sz w:val="20"/>
-          <w:szCs w:val="20"/>
-          <w:lang w:val="es-CO"/>
-        </w:rPr>
-        <w:t>Recopilar y actuar sobre el feedback de los estudiantes de manera continua permitirá ajustar la metodología según sea necesario. Esto puede incluir cambios en el ritmo de la clase, la forma de presentación del material y el nivel de soporte técnico proporcionado.</w:t>
+        <w:t>3. Motivación y Participación:</w:t>
+      </w:r>
+      <w:r>
+        <w:rPr>
+          <w:rFonts w:eastAsia="Open Sans" w:cs="Open Sans" w:ascii="Arial" w:hAnsi="Arial"/>
+          <w:sz w:val="20"/>
+          <w:szCs w:val="20"/>
+          <w:lang w:val="es-CO"/>
+        </w:rPr>
+        <w:t xml:space="preserve"> Fomentar un ambiente de apoyo y colaboración puede mejorar la motivación y participación de los estudiantes. Incluir actividades de grupo y proyectos colaborativos puede ayudar a mantener el interés y el compromiso.</w:t>
       </w:r>
     </w:p>
     <w:p>
@@ -21028,22 +21226,11 @@
       <w:r>
         <w:rPr>
           <w:rFonts w:eastAsia="Open Sans" w:cs="Open Sans" w:ascii="Arial" w:hAnsi="Arial"/>
-          <w:b/>
-          <w:bCs/>
-          <w:sz w:val="20"/>
-          <w:szCs w:val="20"/>
-          <w:lang w:val="es-CO"/>
-        </w:rPr>
-        <w:t>3. Motivación y Participación:</w:t>
-      </w:r>
-      <w:r>
-        <w:rPr>
-          <w:rFonts w:eastAsia="Open Sans" w:cs="Open Sans" w:ascii="Arial" w:hAnsi="Arial"/>
-          <w:sz w:val="20"/>
-          <w:szCs w:val="20"/>
-          <w:lang w:val="es-CO"/>
-        </w:rPr>
-        <w:t xml:space="preserve"> Fomentar un ambiente de apoyo y colaboración puede mejorar la motivación y participación de los estudiantes. Incluir actividades de grupo y proyectos colaborativos puede ayudar a mantener el interés y el compromiso.</w:t>
+          <w:sz w:val="20"/>
+          <w:szCs w:val="20"/>
+          <w:lang w:val="es-CO"/>
+        </w:rPr>
+        <w:t>En resumen, aunque la implementación de esta metodología presenta desafíos, los beneficios potenciales en términos de comprensión, habilidades prácticas y motivación de los estudiantes justifican el esfuerzo. Con una planificación cuidadosa y un enfoque adaptable, es posible superar estos desafíos y proporcionar una experiencia educativa enriquecedora y efectiva.</w:t>
       </w:r>
     </w:p>
     <w:p>
@@ -21071,26 +21258,6 @@
         <w:pStyle w:val="Normal"/>
         <w:ind w:right="-1"/>
         <w:rPr>
-          <w:rFonts w:ascii="Arial" w:hAnsi="Arial"/>
-          <w:sz w:val="20"/>
-          <w:szCs w:val="20"/>
-        </w:rPr>
-      </w:pPr>
-      <w:r>
-        <w:rPr>
-          <w:rFonts w:eastAsia="Open Sans" w:cs="Open Sans" w:ascii="Arial" w:hAnsi="Arial"/>
-          <w:sz w:val="20"/>
-          <w:szCs w:val="20"/>
-          <w:lang w:val="es-CO"/>
-        </w:rPr>
-        <w:t>En resumen, aunque la implementación de esta metodología presenta desafíos, los beneficios potenciales en términos de comprensión, habilidades prácticas y motivación de los estudiantes justifican el esfuerzo. Con una planificación cuidadosa y un enfoque adaptable, es posible superar estos desafíos y proporcionar una experiencia educativa enriquecedora y efectiva.</w:t>
-      </w:r>
-    </w:p>
-    <w:p>
-      <w:pPr>
-        <w:pStyle w:val="Normal"/>
-        <w:ind w:right="-1"/>
-        <w:rPr>
           <w:rFonts w:ascii="Arial" w:hAnsi="Arial" w:eastAsia="Open Sans" w:cs="Open Sans"/>
           <w:sz w:val="20"/>
           <w:szCs w:val="20"/>
@@ -21131,41 +21298,56 @@
         <w:pStyle w:val="Normal"/>
         <w:ind w:right="-1"/>
         <w:rPr>
+          <w:rFonts w:ascii="Arial" w:hAnsi="Arial"/>
+          <w:sz w:val="20"/>
+          <w:szCs w:val="20"/>
+        </w:rPr>
+      </w:pPr>
+      <w:r>
+        <w:rPr>
+          <w:rFonts w:eastAsia="Open Sans" w:cs="Open Sans" w:ascii="Arial" w:hAnsi="Arial"/>
+          <w:b/>
+          <w:bCs/>
+          <w:sz w:val="20"/>
+          <w:szCs w:val="20"/>
+          <w:lang w:val="es-CO"/>
+        </w:rPr>
+        <w:t xml:space="preserve">15. </w:t>
+      </w:r>
+      <w:r>
+        <w:rPr>
+          <w:rFonts w:eastAsia="Open Sans" w:cs="Open Sans" w:ascii="Arial" w:hAnsi="Arial"/>
+          <w:b/>
+          <w:bCs/>
+          <w:sz w:val="20"/>
+          <w:szCs w:val="20"/>
+          <w:lang w:val="es-CO"/>
+        </w:rPr>
+        <w:t>Conclusiones</w:t>
+      </w:r>
+    </w:p>
+    <w:p>
+      <w:pPr>
+        <w:pStyle w:val="Normal"/>
+        <w:ind w:right="-1"/>
+        <w:rPr>
           <w:rFonts w:ascii="Arial" w:hAnsi="Arial" w:eastAsia="Open Sans" w:cs="Open Sans"/>
-          <w:sz w:val="20"/>
-          <w:szCs w:val="20"/>
-          <w:lang w:val="es-CO"/>
-        </w:rPr>
-      </w:pPr>
-      <w:r>
-        <w:rPr>
-          <w:rFonts w:eastAsia="Open Sans" w:cs="Open Sans" w:ascii="Arial" w:hAnsi="Arial"/>
-          <w:sz w:val="20"/>
-          <w:szCs w:val="20"/>
-          <w:lang w:val="es-CO"/>
-        </w:rPr>
-      </w:r>
-    </w:p>
-    <w:p>
-      <w:pPr>
-        <w:pStyle w:val="Normal"/>
-        <w:ind w:right="-1"/>
-        <w:rPr>
-          <w:rFonts w:ascii="Arial" w:hAnsi="Arial"/>
-          <w:sz w:val="20"/>
-          <w:szCs w:val="20"/>
-        </w:rPr>
-      </w:pPr>
-      <w:r>
-        <w:rPr>
-          <w:rFonts w:eastAsia="Open Sans" w:cs="Open Sans" w:ascii="Arial" w:hAnsi="Arial"/>
-          <w:b/>
-          <w:bCs/>
-          <w:sz w:val="20"/>
-          <w:szCs w:val="20"/>
-          <w:lang w:val="es-CO"/>
-        </w:rPr>
-        <w:t>Conclusiones</w:t>
+          <w:b/>
+          <w:bCs/>
+          <w:sz w:val="20"/>
+          <w:szCs w:val="20"/>
+          <w:lang w:val="es-CO"/>
+        </w:rPr>
+      </w:pPr>
+      <w:r>
+        <w:rPr>
+          <w:rFonts w:eastAsia="Open Sans" w:cs="Open Sans" w:ascii="Arial" w:hAnsi="Arial"/>
+          <w:b/>
+          <w:bCs/>
+          <w:sz w:val="20"/>
+          <w:szCs w:val="20"/>
+          <w:lang w:val="es-CO"/>
+        </w:rPr>
       </w:r>
     </w:p>
     <w:p>
@@ -21190,26 +21372,7 @@
           <w:szCs w:val="20"/>
           <w:lang w:val="es-CO"/>
         </w:rPr>
-      </w:r>
-    </w:p>
-    <w:p>
-      <w:pPr>
-        <w:pStyle w:val="Normal"/>
-        <w:ind w:right="-1"/>
-        <w:rPr>
-          <w:rFonts w:ascii="Arial" w:hAnsi="Arial"/>
-          <w:sz w:val="20"/>
-          <w:szCs w:val="20"/>
-        </w:rPr>
-      </w:pPr>
-      <w:r>
-        <w:rPr>
-          <w:rFonts w:eastAsia="Open Sans" w:cs="Open Sans" w:ascii="Arial" w:hAnsi="Arial"/>
-          <w:sz w:val="20"/>
-          <w:szCs w:val="20"/>
-          <w:lang w:val="es-CO"/>
-        </w:rPr>
-        <w:t>Síntesis de lo Esperado con la Implementación de esta propuesta</w:t>
+        <w:t>15.1 Aportes a los estudiantes</w:t>
       </w:r>
     </w:p>
     <w:p>
@@ -21249,7 +21412,52 @@
           <w:szCs w:val="20"/>
           <w:lang w:val="es-CO"/>
         </w:rPr>
-        <w:t>La implementación de la enseñanza de ecuaciones desde la perspectiva de funciones utilizando Python y Jupyter Notebooks se espera que transforme significativamente la comprensión y habilidades de los estudiantes en matemáticas. Esta propuesta permite que los estudiantes:</w:t>
+        <w:t>De la</w:t>
+      </w:r>
+      <w:r>
+        <w:rPr>
+          <w:rFonts w:eastAsia="Open Sans" w:cs="Open Sans" w:ascii="Arial" w:hAnsi="Arial"/>
+          <w:sz w:val="20"/>
+          <w:szCs w:val="20"/>
+          <w:lang w:val="es-CO"/>
+        </w:rPr>
+        <w:t xml:space="preserve"> implementación de la enseñanza de ecuaciones desde la perspectiva de funciones utilizando Python y Jupyter Notebooks, </w:t>
+      </w:r>
+      <w:r>
+        <w:rPr>
+          <w:rFonts w:eastAsia="Open Sans" w:cs="Open Sans" w:ascii="Arial" w:hAnsi="Arial"/>
+          <w:sz w:val="20"/>
+          <w:szCs w:val="20"/>
+          <w:lang w:val="es-CO"/>
+        </w:rPr>
+        <w:t>en definitiva,</w:t>
+      </w:r>
+      <w:r>
+        <w:rPr>
+          <w:rFonts w:eastAsia="Open Sans" w:cs="Open Sans" w:ascii="Arial" w:hAnsi="Arial"/>
+          <w:sz w:val="20"/>
+          <w:szCs w:val="20"/>
+          <w:lang w:val="es-CO"/>
+        </w:rPr>
+        <w:t xml:space="preserve"> se espera que transforme significativamente la comprensión y habilidades de los estudiantes en matemáticas. </w:t>
+      </w:r>
+      <w:r>
+        <w:rPr>
+          <w:rFonts w:eastAsia="Open Sans" w:cs="Open Sans" w:ascii="Arial" w:hAnsi="Arial"/>
+          <w:sz w:val="20"/>
+          <w:szCs w:val="20"/>
+          <w:lang w:val="es-CO"/>
+        </w:rPr>
+        <w:t xml:space="preserve">Pues consideramos que esta </w:t>
+      </w:r>
+      <w:r>
+        <w:rPr>
+          <w:rFonts w:eastAsia="Open Sans" w:cs="Open Sans" w:ascii="Arial" w:hAnsi="Arial"/>
+          <w:sz w:val="20"/>
+          <w:szCs w:val="20"/>
+          <w:lang w:val="es-CO"/>
+        </w:rPr>
+        <w:t>propuesta permite que los estudiantes:</w:t>
       </w:r>
     </w:p>
     <w:p>
@@ -21435,6 +21643,17 @@
           <w:szCs w:val="20"/>
           <w:lang w:val="es-CO"/>
         </w:rPr>
+        <w:t xml:space="preserve">15.2 </w:t>
+      </w:r>
+      <w:r>
+        <w:rPr>
+          <w:rFonts w:eastAsia="Open Sans" w:cs="Open Sans" w:ascii="Arial" w:hAnsi="Arial"/>
+          <w:b/>
+          <w:bCs/>
+          <w:sz w:val="20"/>
+          <w:szCs w:val="20"/>
+          <w:lang w:val="es-CO"/>
+        </w:rPr>
         <w:t>Recomendaciones para Futuros Docentes</w:t>
       </w:r>
     </w:p>
@@ -21517,6 +21736,17 @@
           <w:szCs w:val="20"/>
           <w:lang w:val="es-CO"/>
         </w:rPr>
+        <w:t xml:space="preserve">15.2.1 </w:t>
+      </w:r>
+      <w:r>
+        <w:rPr>
+          <w:rFonts w:eastAsia="Open Sans" w:cs="Open Sans" w:ascii="Arial" w:hAnsi="Arial"/>
+          <w:b/>
+          <w:bCs/>
+          <w:sz w:val="20"/>
+          <w:szCs w:val="20"/>
+          <w:lang w:val="es-CO"/>
+        </w:rPr>
         <w:t>Estrategias para Integrar Tecnología y el Concepto de Función como Relación entre Variables en el Aula</w:t>
       </w:r>
     </w:p>
@@ -21672,6 +21902,17 @@
           <w:szCs w:val="20"/>
           <w:lang w:val="es-CO"/>
         </w:rPr>
+        <w:t xml:space="preserve">15.2.2 </w:t>
+      </w:r>
+      <w:r>
+        <w:rPr>
+          <w:rFonts w:eastAsia="Open Sans" w:cs="Open Sans" w:ascii="Arial" w:hAnsi="Arial"/>
+          <w:b/>
+          <w:bCs/>
+          <w:sz w:val="20"/>
+          <w:szCs w:val="20"/>
+          <w:lang w:val="es-CO"/>
+        </w:rPr>
         <w:t>Estrategias para Elaborar la Representación Tabular</w:t>
       </w:r>
     </w:p>
@@ -22261,6 +22502,17 @@
           <w:szCs w:val="20"/>
           <w:lang w:val="es-CO"/>
         </w:rPr>
+        <w:t xml:space="preserve">15.2.3 </w:t>
+      </w:r>
+      <w:r>
+        <w:rPr>
+          <w:rFonts w:eastAsia="Open Sans" w:cs="Open Sans" w:ascii="Arial" w:hAnsi="Arial"/>
+          <w:b/>
+          <w:bCs/>
+          <w:sz w:val="20"/>
+          <w:szCs w:val="20"/>
+          <w:lang w:val="es-CO"/>
+        </w:rPr>
         <w:t>Estrategias para Elaborar la Representación Gráfica</w:t>
       </w:r>
     </w:p>
@@ -22387,6 +22639,17 @@
           <w:szCs w:val="20"/>
         </w:rPr>
       </w:pPr>
+      <w:r>
+        <w:rPr>
+          <w:rFonts w:eastAsia="Open Sans" w:cs="Open Sans" w:ascii="Arial" w:hAnsi="Arial"/>
+          <w:b/>
+          <w:bCs/>
+          <w:sz w:val="20"/>
+          <w:szCs w:val="20"/>
+          <w:lang w:val="es-CO"/>
+        </w:rPr>
+        <w:t xml:space="preserve">15.2.4 </w:t>
+      </w:r>
       <w:r>
         <w:rPr>
           <w:rFonts w:eastAsia="Open Sans" w:cs="Open Sans" w:ascii="Arial" w:hAnsi="Arial"/>
@@ -28040,6 +28303,17 @@
           <w:szCs w:val="20"/>
         </w:rPr>
       </w:pPr>
+      <w:r>
+        <w:rPr>
+          <w:rFonts w:eastAsia="Open Sans" w:cs="Open Sans" w:ascii="Arial" w:hAnsi="Arial"/>
+          <w:b/>
+          <w:bCs/>
+          <w:sz w:val="20"/>
+          <w:szCs w:val="20"/>
+          <w:lang w:val="es-CO"/>
+        </w:rPr>
+        <w:t xml:space="preserve">16. </w:t>
+      </w:r>
       <w:r>
         <w:rPr>
           <w:rFonts w:eastAsia="Open Sans" w:cs="Open Sans" w:ascii="Arial" w:hAnsi="Arial"/>
@@ -30028,6 +30302,13 @@
       <w:iCs/>
     </w:rPr>
   </w:style>
+  <w:style w:type="character" w:styleId="SourceText">
+    <w:name w:val="Source Text"/>
+    <w:qFormat/>
+    <w:rPr>
+      <w:rFonts w:ascii="Liberation Mono" w:hAnsi="Liberation Mono" w:eastAsia="Liberation Mono" w:cs="Liberation Mono"/>
+    </w:rPr>
+  </w:style>
   <w:style w:type="paragraph" w:styleId="Heading">
     <w:name w:val="Heading"/>
     <w:basedOn w:val="Normal"/>

</xml_diff>